<commit_message>
chap1..ok, chap2: reste 2.5.ethereum, transaction et blocs
</commit_message>
<xml_diff>
--- a/docs/MEMOIRE_M2_CANISIUS.docx
+++ b/docs/MEMOIRE_M2_CANISIUS.docx
@@ -18392,6 +18392,7 @@
         </w:rPr>
       </w:pPr>
       <w:bookmarkStart w:id="33" w:name="_Toc189507458"/>
+      <w:bookmarkStart w:id="34" w:name="_Ref190430022"/>
       <w:r>
         <w:rPr>
           <w:rFonts w:ascii="Times New Roman" w:eastAsiaTheme="majorEastAsia" w:hAnsi="Times New Roman" w:cs="Times New Roman"/>
@@ -18404,6 +18405,7 @@
         <w:t>Architecture de la blockchain</w:t>
       </w:r>
       <w:bookmarkEnd w:id="33"/>
+      <w:bookmarkEnd w:id="34"/>
     </w:p>
     <w:p>
       <w:pPr>
@@ -19445,7 +19447,7 @@
           <w:lang w:val="fr-FR"/>
         </w:rPr>
       </w:pPr>
-      <w:bookmarkStart w:id="34" w:name="_Toc189507459"/>
+      <w:bookmarkStart w:id="35" w:name="_Toc189507459"/>
       <w:r>
         <w:rPr>
           <w:rFonts w:ascii="Times New Roman" w:hAnsi="Times New Roman" w:cs="Times New Roman"/>
@@ -19462,7 +19464,7 @@
         </w:rPr>
         <w:t>cture de la blockchain</w:t>
       </w:r>
-      <w:bookmarkEnd w:id="34"/>
+      <w:bookmarkEnd w:id="35"/>
     </w:p>
     <w:p>
       <w:pPr>
@@ -19667,7 +19669,7 @@
           <w:szCs w:val="24"/>
         </w:rPr>
         <w:drawing>
-          <wp:inline distT="0" distB="0" distL="0" distR="0" wp14:anchorId="280F4403" wp14:editId="6CB0F3F7">
+          <wp:inline distT="0" distB="0" distL="0" distR="0" wp14:anchorId="254CCE25" wp14:editId="0E8D1F7C">
             <wp:extent cx="3188677" cy="1597051"/>
             <wp:effectExtent l="0" t="0" r="0" b="3175"/>
             <wp:docPr id="2" name="Image 2"/>
@@ -19722,7 +19724,7 @@
           <w:lang w:val="fr-FR"/>
         </w:rPr>
       </w:pPr>
-      <w:bookmarkStart w:id="35" w:name="_Toc187153652"/>
+      <w:bookmarkStart w:id="36" w:name="_Toc187153652"/>
       <w:r>
         <w:rPr>
           <w:rFonts w:ascii="Times New Roman" w:hAnsi="Times New Roman" w:cs="Times New Roman"/>
@@ -19790,7 +19792,7 @@
         </w:rPr>
         <w:t xml:space="preserve"> : Réseau basé sur les Serveurs vs Réseau P2P</w:t>
       </w:r>
-      <w:bookmarkEnd w:id="35"/>
+      <w:bookmarkEnd w:id="36"/>
     </w:p>
     <w:p>
       <w:pPr>
@@ -20275,7 +20277,7 @@
           <w:szCs w:val="24"/>
         </w:rPr>
         <w:drawing>
-          <wp:inline distT="0" distB="0" distL="0" distR="0" wp14:anchorId="5B8C3281" wp14:editId="2C7A6EBC">
+          <wp:inline distT="0" distB="0" distL="0" distR="0" wp14:anchorId="56FD9ACF" wp14:editId="5A28CAF8">
             <wp:extent cx="3391194" cy="1432684"/>
             <wp:effectExtent l="0" t="0" r="0" b="0"/>
             <wp:docPr id="3" name="Image 3"/>
@@ -20329,7 +20331,7 @@
           <w:lang w:val="fr-FR"/>
         </w:rPr>
       </w:pPr>
-      <w:bookmarkStart w:id="36" w:name="_Toc187153653"/>
+      <w:bookmarkStart w:id="37" w:name="_Toc187153653"/>
       <w:r>
         <w:rPr>
           <w:rFonts w:ascii="Times New Roman" w:hAnsi="Times New Roman" w:cs="Times New Roman"/>
@@ -20397,7 +20399,7 @@
         </w:rPr>
         <w:t xml:space="preserve"> : Exemple d'entête d'un bloc</w:t>
       </w:r>
-      <w:bookmarkEnd w:id="36"/>
+      <w:bookmarkEnd w:id="37"/>
     </w:p>
     <w:p>
       <w:pPr>
@@ -20493,7 +20495,7 @@
           <w:szCs w:val="24"/>
         </w:rPr>
         <w:drawing>
-          <wp:inline distT="0" distB="0" distL="0" distR="0" wp14:anchorId="6FF6DD0A" wp14:editId="6C8AB20E">
+          <wp:inline distT="0" distB="0" distL="0" distR="0" wp14:anchorId="69FF68C7" wp14:editId="06638E96">
             <wp:extent cx="5972810" cy="2310130"/>
             <wp:effectExtent l="0" t="0" r="8890" b="0"/>
             <wp:docPr id="4" name="Image 4"/>
@@ -20547,7 +20549,7 @@
           <w:lang w:val="fr-FR"/>
         </w:rPr>
       </w:pPr>
-      <w:bookmarkStart w:id="37" w:name="_Toc187153654"/>
+      <w:bookmarkStart w:id="38" w:name="_Toc187153654"/>
       <w:r>
         <w:rPr>
           <w:rFonts w:ascii="Times New Roman" w:hAnsi="Times New Roman" w:cs="Times New Roman"/>
@@ -20615,7 +20617,7 @@
         </w:rPr>
         <w:t xml:space="preserve"> : Schéma simplifié d'une chaîne de blocs</w:t>
       </w:r>
-      <w:bookmarkEnd w:id="37"/>
+      <w:bookmarkEnd w:id="38"/>
     </w:p>
     <w:p>
       <w:pPr>
@@ -21550,7 +21552,7 @@
           <w:lang w:val="fr-FR"/>
         </w:rPr>
       </w:pPr>
-      <w:bookmarkStart w:id="38" w:name="_Toc189507460"/>
+      <w:bookmarkStart w:id="39" w:name="_Toc189507460"/>
       <w:r>
         <w:rPr>
           <w:rFonts w:ascii="Times New Roman" w:hAnsi="Times New Roman" w:cs="Times New Roman"/>
@@ -21559,7 +21561,7 @@
         </w:rPr>
         <w:t>Fonctionnement de la blockchain</w:t>
       </w:r>
-      <w:bookmarkEnd w:id="38"/>
+      <w:bookmarkEnd w:id="39"/>
     </w:p>
     <w:p>
       <w:pPr>
@@ -21707,7 +21709,7 @@
           <w:szCs w:val="24"/>
         </w:rPr>
         <w:drawing>
-          <wp:inline distT="0" distB="0" distL="0" distR="0" wp14:anchorId="1FDDB2CE" wp14:editId="17215C16">
+          <wp:inline distT="0" distB="0" distL="0" distR="0" wp14:anchorId="3461C05F" wp14:editId="251DD8FA">
             <wp:extent cx="5972810" cy="2733040"/>
             <wp:effectExtent l="0" t="0" r="8890" b="0"/>
             <wp:docPr id="12" name="Image 12"/>
@@ -21761,7 +21763,7 @@
           <w:lang w:val="fr-FR"/>
         </w:rPr>
       </w:pPr>
-      <w:bookmarkStart w:id="39" w:name="_Toc187153655"/>
+      <w:bookmarkStart w:id="40" w:name="_Toc187153655"/>
       <w:r>
         <w:rPr>
           <w:rFonts w:ascii="Times New Roman" w:hAnsi="Times New Roman" w:cs="Times New Roman"/>
@@ -21895,7 +21897,7 @@
         </w:rPr>
         <w:fldChar w:fldCharType="end"/>
       </w:r>
-      <w:bookmarkEnd w:id="39"/>
+      <w:bookmarkEnd w:id="40"/>
     </w:p>
     <w:p>
       <w:pPr>
@@ -22631,7 +22633,7 @@
           <w:lang w:val="fr-FR"/>
         </w:rPr>
       </w:pPr>
-      <w:bookmarkStart w:id="40" w:name="_Toc189507461"/>
+      <w:bookmarkStart w:id="41" w:name="_Toc189507461"/>
       <w:r>
         <w:rPr>
           <w:rFonts w:ascii="Times New Roman" w:eastAsiaTheme="majorEastAsia" w:hAnsi="Times New Roman" w:cs="Times New Roman"/>
@@ -22643,7 +22645,7 @@
         </w:rPr>
         <w:t>Protocoles de consensus</w:t>
       </w:r>
-      <w:bookmarkEnd w:id="40"/>
+      <w:bookmarkEnd w:id="41"/>
       <w:r>
         <w:rPr>
           <w:rFonts w:ascii="Times New Roman" w:eastAsiaTheme="majorEastAsia" w:hAnsi="Times New Roman" w:cs="Times New Roman"/>
@@ -25557,8 +25559,8 @@
           <w:lang w:val="fr-FR"/>
         </w:rPr>
       </w:pPr>
-      <w:bookmarkStart w:id="41" w:name="_Toc189507462"/>
-      <w:bookmarkStart w:id="42" w:name="_Ref190262843"/>
+      <w:bookmarkStart w:id="42" w:name="_Toc189507462"/>
+      <w:bookmarkStart w:id="43" w:name="_Ref190262843"/>
       <w:r>
         <w:rPr>
           <w:rFonts w:ascii="Times New Roman" w:eastAsiaTheme="majorEastAsia" w:hAnsi="Times New Roman" w:cs="Times New Roman"/>
@@ -25592,8 +25594,8 @@
         </w:rPr>
         <w:t>)</w:t>
       </w:r>
-      <w:bookmarkEnd w:id="41"/>
       <w:bookmarkEnd w:id="42"/>
+      <w:bookmarkEnd w:id="43"/>
     </w:p>
     <w:p>
       <w:pPr>
@@ -26581,7 +26583,7 @@
           <w:szCs w:val="24"/>
         </w:rPr>
         <w:drawing>
-          <wp:inline distT="0" distB="0" distL="0" distR="0" wp14:anchorId="75D663E6" wp14:editId="3CC35954">
+          <wp:inline distT="0" distB="0" distL="0" distR="0" wp14:anchorId="0519A7D8" wp14:editId="4448C5B6">
             <wp:extent cx="4056464" cy="1786021"/>
             <wp:effectExtent l="0" t="0" r="1270" b="5080"/>
             <wp:docPr id="6" name="Image 6"/>
@@ -27635,7 +27637,7 @@
           <w:lang w:val="fr-FR"/>
         </w:rPr>
       </w:pPr>
-      <w:bookmarkStart w:id="43" w:name="_Toc189507463"/>
+      <w:bookmarkStart w:id="44" w:name="_Toc189507463"/>
       <w:r>
         <w:rPr>
           <w:rFonts w:ascii="Times New Roman" w:eastAsiaTheme="majorEastAsia" w:hAnsi="Times New Roman" w:cs="Times New Roman"/>
@@ -27647,7 +27649,7 @@
         </w:rPr>
         <w:t>Exemple de blockchain : Ethereum</w:t>
       </w:r>
-      <w:bookmarkEnd w:id="43"/>
+      <w:bookmarkEnd w:id="44"/>
     </w:p>
     <w:bookmarkEnd w:id="29"/>
     <w:p>
@@ -27670,7 +27672,7 @@
           <w:noProof/>
         </w:rPr>
         <w:drawing>
-          <wp:anchor distT="0" distB="0" distL="114300" distR="114300" simplePos="0" relativeHeight="251665408" behindDoc="1" locked="0" layoutInCell="1" allowOverlap="1" wp14:anchorId="2C1CED4C" wp14:editId="6CC84510">
+          <wp:anchor distT="0" distB="0" distL="114300" distR="114300" simplePos="0" relativeHeight="251665408" behindDoc="1" locked="0" layoutInCell="1" allowOverlap="1" wp14:anchorId="36D5B275" wp14:editId="3F2BF617">
             <wp:simplePos x="0" y="0"/>
             <wp:positionH relativeFrom="column">
               <wp:posOffset>635</wp:posOffset>
@@ -28432,7 +28434,7 @@
         <w:rPr>
           <w:lang w:val="fr-FR"/>
         </w:rPr>
-        <w:instrText xml:space="preserve"> ADDIN ZOTERO_ITEM CSL_CITATION {"citationID":"JBFNhXqf","properties":{"formattedCitation":"[35]","plainCitation":"[35]","noteIndex":0},"citationItems":[{"id":90,"uris":["http://zotero.org/users/16284513/items/WCSYW9BC"],"itemData":{"id":90,"type":"webpage","abstract":"Présentation des nœuds Ethereum et des logiciels clients, de la façon de configurer un nœud et des raisons de le faire.","container-title":"Nœuds et clients","language":"fr","title":"Nœuds et clients","URL":"https://ethereum.org/fr/developers/docs/nodes-and-clients/","accessed":{"date-parts":[["2025",2,12]]},"issued":{"date-parts":[["2024",10,9]]}}}],"schema":"https://github.com/citation-style-language/schema/raw/master/csl-citation.json"} </w:instrText>
+        <w:instrText xml:space="preserve"> ADDIN ZOTERO_ITEM CSL_CITATION {"citationID":"mORa6tlF","properties":{"formattedCitation":"[35]","plainCitation":"[35]","noteIndex":0},"citationItems":[{"id":99,"uris":["http://zotero.org/users/16284513/items/2U9SVRU2"],"itemData":{"id":99,"type":"webpage","abstract":"Présentation des nœuds Ethereum et des logiciels clients, de la façon de configurer un nœud et des raisons de le faire.","container-title":"ethereum.org","language":"fr","title":"Nœuds et clients","URL":"https://ethereum.org/fr/developers/docs/nodes-and-clients/","accessed":{"date-parts":[["2025",2,12]]},"issued":{"date-parts":[["2024",10,9]]}}}],"schema":"https://github.com/citation-style-language/schema/raw/master/csl-citation.json"} </w:instrText>
       </w:r>
       <w:r>
         <w:rPr>
@@ -29527,7 +29529,7 @@
           <w:szCs w:val="24"/>
         </w:rPr>
         <w:drawing>
-          <wp:inline distT="0" distB="0" distL="0" distR="0" wp14:anchorId="5A0E6974" wp14:editId="75F05DAE">
+          <wp:inline distT="0" distB="0" distL="0" distR="0" wp14:anchorId="148CA40E" wp14:editId="727E5C70">
             <wp:extent cx="4356847" cy="2108200"/>
             <wp:effectExtent l="0" t="0" r="5715" b="6350"/>
             <wp:docPr id="13" name="Image 13"/>
@@ -30384,7 +30386,7 @@
           <w:szCs w:val="24"/>
           <w:lang w:val="fr-FR"/>
         </w:rPr>
-        <w:instrText xml:space="preserve"> ADDIN ZOTERO_ITEM CSL_CITATION {"citationID":"kthb6sd9","properties":{"formattedCitation":"[36]","plainCitation":"[36]","noteIndex":0},"citationItems":[{"id":99,"uris":["http://zotero.org/users/16284513/items/2U9SVRU2"],"itemData":{"id":99,"type":"webpage","abstract":"Présentation des nœuds Ethereum et des logiciels clients, de la façon de configurer un nœud et des raisons de le faire.","container-title":"ethereum.org","language":"fr","title":"Nœuds et clients","URL":"https://ethereum.org/fr/developers/docs/nodes-and-clients/","accessed":{"date-parts":[["2025",2,12]]},"issued":{"date-parts":[["2024",10,9]]}}}],"schema":"https://github.com/citation-style-language/schema/raw/master/csl-citation.json"} </w:instrText>
+        <w:instrText xml:space="preserve"> ADDIN ZOTERO_ITEM CSL_CITATION {"citationID":"kthb6sd9","properties":{"formattedCitation":"[35]","plainCitation":"[35]","noteIndex":0},"citationItems":[{"id":99,"uris":["http://zotero.org/users/16284513/items/2U9SVRU2"],"itemData":{"id":99,"type":"webpage","abstract":"Présentation des nœuds Ethereum et des logiciels clients, de la façon de configurer un nœud et des raisons de le faire.","container-title":"ethereum.org","language":"fr","title":"Nœuds et clients","URL":"https://ethereum.org/fr/developers/docs/nodes-and-clients/","accessed":{"date-parts":[["2025",2,12]]},"issued":{"date-parts":[["2024",10,9]]}}}],"schema":"https://github.com/citation-style-language/schema/raw/master/csl-citation.json"} </w:instrText>
       </w:r>
       <w:r>
         <w:rPr>
@@ -30401,7 +30403,7 @@
           <w:sz w:val="24"/>
           <w:lang w:val="fr-FR"/>
         </w:rPr>
-        <w:t>[36]</w:t>
+        <w:t>[35]</w:t>
       </w:r>
       <w:r>
         <w:rPr>
@@ -30742,7 +30744,7 @@
           <w:szCs w:val="24"/>
         </w:rPr>
         <w:drawing>
-          <wp:inline distT="0" distB="0" distL="0" distR="0" wp14:anchorId="745DE516" wp14:editId="512A84D6">
+          <wp:inline distT="0" distB="0" distL="0" distR="0" wp14:anchorId="74AD2D18" wp14:editId="32A7EE07">
             <wp:extent cx="4491117" cy="2302329"/>
             <wp:effectExtent l="0" t="0" r="5080" b="3175"/>
             <wp:docPr id="14" name="Image 14"/>
@@ -30942,7 +30944,7 @@
           <w:szCs w:val="24"/>
           <w:lang w:val="fr-FR"/>
         </w:rPr>
-        <w:instrText xml:space="preserve"> ADDIN ZOTERO_ITEM CSL_CITATION {"citationID":"dAT8xS9B","properties":{"formattedCitation":"[37]","plainCitation":"[37]","noteIndex":0},"citationItems":[{"id":101,"uris":["http://zotero.org/users/16284513/items/HH8GJNL3"],"itemData":{"id":101,"type":"webpage","abstract":"Introduction à la machine virtuelle Ethereum et en quoi elle concerne l'état, les transactions et les contrats intelligents.","container-title":"ethereum.org","language":"fr","title":"Machine virtuelle Ethereum (EVM)","URL":"https://ethereum.org/fr/developers/docs/evm/","accessed":{"date-parts":[["2025",2,12]]},"issued":{"date-parts":[["2024",12,13]]}}}],"schema":"https://github.com/citation-style-language/schema/raw/master/csl-citation.json"} </w:instrText>
+        <w:instrText xml:space="preserve"> ADDIN ZOTERO_ITEM CSL_CITATION {"citationID":"dAT8xS9B","properties":{"formattedCitation":"[36]","plainCitation":"[36]","noteIndex":0},"citationItems":[{"id":101,"uris":["http://zotero.org/users/16284513/items/HH8GJNL3"],"itemData":{"id":101,"type":"webpage","abstract":"Introduction à la machine virtuelle Ethereum et en quoi elle concerne l'état, les transactions et les contrats intelligents.","container-title":"ethereum.org","language":"fr","title":"Machine virtuelle Ethereum (EVM)","URL":"https://ethereum.org/fr/developers/docs/evm/","accessed":{"date-parts":[["2025",2,12]]},"issued":{"date-parts":[["2024",12,13]]}}}],"schema":"https://github.com/citation-style-language/schema/raw/master/csl-citation.json"} </w:instrText>
       </w:r>
       <w:r>
         <w:rPr>
@@ -30959,7 +30961,7 @@
           <w:sz w:val="24"/>
           <w:lang w:val="fr-FR"/>
         </w:rPr>
-        <w:t>[37]</w:t>
+        <w:t>[36]</w:t>
       </w:r>
       <w:r>
         <w:rPr>
@@ -31089,7 +31091,7 @@
           <w:szCs w:val="24"/>
           <w:lang w:val="fr-FR"/>
         </w:rPr>
-        <w:instrText xml:space="preserve"> ADDIN ZOTERO_ITEM CSL_CITATION {"citationID":"UlEJJgSU","properties":{"formattedCitation":"[38]","plainCitation":"[38]","noteIndex":0},"citationItems":[{"id":104,"uris":["http://zotero.org/users/16284513/items/NT2XY3WD"],"itemData":{"id":104,"type":"article-journal","container-title":". Introduction","language":"en","source":"Zotero","title":"ethereum-evm-illustrated"}}],"schema":"https://github.com/citation-style-language/schema/raw/master/csl-citation.json"} </w:instrText>
+        <w:instrText xml:space="preserve"> ADDIN ZOTERO_ITEM CSL_CITATION {"citationID":"UlEJJgSU","properties":{"formattedCitation":"[37]","plainCitation":"[37]","noteIndex":0},"citationItems":[{"id":104,"uris":["http://zotero.org/users/16284513/items/NT2XY3WD"],"itemData":{"id":104,"type":"article-journal","language":"en","page":"116","source":"Zotero","title":"Ethereum EVM illustrated","author":[{"family":"Takenobu","given":"T."}]}}],"schema":"https://github.com/citation-style-language/schema/raw/master/csl-citation.json"} </w:instrText>
       </w:r>
       <w:r>
         <w:rPr>
@@ -31106,7 +31108,7 @@
           <w:sz w:val="24"/>
           <w:lang w:val="fr-FR"/>
         </w:rPr>
-        <w:t>[38]</w:t>
+        <w:t>[37]</w:t>
       </w:r>
       <w:r>
         <w:rPr>
@@ -31283,7 +31285,7 @@
           <w:szCs w:val="24"/>
           <w:lang w:val="fr-FR"/>
         </w:rPr>
-        <w:instrText xml:space="preserve"> ADDIN ZOTERO_ITEM CSL_CITATION {"citationID":"Gq2wo9l8","properties":{"formattedCitation":"[39]","plainCitation":"[39]","noteIndex":0},"citationItems":[{"id":106,"uris":["http://zotero.org/users/16284513/items/W4VCEFT7"],"itemData":{"id":106,"type":"webpage","abstract":"Explication des comptes Ethereum – leurs structures de données et leur relation avec la cryptographie asymétrique.","container-title":"ethereum.org","language":"fr","title":"Comptes Ethereum","URL":"https://ethereum.org/fr/developers/docs/accounts/","accessed":{"date-parts":[["2025",2,12]]},"issued":{"date-parts":[["2024",7,4]]}}}],"schema":"https://github.com/citation-style-language/schema/raw/master/csl-citation.json"} </w:instrText>
+        <w:instrText xml:space="preserve"> ADDIN ZOTERO_ITEM CSL_CITATION {"citationID":"Gq2wo9l8","properties":{"formattedCitation":"[38]","plainCitation":"[38]","noteIndex":0},"citationItems":[{"id":106,"uris":["http://zotero.org/users/16284513/items/W4VCEFT7"],"itemData":{"id":106,"type":"webpage","abstract":"Explication des comptes Ethereum – leurs structures de données et leur relation avec la cryptographie asymétrique.","container-title":"ethereum.org","language":"fr","title":"Comptes Ethereum","URL":"https://ethereum.org/fr/developers/docs/accounts/","accessed":{"date-parts":[["2025",2,12]]},"issued":{"date-parts":[["2024",7,4]]}}}],"schema":"https://github.com/citation-style-language/schema/raw/master/csl-citation.json"} </w:instrText>
       </w:r>
       <w:r>
         <w:rPr>
@@ -31300,7 +31302,7 @@
           <w:sz w:val="24"/>
           <w:lang w:val="fr-FR"/>
         </w:rPr>
-        <w:t>[39]</w:t>
+        <w:t>[38]</w:t>
       </w:r>
       <w:r>
         <w:rPr>
@@ -31357,7 +31359,7 @@
           <w:szCs w:val="24"/>
           <w:lang w:val="fr-FR"/>
         </w:rPr>
-        <w:instrText xml:space="preserve"> ADDIN ZOTERO_ITEM CSL_CITATION {"citationID":"DRs3NIYc","properties":{"formattedCitation":"[39]","plainCitation":"[39]","noteIndex":0},"citationItems":[{"id":106,"uris":["http://zotero.org/users/16284513/items/W4VCEFT7"],"itemData":{"id":106,"type":"webpage","abstract":"Explication des comptes Ethereum – leurs structures de données et leur relation avec la cryptographie asymétrique.","container-title":"ethereum.org","language":"fr","title":"Comptes Ethereum","URL":"https://ethereum.org/fr/developers/docs/accounts/","accessed":{"date-parts":[["2025",2,12]]},"issued":{"date-parts":[["2024",7,4]]}}}],"schema":"https://github.com/citation-style-language/schema/raw/master/csl-citation.json"} </w:instrText>
+        <w:instrText xml:space="preserve"> ADDIN ZOTERO_ITEM CSL_CITATION {"citationID":"DRs3NIYc","properties":{"formattedCitation":"[38]","plainCitation":"[38]","noteIndex":0},"citationItems":[{"id":106,"uris":["http://zotero.org/users/16284513/items/W4VCEFT7"],"itemData":{"id":106,"type":"webpage","abstract":"Explication des comptes Ethereum – leurs structures de données et leur relation avec la cryptographie asymétrique.","container-title":"ethereum.org","language":"fr","title":"Comptes Ethereum","URL":"https://ethereum.org/fr/developers/docs/accounts/","accessed":{"date-parts":[["2025",2,12]]},"issued":{"date-parts":[["2024",7,4]]}}}],"schema":"https://github.com/citation-style-language/schema/raw/master/csl-citation.json"} </w:instrText>
       </w:r>
       <w:r>
         <w:rPr>
@@ -31374,7 +31376,7 @@
           <w:sz w:val="24"/>
           <w:lang w:val="fr-FR"/>
         </w:rPr>
-        <w:t>[39]</w:t>
+        <w:t>[38]</w:t>
       </w:r>
       <w:r>
         <w:rPr>
@@ -31428,7 +31430,88 @@
           <w:szCs w:val="24"/>
           <w:lang w:val="fr-FR"/>
         </w:rPr>
-        <w:t xml:space="preserve">és du compte. La création de ce type de compte est </w:t>
+        <w:t>és du compte</w:t>
+      </w:r>
+      <w:r>
+        <w:rPr>
+          <w:rFonts w:ascii="Times New Roman" w:hAnsi="Times New Roman" w:cs="Times New Roman"/>
+          <w:sz w:val="24"/>
+          <w:szCs w:val="24"/>
+          <w:lang w:val="fr-FR"/>
+        </w:rPr>
+        <w:t xml:space="preserve">. </w:t>
+      </w:r>
+      <w:r>
+        <w:rPr>
+          <w:rFonts w:ascii="Times New Roman" w:hAnsi="Times New Roman" w:cs="Times New Roman"/>
+          <w:sz w:val="24"/>
+          <w:szCs w:val="24"/>
+          <w:lang w:val="fr-FR"/>
+        </w:rPr>
+        <w:t>Ce compte</w:t>
+      </w:r>
+      <w:r>
+        <w:rPr>
+          <w:rFonts w:ascii="Times New Roman" w:hAnsi="Times New Roman" w:cs="Times New Roman"/>
+          <w:sz w:val="24"/>
+          <w:szCs w:val="24"/>
+          <w:lang w:val="fr-FR"/>
+        </w:rPr>
+        <w:t xml:space="preserve"> </w:t>
+      </w:r>
+      <w:r>
+        <w:rPr>
+          <w:rFonts w:ascii="Times New Roman" w:hAnsi="Times New Roman" w:cs="Times New Roman"/>
+          <w:sz w:val="24"/>
+          <w:szCs w:val="24"/>
+          <w:lang w:val="fr-FR"/>
+        </w:rPr>
+        <w:t xml:space="preserve">interagit avec la blockchain en créant et en signant </w:t>
+      </w:r>
+      <w:r>
+        <w:rPr>
+          <w:rFonts w:ascii="Times New Roman" w:hAnsi="Times New Roman" w:cs="Times New Roman"/>
+          <w:sz w:val="24"/>
+          <w:szCs w:val="24"/>
+          <w:lang w:val="fr-FR"/>
+        </w:rPr>
+        <w:t>les</w:t>
+      </w:r>
+      <w:r>
+        <w:rPr>
+          <w:rFonts w:ascii="Times New Roman" w:hAnsi="Times New Roman" w:cs="Times New Roman"/>
+          <w:sz w:val="24"/>
+          <w:szCs w:val="24"/>
+          <w:lang w:val="fr-FR"/>
+        </w:rPr>
+        <w:t xml:space="preserve"> transaction</w:t>
+      </w:r>
+      <w:r>
+        <w:rPr>
+          <w:rFonts w:ascii="Times New Roman" w:hAnsi="Times New Roman" w:cs="Times New Roman"/>
+          <w:sz w:val="24"/>
+          <w:szCs w:val="24"/>
+          <w:lang w:val="fr-FR"/>
+        </w:rPr>
+        <w:t>s</w:t>
+      </w:r>
+      <w:r>
+        <w:rPr>
+          <w:rFonts w:ascii="Times New Roman" w:hAnsi="Times New Roman" w:cs="Times New Roman"/>
+          <w:sz w:val="24"/>
+          <w:szCs w:val="24"/>
+          <w:lang w:val="fr-FR"/>
+        </w:rPr>
+        <w:t xml:space="preserve"> à l'aide de sa clé privée</w:t>
+      </w:r>
+      <w:r>
+        <w:rPr>
+          <w:rFonts w:ascii="Times New Roman" w:hAnsi="Times New Roman" w:cs="Times New Roman"/>
+          <w:sz w:val="24"/>
+          <w:szCs w:val="24"/>
+          <w:lang w:val="fr-FR"/>
+        </w:rPr>
+        <w:t xml:space="preserve">. La création de ce type de compte est </w:t>
       </w:r>
       <w:r>
         <w:rPr>
@@ -31482,7 +31565,61 @@
           <w:szCs w:val="24"/>
           <w:lang w:val="fr-FR"/>
         </w:rPr>
-        <w:t>, et détentions d'ETH et/ou des jetons.</w:t>
+        <w:t xml:space="preserve">, et détentions </w:t>
+      </w:r>
+      <w:r>
+        <w:rPr>
+          <w:rFonts w:ascii="Times New Roman" w:hAnsi="Times New Roman" w:cs="Times New Roman"/>
+          <w:sz w:val="24"/>
+          <w:szCs w:val="24"/>
+          <w:lang w:val="fr-FR"/>
+        </w:rPr>
+        <w:t>de valeur</w:t>
+      </w:r>
+      <w:r>
+        <w:rPr>
+          <w:rFonts w:ascii="Times New Roman" w:hAnsi="Times New Roman" w:cs="Times New Roman"/>
+          <w:sz w:val="24"/>
+          <w:szCs w:val="24"/>
+          <w:lang w:val="fr-FR"/>
+        </w:rPr>
+        <w:t>s</w:t>
+      </w:r>
+      <w:r>
+        <w:rPr>
+          <w:rFonts w:ascii="Times New Roman" w:hAnsi="Times New Roman" w:cs="Times New Roman"/>
+          <w:sz w:val="24"/>
+          <w:szCs w:val="24"/>
+          <w:lang w:val="fr-FR"/>
+        </w:rPr>
+        <w:t xml:space="preserve"> en </w:t>
+      </w:r>
+      <w:r>
+        <w:rPr>
+          <w:rFonts w:ascii="Times New Roman" w:hAnsi="Times New Roman" w:cs="Times New Roman"/>
+          <w:sz w:val="24"/>
+          <w:szCs w:val="24"/>
+          <w:lang w:val="fr-FR"/>
+        </w:rPr>
+        <w:t xml:space="preserve">ETH et </w:t>
+      </w:r>
+      <w:r>
+        <w:rPr>
+          <w:rFonts w:ascii="Times New Roman" w:hAnsi="Times New Roman" w:cs="Times New Roman"/>
+          <w:sz w:val="24"/>
+          <w:szCs w:val="24"/>
+          <w:lang w:val="fr-FR"/>
+        </w:rPr>
+        <w:t xml:space="preserve">en </w:t>
+      </w:r>
+      <w:r>
+        <w:rPr>
+          <w:rFonts w:ascii="Times New Roman" w:hAnsi="Times New Roman" w:cs="Times New Roman"/>
+          <w:sz w:val="24"/>
+          <w:szCs w:val="24"/>
+          <w:lang w:val="fr-FR"/>
+        </w:rPr>
+        <w:t>jetons.</w:t>
       </w:r>
     </w:p>
     <w:p>
@@ -31503,16 +31640,61 @@
           <w:szCs w:val="24"/>
           <w:lang w:val="fr-FR"/>
         </w:rPr>
-        <w:t>Par contre, l</w:t>
-      </w:r>
-      <w:r>
-        <w:rPr>
-          <w:rFonts w:ascii="Times New Roman" w:hAnsi="Times New Roman" w:cs="Times New Roman"/>
-          <w:sz w:val="24"/>
-          <w:szCs w:val="24"/>
-          <w:lang w:val="fr-FR"/>
-        </w:rPr>
-        <w:t xml:space="preserve">a création de compte de contrat a un coût dû à l'utilisation de stockage du réseau. Ce type de compte n'a pas de clé privée et on ne peut qu'envoyer des transactions en réponse à la </w:t>
+        <w:t>Quant au compte de contrat, s</w:t>
+      </w:r>
+      <w:r>
+        <w:rPr>
+          <w:rFonts w:ascii="Times New Roman" w:hAnsi="Times New Roman" w:cs="Times New Roman"/>
+          <w:sz w:val="24"/>
+          <w:szCs w:val="24"/>
+          <w:lang w:val="fr-FR"/>
+        </w:rPr>
+        <w:t xml:space="preserve">a création </w:t>
+      </w:r>
+      <w:r>
+        <w:rPr>
+          <w:rFonts w:ascii="Times New Roman" w:hAnsi="Times New Roman" w:cs="Times New Roman"/>
+          <w:sz w:val="24"/>
+          <w:szCs w:val="24"/>
+          <w:lang w:val="fr-FR"/>
+        </w:rPr>
+        <w:t xml:space="preserve">se fait moyennant </w:t>
+      </w:r>
+      <w:r>
+        <w:rPr>
+          <w:rFonts w:ascii="Times New Roman" w:hAnsi="Times New Roman" w:cs="Times New Roman"/>
+          <w:sz w:val="24"/>
+          <w:szCs w:val="24"/>
+          <w:lang w:val="fr-FR"/>
+        </w:rPr>
+        <w:t xml:space="preserve">un coût </w:t>
+      </w:r>
+      <w:r>
+        <w:rPr>
+          <w:rFonts w:ascii="Times New Roman" w:hAnsi="Times New Roman" w:cs="Times New Roman"/>
+          <w:sz w:val="24"/>
+          <w:szCs w:val="24"/>
+          <w:lang w:val="fr-FR"/>
+        </w:rPr>
+        <w:t>dû à</w:t>
+      </w:r>
+      <w:r>
+        <w:rPr>
+          <w:rFonts w:ascii="Times New Roman" w:hAnsi="Times New Roman" w:cs="Times New Roman"/>
+          <w:sz w:val="24"/>
+          <w:szCs w:val="24"/>
+          <w:lang w:val="fr-FR"/>
+        </w:rPr>
+        <w:t xml:space="preserve"> </w:t>
+      </w:r>
+      <w:r>
+        <w:rPr>
+          <w:rFonts w:ascii="Times New Roman" w:hAnsi="Times New Roman" w:cs="Times New Roman"/>
+          <w:sz w:val="24"/>
+          <w:szCs w:val="24"/>
+          <w:lang w:val="fr-FR"/>
+        </w:rPr>
+        <w:t xml:space="preserve">l'utilisation de stockage du réseau. Ce type de compte n'a pas de clé privée et on ne peut qu'envoyer des transactions en réponse à la </w:t>
       </w:r>
       <w:r>
         <w:rPr>
@@ -31557,7 +31739,7 @@
           <w:szCs w:val="24"/>
           <w:lang w:val="fr-FR"/>
         </w:rPr>
-        <w:instrText xml:space="preserve"> ADDIN ZOTERO_ITEM CSL_CITATION {"citationID":"LqCdfS9d","properties":{"formattedCitation":"[39]","plainCitation":"[39]","noteIndex":0},"citationItems":[{"id":106,"uris":["http://zotero.org/users/16284513/items/W4VCEFT7"],"itemData":{"id":106,"type":"webpage","abstract":"Explication des comptes Ethereum – leurs structures de données et leur relation avec la cryptographie asymétrique.","container-title":"ethereum.org","language":"fr","title":"Comptes Ethereum","URL":"https://ethereum.org/fr/developers/docs/accounts/","accessed":{"date-parts":[["2025",2,12]]},"issued":{"date-parts":[["2024",7,4]]}}}],"schema":"https://github.com/citation-style-language/schema/raw/master/csl-citation.json"} </w:instrText>
+        <w:instrText xml:space="preserve"> ADDIN ZOTERO_ITEM CSL_CITATION {"citationID":"LqCdfS9d","properties":{"formattedCitation":"[38]","plainCitation":"[38]","noteIndex":0},"citationItems":[{"id":106,"uris":["http://zotero.org/users/16284513/items/W4VCEFT7"],"itemData":{"id":106,"type":"webpage","abstract":"Explication des comptes Ethereum – leurs structures de données et leur relation avec la cryptographie asymétrique.","container-title":"ethereum.org","language":"fr","title":"Comptes Ethereum","URL":"https://ethereum.org/fr/developers/docs/accounts/","accessed":{"date-parts":[["2025",2,12]]},"issued":{"date-parts":[["2024",7,4]]}}}],"schema":"https://github.com/citation-style-language/schema/raw/master/csl-citation.json"} </w:instrText>
       </w:r>
       <w:r>
         <w:rPr>
@@ -31572,9 +31754,10 @@
         <w:rPr>
           <w:rFonts w:ascii="Times New Roman" w:hAnsi="Times New Roman" w:cs="Times New Roman"/>
           <w:sz w:val="24"/>
-          <w:lang w:val="fr-FR"/>
-        </w:rPr>
-        <w:t>[39]</w:t>
+          <w:szCs w:val="24"/>
+          <w:lang w:val="fr-FR"/>
+        </w:rPr>
+        <w:t>[38]</w:t>
       </w:r>
       <w:r>
         <w:rPr>
@@ -31585,16 +31768,203 @@
         </w:rPr>
         <w:fldChar w:fldCharType="end"/>
       </w:r>
-      <w:bookmarkStart w:id="44" w:name="_GoBack"/>
-      <w:bookmarkEnd w:id="44"/>
-      <w:r>
-        <w:rPr>
-          <w:rFonts w:ascii="Times New Roman" w:hAnsi="Times New Roman" w:cs="Times New Roman"/>
-          <w:sz w:val="24"/>
-          <w:szCs w:val="24"/>
-          <w:lang w:val="fr-FR"/>
-        </w:rPr>
-        <w:t>. Il est possible d'effectuer des transactions depuis un EOA vers un CA.</w:t>
+      <w:r>
+        <w:rPr>
+          <w:rFonts w:ascii="Times New Roman" w:hAnsi="Times New Roman" w:cs="Times New Roman"/>
+          <w:sz w:val="24"/>
+          <w:szCs w:val="24"/>
+          <w:lang w:val="fr-FR"/>
+        </w:rPr>
+        <w:t xml:space="preserve"> </w:t>
+      </w:r>
+      <w:r>
+        <w:rPr>
+          <w:rFonts w:ascii="Times New Roman" w:hAnsi="Times New Roman" w:cs="Times New Roman"/>
+          <w:sz w:val="24"/>
+          <w:szCs w:val="24"/>
+          <w:lang w:val="fr-FR"/>
+        </w:rPr>
+        <w:t xml:space="preserve">provenant </w:t>
+      </w:r>
+      <w:r>
+        <w:rPr>
+          <w:rFonts w:ascii="Times New Roman" w:hAnsi="Times New Roman" w:cs="Times New Roman"/>
+          <w:sz w:val="24"/>
+          <w:szCs w:val="24"/>
+          <w:lang w:val="fr-FR"/>
+        </w:rPr>
+        <w:t xml:space="preserve">d’un EOA ou d’un autre </w:t>
+      </w:r>
+      <w:r>
+        <w:rPr>
+          <w:rFonts w:ascii="Times New Roman" w:hAnsi="Times New Roman" w:cs="Times New Roman"/>
+          <w:sz w:val="24"/>
+          <w:szCs w:val="24"/>
+          <w:lang w:val="fr-FR"/>
+        </w:rPr>
+        <w:t>CA</w:t>
+      </w:r>
+      <w:r>
+        <w:rPr>
+          <w:rFonts w:ascii="Times New Roman" w:hAnsi="Times New Roman" w:cs="Times New Roman"/>
+          <w:sz w:val="24"/>
+          <w:szCs w:val="24"/>
+          <w:lang w:val="fr-FR"/>
+        </w:rPr>
+        <w:t xml:space="preserve">. </w:t>
+      </w:r>
+      <w:r>
+        <w:rPr>
+          <w:rFonts w:ascii="Times New Roman" w:hAnsi="Times New Roman" w:cs="Times New Roman"/>
+          <w:sz w:val="24"/>
+          <w:szCs w:val="24"/>
+          <w:lang w:val="fr-FR"/>
+        </w:rPr>
+        <w:t>C’est-à-dire que l</w:t>
+      </w:r>
+      <w:r>
+        <w:rPr>
+          <w:rFonts w:ascii="Times New Roman" w:hAnsi="Times New Roman" w:cs="Times New Roman"/>
+          <w:sz w:val="24"/>
+          <w:szCs w:val="24"/>
+          <w:lang w:val="fr-FR"/>
+        </w:rPr>
+        <w:t xml:space="preserve">es CA ne peuvent pas initier </w:t>
+      </w:r>
+      <w:r>
+        <w:rPr>
+          <w:rFonts w:ascii="Times New Roman" w:hAnsi="Times New Roman" w:cs="Times New Roman"/>
+          <w:sz w:val="24"/>
+          <w:szCs w:val="24"/>
+          <w:lang w:val="fr-FR"/>
+        </w:rPr>
+        <w:t>d</w:t>
+      </w:r>
+      <w:r>
+        <w:rPr>
+          <w:rFonts w:ascii="Times New Roman" w:hAnsi="Times New Roman" w:cs="Times New Roman"/>
+          <w:sz w:val="24"/>
+          <w:szCs w:val="24"/>
+          <w:lang w:val="fr-FR"/>
+        </w:rPr>
+        <w:t>e nouvelles transactions par eux-mêmes</w:t>
+      </w:r>
+      <w:r>
+        <w:rPr>
+          <w:rFonts w:ascii="Times New Roman" w:hAnsi="Times New Roman" w:cs="Times New Roman"/>
+          <w:sz w:val="24"/>
+          <w:szCs w:val="24"/>
+          <w:lang w:val="fr-FR"/>
+        </w:rPr>
+        <w:t>.</w:t>
+      </w:r>
+      <w:r>
+        <w:rPr>
+          <w:rFonts w:ascii="Times New Roman" w:hAnsi="Times New Roman" w:cs="Times New Roman"/>
+          <w:sz w:val="24"/>
+          <w:szCs w:val="24"/>
+          <w:lang w:val="fr-FR"/>
+        </w:rPr>
+        <w:t xml:space="preserve"> </w:t>
+      </w:r>
+      <w:r>
+        <w:rPr>
+          <w:rFonts w:ascii="Times New Roman" w:hAnsi="Times New Roman" w:cs="Times New Roman"/>
+          <w:sz w:val="24"/>
+          <w:szCs w:val="24"/>
+          <w:lang w:val="fr-FR"/>
+        </w:rPr>
+        <w:t>Mais, i</w:t>
+      </w:r>
+      <w:r>
+        <w:rPr>
+          <w:rFonts w:ascii="Times New Roman" w:hAnsi="Times New Roman" w:cs="Times New Roman"/>
+          <w:sz w:val="24"/>
+          <w:szCs w:val="24"/>
+          <w:lang w:val="fr-FR"/>
+        </w:rPr>
+        <w:t>l est possible d'effectuer des transactions depuis un EOA vers un CA.</w:t>
+      </w:r>
+      <w:r>
+        <w:rPr>
+          <w:rFonts w:ascii="Times New Roman" w:hAnsi="Times New Roman" w:cs="Times New Roman"/>
+          <w:sz w:val="24"/>
+          <w:szCs w:val="24"/>
+          <w:lang w:val="fr-FR"/>
+        </w:rPr>
+        <w:t xml:space="preserve"> </w:t>
+      </w:r>
+      <w:r>
+        <w:rPr>
+          <w:rFonts w:ascii="Times New Roman" w:hAnsi="Times New Roman" w:cs="Times New Roman"/>
+          <w:sz w:val="24"/>
+          <w:szCs w:val="24"/>
+          <w:lang w:val="fr-FR"/>
+        </w:rPr>
+        <w:t xml:space="preserve">Ces transactions </w:t>
+      </w:r>
+      <w:r>
+        <w:rPr>
+          <w:rFonts w:ascii="Times New Roman" w:hAnsi="Times New Roman" w:cs="Times New Roman"/>
+          <w:sz w:val="24"/>
+          <w:szCs w:val="24"/>
+          <w:lang w:val="fr-FR"/>
+        </w:rPr>
+        <w:t>peuvent déclencher un code pouvant exécuter plein d'actions d</w:t>
+      </w:r>
+      <w:r>
+        <w:rPr>
+          <w:rFonts w:ascii="Times New Roman" w:hAnsi="Times New Roman" w:cs="Times New Roman"/>
+          <w:sz w:val="24"/>
+          <w:szCs w:val="24"/>
+          <w:lang w:val="fr-FR"/>
+        </w:rPr>
+        <w:t>ifférentes, comme transférer de</w:t>
+      </w:r>
+      <w:r>
+        <w:rPr>
+          <w:rFonts w:ascii="Times New Roman" w:hAnsi="Times New Roman" w:cs="Times New Roman"/>
+          <w:sz w:val="24"/>
+          <w:szCs w:val="24"/>
+          <w:lang w:val="fr-FR"/>
+        </w:rPr>
+        <w:t>s</w:t>
+      </w:r>
+      <w:r>
+        <w:rPr>
+          <w:rFonts w:ascii="Times New Roman" w:hAnsi="Times New Roman" w:cs="Times New Roman"/>
+          <w:sz w:val="24"/>
+          <w:szCs w:val="24"/>
+          <w:lang w:val="fr-FR"/>
+        </w:rPr>
+        <w:t xml:space="preserve"> </w:t>
+      </w:r>
+      <w:r>
+        <w:rPr>
+          <w:rFonts w:ascii="Times New Roman" w:hAnsi="Times New Roman" w:cs="Times New Roman"/>
+          <w:sz w:val="24"/>
+          <w:szCs w:val="24"/>
+          <w:lang w:val="fr-FR"/>
+        </w:rPr>
+        <w:t>jetons</w:t>
+      </w:r>
+      <w:r>
+        <w:rPr>
+          <w:rFonts w:ascii="Times New Roman" w:hAnsi="Times New Roman" w:cs="Times New Roman"/>
+          <w:sz w:val="24"/>
+          <w:szCs w:val="24"/>
+          <w:lang w:val="fr-FR"/>
+        </w:rPr>
+        <w:t xml:space="preserve"> ou même créer un nouveau contrat</w:t>
+      </w:r>
+      <w:r>
+        <w:rPr>
+          <w:rFonts w:ascii="Times New Roman" w:hAnsi="Times New Roman" w:cs="Times New Roman"/>
+          <w:sz w:val="24"/>
+          <w:szCs w:val="24"/>
+          <w:lang w:val="fr-FR"/>
+        </w:rPr>
+        <w:t>.</w:t>
       </w:r>
     </w:p>
     <w:p>
@@ -31615,7 +31985,25 @@
           <w:szCs w:val="24"/>
           <w:lang w:val="fr-FR"/>
         </w:rPr>
-        <w:t>Outre ces principales différences, tout type de compte Ethereum est structuré en quatre (04) champs illus</w:t>
+        <w:t xml:space="preserve">Outre ces principales différences, </w:t>
+      </w:r>
+      <w:r>
+        <w:rPr>
+          <w:rFonts w:ascii="Times New Roman" w:hAnsi="Times New Roman" w:cs="Times New Roman"/>
+          <w:sz w:val="24"/>
+          <w:szCs w:val="24"/>
+          <w:lang w:val="fr-FR"/>
+        </w:rPr>
+        <w:t xml:space="preserve">l’état de </w:t>
+      </w:r>
+      <w:r>
+        <w:rPr>
+          <w:rFonts w:ascii="Times New Roman" w:hAnsi="Times New Roman" w:cs="Times New Roman"/>
+          <w:sz w:val="24"/>
+          <w:szCs w:val="24"/>
+          <w:lang w:val="fr-FR"/>
+        </w:rPr>
+        <w:t>tout type de compte Ethereum est structuré en quatre (04) champs illus</w:t>
       </w:r>
       <w:r>
         <w:rPr>
@@ -31653,6 +32041,144 @@
           <w:lang w:val="fr-FR"/>
         </w:rPr>
         <w:t>.</w:t>
+      </w:r>
+    </w:p>
+    <w:p>
+      <w:pPr>
+        <w:keepNext/>
+        <w:spacing w:line="360" w:lineRule="auto"/>
+        <w:jc w:val="center"/>
+      </w:pPr>
+      <w:r>
+        <w:rPr>
+          <w:rFonts w:ascii="Times New Roman" w:hAnsi="Times New Roman" w:cs="Times New Roman"/>
+          <w:noProof/>
+          <w:sz w:val="24"/>
+          <w:szCs w:val="24"/>
+        </w:rPr>
+        <w:lastRenderedPageBreak/>
+        <w:drawing>
+          <wp:inline distT="0" distB="0" distL="0" distR="0" wp14:anchorId="6F634334" wp14:editId="4E1618BA">
+            <wp:extent cx="4691743" cy="1950720"/>
+            <wp:effectExtent l="0" t="0" r="0" b="0"/>
+            <wp:docPr id="16" name="Image 16"/>
+            <wp:cNvGraphicFramePr>
+              <a:graphicFrameLocks xmlns:a="http://schemas.openxmlformats.org/drawingml/2006/main" noChangeAspect="1"/>
+            </wp:cNvGraphicFramePr>
+            <a:graphic xmlns:a="http://schemas.openxmlformats.org/drawingml/2006/main">
+              <a:graphicData uri="http://schemas.openxmlformats.org/drawingml/2006/picture">
+                <pic:pic xmlns:pic="http://schemas.openxmlformats.org/drawingml/2006/picture">
+                  <pic:nvPicPr>
+                    <pic:cNvPr id="16" name="etat_compte_ethereum.PNG"/>
+                    <pic:cNvPicPr/>
+                  </pic:nvPicPr>
+                  <pic:blipFill>
+                    <a:blip r:embed="rId20">
+                      <a:extLst>
+                        <a:ext uri="{28A0092B-C50C-407E-A947-70E740481C1C}">
+                          <a14:useLocalDpi xmlns:a14="http://schemas.microsoft.com/office/drawing/2010/main" val="0"/>
+                        </a:ext>
+                      </a:extLst>
+                    </a:blip>
+                    <a:stretch>
+                      <a:fillRect/>
+                    </a:stretch>
+                  </pic:blipFill>
+                  <pic:spPr>
+                    <a:xfrm>
+                      <a:off x="0" y="0"/>
+                      <a:ext cx="4748910" cy="1974489"/>
+                    </a:xfrm>
+                    <a:prstGeom prst="rect">
+                      <a:avLst/>
+                    </a:prstGeom>
+                  </pic:spPr>
+                </pic:pic>
+              </a:graphicData>
+            </a:graphic>
+          </wp:inline>
+        </w:drawing>
+      </w:r>
+    </w:p>
+    <w:p>
+      <w:pPr>
+        <w:pStyle w:val="Lgende"/>
+        <w:jc w:val="center"/>
+        <w:rPr>
+          <w:rFonts w:ascii="Times New Roman" w:hAnsi="Times New Roman" w:cs="Times New Roman"/>
+          <w:color w:val="auto"/>
+          <w:sz w:val="24"/>
+          <w:lang w:val="fr-FR"/>
+        </w:rPr>
+      </w:pPr>
+      <w:r>
+        <w:rPr>
+          <w:rFonts w:ascii="Times New Roman" w:hAnsi="Times New Roman" w:cs="Times New Roman"/>
+          <w:b/>
+          <w:color w:val="auto"/>
+          <w:sz w:val="24"/>
+          <w:lang w:val="fr-FR"/>
+        </w:rPr>
+        <w:t xml:space="preserve">Figure </w:t>
+      </w:r>
+      <w:r>
+        <w:rPr>
+          <w:rFonts w:ascii="Times New Roman" w:hAnsi="Times New Roman" w:cs="Times New Roman"/>
+          <w:b/>
+          <w:color w:val="auto"/>
+          <w:sz w:val="24"/>
+          <w:lang w:val="fr-FR"/>
+        </w:rPr>
+        <w:fldChar w:fldCharType="begin"/>
+      </w:r>
+      <w:r>
+        <w:rPr>
+          <w:rFonts w:ascii="Times New Roman" w:hAnsi="Times New Roman" w:cs="Times New Roman"/>
+          <w:b/>
+          <w:color w:val="auto"/>
+          <w:sz w:val="24"/>
+          <w:lang w:val="fr-FR"/>
+        </w:rPr>
+        <w:instrText xml:space="preserve"> SEQ Figure \* ARABIC </w:instrText>
+      </w:r>
+      <w:r>
+        <w:rPr>
+          <w:rFonts w:ascii="Times New Roman" w:hAnsi="Times New Roman" w:cs="Times New Roman"/>
+          <w:b/>
+          <w:color w:val="auto"/>
+          <w:sz w:val="24"/>
+          <w:lang w:val="fr-FR"/>
+        </w:rPr>
+        <w:fldChar w:fldCharType="separate"/>
+      </w:r>
+      <w:r>
+        <w:rPr>
+          <w:rFonts w:ascii="Times New Roman" w:hAnsi="Times New Roman" w:cs="Times New Roman"/>
+          <w:b/>
+          <w:color w:val="auto"/>
+          <w:sz w:val="24"/>
+          <w:lang w:val="fr-FR"/>
+        </w:rPr>
+        <w:t>9</w:t>
+      </w:r>
+      <w:r>
+        <w:rPr>
+          <w:rFonts w:ascii="Times New Roman" w:hAnsi="Times New Roman" w:cs="Times New Roman"/>
+          <w:b/>
+          <w:color w:val="auto"/>
+          <w:sz w:val="24"/>
+          <w:lang w:val="fr-FR"/>
+        </w:rPr>
+        <w:fldChar w:fldCharType="end"/>
+      </w:r>
+      <w:r>
+        <w:rPr>
+          <w:rFonts w:ascii="Times New Roman" w:hAnsi="Times New Roman" w:cs="Times New Roman"/>
+          <w:color w:val="auto"/>
+          <w:sz w:val="24"/>
+          <w:lang w:val="fr-FR"/>
+        </w:rPr>
+        <w:t xml:space="preserve"> : Etat simplifié d'un compte Ethereum</w:t>
       </w:r>
     </w:p>
     <w:p>
@@ -31666,6 +32192,735 @@
           <w:lang w:val="fr-FR"/>
         </w:rPr>
       </w:pPr>
+      <w:r>
+        <w:rPr>
+          <w:rFonts w:ascii="Times New Roman" w:hAnsi="Times New Roman" w:cs="Times New Roman"/>
+          <w:sz w:val="24"/>
+          <w:szCs w:val="24"/>
+          <w:lang w:val="fr-FR"/>
+        </w:rPr>
+        <w:t xml:space="preserve">Un compte Ethereum </w:t>
+      </w:r>
+      <w:r>
+        <w:rPr>
+          <w:rFonts w:ascii="Times New Roman" w:hAnsi="Times New Roman" w:cs="Times New Roman"/>
+          <w:sz w:val="24"/>
+          <w:szCs w:val="24"/>
+          <w:lang w:val="fr-FR"/>
+        </w:rPr>
+        <w:t>est identifié par une adresse unique (</w:t>
+      </w:r>
+      <w:r>
+        <w:rPr>
+          <w:rFonts w:ascii="Times New Roman" w:hAnsi="Times New Roman" w:cs="Times New Roman"/>
+          <w:b/>
+          <w:sz w:val="24"/>
+          <w:szCs w:val="24"/>
+          <w:lang w:val="fr-FR"/>
+        </w:rPr>
+        <w:t>Address</w:t>
+      </w:r>
+      <w:r>
+        <w:rPr>
+          <w:rFonts w:ascii="Times New Roman" w:hAnsi="Times New Roman" w:cs="Times New Roman"/>
+          <w:sz w:val="24"/>
+          <w:szCs w:val="24"/>
+          <w:lang w:val="fr-FR"/>
+        </w:rPr>
+        <w:t>)</w:t>
+      </w:r>
+      <w:r>
+        <w:rPr>
+          <w:rFonts w:ascii="Times New Roman" w:hAnsi="Times New Roman" w:cs="Times New Roman"/>
+          <w:sz w:val="24"/>
+          <w:szCs w:val="24"/>
+          <w:lang w:val="fr-FR"/>
+        </w:rPr>
+        <w:t xml:space="preserve"> </w:t>
+      </w:r>
+      <w:r>
+        <w:rPr>
+          <w:rFonts w:ascii="Times New Roman" w:hAnsi="Times New Roman" w:cs="Times New Roman"/>
+          <w:sz w:val="24"/>
+          <w:szCs w:val="24"/>
+          <w:lang w:val="fr-FR"/>
+        </w:rPr>
+        <w:t xml:space="preserve">qui est un code haché sur 42 </w:t>
+      </w:r>
+      <w:r>
+        <w:rPr>
+          <w:rFonts w:ascii="Times New Roman" w:hAnsi="Times New Roman" w:cs="Times New Roman"/>
+          <w:sz w:val="24"/>
+          <w:szCs w:val="24"/>
+          <w:lang w:val="fr-FR"/>
+        </w:rPr>
+        <w:t>caractères</w:t>
+      </w:r>
+      <w:r>
+        <w:rPr>
+          <w:rFonts w:ascii="Times New Roman" w:hAnsi="Times New Roman" w:cs="Times New Roman"/>
+          <w:sz w:val="24"/>
+          <w:szCs w:val="24"/>
+          <w:lang w:val="fr-FR"/>
+        </w:rPr>
+        <w:t xml:space="preserve"> hexadécimaux ayant comme préfix 0x. On peut avoir </w:t>
+      </w:r>
+      <w:r>
+        <w:rPr>
+          <w:rFonts w:ascii="Times New Roman" w:hAnsi="Times New Roman" w:cs="Times New Roman"/>
+          <w:sz w:val="24"/>
+          <w:szCs w:val="24"/>
+          <w:lang w:val="fr-FR"/>
+        </w:rPr>
+        <w:t xml:space="preserve">comme exemple d'adresse </w:t>
+      </w:r>
+      <w:r>
+        <w:rPr>
+          <w:rFonts w:ascii="Times New Roman" w:hAnsi="Times New Roman" w:cs="Times New Roman"/>
+          <w:i/>
+          <w:sz w:val="24"/>
+          <w:szCs w:val="24"/>
+          <w:lang w:val="fr-FR"/>
+        </w:rPr>
+        <w:t>A</w:t>
+      </w:r>
+      <w:r>
+        <w:rPr>
+          <w:rFonts w:ascii="Times New Roman" w:hAnsi="Times New Roman" w:cs="Times New Roman"/>
+          <w:i/>
+          <w:sz w:val="24"/>
+          <w:szCs w:val="24"/>
+          <w:lang w:val="fr-FR"/>
+        </w:rPr>
+        <w:t>ccount = 0x5e97870f263700f46aa00d96</w:t>
+      </w:r>
+      <w:r>
+        <w:rPr>
+          <w:rFonts w:ascii="Times New Roman" w:hAnsi="Times New Roman" w:cs="Times New Roman"/>
+          <w:i/>
+          <w:sz w:val="24"/>
+          <w:szCs w:val="24"/>
+          <w:lang w:val="fr-FR"/>
+        </w:rPr>
+        <w:t>87</w:t>
+      </w:r>
+      <w:r>
+        <w:rPr>
+          <w:rFonts w:ascii="Times New Roman" w:hAnsi="Times New Roman" w:cs="Times New Roman"/>
+          <w:i/>
+          <w:sz w:val="24"/>
+          <w:szCs w:val="24"/>
+          <w:lang w:val="fr-FR"/>
+        </w:rPr>
+        <w:t>21199b9bc5a12</w:t>
+      </w:r>
+      <w:r>
+        <w:rPr>
+          <w:rFonts w:ascii="Times New Roman" w:hAnsi="Times New Roman" w:cs="Times New Roman"/>
+          <w:i/>
+          <w:sz w:val="24"/>
+          <w:szCs w:val="24"/>
+          <w:lang w:val="fr-FR"/>
+        </w:rPr>
+        <w:t>9</w:t>
+      </w:r>
+      <w:r>
+        <w:rPr>
+          <w:rFonts w:ascii="Times New Roman" w:hAnsi="Times New Roman" w:cs="Times New Roman"/>
+          <w:sz w:val="24"/>
+          <w:szCs w:val="24"/>
+          <w:lang w:val="fr-FR"/>
+        </w:rPr>
+        <w:t>.</w:t>
+      </w:r>
+      <w:r>
+        <w:rPr>
+          <w:rFonts w:ascii="Times New Roman" w:hAnsi="Times New Roman" w:cs="Times New Roman"/>
+          <w:sz w:val="24"/>
+          <w:szCs w:val="24"/>
+          <w:lang w:val="fr-FR"/>
+        </w:rPr>
+        <w:t xml:space="preserve"> </w:t>
+      </w:r>
+      <w:r>
+        <w:rPr>
+          <w:rFonts w:ascii="Times New Roman" w:hAnsi="Times New Roman" w:cs="Times New Roman"/>
+          <w:sz w:val="24"/>
+          <w:szCs w:val="24"/>
+          <w:lang w:val="fr-FR"/>
+        </w:rPr>
+        <w:t xml:space="preserve">Le champ </w:t>
+      </w:r>
+      <w:r>
+        <w:rPr>
+          <w:rFonts w:ascii="Times New Roman" w:hAnsi="Times New Roman" w:cs="Times New Roman"/>
+          <w:b/>
+          <w:sz w:val="24"/>
+          <w:szCs w:val="24"/>
+          <w:lang w:val="fr-FR"/>
+        </w:rPr>
+        <w:t>Nonce</w:t>
+      </w:r>
+      <w:r>
+        <w:rPr>
+          <w:rFonts w:ascii="Times New Roman" w:hAnsi="Times New Roman" w:cs="Times New Roman"/>
+          <w:sz w:val="24"/>
+          <w:szCs w:val="24"/>
+          <w:lang w:val="fr-FR"/>
+        </w:rPr>
+        <w:t xml:space="preserve"> </w:t>
+      </w:r>
+      <w:r>
+        <w:rPr>
+          <w:rFonts w:ascii="Times New Roman" w:hAnsi="Times New Roman" w:cs="Times New Roman"/>
+          <w:sz w:val="24"/>
+          <w:szCs w:val="24"/>
+          <w:lang w:val="fr-FR"/>
+        </w:rPr>
+        <w:t>représente</w:t>
+      </w:r>
+      <w:r>
+        <w:rPr>
+          <w:rFonts w:ascii="Times New Roman" w:hAnsi="Times New Roman" w:cs="Times New Roman"/>
+          <w:sz w:val="24"/>
+          <w:szCs w:val="24"/>
+          <w:lang w:val="fr-FR"/>
+        </w:rPr>
+        <w:t xml:space="preserve"> </w:t>
+      </w:r>
+      <w:r>
+        <w:rPr>
+          <w:rFonts w:ascii="Times New Roman" w:hAnsi="Times New Roman" w:cs="Times New Roman"/>
+          <w:sz w:val="24"/>
+          <w:szCs w:val="24"/>
+          <w:lang w:val="fr-FR"/>
+        </w:rPr>
+        <w:t xml:space="preserve">d’une part </w:t>
+      </w:r>
+      <w:r>
+        <w:rPr>
+          <w:rFonts w:ascii="Times New Roman" w:hAnsi="Times New Roman" w:cs="Times New Roman"/>
+          <w:sz w:val="24"/>
+          <w:szCs w:val="24"/>
+          <w:lang w:val="fr-FR"/>
+        </w:rPr>
+        <w:t xml:space="preserve">le nombre de transactions envoyées à partir de l'adresse du compte </w:t>
+      </w:r>
+      <w:r>
+        <w:rPr>
+          <w:rFonts w:ascii="Times New Roman" w:hAnsi="Times New Roman" w:cs="Times New Roman"/>
+          <w:sz w:val="24"/>
+          <w:szCs w:val="24"/>
+          <w:lang w:val="fr-FR"/>
+        </w:rPr>
+        <w:t xml:space="preserve">s’il s’agit d’un </w:t>
+      </w:r>
+      <w:r>
+        <w:rPr>
+          <w:rFonts w:ascii="Times New Roman" w:hAnsi="Times New Roman" w:cs="Times New Roman"/>
+          <w:sz w:val="24"/>
+          <w:szCs w:val="24"/>
+          <w:lang w:val="fr-FR"/>
+        </w:rPr>
+        <w:t xml:space="preserve">EOA </w:t>
+      </w:r>
+      <w:r>
+        <w:rPr>
+          <w:rFonts w:ascii="Times New Roman" w:hAnsi="Times New Roman" w:cs="Times New Roman"/>
+          <w:sz w:val="24"/>
+          <w:szCs w:val="24"/>
+          <w:lang w:val="fr-FR"/>
+        </w:rPr>
+        <w:t>et</w:t>
+      </w:r>
+      <w:r>
+        <w:rPr>
+          <w:rFonts w:ascii="Times New Roman" w:hAnsi="Times New Roman" w:cs="Times New Roman"/>
+          <w:sz w:val="24"/>
+          <w:szCs w:val="24"/>
+          <w:lang w:val="fr-FR"/>
+        </w:rPr>
+        <w:t xml:space="preserve"> d'autre part le nombre de contrats créés par le compte </w:t>
+      </w:r>
+      <w:r>
+        <w:rPr>
+          <w:rFonts w:ascii="Times New Roman" w:hAnsi="Times New Roman" w:cs="Times New Roman"/>
+          <w:sz w:val="24"/>
+          <w:szCs w:val="24"/>
+          <w:lang w:val="fr-FR"/>
+        </w:rPr>
+        <w:t>si c’est un CA</w:t>
+      </w:r>
+      <w:r>
+        <w:rPr>
+          <w:rFonts w:ascii="Times New Roman" w:hAnsi="Times New Roman" w:cs="Times New Roman"/>
+          <w:sz w:val="24"/>
+          <w:szCs w:val="24"/>
+          <w:lang w:val="fr-FR"/>
+        </w:rPr>
+        <w:t>.</w:t>
+      </w:r>
+      <w:r>
+        <w:rPr>
+          <w:rFonts w:ascii="Times New Roman" w:hAnsi="Times New Roman" w:cs="Times New Roman"/>
+          <w:sz w:val="24"/>
+          <w:szCs w:val="24"/>
+          <w:lang w:val="fr-FR"/>
+        </w:rPr>
+        <w:t xml:space="preserve"> </w:t>
+      </w:r>
+      <w:r>
+        <w:rPr>
+          <w:rFonts w:ascii="Times New Roman" w:hAnsi="Times New Roman" w:cs="Times New Roman"/>
+          <w:b/>
+          <w:sz w:val="24"/>
+          <w:szCs w:val="24"/>
+          <w:lang w:val="fr-FR"/>
+        </w:rPr>
+        <w:t>Balance</w:t>
+      </w:r>
+      <w:r>
+        <w:rPr>
+          <w:rFonts w:ascii="Times New Roman" w:hAnsi="Times New Roman" w:cs="Times New Roman"/>
+          <w:sz w:val="24"/>
+          <w:szCs w:val="24"/>
+          <w:lang w:val="fr-FR"/>
+        </w:rPr>
+        <w:t xml:space="preserve"> est le </w:t>
+      </w:r>
+      <w:r>
+        <w:rPr>
+          <w:rFonts w:ascii="Times New Roman" w:hAnsi="Times New Roman" w:cs="Times New Roman"/>
+          <w:sz w:val="24"/>
+          <w:szCs w:val="24"/>
+          <w:lang w:val="fr-FR"/>
+        </w:rPr>
+        <w:t xml:space="preserve">nombre d'ETH </w:t>
+      </w:r>
+      <w:r>
+        <w:rPr>
+          <w:rFonts w:ascii="Times New Roman" w:hAnsi="Times New Roman" w:cs="Times New Roman"/>
+          <w:sz w:val="24"/>
+          <w:szCs w:val="24"/>
+          <w:lang w:val="fr-FR"/>
+        </w:rPr>
+        <w:t xml:space="preserve">exprimé en </w:t>
+      </w:r>
+      <w:r>
+        <w:rPr>
+          <w:rFonts w:ascii="Times New Roman" w:hAnsi="Times New Roman" w:cs="Times New Roman"/>
+          <w:sz w:val="24"/>
+          <w:szCs w:val="24"/>
+          <w:lang w:val="fr-FR"/>
+        </w:rPr>
+        <w:t>Wei</w:t>
+      </w:r>
+      <w:r>
+        <w:rPr>
+          <w:rFonts w:ascii="Times New Roman" w:hAnsi="Times New Roman" w:cs="Times New Roman"/>
+          <w:sz w:val="24"/>
+          <w:szCs w:val="24"/>
+          <w:lang w:val="fr-FR"/>
+        </w:rPr>
+        <w:t xml:space="preserve"> </w:t>
+      </w:r>
+      <w:r>
+        <w:rPr>
+          <w:rFonts w:ascii="Times New Roman" w:hAnsi="Times New Roman" w:cs="Times New Roman"/>
+          <w:sz w:val="24"/>
+          <w:szCs w:val="24"/>
+          <w:lang w:val="fr-FR"/>
+        </w:rPr>
+        <w:t>(</w:t>
+      </w:r>
+      <w:r>
+        <w:rPr>
+          <w:rFonts w:ascii="Times New Roman" w:hAnsi="Times New Roman" w:cs="Times New Roman"/>
+          <w:sz w:val="24"/>
+          <w:szCs w:val="24"/>
+          <w:lang w:val="fr-FR"/>
+        </w:rPr>
+        <w:t xml:space="preserve">ou </w:t>
+      </w:r>
+      <w:r>
+        <w:rPr>
+          <w:rFonts w:ascii="Times New Roman" w:hAnsi="Times New Roman" w:cs="Times New Roman"/>
+          <w:sz w:val="24"/>
+          <w:szCs w:val="24"/>
+          <w:lang w:val="fr-FR"/>
+        </w:rPr>
+        <w:t xml:space="preserve">le </w:t>
+      </w:r>
+      <w:r>
+        <w:rPr>
+          <w:rFonts w:ascii="Times New Roman" w:hAnsi="Times New Roman" w:cs="Times New Roman"/>
+          <w:sz w:val="24"/>
+          <w:szCs w:val="24"/>
+          <w:lang w:val="fr-FR"/>
+        </w:rPr>
+        <w:t>solde actuel</w:t>
+      </w:r>
+      <w:r>
+        <w:rPr>
+          <w:rFonts w:ascii="Times New Roman" w:hAnsi="Times New Roman" w:cs="Times New Roman"/>
+          <w:sz w:val="24"/>
+          <w:szCs w:val="24"/>
+          <w:lang w:val="fr-FR"/>
+        </w:rPr>
+        <w:t>)</w:t>
+      </w:r>
+      <w:r>
+        <w:rPr>
+          <w:rFonts w:ascii="Times New Roman" w:hAnsi="Times New Roman" w:cs="Times New Roman"/>
+          <w:sz w:val="24"/>
+          <w:szCs w:val="24"/>
+          <w:lang w:val="fr-FR"/>
+        </w:rPr>
+        <w:t xml:space="preserve"> </w:t>
+      </w:r>
+      <w:r>
+        <w:rPr>
+          <w:rFonts w:ascii="Times New Roman" w:hAnsi="Times New Roman" w:cs="Times New Roman"/>
+          <w:sz w:val="24"/>
+          <w:szCs w:val="24"/>
+          <w:lang w:val="fr-FR"/>
+        </w:rPr>
+        <w:t>possédé par cette adresse.</w:t>
+      </w:r>
+      <w:r>
+        <w:rPr>
+          <w:rFonts w:ascii="Times New Roman" w:hAnsi="Times New Roman" w:cs="Times New Roman"/>
+          <w:sz w:val="24"/>
+          <w:szCs w:val="24"/>
+          <w:lang w:val="fr-FR"/>
+        </w:rPr>
+        <w:t xml:space="preserve"> </w:t>
+      </w:r>
+      <w:r>
+        <w:rPr>
+          <w:rFonts w:ascii="Times New Roman" w:hAnsi="Times New Roman" w:cs="Times New Roman"/>
+          <w:sz w:val="24"/>
+          <w:szCs w:val="24"/>
+          <w:lang w:val="fr-FR"/>
+        </w:rPr>
+        <w:t xml:space="preserve">Le </w:t>
+      </w:r>
+      <w:r>
+        <w:rPr>
+          <w:rFonts w:ascii="Times New Roman" w:hAnsi="Times New Roman" w:cs="Times New Roman"/>
+          <w:b/>
+          <w:sz w:val="24"/>
+          <w:szCs w:val="24"/>
+          <w:lang w:val="fr-FR"/>
+        </w:rPr>
+        <w:t>CodeHash</w:t>
+      </w:r>
+      <w:r>
+        <w:rPr>
+          <w:rFonts w:ascii="Times New Roman" w:hAnsi="Times New Roman" w:cs="Times New Roman"/>
+          <w:sz w:val="24"/>
+          <w:szCs w:val="24"/>
+          <w:lang w:val="fr-FR"/>
+        </w:rPr>
+        <w:t xml:space="preserve"> est l'empreinte numérique (hash) du code du compte (EOA ou CA) dans l'EVM. Contrairement aux autres champs du compte, le CodeHash n'est pas modifiable. Pour les EOA, ce champ CodeHash contient le hachage d'une chaîne vide. Mais pour le cas des CA, le code source du contrat intelligent sont hachés et stockés dans le CodeHash.</w:t>
+      </w:r>
+      <w:r>
+        <w:rPr>
+          <w:rFonts w:ascii="Times New Roman" w:hAnsi="Times New Roman" w:cs="Times New Roman"/>
+          <w:sz w:val="24"/>
+          <w:szCs w:val="24"/>
+          <w:lang w:val="fr-FR"/>
+        </w:rPr>
+        <w:t xml:space="preserve"> </w:t>
+      </w:r>
+      <w:r>
+        <w:rPr>
+          <w:rFonts w:ascii="Times New Roman" w:hAnsi="Times New Roman" w:cs="Times New Roman"/>
+          <w:sz w:val="24"/>
+          <w:szCs w:val="24"/>
+          <w:lang w:val="fr-FR"/>
+        </w:rPr>
+        <w:t xml:space="preserve">Dans Ethereum, </w:t>
+      </w:r>
+      <w:r>
+        <w:rPr>
+          <w:rFonts w:ascii="Times New Roman" w:hAnsi="Times New Roman" w:cs="Times New Roman"/>
+          <w:sz w:val="24"/>
+          <w:szCs w:val="24"/>
+          <w:lang w:val="fr-FR"/>
+        </w:rPr>
+        <w:t>le contenu du compte est structuré</w:t>
+      </w:r>
+      <w:r>
+        <w:rPr>
+          <w:rFonts w:ascii="Times New Roman" w:hAnsi="Times New Roman" w:cs="Times New Roman"/>
+          <w:sz w:val="24"/>
+          <w:szCs w:val="24"/>
+          <w:lang w:val="fr-FR"/>
+        </w:rPr>
+        <w:t xml:space="preserve"> </w:t>
+      </w:r>
+      <w:r>
+        <w:rPr>
+          <w:rFonts w:ascii="Times New Roman" w:hAnsi="Times New Roman" w:cs="Times New Roman"/>
+          <w:sz w:val="24"/>
+          <w:szCs w:val="24"/>
+          <w:lang w:val="fr-FR"/>
+        </w:rPr>
+        <w:t>sous forme d'arbre de Merkle (</w:t>
+      </w:r>
+      <w:r>
+        <w:rPr>
+          <w:rFonts w:ascii="Times New Roman" w:hAnsi="Times New Roman" w:cs="Times New Roman"/>
+          <w:sz w:val="24"/>
+          <w:szCs w:val="24"/>
+          <w:lang w:val="fr-FR"/>
+        </w:rPr>
+        <w:t xml:space="preserve">expliqué dans </w:t>
+      </w:r>
+      <w:r>
+        <w:rPr>
+          <w:rFonts w:ascii="Times New Roman" w:hAnsi="Times New Roman" w:cs="Times New Roman"/>
+          <w:sz w:val="24"/>
+          <w:szCs w:val="24"/>
+          <w:lang w:val="fr-FR"/>
+        </w:rPr>
+        <w:fldChar w:fldCharType="begin"/>
+      </w:r>
+      <w:r>
+        <w:rPr>
+          <w:rFonts w:ascii="Times New Roman" w:hAnsi="Times New Roman" w:cs="Times New Roman"/>
+          <w:sz w:val="24"/>
+          <w:szCs w:val="24"/>
+          <w:lang w:val="fr-FR"/>
+        </w:rPr>
+        <w:instrText xml:space="preserve"> REF _Ref190430022 \r \h </w:instrText>
+      </w:r>
+      <w:r>
+        <w:rPr>
+          <w:rFonts w:ascii="Times New Roman" w:hAnsi="Times New Roman" w:cs="Times New Roman"/>
+          <w:sz w:val="24"/>
+          <w:szCs w:val="24"/>
+          <w:lang w:val="fr-FR"/>
+        </w:rPr>
+      </w:r>
+      <w:r>
+        <w:rPr>
+          <w:rFonts w:ascii="Times New Roman" w:hAnsi="Times New Roman" w:cs="Times New Roman"/>
+          <w:sz w:val="24"/>
+          <w:szCs w:val="24"/>
+          <w:lang w:val="fr-FR"/>
+        </w:rPr>
+        <w:instrText xml:space="preserve"> \* MERGEFORMAT </w:instrText>
+      </w:r>
+      <w:r>
+        <w:rPr>
+          <w:rFonts w:ascii="Times New Roman" w:hAnsi="Times New Roman" w:cs="Times New Roman"/>
+          <w:sz w:val="24"/>
+          <w:szCs w:val="24"/>
+          <w:lang w:val="fr-FR"/>
+        </w:rPr>
+        <w:fldChar w:fldCharType="separate"/>
+      </w:r>
+      <w:r>
+        <w:rPr>
+          <w:rFonts w:ascii="Times New Roman" w:hAnsi="Times New Roman" w:cs="Times New Roman"/>
+          <w:sz w:val="24"/>
+          <w:szCs w:val="24"/>
+          <w:lang w:val="fr-FR"/>
+        </w:rPr>
+        <w:t>2.3</w:t>
+      </w:r>
+      <w:r>
+        <w:rPr>
+          <w:rFonts w:ascii="Times New Roman" w:hAnsi="Times New Roman" w:cs="Times New Roman"/>
+          <w:sz w:val="24"/>
+          <w:szCs w:val="24"/>
+          <w:lang w:val="fr-FR"/>
+        </w:rPr>
+        <w:fldChar w:fldCharType="end"/>
+      </w:r>
+      <w:r>
+        <w:rPr>
+          <w:rFonts w:ascii="Times New Roman" w:hAnsi="Times New Roman" w:cs="Times New Roman"/>
+          <w:sz w:val="24"/>
+          <w:szCs w:val="24"/>
+          <w:lang w:val="fr-FR"/>
+        </w:rPr>
+        <w:t xml:space="preserve"> précédemment</w:t>
+      </w:r>
+      <w:r>
+        <w:rPr>
+          <w:rFonts w:ascii="Times New Roman" w:hAnsi="Times New Roman" w:cs="Times New Roman"/>
+          <w:sz w:val="24"/>
+          <w:szCs w:val="24"/>
+          <w:lang w:val="fr-FR"/>
+        </w:rPr>
+        <w:t>) dont la racine est hachée</w:t>
+      </w:r>
+      <w:r>
+        <w:rPr>
+          <w:rFonts w:ascii="Times New Roman" w:hAnsi="Times New Roman" w:cs="Times New Roman"/>
+          <w:sz w:val="24"/>
+          <w:szCs w:val="24"/>
+          <w:lang w:val="fr-FR"/>
+        </w:rPr>
+        <w:t xml:space="preserve"> sur 256 bits.</w:t>
+      </w:r>
+      <w:r>
+        <w:rPr>
+          <w:rFonts w:ascii="Times New Roman" w:hAnsi="Times New Roman" w:cs="Times New Roman"/>
+          <w:sz w:val="24"/>
+          <w:szCs w:val="24"/>
+          <w:lang w:val="fr-FR"/>
+        </w:rPr>
+        <w:t xml:space="preserve"> Le</w:t>
+      </w:r>
+      <w:r>
+        <w:rPr>
+          <w:rFonts w:ascii="Times New Roman" w:hAnsi="Times New Roman" w:cs="Times New Roman"/>
+          <w:sz w:val="24"/>
+          <w:szCs w:val="24"/>
+          <w:lang w:val="fr-FR"/>
+        </w:rPr>
+        <w:t xml:space="preserve"> champ </w:t>
+      </w:r>
+      <w:r>
+        <w:rPr>
+          <w:rFonts w:ascii="Times New Roman" w:hAnsi="Times New Roman" w:cs="Times New Roman"/>
+          <w:b/>
+          <w:sz w:val="24"/>
+          <w:szCs w:val="24"/>
+          <w:lang w:val="fr-FR"/>
+        </w:rPr>
+        <w:t>StorageRoot</w:t>
+      </w:r>
+      <w:r>
+        <w:rPr>
+          <w:rFonts w:ascii="Times New Roman" w:hAnsi="Times New Roman" w:cs="Times New Roman"/>
+          <w:sz w:val="24"/>
+          <w:szCs w:val="24"/>
+          <w:lang w:val="fr-FR"/>
+        </w:rPr>
+        <w:t xml:space="preserve"> </w:t>
+      </w:r>
+      <w:r>
+        <w:rPr>
+          <w:rFonts w:ascii="Times New Roman" w:hAnsi="Times New Roman" w:cs="Times New Roman"/>
+          <w:sz w:val="24"/>
+          <w:szCs w:val="24"/>
+          <w:lang w:val="fr-FR"/>
+        </w:rPr>
+        <w:t>(</w:t>
+      </w:r>
+      <w:r>
+        <w:rPr>
+          <w:rFonts w:ascii="Times New Roman" w:hAnsi="Times New Roman" w:cs="Times New Roman"/>
+          <w:sz w:val="24"/>
+          <w:szCs w:val="24"/>
+          <w:lang w:val="fr-FR"/>
+        </w:rPr>
+        <w:t xml:space="preserve">ou </w:t>
+      </w:r>
+      <w:r>
+        <w:rPr>
+          <w:rFonts w:ascii="Times New Roman" w:hAnsi="Times New Roman" w:cs="Times New Roman"/>
+          <w:sz w:val="24"/>
+          <w:szCs w:val="24"/>
+          <w:lang w:val="fr-FR"/>
+        </w:rPr>
+        <w:t>hachage de stockage</w:t>
+      </w:r>
+      <w:r>
+        <w:rPr>
+          <w:rFonts w:ascii="Times New Roman" w:hAnsi="Times New Roman" w:cs="Times New Roman"/>
+          <w:sz w:val="24"/>
+          <w:szCs w:val="24"/>
+          <w:lang w:val="fr-FR"/>
+        </w:rPr>
+        <w:t>)</w:t>
+      </w:r>
+      <w:r>
+        <w:rPr>
+          <w:rFonts w:ascii="Times New Roman" w:hAnsi="Times New Roman" w:cs="Times New Roman"/>
+          <w:sz w:val="24"/>
+          <w:szCs w:val="24"/>
+          <w:lang w:val="fr-FR"/>
+        </w:rPr>
+        <w:t xml:space="preserve"> représente </w:t>
+      </w:r>
+      <w:r>
+        <w:rPr>
+          <w:rFonts w:ascii="Times New Roman" w:hAnsi="Times New Roman" w:cs="Times New Roman"/>
+          <w:sz w:val="24"/>
+          <w:szCs w:val="24"/>
+          <w:lang w:val="fr-FR"/>
+        </w:rPr>
+        <w:t>l’encodage de cet arbre.</w:t>
+      </w:r>
+      <w:r>
+        <w:rPr>
+          <w:rFonts w:ascii="Times New Roman" w:hAnsi="Times New Roman" w:cs="Times New Roman"/>
+          <w:sz w:val="24"/>
+          <w:szCs w:val="24"/>
+          <w:lang w:val="fr-FR"/>
+        </w:rPr>
+        <w:t xml:space="preserve"> </w:t>
+      </w:r>
+      <w:r>
+        <w:rPr>
+          <w:rFonts w:ascii="Times New Roman" w:hAnsi="Times New Roman" w:cs="Times New Roman"/>
+          <w:sz w:val="24"/>
+          <w:szCs w:val="24"/>
+          <w:lang w:val="fr-FR"/>
+        </w:rPr>
+        <w:t>I</w:t>
+      </w:r>
+      <w:r>
+        <w:rPr>
+          <w:rFonts w:ascii="Times New Roman" w:hAnsi="Times New Roman" w:cs="Times New Roman"/>
+          <w:sz w:val="24"/>
+          <w:szCs w:val="24"/>
+          <w:lang w:val="fr-FR"/>
+        </w:rPr>
+        <w:t>l est</w:t>
+      </w:r>
+      <w:r>
+        <w:rPr>
+          <w:rFonts w:ascii="Times New Roman" w:hAnsi="Times New Roman" w:cs="Times New Roman"/>
+          <w:sz w:val="24"/>
+          <w:szCs w:val="24"/>
+          <w:lang w:val="fr-FR"/>
+        </w:rPr>
+        <w:t xml:space="preserve"> vide</w:t>
+      </w:r>
+      <w:r>
+        <w:rPr>
+          <w:rFonts w:ascii="Times New Roman" w:hAnsi="Times New Roman" w:cs="Times New Roman"/>
+          <w:sz w:val="24"/>
+          <w:szCs w:val="24"/>
+          <w:lang w:val="fr-FR"/>
+        </w:rPr>
+        <w:t xml:space="preserve"> par dé</w:t>
+      </w:r>
+      <w:r>
+        <w:rPr>
+          <w:rFonts w:ascii="Times New Roman" w:hAnsi="Times New Roman" w:cs="Times New Roman"/>
+          <w:sz w:val="24"/>
+          <w:szCs w:val="24"/>
+          <w:lang w:val="fr-FR"/>
+        </w:rPr>
+        <w:t>faut</w:t>
+      </w:r>
+      <w:r>
+        <w:rPr>
+          <w:rFonts w:ascii="Times New Roman" w:hAnsi="Times New Roman" w:cs="Times New Roman"/>
+          <w:sz w:val="24"/>
+          <w:szCs w:val="24"/>
+          <w:lang w:val="fr-FR"/>
+        </w:rPr>
+        <w:t>.</w:t>
+      </w:r>
     </w:p>
     <w:p>
       <w:pPr>
@@ -31715,6 +32970,68 @@
           <w:lang w:val="fr-FR"/>
         </w:rPr>
       </w:pPr>
+      <w:r>
+        <w:rPr>
+          <w:rFonts w:ascii="Times New Roman" w:hAnsi="Times New Roman" w:cs="Times New Roman"/>
+          <w:sz w:val="24"/>
+          <w:szCs w:val="24"/>
+          <w:lang w:val="fr-FR"/>
+        </w:rPr>
+        <w:t xml:space="preserve">Une transaction ou demande de transaction (terme officiel) est une action initiée par un EOA (compte géré par un humain et non par un contrat). Cette action est une suite d'instructions signées cryptographiquement et dont l'exécution peut modifier l'état de l'EVM. Et pour qu'une demande de transaction modifie l'état convenu de l'EVM, elle doit être validée, exécutée et diffusée sur le réseau par un autre nœud. </w:t>
+      </w:r>
+      <w:r>
+        <w:rPr>
+          <w:rFonts w:ascii="Times New Roman" w:hAnsi="Times New Roman" w:cs="Times New Roman"/>
+          <w:sz w:val="24"/>
+          <w:szCs w:val="24"/>
+          <w:lang w:val="fr-FR"/>
+        </w:rPr>
+        <w:t>Cette</w:t>
+      </w:r>
+      <w:r>
+        <w:rPr>
+          <w:rFonts w:ascii="Times New Roman" w:hAnsi="Times New Roman" w:cs="Times New Roman"/>
+          <w:sz w:val="24"/>
+          <w:szCs w:val="24"/>
+          <w:lang w:val="fr-FR"/>
+        </w:rPr>
+        <w:t xml:space="preserve"> demande peut être l'envoie d'ETH depuis un compte A vers un autre compte B, la publication d'un code de contrat intelligent sur l'EVM, l'exécution du code d'un contrat intelligent à une adresse spécifique dans l'EVM, etc. </w:t>
+      </w:r>
+    </w:p>
+    <w:p>
+      <w:pPr>
+        <w:spacing w:line="360" w:lineRule="auto"/>
+        <w:jc w:val="both"/>
+        <w:rPr>
+          <w:rFonts w:ascii="Times New Roman" w:hAnsi="Times New Roman" w:cs="Times New Roman"/>
+          <w:sz w:val="24"/>
+          <w:szCs w:val="24"/>
+          <w:lang w:val="fr-FR"/>
+        </w:rPr>
+      </w:pPr>
+      <w:r>
+        <w:rPr>
+          <w:rFonts w:ascii="Times New Roman" w:hAnsi="Times New Roman" w:cs="Times New Roman"/>
+          <w:sz w:val="24"/>
+          <w:szCs w:val="24"/>
+          <w:lang w:val="fr-FR"/>
+        </w:rPr>
+        <w:t>Toute transaction contient les informations suivantes :</w:t>
+      </w:r>
+    </w:p>
+    <w:p>
+      <w:pPr>
+        <w:spacing w:line="360" w:lineRule="auto"/>
+        <w:jc w:val="both"/>
+        <w:rPr>
+          <w:rFonts w:ascii="Times New Roman" w:hAnsi="Times New Roman" w:cs="Times New Roman"/>
+          <w:sz w:val="24"/>
+          <w:szCs w:val="24"/>
+          <w:lang w:val="fr-FR"/>
+        </w:rPr>
+      </w:pPr>
+      <w:bookmarkStart w:id="45" w:name="_GoBack"/>
+      <w:bookmarkEnd w:id="45"/>
     </w:p>
     <w:p>
       <w:pPr>
@@ -31790,7 +33107,6 @@
           <w:szCs w:val="24"/>
           <w:lang w:val="fr-FR"/>
         </w:rPr>
-        <w:lastRenderedPageBreak/>
         <w:t xml:space="preserve">ETH </w:t>
       </w:r>
       <w:r>
@@ -32756,7 +34072,17 @@
           <w:szCs w:val="24"/>
           <w:lang w:val="fr-FR"/>
         </w:rPr>
-        <w:t xml:space="preserve"> dont le code du backend est exé</w:t>
+        <w:t xml:space="preserve"> dont le code du backend </w:t>
+      </w:r>
+      <w:r>
+        <w:rPr>
+          <w:rFonts w:ascii="Times New Roman" w:hAnsi="Times New Roman" w:cs="Times New Roman"/>
+          <w:sz w:val="24"/>
+          <w:szCs w:val="24"/>
+          <w:lang w:val="fr-FR"/>
+        </w:rPr>
+        <w:lastRenderedPageBreak/>
+        <w:t>est exé</w:t>
       </w:r>
       <w:r>
         <w:rPr>
@@ -32888,6 +34214,7 @@
         <w:rPr>
           <w:rFonts w:ascii="Times New Roman" w:hAnsi="Times New Roman" w:cs="Times New Roman"/>
           <w:sz w:val="24"/>
+          <w:lang w:val="fr-FR"/>
         </w:rPr>
         <w:t>[41]</w:t>
       </w:r>
@@ -32909,18 +34236,6 @@
         </w:rPr>
         <w:t>.</w:t>
       </w:r>
-    </w:p>
-    <w:p>
-      <w:pPr>
-        <w:spacing w:line="360" w:lineRule="auto"/>
-        <w:jc w:val="both"/>
-        <w:rPr>
-          <w:rFonts w:ascii="Times New Roman" w:hAnsi="Times New Roman" w:cs="Times New Roman"/>
-          <w:sz w:val="24"/>
-          <w:szCs w:val="24"/>
-          <w:lang w:val="fr-FR"/>
-        </w:rPr>
-      </w:pPr>
     </w:p>
     <w:p>
       <w:pPr>
@@ -32941,7 +34256,6 @@
           <w:szCs w:val="24"/>
           <w:lang w:val="fr-FR"/>
         </w:rPr>
-        <w:lastRenderedPageBreak/>
         <w:t>En somme,</w:t>
       </w:r>
       <w:r>
@@ -33354,8 +34668,8 @@
           <w:lang w:val="fr-FR"/>
         </w:rPr>
       </w:pPr>
-      <w:bookmarkStart w:id="45" w:name="_Toc184475257"/>
-      <w:bookmarkStart w:id="46" w:name="_Toc189507464"/>
+      <w:bookmarkStart w:id="46" w:name="_Toc184475257"/>
+      <w:bookmarkStart w:id="47" w:name="_Toc189507464"/>
       <w:r>
         <w:rPr>
           <w:rFonts w:ascii="Times New Roman" w:eastAsiaTheme="majorEastAsia" w:hAnsi="Times New Roman" w:cs="Times New Roman"/>
@@ -33390,17 +34704,16 @@
         </w:rPr>
         <w:t>TAT DE L’ART</w:t>
       </w:r>
-      <w:bookmarkStart w:id="47" w:name="_Toc184474880"/>
-      <w:bookmarkStart w:id="48" w:name="_Toc184475063"/>
-      <w:bookmarkStart w:id="49" w:name="_Toc184475258"/>
-      <w:bookmarkStart w:id="50" w:name="_Toc184474881"/>
-      <w:bookmarkStart w:id="51" w:name="_Toc184475064"/>
-      <w:bookmarkStart w:id="52" w:name="_Toc184475259"/>
-      <w:bookmarkStart w:id="53" w:name="_Toc184474882"/>
-      <w:bookmarkStart w:id="54" w:name="_Toc184475065"/>
-      <w:bookmarkStart w:id="55" w:name="_Toc184475260"/>
-      <w:bookmarkEnd w:id="45"/>
-      <w:bookmarkEnd w:id="47"/>
+      <w:bookmarkStart w:id="48" w:name="_Toc184474880"/>
+      <w:bookmarkStart w:id="49" w:name="_Toc184475063"/>
+      <w:bookmarkStart w:id="50" w:name="_Toc184475258"/>
+      <w:bookmarkStart w:id="51" w:name="_Toc184474881"/>
+      <w:bookmarkStart w:id="52" w:name="_Toc184475064"/>
+      <w:bookmarkStart w:id="53" w:name="_Toc184475259"/>
+      <w:bookmarkStart w:id="54" w:name="_Toc184474882"/>
+      <w:bookmarkStart w:id="55" w:name="_Toc184475065"/>
+      <w:bookmarkStart w:id="56" w:name="_Toc184475260"/>
+      <w:bookmarkEnd w:id="46"/>
       <w:bookmarkEnd w:id="48"/>
       <w:bookmarkEnd w:id="49"/>
       <w:bookmarkEnd w:id="50"/>
@@ -33409,6 +34722,7 @@
       <w:bookmarkEnd w:id="53"/>
       <w:bookmarkEnd w:id="54"/>
       <w:bookmarkEnd w:id="55"/>
+      <w:bookmarkEnd w:id="56"/>
       <w:r>
         <w:rPr>
           <w:rFonts w:ascii="Times New Roman" w:eastAsiaTheme="majorEastAsia" w:hAnsi="Times New Roman" w:cs="Times New Roman"/>
@@ -33431,7 +34745,7 @@
         </w:rPr>
         <w:t>À L’AIDE DE LA BLOCKCHAIN</w:t>
       </w:r>
-      <w:bookmarkEnd w:id="46"/>
+      <w:bookmarkEnd w:id="47"/>
     </w:p>
     <w:p>
       <w:pPr>
@@ -33548,8 +34862,8 @@
           <w:lang w:val="fr-FR"/>
         </w:rPr>
       </w:pPr>
-      <w:bookmarkStart w:id="56" w:name="_Toc189507465"/>
-      <w:bookmarkStart w:id="57" w:name="_Toc184475261"/>
+      <w:bookmarkStart w:id="57" w:name="_Toc189507465"/>
+      <w:bookmarkStart w:id="58" w:name="_Toc184475261"/>
       <w:r>
         <w:rPr>
           <w:rFonts w:ascii="Times New Roman" w:eastAsiaTheme="majorEastAsia" w:hAnsi="Times New Roman" w:cs="Times New Roman"/>
@@ -33561,7 +34875,7 @@
         </w:rPr>
         <w:t>Authentification de documents</w:t>
       </w:r>
-      <w:bookmarkEnd w:id="56"/>
+      <w:bookmarkEnd w:id="57"/>
     </w:p>
     <w:p>
       <w:pPr>
@@ -33613,7 +34927,7 @@
           <w:lang w:val="fr-FR"/>
         </w:rPr>
       </w:pPr>
-      <w:bookmarkStart w:id="58" w:name="_Toc189507466"/>
+      <w:bookmarkStart w:id="59" w:name="_Toc189507466"/>
       <w:r>
         <w:rPr>
           <w:rFonts w:ascii="Times New Roman" w:eastAsiaTheme="majorEastAsia" w:hAnsi="Times New Roman" w:cs="Times New Roman"/>
@@ -33625,7 +34939,7 @@
         </w:rPr>
         <w:t>Méthodes d’authentification de documents</w:t>
       </w:r>
-      <w:bookmarkEnd w:id="58"/>
+      <w:bookmarkEnd w:id="59"/>
     </w:p>
     <w:p>
       <w:pPr>
@@ -33733,7 +35047,7 @@
           <w:lang w:val="fr-FR"/>
         </w:rPr>
       </w:pPr>
-      <w:bookmarkStart w:id="59" w:name="_Toc189507467"/>
+      <w:bookmarkStart w:id="60" w:name="_Toc189507467"/>
       <w:r>
         <w:rPr>
           <w:rFonts w:ascii="Times New Roman" w:eastAsiaTheme="majorEastAsia" w:hAnsi="Times New Roman" w:cs="Times New Roman"/>
@@ -33745,7 +35059,7 @@
         </w:rPr>
         <w:t>Travaux existants sur l’authentification de documents à l’aide de la blockchain</w:t>
       </w:r>
-      <w:bookmarkEnd w:id="59"/>
+      <w:bookmarkEnd w:id="60"/>
     </w:p>
     <w:p>
       <w:pPr>
@@ -34945,7 +36259,7 @@
           <w:lang w:val="fr-FR"/>
         </w:rPr>
       </w:pPr>
-      <w:bookmarkStart w:id="60" w:name="_Toc189507468"/>
+      <w:bookmarkStart w:id="61" w:name="_Toc189507468"/>
       <w:r>
         <w:rPr>
           <w:rFonts w:ascii="Times New Roman" w:eastAsiaTheme="majorEastAsia" w:hAnsi="Times New Roman" w:cs="Times New Roman"/>
@@ -34990,7 +36304,7 @@
         </w:rPr>
         <w:t>ion</w:t>
       </w:r>
-      <w:bookmarkEnd w:id="60"/>
+      <w:bookmarkEnd w:id="61"/>
     </w:p>
     <w:p>
       <w:pPr>
@@ -35906,7 +37220,7 @@
         <w:t>En tout état de cause, l’adoption de la blockchain nous semble appropriée pour la résolution de notre problématique. Dans le chapitre suivant, nous présentons, en tenant compte de ce qui précède, notre approche qui permet d’authentifier un type spécifique de document administratif.</w:t>
       </w:r>
     </w:p>
-    <w:bookmarkEnd w:id="57"/>
+    <w:bookmarkEnd w:id="58"/>
     <w:p>
       <w:pPr>
         <w:spacing w:after="0" w:line="360" w:lineRule="auto"/>
@@ -36219,8 +37533,8 @@
           <w:lang w:val="fr-FR"/>
         </w:rPr>
       </w:pPr>
-      <w:bookmarkStart w:id="61" w:name="_Toc184475264"/>
-      <w:bookmarkStart w:id="62" w:name="_Toc189507469"/>
+      <w:bookmarkStart w:id="62" w:name="_Toc184475264"/>
+      <w:bookmarkStart w:id="63" w:name="_Toc189507469"/>
       <w:r>
         <w:rPr>
           <w:rFonts w:ascii="Times New Roman" w:eastAsiaTheme="majorEastAsia" w:hAnsi="Times New Roman" w:cs="Times New Roman"/>
@@ -36233,7 +37547,7 @@
         <w:lastRenderedPageBreak/>
         <w:t>CHAPITRE 4 : APPROCHE</w:t>
       </w:r>
-      <w:bookmarkEnd w:id="61"/>
+      <w:bookmarkEnd w:id="62"/>
       <w:r>
         <w:rPr>
           <w:rFonts w:ascii="Times New Roman" w:eastAsiaTheme="majorEastAsia" w:hAnsi="Times New Roman" w:cs="Times New Roman"/>
@@ -36278,7 +37592,7 @@
         </w:rPr>
         <w:t xml:space="preserve"> L’AIDE DE LA BLOCKCHAIN</w:t>
       </w:r>
-      <w:bookmarkEnd w:id="62"/>
+      <w:bookmarkEnd w:id="63"/>
     </w:p>
     <w:p>
       <w:pPr>
@@ -36586,8 +37900,8 @@
           <w:lang w:val="fr-FR"/>
         </w:rPr>
       </w:pPr>
-      <w:bookmarkStart w:id="63" w:name="_Toc184475265"/>
-      <w:bookmarkStart w:id="64" w:name="_Toc189507470"/>
+      <w:bookmarkStart w:id="64" w:name="_Toc184475265"/>
+      <w:bookmarkStart w:id="65" w:name="_Toc189507470"/>
       <w:r>
         <w:rPr>
           <w:rFonts w:ascii="Times New Roman" w:eastAsiaTheme="majorEastAsia" w:hAnsi="Times New Roman" w:cs="Times New Roman"/>
@@ -36633,8 +37947,8 @@
         </w:rPr>
         <w:t>MENTATION DE L’APPROCHE</w:t>
       </w:r>
-      <w:bookmarkEnd w:id="63"/>
       <w:bookmarkEnd w:id="64"/>
+      <w:bookmarkEnd w:id="65"/>
       <w:r>
         <w:rPr>
           <w:rFonts w:ascii="Times New Roman" w:eastAsiaTheme="majorEastAsia" w:hAnsi="Times New Roman" w:cs="Times New Roman"/>
@@ -36667,8 +37981,8 @@
           <w:lang w:val="fr-FR"/>
         </w:rPr>
       </w:pPr>
-      <w:bookmarkStart w:id="65" w:name="_Toc189507471"/>
-      <w:bookmarkStart w:id="66" w:name="_Toc184475266"/>
+      <w:bookmarkStart w:id="66" w:name="_Toc189507471"/>
+      <w:bookmarkStart w:id="67" w:name="_Toc184475266"/>
       <w:r>
         <w:rPr>
           <w:rFonts w:ascii="Times New Roman" w:eastAsiaTheme="majorEastAsia" w:hAnsi="Times New Roman" w:cs="Times New Roman"/>
@@ -36680,7 +37994,7 @@
         </w:rPr>
         <w:t>Protocole d’implémentation</w:t>
       </w:r>
-      <w:bookmarkEnd w:id="65"/>
+      <w:bookmarkEnd w:id="66"/>
       <w:r>
         <w:rPr>
           <w:rFonts w:ascii="Times New Roman" w:eastAsiaTheme="majorEastAsia" w:hAnsi="Times New Roman" w:cs="Times New Roman"/>
@@ -36692,7 +38006,7 @@
         </w:rPr>
         <w:t xml:space="preserve"> </w:t>
       </w:r>
-      <w:bookmarkEnd w:id="66"/>
+      <w:bookmarkEnd w:id="67"/>
     </w:p>
     <w:p>
       <w:pPr>
@@ -36734,8 +38048,8 @@
           <w:lang w:val="fr-FR"/>
         </w:rPr>
       </w:pPr>
-      <w:bookmarkStart w:id="67" w:name="_Toc189507472"/>
-      <w:bookmarkStart w:id="68" w:name="_Toc184475267"/>
+      <w:bookmarkStart w:id="68" w:name="_Toc189507472"/>
+      <w:bookmarkStart w:id="69" w:name="_Toc184475267"/>
       <w:r>
         <w:rPr>
           <w:rFonts w:ascii="Times New Roman" w:eastAsiaTheme="majorEastAsia" w:hAnsi="Times New Roman" w:cs="Times New Roman"/>
@@ -36747,7 +38061,7 @@
         </w:rPr>
         <w:t>Présentation de la solution</w:t>
       </w:r>
-      <w:bookmarkEnd w:id="67"/>
+      <w:bookmarkEnd w:id="68"/>
       <w:r>
         <w:rPr>
           <w:rFonts w:ascii="Times New Roman" w:eastAsiaTheme="majorEastAsia" w:hAnsi="Times New Roman" w:cs="Times New Roman"/>
@@ -36759,7 +38073,7 @@
         </w:rPr>
         <w:t xml:space="preserve"> </w:t>
       </w:r>
-      <w:bookmarkEnd w:id="68"/>
+      <w:bookmarkEnd w:id="69"/>
     </w:p>
     <w:p>
       <w:pPr>
@@ -36826,8 +38140,8 @@
           <w:lang w:val="fr-FR"/>
         </w:rPr>
       </w:pPr>
-      <w:bookmarkStart w:id="69" w:name="_Toc189507473"/>
-      <w:bookmarkStart w:id="70" w:name="_Toc184475268"/>
+      <w:bookmarkStart w:id="70" w:name="_Toc189507473"/>
+      <w:bookmarkStart w:id="71" w:name="_Toc184475268"/>
       <w:r>
         <w:rPr>
           <w:rFonts w:ascii="Times New Roman" w:eastAsiaTheme="majorEastAsia" w:hAnsi="Times New Roman" w:cs="Times New Roman"/>
@@ -36839,7 +38153,7 @@
         </w:rPr>
         <w:t>Discussion des résultats</w:t>
       </w:r>
-      <w:bookmarkEnd w:id="69"/>
+      <w:bookmarkEnd w:id="70"/>
       <w:r>
         <w:rPr>
           <w:rFonts w:ascii="Times New Roman" w:eastAsiaTheme="majorEastAsia" w:hAnsi="Times New Roman" w:cs="Times New Roman"/>
@@ -36851,7 +38165,7 @@
         </w:rPr>
         <w:t xml:space="preserve"> </w:t>
       </w:r>
-      <w:bookmarkEnd w:id="70"/>
+      <w:bookmarkEnd w:id="71"/>
     </w:p>
     <w:p>
       <w:pPr>
@@ -37150,8 +38464,8 @@
           <w:lang w:val="fr-FR"/>
         </w:rPr>
       </w:pPr>
-      <w:bookmarkStart w:id="71" w:name="_Toc184475269"/>
-      <w:bookmarkStart w:id="72" w:name="_Toc189507474"/>
+      <w:bookmarkStart w:id="72" w:name="_Toc184475269"/>
+      <w:bookmarkStart w:id="73" w:name="_Toc189507474"/>
       <w:r>
         <w:rPr>
           <w:rFonts w:ascii="Times New Roman" w:eastAsiaTheme="majorEastAsia" w:hAnsi="Times New Roman" w:cs="Times New Roman"/>
@@ -37164,8 +38478,8 @@
         <w:lastRenderedPageBreak/>
         <w:t>CONCLUSION ET PERSPECTIVES</w:t>
       </w:r>
-      <w:bookmarkEnd w:id="71"/>
       <w:bookmarkEnd w:id="72"/>
+      <w:bookmarkEnd w:id="73"/>
     </w:p>
     <w:p>
       <w:pPr>
@@ -37225,8 +38539,8 @@
           <w:lang w:val="fr-FR"/>
         </w:rPr>
       </w:pPr>
-      <w:bookmarkStart w:id="73" w:name="_Toc184475270"/>
-      <w:bookmarkStart w:id="74" w:name="_Toc189507475"/>
+      <w:bookmarkStart w:id="74" w:name="_Toc184475270"/>
+      <w:bookmarkStart w:id="75" w:name="_Toc189507475"/>
       <w:r>
         <w:rPr>
           <w:rFonts w:ascii="Times New Roman" w:eastAsiaTheme="majorEastAsia" w:hAnsi="Times New Roman" w:cs="Times New Roman"/>
@@ -37283,8 +38597,8 @@
         </w:rPr>
         <w:t>RENCES</w:t>
       </w:r>
-      <w:bookmarkEnd w:id="73"/>
       <w:bookmarkEnd w:id="74"/>
+      <w:bookmarkEnd w:id="75"/>
     </w:p>
     <w:p>
       <w:pPr>
@@ -37656,14 +38970,7 @@
           <w:rFonts w:ascii="Times New Roman" w:hAnsi="Times New Roman" w:cs="Times New Roman"/>
         </w:rPr>
         <w:tab/>
-        <w:t>S. Nakamoto, « Bitcoin:</w:t>
-      </w:r>
-      <w:r>
-        <w:rPr>
-          <w:rFonts w:ascii="Times New Roman" w:hAnsi="Times New Roman" w:cs="Times New Roman"/>
-        </w:rPr>
-        <w:lastRenderedPageBreak/>
-        <w:t xml:space="preserve"> A Peer-to-Peer Electronic Cash System », p. 9.</w:t>
+        <w:t>S. Nakamoto, « Bitcoin: A Peer-to-Peer Electronic Cash System », p. 9.</w:t>
       </w:r>
     </w:p>
     <w:p>
@@ -37834,6 +39141,7 @@
         <w:pStyle w:val="Bibliographie"/>
         <w:rPr>
           <w:rFonts w:ascii="Times New Roman" w:hAnsi="Times New Roman" w:cs="Times New Roman"/>
+          <w:lang w:val="fr-FR"/>
         </w:rPr>
       </w:pPr>
       <w:r>
@@ -37847,7 +39155,14 @@
           <w:rFonts w:ascii="Times New Roman" w:hAnsi="Times New Roman" w:cs="Times New Roman"/>
         </w:rPr>
         <w:tab/>
-        <w:t>H. Anwar, « Blockchain Consortium: Top 20 Consortia You Should Check Out », 101 Blockchains. Consulté le: 2 octobre 2024. [En ligne]. Disponible sur: https://101blockchains.com/blockchain-consortium/</w:t>
+        <w:t xml:space="preserve">H. Anwar, « Blockchain Consortium: Top 20 Consortia You Should Check Out », 101 Blockchains. </w:t>
+      </w:r>
+      <w:r>
+        <w:rPr>
+          <w:rFonts w:ascii="Times New Roman" w:hAnsi="Times New Roman" w:cs="Times New Roman"/>
+          <w:lang w:val="fr-FR"/>
+        </w:rPr>
+        <w:t>Consulté le: 2 octobre 2024. [En ligne]. Disponible sur: https://101blockchains.com/blockchain-consortium/</w:t>
       </w:r>
     </w:p>
     <w:p>
@@ -37855,17 +39170,20 @@
         <w:pStyle w:val="Bibliographie"/>
         <w:rPr>
           <w:rFonts w:ascii="Times New Roman" w:hAnsi="Times New Roman" w:cs="Times New Roman"/>
-        </w:rPr>
-      </w:pPr>
-      <w:r>
-        <w:rPr>
-          <w:rFonts w:ascii="Times New Roman" w:hAnsi="Times New Roman" w:cs="Times New Roman"/>
+          <w:lang w:val="fr-FR"/>
+        </w:rPr>
+      </w:pPr>
+      <w:r>
+        <w:rPr>
+          <w:rFonts w:ascii="Times New Roman" w:hAnsi="Times New Roman" w:cs="Times New Roman"/>
+          <w:lang w:val="fr-FR"/>
         </w:rPr>
         <w:t>[19]</w:t>
       </w:r>
       <w:r>
         <w:rPr>
           <w:rFonts w:ascii="Times New Roman" w:hAnsi="Times New Roman" w:cs="Times New Roman"/>
+          <w:lang w:val="fr-FR"/>
         </w:rPr>
         <w:tab/>
         <w:t>« Qu’est-ce qu’un arbre Merkle? », Bit2Me Academy. Consulté le: 18 décembre 2024. [En ligne]. Disponible sur: https://academy.bit2me.com/fr/qu%27est-ce-qu%27un-arbre-merkle/</w:t>
@@ -37876,17 +39194,20 @@
         <w:pStyle w:val="Bibliographie"/>
         <w:rPr>
           <w:rFonts w:ascii="Times New Roman" w:hAnsi="Times New Roman" w:cs="Times New Roman"/>
-        </w:rPr>
-      </w:pPr>
-      <w:r>
-        <w:rPr>
-          <w:rFonts w:ascii="Times New Roman" w:hAnsi="Times New Roman" w:cs="Times New Roman"/>
+          <w:lang w:val="fr-FR"/>
+        </w:rPr>
+      </w:pPr>
+      <w:r>
+        <w:rPr>
+          <w:rFonts w:ascii="Times New Roman" w:hAnsi="Times New Roman" w:cs="Times New Roman"/>
+          <w:lang w:val="fr-FR"/>
         </w:rPr>
         <w:t>[20]</w:t>
       </w:r>
       <w:r>
         <w:rPr>
           <w:rFonts w:ascii="Times New Roman" w:hAnsi="Times New Roman" w:cs="Times New Roman"/>
+          <w:lang w:val="fr-FR"/>
         </w:rPr>
         <w:tab/>
         <w:t>A. A. Oussama, « CHAPITRE III : État de l’art de la Blockchain », ResearchGate. Consulté le: 21 octobre 2024. [En ligne]. Disponible sur: https://www.researchgate.net/publication/335174496_CHAPITRE_III_Etat_de_l'art_de_la_Blockchain</w:t>
@@ -37897,17 +39218,21 @@
         <w:pStyle w:val="Bibliographie"/>
         <w:rPr>
           <w:rFonts w:ascii="Times New Roman" w:hAnsi="Times New Roman" w:cs="Times New Roman"/>
-        </w:rPr>
-      </w:pPr>
-      <w:r>
-        <w:rPr>
-          <w:rFonts w:ascii="Times New Roman" w:hAnsi="Times New Roman" w:cs="Times New Roman"/>
-        </w:rPr>
+          <w:lang w:val="fr-FR"/>
+        </w:rPr>
+      </w:pPr>
+      <w:r>
+        <w:rPr>
+          <w:rFonts w:ascii="Times New Roman" w:hAnsi="Times New Roman" w:cs="Times New Roman"/>
+          <w:lang w:val="fr-FR"/>
+        </w:rPr>
+        <w:lastRenderedPageBreak/>
         <w:t>[21]</w:t>
       </w:r>
       <w:r>
         <w:rPr>
           <w:rFonts w:ascii="Times New Roman" w:hAnsi="Times New Roman" w:cs="Times New Roman"/>
+          <w:lang w:val="fr-FR"/>
         </w:rPr>
         <w:tab/>
         <w:t>« Éléments Fondamentaux d’un Bloc dans la Blockchain - W3r.one Magazine ». Consulté le: 21 octobre 2024. [En ligne]. Disponible sur: https://w3r.one/fr/blog/blockchain-web3/architecture-blockchain/conception-de-blocs/elements-fondamentaux-bloc-blockchain</w:t>
@@ -37918,17 +39243,20 @@
         <w:pStyle w:val="Bibliographie"/>
         <w:rPr>
           <w:rFonts w:ascii="Times New Roman" w:hAnsi="Times New Roman" w:cs="Times New Roman"/>
-        </w:rPr>
-      </w:pPr>
-      <w:r>
-        <w:rPr>
-          <w:rFonts w:ascii="Times New Roman" w:hAnsi="Times New Roman" w:cs="Times New Roman"/>
+          <w:lang w:val="fr-FR"/>
+        </w:rPr>
+      </w:pPr>
+      <w:r>
+        <w:rPr>
+          <w:rFonts w:ascii="Times New Roman" w:hAnsi="Times New Roman" w:cs="Times New Roman"/>
+          <w:lang w:val="fr-FR"/>
         </w:rPr>
         <w:t>[22]</w:t>
       </w:r>
       <w:r>
         <w:rPr>
           <w:rFonts w:ascii="Times New Roman" w:hAnsi="Times New Roman" w:cs="Times New Roman"/>
+          <w:lang w:val="fr-FR"/>
         </w:rPr>
         <w:tab/>
         <w:t>B. Anders, « Blockchain Demo ». Consulté le: 23 janvier 2025. [En ligne]. Disponible sur: https://andersbrownworth.com/blockchain/hash</w:t>
@@ -37939,17 +39267,20 @@
         <w:pStyle w:val="Bibliographie"/>
         <w:rPr>
           <w:rFonts w:ascii="Times New Roman" w:hAnsi="Times New Roman" w:cs="Times New Roman"/>
-        </w:rPr>
-      </w:pPr>
-      <w:r>
-        <w:rPr>
-          <w:rFonts w:ascii="Times New Roman" w:hAnsi="Times New Roman" w:cs="Times New Roman"/>
+          <w:lang w:val="fr-FR"/>
+        </w:rPr>
+      </w:pPr>
+      <w:r>
+        <w:rPr>
+          <w:rFonts w:ascii="Times New Roman" w:hAnsi="Times New Roman" w:cs="Times New Roman"/>
+          <w:lang w:val="fr-FR"/>
         </w:rPr>
         <w:t>[23]</w:t>
       </w:r>
       <w:r>
         <w:rPr>
           <w:rFonts w:ascii="Times New Roman" w:hAnsi="Times New Roman" w:cs="Times New Roman"/>
+          <w:lang w:val="fr-FR"/>
         </w:rPr>
         <w:tab/>
         <w:t>É. Larousse, « Définitions : consensus - Dictionnaire de français Larousse ». Consulté le: 15 septembre 2024. [En ligne]. Disponible sur: https://www.larousse.fr/dictionnaires/francais/consensus/18357</w:t>
@@ -37960,17 +39291,20 @@
         <w:pStyle w:val="Bibliographie"/>
         <w:rPr>
           <w:rFonts w:ascii="Times New Roman" w:hAnsi="Times New Roman" w:cs="Times New Roman"/>
-        </w:rPr>
-      </w:pPr>
-      <w:r>
-        <w:rPr>
-          <w:rFonts w:ascii="Times New Roman" w:hAnsi="Times New Roman" w:cs="Times New Roman"/>
+          <w:lang w:val="fr-FR"/>
+        </w:rPr>
+      </w:pPr>
+      <w:r>
+        <w:rPr>
+          <w:rFonts w:ascii="Times New Roman" w:hAnsi="Times New Roman" w:cs="Times New Roman"/>
+          <w:lang w:val="fr-FR"/>
         </w:rPr>
         <w:t>[24]</w:t>
       </w:r>
       <w:r>
         <w:rPr>
           <w:rFonts w:ascii="Times New Roman" w:hAnsi="Times New Roman" w:cs="Times New Roman"/>
+          <w:lang w:val="fr-FR"/>
         </w:rPr>
         <w:tab/>
         <w:t>« Consensus : Définition simple et facile du dictionnaire ». Consulté le: 15 septembre 2024. [En ligne]. Disponible sur: https://www.linternaute.fr/dictionnaire/fr/definition/consensus/</w:t>
@@ -37981,17 +39315,20 @@
         <w:pStyle w:val="Bibliographie"/>
         <w:rPr>
           <w:rFonts w:ascii="Times New Roman" w:hAnsi="Times New Roman" w:cs="Times New Roman"/>
-        </w:rPr>
-      </w:pPr>
-      <w:r>
-        <w:rPr>
-          <w:rFonts w:ascii="Times New Roman" w:hAnsi="Times New Roman" w:cs="Times New Roman"/>
+          <w:lang w:val="fr-FR"/>
+        </w:rPr>
+      </w:pPr>
+      <w:r>
+        <w:rPr>
+          <w:rFonts w:ascii="Times New Roman" w:hAnsi="Times New Roman" w:cs="Times New Roman"/>
+          <w:lang w:val="fr-FR"/>
         </w:rPr>
         <w:t>[25]</w:t>
       </w:r>
       <w:r>
         <w:rPr>
           <w:rFonts w:ascii="Times New Roman" w:hAnsi="Times New Roman" w:cs="Times New Roman"/>
+          <w:lang w:val="fr-FR"/>
         </w:rPr>
         <w:tab/>
         <w:t>« Qu’est-ce que le consensus ? Guide du débutant », Qu’est-ce que le consensus ? Guide du débutant. Consulté le: 15 septembre 2024. [En ligne]. Disponible sur: https://crypto.com/fr/university/consensus-mechanisms-explained</w:t>
@@ -38002,6 +39339,7 @@
         <w:pStyle w:val="Bibliographie"/>
         <w:rPr>
           <w:rFonts w:ascii="Times New Roman" w:hAnsi="Times New Roman" w:cs="Times New Roman"/>
+          <w:lang w:val="fr-FR"/>
         </w:rPr>
       </w:pPr>
       <w:r>
@@ -38015,7 +39353,14 @@
           <w:rFonts w:ascii="Times New Roman" w:hAnsi="Times New Roman" w:cs="Times New Roman"/>
         </w:rPr>
         <w:tab/>
-        <w:t>« How to Agree: Different Types of Consensus for Blockchain », How to Agree: Different Types of Consensus for Blockchain. Consulté le: 1 février 2025. [En ligne]. Disponible sur: https://crypto.com/en/university/different-types-of-consensus-for-blockchain</w:t>
+        <w:t xml:space="preserve">« How to Agree: Different Types of Consensus for Blockchain », How to Agree: Different Types of Consensus for Blockchain. </w:t>
+      </w:r>
+      <w:r>
+        <w:rPr>
+          <w:rFonts w:ascii="Times New Roman" w:hAnsi="Times New Roman" w:cs="Times New Roman"/>
+          <w:lang w:val="fr-FR"/>
+        </w:rPr>
+        <w:t>Consulté le: 1 février 2025. [En ligne]. Disponible sur: https://crypto.com/en/university/different-types-of-consensus-for-blockchain</w:t>
       </w:r>
     </w:p>
     <w:p>
@@ -38023,17 +39368,20 @@
         <w:pStyle w:val="Bibliographie"/>
         <w:rPr>
           <w:rFonts w:ascii="Times New Roman" w:hAnsi="Times New Roman" w:cs="Times New Roman"/>
-        </w:rPr>
-      </w:pPr>
-      <w:r>
-        <w:rPr>
-          <w:rFonts w:ascii="Times New Roman" w:hAnsi="Times New Roman" w:cs="Times New Roman"/>
+          <w:lang w:val="fr-FR"/>
+        </w:rPr>
+      </w:pPr>
+      <w:r>
+        <w:rPr>
+          <w:rFonts w:ascii="Times New Roman" w:hAnsi="Times New Roman" w:cs="Times New Roman"/>
+          <w:lang w:val="fr-FR"/>
         </w:rPr>
         <w:t>[27]</w:t>
       </w:r>
       <w:r>
         <w:rPr>
           <w:rFonts w:ascii="Times New Roman" w:hAnsi="Times New Roman" w:cs="Times New Roman"/>
+          <w:lang w:val="fr-FR"/>
         </w:rPr>
         <w:tab/>
         <w:t>« Qu’est-ce qu’une attaque à 51% et quels sont les risques ? », coinbase. Consulté le: 3 février 2025. [En ligne]. Disponible sur: https://www.coinbase.com/fr/learn/crypto-glossary/what-is-a-51-percent-attack-and-what-are-the-risks</w:t>
@@ -38044,17 +39392,20 @@
         <w:pStyle w:val="Bibliographie"/>
         <w:rPr>
           <w:rFonts w:ascii="Times New Roman" w:hAnsi="Times New Roman" w:cs="Times New Roman"/>
-        </w:rPr>
-      </w:pPr>
-      <w:r>
-        <w:rPr>
-          <w:rFonts w:ascii="Times New Roman" w:hAnsi="Times New Roman" w:cs="Times New Roman"/>
+          <w:lang w:val="fr-FR"/>
+        </w:rPr>
+      </w:pPr>
+      <w:r>
+        <w:rPr>
+          <w:rFonts w:ascii="Times New Roman" w:hAnsi="Times New Roman" w:cs="Times New Roman"/>
+          <w:lang w:val="fr-FR"/>
         </w:rPr>
         <w:t>[28]</w:t>
       </w:r>
       <w:r>
         <w:rPr>
           <w:rFonts w:ascii="Times New Roman" w:hAnsi="Times New Roman" w:cs="Times New Roman"/>
+          <w:lang w:val="fr-FR"/>
         </w:rPr>
         <w:tab/>
         <w:t>« Blockchain : qu’est-ce qu’un Smart Contract et à quoi ça sert ? », LeMagIT. Consulté le: 5 février 2025. [En ligne]. Disponible sur: https://www.lemagit.fr/conseil/Blockchain-quest-ce-quun-Smart-Contract-et-a-quoi-ca-sert</w:t>
@@ -38065,17 +39416,20 @@
         <w:pStyle w:val="Bibliographie"/>
         <w:rPr>
           <w:rFonts w:ascii="Times New Roman" w:hAnsi="Times New Roman" w:cs="Times New Roman"/>
-        </w:rPr>
-      </w:pPr>
-      <w:r>
-        <w:rPr>
-          <w:rFonts w:ascii="Times New Roman" w:hAnsi="Times New Roman" w:cs="Times New Roman"/>
+          <w:lang w:val="fr-FR"/>
+        </w:rPr>
+      </w:pPr>
+      <w:r>
+        <w:rPr>
+          <w:rFonts w:ascii="Times New Roman" w:hAnsi="Times New Roman" w:cs="Times New Roman"/>
+          <w:lang w:val="fr-FR"/>
         </w:rPr>
         <w:t>[29]</w:t>
       </w:r>
       <w:r>
         <w:rPr>
           <w:rFonts w:ascii="Times New Roman" w:hAnsi="Times New Roman" w:cs="Times New Roman"/>
+          <w:lang w:val="fr-FR"/>
         </w:rPr>
         <w:tab/>
         <w:t>« Que sont les contrats intelligents ? | Les contrats intelligents expliqués | Kraken ». Consulté le: 8 février 2025. [En ligne]. Disponible sur: https://www.kraken.com/fr/learn/what-are-smart-contracts</w:t>
@@ -38086,17 +39440,20 @@
         <w:pStyle w:val="Bibliographie"/>
         <w:rPr>
           <w:rFonts w:ascii="Times New Roman" w:hAnsi="Times New Roman" w:cs="Times New Roman"/>
-        </w:rPr>
-      </w:pPr>
-      <w:r>
-        <w:rPr>
-          <w:rFonts w:ascii="Times New Roman" w:hAnsi="Times New Roman" w:cs="Times New Roman"/>
+          <w:lang w:val="fr-FR"/>
+        </w:rPr>
+      </w:pPr>
+      <w:r>
+        <w:rPr>
+          <w:rFonts w:ascii="Times New Roman" w:hAnsi="Times New Roman" w:cs="Times New Roman"/>
+          <w:lang w:val="fr-FR"/>
         </w:rPr>
         <w:t>[30]</w:t>
       </w:r>
       <w:r>
         <w:rPr>
           <w:rFonts w:ascii="Times New Roman" w:hAnsi="Times New Roman" w:cs="Times New Roman"/>
+          <w:lang w:val="fr-FR"/>
         </w:rPr>
         <w:tab/>
         <w:t>« Que sont les contrats intelligents sur la blockchain ? | IBM ». Consulté le: 7 février 2025. [En ligne]. Disponible sur: https://www.ibm.com/fr-fr/topics/smart-contracts</w:t>
@@ -38107,17 +39464,20 @@
         <w:pStyle w:val="Bibliographie"/>
         <w:rPr>
           <w:rFonts w:ascii="Times New Roman" w:hAnsi="Times New Roman" w:cs="Times New Roman"/>
-        </w:rPr>
-      </w:pPr>
-      <w:r>
-        <w:rPr>
-          <w:rFonts w:ascii="Times New Roman" w:hAnsi="Times New Roman" w:cs="Times New Roman"/>
+          <w:lang w:val="fr-FR"/>
+        </w:rPr>
+      </w:pPr>
+      <w:r>
+        <w:rPr>
+          <w:rFonts w:ascii="Times New Roman" w:hAnsi="Times New Roman" w:cs="Times New Roman"/>
+          <w:lang w:val="fr-FR"/>
         </w:rPr>
         <w:t>[31]</w:t>
       </w:r>
       <w:r>
         <w:rPr>
           <w:rFonts w:ascii="Times New Roman" w:hAnsi="Times New Roman" w:cs="Times New Roman"/>
+          <w:lang w:val="fr-FR"/>
         </w:rPr>
         <w:tab/>
         <w:t>« Smart contract : définition et fonctionnement ». Consulté le: 7 février 2025. [En ligne]. Disponible sur: https://www.captaincontrat.com/contrats-commerciaux-cgv/contrats-commerciaux/smart-contract-definition-et-fonctionnement-me-beaubourg-avocats</w:t>
@@ -38128,17 +39488,20 @@
         <w:pStyle w:val="Bibliographie"/>
         <w:rPr>
           <w:rFonts w:ascii="Times New Roman" w:hAnsi="Times New Roman" w:cs="Times New Roman"/>
-        </w:rPr>
-      </w:pPr>
-      <w:r>
-        <w:rPr>
-          <w:rFonts w:ascii="Times New Roman" w:hAnsi="Times New Roman" w:cs="Times New Roman"/>
+          <w:lang w:val="fr-FR"/>
+        </w:rPr>
+      </w:pPr>
+      <w:r>
+        <w:rPr>
+          <w:rFonts w:ascii="Times New Roman" w:hAnsi="Times New Roman" w:cs="Times New Roman"/>
+          <w:lang w:val="fr-FR"/>
         </w:rPr>
         <w:t>[32]</w:t>
       </w:r>
       <w:r>
         <w:rPr>
           <w:rFonts w:ascii="Times New Roman" w:hAnsi="Times New Roman" w:cs="Times New Roman"/>
+          <w:lang w:val="fr-FR"/>
         </w:rPr>
         <w:tab/>
         <w:t xml:space="preserve">« Ethereum », </w:t>
@@ -38148,12 +39511,14 @@
           <w:rFonts w:ascii="Times New Roman" w:hAnsi="Times New Roman" w:cs="Times New Roman"/>
           <w:i/>
           <w:iCs/>
+          <w:lang w:val="fr-FR"/>
         </w:rPr>
         <w:t>Wikipédia</w:t>
       </w:r>
       <w:r>
         <w:rPr>
           <w:rFonts w:ascii="Times New Roman" w:hAnsi="Times New Roman" w:cs="Times New Roman"/>
+          <w:lang w:val="fr-FR"/>
         </w:rPr>
         <w:t>. 22 janvier 2025. Consulté le: 10 février 2025. [En ligne]. Disponible sur: https://fr.wikipedia.org/wiki/Ethereum</w:t>
       </w:r>
@@ -38163,27 +39528,23 @@
         <w:pStyle w:val="Bibliographie"/>
         <w:rPr>
           <w:rFonts w:ascii="Times New Roman" w:hAnsi="Times New Roman" w:cs="Times New Roman"/>
-        </w:rPr>
-      </w:pPr>
-      <w:r>
-        <w:rPr>
-          <w:rFonts w:ascii="Times New Roman" w:hAnsi="Times New Roman" w:cs="Times New Roman"/>
+          <w:lang w:val="fr-FR"/>
+        </w:rPr>
+      </w:pPr>
+      <w:r>
+        <w:rPr>
+          <w:rFonts w:ascii="Times New Roman" w:hAnsi="Times New Roman" w:cs="Times New Roman"/>
+          <w:lang w:val="fr-FR"/>
         </w:rPr>
         <w:t>[33]</w:t>
       </w:r>
       <w:r>
         <w:rPr>
           <w:rFonts w:ascii="Times New Roman" w:hAnsi="Times New Roman" w:cs="Times New Roman"/>
+          <w:lang w:val="fr-FR"/>
         </w:rPr>
         <w:tab/>
-        <w:t>T. Bourbotte, « C’est quoi Ethereum ? Nos explications pour tout savoir sur cette blockchain et sa cr</w:t>
-      </w:r>
-      <w:r>
-        <w:rPr>
-          <w:rFonts w:ascii="Times New Roman" w:hAnsi="Times New Roman" w:cs="Times New Roman"/>
-        </w:rPr>
-        <w:lastRenderedPageBreak/>
-        <w:t>yptomonnaie ETH », Cryptoast. Consulté le: 10 février 2025. [En ligne]. Disponible sur: https://cryptoast.fr/fiche-ethereum/</w:t>
+        <w:t>T. Bourbotte, « C’est quoi Ethereum ? Nos explications pour tout savoir sur cette blockchain et sa cryptomonnaie ETH », Cryptoast. Consulté le: 10 février 2025. [En ligne]. Disponible sur: https://cryptoast.fr/fiche-ethereum/</w:t>
       </w:r>
     </w:p>
     <w:p>
@@ -38226,38 +39587,20 @@
         <w:pStyle w:val="Bibliographie"/>
         <w:rPr>
           <w:rFonts w:ascii="Times New Roman" w:hAnsi="Times New Roman" w:cs="Times New Roman"/>
-        </w:rPr>
-      </w:pPr>
-      <w:r>
-        <w:rPr>
-          <w:rFonts w:ascii="Times New Roman" w:hAnsi="Times New Roman" w:cs="Times New Roman"/>
+          <w:lang w:val="fr-FR"/>
+        </w:rPr>
+      </w:pPr>
+      <w:r>
+        <w:rPr>
+          <w:rFonts w:ascii="Times New Roman" w:hAnsi="Times New Roman" w:cs="Times New Roman"/>
+          <w:lang w:val="fr-FR"/>
         </w:rPr>
         <w:t>[35]</w:t>
       </w:r>
       <w:r>
         <w:rPr>
           <w:rFonts w:ascii="Times New Roman" w:hAnsi="Times New Roman" w:cs="Times New Roman"/>
-        </w:rPr>
-        <w:tab/>
-        <w:t>« Nœuds et clients », Nœuds et clients. Consulté le: 12 février 2025. [En ligne]. Disponible sur: https://ethereum.org/fr/developers/docs/nodes-and-clients/</w:t>
-      </w:r>
-    </w:p>
-    <w:p>
-      <w:pPr>
-        <w:pStyle w:val="Bibliographie"/>
-        <w:rPr>
-          <w:rFonts w:ascii="Times New Roman" w:hAnsi="Times New Roman" w:cs="Times New Roman"/>
-        </w:rPr>
-      </w:pPr>
-      <w:r>
-        <w:rPr>
-          <w:rFonts w:ascii="Times New Roman" w:hAnsi="Times New Roman" w:cs="Times New Roman"/>
-        </w:rPr>
-        <w:t>[36]</w:t>
-      </w:r>
-      <w:r>
-        <w:rPr>
-          <w:rFonts w:ascii="Times New Roman" w:hAnsi="Times New Roman" w:cs="Times New Roman"/>
+          <w:lang w:val="fr-FR"/>
         </w:rPr>
         <w:tab/>
         <w:t>« Nœuds et clients », ethereum.org. Consulté le: 12 février 2025. [En ligne]. Disponible sur: https://ethereum.org/fr/developers/docs/nodes-and-clients/</w:t>
@@ -38268,17 +39611,20 @@
         <w:pStyle w:val="Bibliographie"/>
         <w:rPr>
           <w:rFonts w:ascii="Times New Roman" w:hAnsi="Times New Roman" w:cs="Times New Roman"/>
-        </w:rPr>
-      </w:pPr>
-      <w:r>
-        <w:rPr>
-          <w:rFonts w:ascii="Times New Roman" w:hAnsi="Times New Roman" w:cs="Times New Roman"/>
-        </w:rPr>
-        <w:t>[37]</w:t>
-      </w:r>
-      <w:r>
-        <w:rPr>
-          <w:rFonts w:ascii="Times New Roman" w:hAnsi="Times New Roman" w:cs="Times New Roman"/>
+          <w:lang w:val="fr-FR"/>
+        </w:rPr>
+      </w:pPr>
+      <w:r>
+        <w:rPr>
+          <w:rFonts w:ascii="Times New Roman" w:hAnsi="Times New Roman" w:cs="Times New Roman"/>
+          <w:lang w:val="fr-FR"/>
+        </w:rPr>
+        <w:t>[36]</w:t>
+      </w:r>
+      <w:r>
+        <w:rPr>
+          <w:rFonts w:ascii="Times New Roman" w:hAnsi="Times New Roman" w:cs="Times New Roman"/>
+          <w:lang w:val="fr-FR"/>
         </w:rPr>
         <w:tab/>
         <w:t>« Machine virtuelle Ethereum (EVM) », ethereum.org. Consulté le: 12 février 2025. [En ligne]. Disponible sur: https://ethereum.org/fr/developers/docs/evm/</w:t>
@@ -38295,7 +39641,7 @@
         <w:rPr>
           <w:rFonts w:ascii="Times New Roman" w:hAnsi="Times New Roman" w:cs="Times New Roman"/>
         </w:rPr>
-        <w:t>[38]</w:t>
+        <w:t>[37]</w:t>
       </w:r>
       <w:r>
         <w:rPr>
@@ -38310,17 +39656,20 @@
         <w:pStyle w:val="Bibliographie"/>
         <w:rPr>
           <w:rFonts w:ascii="Times New Roman" w:hAnsi="Times New Roman" w:cs="Times New Roman"/>
-        </w:rPr>
-      </w:pPr>
-      <w:r>
-        <w:rPr>
-          <w:rFonts w:ascii="Times New Roman" w:hAnsi="Times New Roman" w:cs="Times New Roman"/>
-        </w:rPr>
-        <w:t>[39]</w:t>
-      </w:r>
-      <w:r>
-        <w:rPr>
-          <w:rFonts w:ascii="Times New Roman" w:hAnsi="Times New Roman" w:cs="Times New Roman"/>
+          <w:lang w:val="fr-FR"/>
+        </w:rPr>
+      </w:pPr>
+      <w:r>
+        <w:rPr>
+          <w:rFonts w:ascii="Times New Roman" w:hAnsi="Times New Roman" w:cs="Times New Roman"/>
+          <w:lang w:val="fr-FR"/>
+        </w:rPr>
+        <w:t>[38]</w:t>
+      </w:r>
+      <w:r>
+        <w:rPr>
+          <w:rFonts w:ascii="Times New Roman" w:hAnsi="Times New Roman" w:cs="Times New Roman"/>
+          <w:lang w:val="fr-FR"/>
         </w:rPr>
         <w:tab/>
         <w:t>« Comptes Ethereum », ethereum.org. Consulté le: 12 février 2025. [En ligne]. Disponible sur: https://ethereum.org/fr/developers/docs/accounts/</w:t>
@@ -38331,17 +39680,20 @@
         <w:pStyle w:val="Bibliographie"/>
         <w:rPr>
           <w:rFonts w:ascii="Times New Roman" w:hAnsi="Times New Roman" w:cs="Times New Roman"/>
-        </w:rPr>
-      </w:pPr>
-      <w:r>
-        <w:rPr>
-          <w:rFonts w:ascii="Times New Roman" w:hAnsi="Times New Roman" w:cs="Times New Roman"/>
-        </w:rPr>
-        <w:t>[40]</w:t>
-      </w:r>
-      <w:r>
-        <w:rPr>
-          <w:rFonts w:ascii="Times New Roman" w:hAnsi="Times New Roman" w:cs="Times New Roman"/>
+          <w:lang w:val="fr-FR"/>
+        </w:rPr>
+      </w:pPr>
+      <w:r>
+        <w:rPr>
+          <w:rFonts w:ascii="Times New Roman" w:hAnsi="Times New Roman" w:cs="Times New Roman"/>
+          <w:lang w:val="fr-FR"/>
+        </w:rPr>
+        <w:t>[39]</w:t>
+      </w:r>
+      <w:r>
+        <w:rPr>
+          <w:rFonts w:ascii="Times New Roman" w:hAnsi="Times New Roman" w:cs="Times New Roman"/>
+          <w:lang w:val="fr-FR"/>
         </w:rPr>
         <w:tab/>
         <w:t>« Introduction à l’ether », ethereum.org. Consulté le: 12 février 2025. [En ligne]. Disponible sur: https://ethereum.org/fr/developers/docs/intro-to-ether/</w:t>
@@ -38352,17 +39704,20 @@
         <w:pStyle w:val="Bibliographie"/>
         <w:rPr>
           <w:rFonts w:ascii="Times New Roman" w:hAnsi="Times New Roman" w:cs="Times New Roman"/>
-        </w:rPr>
-      </w:pPr>
-      <w:r>
-        <w:rPr>
-          <w:rFonts w:ascii="Times New Roman" w:hAnsi="Times New Roman" w:cs="Times New Roman"/>
-        </w:rPr>
-        <w:t>[41]</w:t>
-      </w:r>
-      <w:r>
-        <w:rPr>
-          <w:rFonts w:ascii="Times New Roman" w:hAnsi="Times New Roman" w:cs="Times New Roman"/>
+          <w:lang w:val="fr-FR"/>
+        </w:rPr>
+      </w:pPr>
+      <w:r>
+        <w:rPr>
+          <w:rFonts w:ascii="Times New Roman" w:hAnsi="Times New Roman" w:cs="Times New Roman"/>
+          <w:lang w:val="fr-FR"/>
+        </w:rPr>
+        <w:t>[40]</w:t>
+      </w:r>
+      <w:r>
+        <w:rPr>
+          <w:rFonts w:ascii="Times New Roman" w:hAnsi="Times New Roman" w:cs="Times New Roman"/>
+          <w:lang w:val="fr-FR"/>
         </w:rPr>
         <w:tab/>
         <w:t>« Introduction aux contrats intelligents », ethereum.org. Consulté le: 12 février 2025. [En ligne]. Disponible sur: https://ethereum.org/fr/developers/docs/smart-contracts/</w:t>
@@ -38373,17 +39728,20 @@
         <w:pStyle w:val="Bibliographie"/>
         <w:rPr>
           <w:rFonts w:ascii="Times New Roman" w:hAnsi="Times New Roman" w:cs="Times New Roman"/>
-        </w:rPr>
-      </w:pPr>
-      <w:r>
-        <w:rPr>
-          <w:rFonts w:ascii="Times New Roman" w:hAnsi="Times New Roman" w:cs="Times New Roman"/>
-        </w:rPr>
-        <w:t>[42]</w:t>
-      </w:r>
-      <w:r>
-        <w:rPr>
-          <w:rFonts w:ascii="Times New Roman" w:hAnsi="Times New Roman" w:cs="Times New Roman"/>
+          <w:lang w:val="fr-FR"/>
+        </w:rPr>
+      </w:pPr>
+      <w:r>
+        <w:rPr>
+          <w:rFonts w:ascii="Times New Roman" w:hAnsi="Times New Roman" w:cs="Times New Roman"/>
+          <w:lang w:val="fr-FR"/>
+        </w:rPr>
+        <w:t>[41]</w:t>
+      </w:r>
+      <w:r>
+        <w:rPr>
+          <w:rFonts w:ascii="Times New Roman" w:hAnsi="Times New Roman" w:cs="Times New Roman"/>
+          <w:lang w:val="fr-FR"/>
         </w:rPr>
         <w:tab/>
         <w:t>« Introduction aux dApps », ethereum.org. Consulté le: 12 février 2025. [En ligne]. Disponible sur: https://ethereum.org/fr/developers/docs/dapps/</w:t>
@@ -38400,7 +39758,8 @@
         <w:rPr>
           <w:rFonts w:ascii="Times New Roman" w:hAnsi="Times New Roman" w:cs="Times New Roman"/>
         </w:rPr>
-        <w:t>[43]</w:t>
+        <w:lastRenderedPageBreak/>
+        <w:t>[42]</w:t>
       </w:r>
       <w:r>
         <w:rPr>
@@ -38455,20 +39814,28 @@
         <w:pStyle w:val="Bibliographie"/>
         <w:rPr>
           <w:rFonts w:ascii="Times New Roman" w:hAnsi="Times New Roman" w:cs="Times New Roman"/>
-        </w:rPr>
-      </w:pPr>
-      <w:r>
-        <w:rPr>
-          <w:rFonts w:ascii="Times New Roman" w:hAnsi="Times New Roman" w:cs="Times New Roman"/>
-        </w:rPr>
-        <w:t>[44]</w:t>
+          <w:lang w:val="fr-FR"/>
+        </w:rPr>
+      </w:pPr>
+      <w:r>
+        <w:rPr>
+          <w:rFonts w:ascii="Times New Roman" w:hAnsi="Times New Roman" w:cs="Times New Roman"/>
+        </w:rPr>
+        <w:t>[43]</w:t>
       </w:r>
       <w:r>
         <w:rPr>
           <w:rFonts w:ascii="Times New Roman" w:hAnsi="Times New Roman" w:cs="Times New Roman"/>
         </w:rPr>
         <w:tab/>
-        <w:t>« ISO/TC 307 - Blockchain and distributed ledger technologies ». Consulté le: 31 octobre 2024. [En ligne]. Disponible sur: https://www.iso.org/committee/6266604/x/catalogue/p/1/u/1/w/0/d/0</w:t>
+        <w:t xml:space="preserve">« ISO/TC 307 - Blockchain and distributed ledger technologies ». </w:t>
+      </w:r>
+      <w:r>
+        <w:rPr>
+          <w:rFonts w:ascii="Times New Roman" w:hAnsi="Times New Roman" w:cs="Times New Roman"/>
+          <w:lang w:val="fr-FR"/>
+        </w:rPr>
+        <w:t>Consulté le: 31 octobre 2024. [En ligne]. Disponible sur: https://www.iso.org/committee/6266604/x/catalogue/p/1/u/1/w/0/d/0</w:t>
       </w:r>
     </w:p>
     <w:p>
@@ -38520,8 +39887,8 @@
           <w:lang w:val="fr-FR"/>
         </w:rPr>
       </w:pPr>
-      <w:bookmarkStart w:id="75" w:name="_Toc184475271"/>
-      <w:bookmarkStart w:id="76" w:name="_Toc189507476"/>
+      <w:bookmarkStart w:id="76" w:name="_Toc184475271"/>
+      <w:bookmarkStart w:id="77" w:name="_Toc189507476"/>
       <w:r>
         <w:rPr>
           <w:rFonts w:ascii="Times New Roman" w:eastAsiaTheme="majorEastAsia" w:hAnsi="Times New Roman" w:cs="Times New Roman"/>
@@ -38534,8 +39901,8 @@
         <w:lastRenderedPageBreak/>
         <w:t>ANNEXES</w:t>
       </w:r>
-      <w:bookmarkEnd w:id="75"/>
       <w:bookmarkEnd w:id="76"/>
+      <w:bookmarkEnd w:id="77"/>
     </w:p>
     <w:p>
       <w:pPr>
@@ -38604,7 +39971,7 @@
                     <pic:cNvPicPr/>
                   </pic:nvPicPr>
                   <pic:blipFill>
-                    <a:blip r:embed="rId20">
+                    <a:blip r:embed="rId21">
                       <a:extLst>
                         <a:ext uri="{28A0092B-C50C-407E-A947-70E740481C1C}">
                           <a14:useLocalDpi xmlns:a14="http://schemas.microsoft.com/office/drawing/2010/main" val="0"/>
@@ -38668,7 +40035,7 @@
         </w:rPr>
         <w:t xml:space="preserve"> : </w:t>
       </w:r>
-      <w:hyperlink r:id="rId21" w:history="1">
+      <w:hyperlink r:id="rId22" w:history="1">
         <w:r>
           <w:rPr>
             <w:rStyle w:val="Lienhypertexte"/>
@@ -38749,7 +40116,7 @@
                     <pic:cNvPicPr/>
                   </pic:nvPicPr>
                   <pic:blipFill>
-                    <a:blip r:embed="rId22">
+                    <a:blip r:embed="rId23">
                       <a:extLst>
                         <a:ext uri="{28A0092B-C50C-407E-A947-70E740481C1C}">
                           <a14:useLocalDpi xmlns:a14="http://schemas.microsoft.com/office/drawing/2010/main" val="0"/>
@@ -38851,7 +40218,7 @@
             <w:noProof/>
             <w:lang w:val="fr-FR"/>
           </w:rPr>
-          <w:t>27</w:t>
+          <w:t>29</w:t>
         </w:r>
         <w:r>
           <w:fldChar w:fldCharType="end"/>
@@ -43553,7 +44920,7 @@
 </file>
 
 <file path=customXml/itemProps1.xml><?xml version="1.0" encoding="utf-8"?>
-<ds:datastoreItem xmlns:ds="http://schemas.openxmlformats.org/officeDocument/2006/customXml" ds:itemID="{452DBAC9-AC20-4B68-857F-E269507A3CD6}">
+<ds:datastoreItem xmlns:ds="http://schemas.openxmlformats.org/officeDocument/2006/customXml" ds:itemID="{E9821232-6A2E-46E9-8700-2BF73F0E3CB3}">
   <ds:schemaRefs>
     <ds:schemaRef ds:uri="http://schemas.openxmlformats.org/officeDocument/2006/bibliography"/>
   </ds:schemaRefs>

</xml_diff>

<commit_message>
chap1..ok, chap2: soumis au prof pour correction
</commit_message>
<xml_diff>
--- a/docs/MEMOIRE_M2_CANISIUS.docx
+++ b/docs/MEMOIRE_M2_CANISIUS.docx
@@ -5202,7 +5202,7 @@
                 <w:noProof/>
                 <w:webHidden/>
               </w:rPr>
-              <w:t>30</w:t>
+              <w:t>33</w:t>
             </w:r>
             <w:r>
               <w:rPr>
@@ -5292,7 +5292,7 @@
                 <w:noProof/>
                 <w:webHidden/>
               </w:rPr>
-              <w:t>30</w:t>
+              <w:t>33</w:t>
             </w:r>
             <w:r>
               <w:rPr>
@@ -5382,7 +5382,7 @@
                 <w:noProof/>
                 <w:webHidden/>
               </w:rPr>
-              <w:t>30</w:t>
+              <w:t>33</w:t>
             </w:r>
             <w:r>
               <w:rPr>
@@ -5472,7 +5472,7 @@
                 <w:noProof/>
                 <w:webHidden/>
               </w:rPr>
-              <w:t>30</w:t>
+              <w:t>33</w:t>
             </w:r>
             <w:r>
               <w:rPr>
@@ -5562,7 +5562,7 @@
                 <w:noProof/>
                 <w:webHidden/>
               </w:rPr>
-              <w:t>33</w:t>
+              <w:t>36</w:t>
             </w:r>
             <w:r>
               <w:rPr>
@@ -5634,7 +5634,7 @@
                 <w:noProof/>
                 <w:webHidden/>
               </w:rPr>
-              <w:t>37</w:t>
+              <w:t>40</w:t>
             </w:r>
             <w:r>
               <w:rPr>
@@ -5706,7 +5706,7 @@
                 <w:noProof/>
                 <w:webHidden/>
               </w:rPr>
-              <w:t>39</w:t>
+              <w:t>42</w:t>
             </w:r>
             <w:r>
               <w:rPr>
@@ -5796,7 +5796,7 @@
                 <w:noProof/>
                 <w:webHidden/>
               </w:rPr>
-              <w:t>39</w:t>
+              <w:t>42</w:t>
             </w:r>
             <w:r>
               <w:rPr>
@@ -5886,7 +5886,7 @@
                 <w:noProof/>
                 <w:webHidden/>
               </w:rPr>
-              <w:t>39</w:t>
+              <w:t>42</w:t>
             </w:r>
             <w:r>
               <w:rPr>
@@ -5976,7 +5976,7 @@
                 <w:noProof/>
                 <w:webHidden/>
               </w:rPr>
-              <w:t>39</w:t>
+              <w:t>42</w:t>
             </w:r>
             <w:r>
               <w:rPr>
@@ -6048,7 +6048,7 @@
                 <w:noProof/>
                 <w:webHidden/>
               </w:rPr>
-              <w:t>41</w:t>
+              <w:t>44</w:t>
             </w:r>
             <w:r>
               <w:rPr>
@@ -6120,7 +6120,7 @@
                 <w:noProof/>
                 <w:webHidden/>
               </w:rPr>
-              <w:t>42</w:t>
+              <w:t>45</w:t>
             </w:r>
             <w:r>
               <w:rPr>
@@ -6192,7 +6192,7 @@
                 <w:noProof/>
                 <w:webHidden/>
               </w:rPr>
-              <w:t>45</w:t>
+              <w:t>48</w:t>
             </w:r>
             <w:r>
               <w:rPr>
@@ -13120,7 +13120,7 @@
           <w:szCs w:val="24"/>
         </w:rPr>
         <w:drawing>
-          <wp:inline distT="0" distB="0" distL="0" distR="0" wp14:anchorId="1622E13B" wp14:editId="53275C5D">
+          <wp:inline distT="0" distB="0" distL="0" distR="0" wp14:anchorId="080FA6BF" wp14:editId="5B7C8FDA">
             <wp:extent cx="5972810" cy="1585912"/>
             <wp:effectExtent l="19050" t="19050" r="8890" b="14605"/>
             <wp:docPr id="11" name="Image 11"/>
@@ -15169,7 +15169,25 @@
           <w:szCs w:val="24"/>
           <w:lang w:val="fr-FR"/>
         </w:rPr>
-        <w:t>Blockchain sans aborder la notion de transaction. La transaction est une opération d’échange qui implique plusieurs parties</w:t>
+        <w:t xml:space="preserve">Blockchain sans aborder la notion de transaction. </w:t>
+      </w:r>
+      <w:r>
+        <w:rPr>
+          <w:rFonts w:ascii="Times New Roman" w:hAnsi="Times New Roman" w:cs="Times New Roman"/>
+          <w:sz w:val="24"/>
+          <w:szCs w:val="24"/>
+          <w:lang w:val="fr-FR"/>
+        </w:rPr>
+        <w:t>En générale, l</w:t>
+      </w:r>
+      <w:r>
+        <w:rPr>
+          <w:rFonts w:ascii="Times New Roman" w:hAnsi="Times New Roman" w:cs="Times New Roman"/>
+          <w:sz w:val="24"/>
+          <w:szCs w:val="24"/>
+          <w:lang w:val="fr-FR"/>
+        </w:rPr>
+        <w:t>a transaction est une opération d’échange qui implique plusieurs parties</w:t>
       </w:r>
       <w:r>
         <w:rPr>
@@ -15290,16 +15308,43 @@
           <w:szCs w:val="24"/>
           <w:lang w:val="fr-FR"/>
         </w:rPr>
-        <w:t>, du nombre de transactions.</w:t>
-      </w:r>
-      <w:r>
-        <w:rPr>
-          <w:rFonts w:ascii="Times New Roman" w:hAnsi="Times New Roman" w:cs="Times New Roman"/>
-          <w:sz w:val="24"/>
-          <w:szCs w:val="24"/>
-          <w:lang w:val="fr-FR"/>
-        </w:rPr>
-        <w:t xml:space="preserve"> Cela a entrainé</w:t>
+        <w:t>, le</w:t>
+      </w:r>
+      <w:r>
+        <w:rPr>
+          <w:rFonts w:ascii="Times New Roman" w:hAnsi="Times New Roman" w:cs="Times New Roman"/>
+          <w:sz w:val="24"/>
+          <w:szCs w:val="24"/>
+          <w:lang w:val="fr-FR"/>
+        </w:rPr>
+        <w:t xml:space="preserve"> nombre de transactions.</w:t>
+      </w:r>
+      <w:r>
+        <w:rPr>
+          <w:rFonts w:ascii="Times New Roman" w:hAnsi="Times New Roman" w:cs="Times New Roman"/>
+          <w:sz w:val="24"/>
+          <w:szCs w:val="24"/>
+          <w:lang w:val="fr-FR"/>
+        </w:rPr>
+        <w:t xml:space="preserve"> </w:t>
+      </w:r>
+      <w:r>
+        <w:rPr>
+          <w:rFonts w:ascii="Times New Roman" w:hAnsi="Times New Roman" w:cs="Times New Roman"/>
+          <w:sz w:val="24"/>
+          <w:szCs w:val="24"/>
+          <w:lang w:val="fr-FR"/>
+        </w:rPr>
+        <w:t>Et c</w:t>
+      </w:r>
+      <w:r>
+        <w:rPr>
+          <w:rFonts w:ascii="Times New Roman" w:hAnsi="Times New Roman" w:cs="Times New Roman"/>
+          <w:sz w:val="24"/>
+          <w:szCs w:val="24"/>
+          <w:lang w:val="fr-FR"/>
+        </w:rPr>
+        <w:t>ela a entrainé</w:t>
       </w:r>
       <w:r>
         <w:rPr>
@@ -15366,7 +15411,25 @@
           <w:szCs w:val="24"/>
           <w:lang w:val="fr-FR"/>
         </w:rPr>
-        <w:t>En plus d’aborder les origine et définitions de la blockchain, nous présentons sa classification et son architecture.</w:t>
+        <w:t>En plus d’aborder les origine</w:t>
+      </w:r>
+      <w:r>
+        <w:rPr>
+          <w:rFonts w:ascii="Times New Roman" w:hAnsi="Times New Roman" w:cs="Times New Roman"/>
+          <w:sz w:val="24"/>
+          <w:szCs w:val="24"/>
+          <w:lang w:val="fr-FR"/>
+        </w:rPr>
+        <w:t>s</w:t>
+      </w:r>
+      <w:r>
+        <w:rPr>
+          <w:rFonts w:ascii="Times New Roman" w:hAnsi="Times New Roman" w:cs="Times New Roman"/>
+          <w:sz w:val="24"/>
+          <w:szCs w:val="24"/>
+          <w:lang w:val="fr-FR"/>
+        </w:rPr>
+        <w:t xml:space="preserve"> et définitions de la blockchain, nous présentons sa classification et son architecture.</w:t>
       </w:r>
       <w:r>
         <w:rPr>
@@ -15504,7 +15567,7 @@
     </w:p>
     <w:p>
       <w:pPr>
-        <w:spacing w:line="360" w:lineRule="auto"/>
+        <w:spacing w:after="0" w:line="360" w:lineRule="auto"/>
         <w:ind w:firstLine="720"/>
         <w:jc w:val="both"/>
         <w:rPr>
@@ -15688,153 +15751,85 @@
     </w:p>
     <w:p>
       <w:pPr>
+        <w:pStyle w:val="NormalWeb"/>
         <w:spacing w:line="360" w:lineRule="auto"/>
         <w:jc w:val="both"/>
         <w:rPr>
-          <w:rFonts w:ascii="Times New Roman" w:hAnsi="Times New Roman" w:cs="Times New Roman"/>
-          <w:sz w:val="24"/>
-          <w:szCs w:val="24"/>
-          <w:lang w:val="fr-FR"/>
-        </w:rPr>
-      </w:pPr>
-      <w:r>
-        <w:rPr>
-          <w:rFonts w:ascii="Times New Roman" w:hAnsi="Times New Roman" w:cs="Times New Roman"/>
-          <w:sz w:val="24"/>
-          <w:szCs w:val="24"/>
-        </w:rPr>
+          <w:lang w:val="fr-FR"/>
+        </w:rPr>
+      </w:pPr>
+      <w:r>
         <w:t>Dans</w:t>
       </w:r>
       <w:r>
-        <w:rPr>
-          <w:rFonts w:ascii="Times New Roman" w:hAnsi="Times New Roman" w:cs="Times New Roman"/>
-          <w:sz w:val="24"/>
-          <w:szCs w:val="24"/>
-        </w:rPr>
         <w:t xml:space="preserve"> </w:t>
       </w:r>
       <w:r>
-        <w:rPr>
-          <w:rFonts w:ascii="Times New Roman" w:hAnsi="Times New Roman" w:cs="Times New Roman"/>
-          <w:sz w:val="24"/>
-          <w:szCs w:val="24"/>
-        </w:rPr>
         <w:fldChar w:fldCharType="begin"/>
       </w:r>
       <w:r>
-        <w:rPr>
-          <w:rFonts w:ascii="Times New Roman" w:hAnsi="Times New Roman" w:cs="Times New Roman"/>
-          <w:sz w:val="24"/>
-          <w:szCs w:val="24"/>
-        </w:rPr>
         <w:instrText xml:space="preserve"> ADDIN ZOTERO_ITEM CSL_CITATION {"citationID":"S4mn7Tk2","properties":{"formattedCitation":"[10]","plainCitation":"[10]","noteIndex":0},"citationItems":[{"id":12,"uris":["http://zotero.org/users/local/3eTyEGwA/items/296YVCJH","http://zotero.org/users/16284513/items/296YVCJH"],"itemData":{"id":12,"type":"webpage","abstract":"Bien avant l’invention du bitcoin, le premier système de certification décentralisé utilisait chaque semaine la rubrique « annonces et objets trouvés » du « New York Times » pour fonctionner.","container-title":"Le Monde.fr","language":"fr","note":"section: Big Browser","title":"La première blockchain de l’histoire date de 1995, et elle est imprimée sur papier","URL":"https://www.lemonde.fr/big-browser/article/2018/09/01/la-premiere-blockchain-de-l-histoire-date-de-1995-et-elle-est-imprimee-sur-papier_5349082_4832693.html","accessed":{"date-parts":[["2024",9,17]]},"issued":{"date-parts":[["2018",9,1]]}}}],"schema":"https://github.com/citation-style-language/schema/raw/master/csl-citation.json"} </w:instrText>
       </w:r>
       <w:r>
-        <w:rPr>
-          <w:rFonts w:ascii="Times New Roman" w:hAnsi="Times New Roman" w:cs="Times New Roman"/>
-          <w:sz w:val="24"/>
-          <w:szCs w:val="24"/>
-        </w:rPr>
         <w:fldChar w:fldCharType="separate"/>
       </w:r>
       <w:r>
-        <w:rPr>
-          <w:rFonts w:ascii="Times New Roman" w:hAnsi="Times New Roman" w:cs="Times New Roman"/>
-          <w:sz w:val="24"/>
-        </w:rPr>
         <w:t>[10]</w:t>
       </w:r>
       <w:r>
-        <w:rPr>
-          <w:rFonts w:ascii="Times New Roman" w:hAnsi="Times New Roman" w:cs="Times New Roman"/>
-          <w:sz w:val="24"/>
-          <w:szCs w:val="24"/>
-        </w:rPr>
         <w:fldChar w:fldCharType="end"/>
       </w:r>
       <w:r>
-        <w:rPr>
-          <w:rFonts w:ascii="Times New Roman" w:hAnsi="Times New Roman" w:cs="Times New Roman"/>
-          <w:sz w:val="24"/>
-          <w:szCs w:val="24"/>
-        </w:rPr>
         <w:t xml:space="preserve">, le chercheur </w:t>
       </w:r>
       <w:r>
         <w:rPr>
-          <w:rFonts w:ascii="Times New Roman" w:hAnsi="Times New Roman" w:cs="Times New Roman"/>
           <w:i/>
-          <w:sz w:val="24"/>
-          <w:szCs w:val="24"/>
         </w:rPr>
         <w:t>Ittai Abraham</w:t>
       </w:r>
       <w:r>
-        <w:rPr>
-          <w:rFonts w:ascii="Times New Roman" w:hAnsi="Times New Roman" w:cs="Times New Roman"/>
-          <w:sz w:val="24"/>
-          <w:szCs w:val="24"/>
-        </w:rPr>
-        <w:t xml:space="preserve"> a </w:t>
-      </w:r>
-      <w:r>
-        <w:rPr>
-          <w:rFonts w:ascii="Times New Roman" w:hAnsi="Times New Roman" w:cs="Times New Roman"/>
-          <w:sz w:val="24"/>
-          <w:szCs w:val="24"/>
-        </w:rPr>
-        <w:t xml:space="preserve">affirmé </w:t>
-      </w:r>
-      <w:r>
-        <w:rPr>
-          <w:rFonts w:ascii="Times New Roman" w:hAnsi="Times New Roman" w:cs="Times New Roman"/>
-          <w:sz w:val="24"/>
-          <w:szCs w:val="24"/>
-        </w:rPr>
-        <w:t>: « </w:t>
-      </w:r>
-      <w:r>
-        <w:rPr>
-          <w:rFonts w:ascii="Times New Roman" w:hAnsi="Times New Roman" w:cs="Times New Roman"/>
-          <w:i/>
-          <w:sz w:val="24"/>
-          <w:szCs w:val="24"/>
+        <w:t xml:space="preserve"> a affirmé </w:t>
+      </w:r>
+      <w:r>
+        <w:t xml:space="preserve">: </w:t>
+      </w:r>
+      <w:r>
+        <w:t>“</w:t>
+      </w:r>
+      <w:r>
+        <w:rPr>
+          <w:rStyle w:val="Accentuation"/>
         </w:rPr>
         <w:t xml:space="preserve">The longest running blockchain started in 1995 and is still running strong today. </w:t>
       </w:r>
       <w:r>
         <w:rPr>
-          <w:rFonts w:ascii="Times New Roman" w:hAnsi="Times New Roman" w:cs="Times New Roman"/>
-          <w:i/>
-          <w:sz w:val="24"/>
-          <w:szCs w:val="24"/>
+          <w:rStyle w:val="Accentuation"/>
           <w:lang w:val="fr-FR"/>
         </w:rPr>
         <w:t>(…)</w:t>
       </w:r>
       <w:r>
         <w:rPr>
-          <w:rFonts w:ascii="Times New Roman" w:hAnsi="Times New Roman" w:cs="Times New Roman"/>
-          <w:sz w:val="24"/>
-          <w:szCs w:val="24"/>
-          <w:lang w:val="fr-FR"/>
-        </w:rPr>
-        <w:t> »</w:t>
-      </w:r>
-      <w:r>
-        <w:rPr>
-          <w:rFonts w:ascii="Times New Roman" w:hAnsi="Times New Roman" w:cs="Times New Roman"/>
-          <w:sz w:val="24"/>
-          <w:szCs w:val="24"/>
-          <w:lang w:val="fr-FR"/>
-        </w:rPr>
-        <w:t xml:space="preserve"> ; ceci pour indiquer que le premier système de certification </w:t>
-      </w:r>
-      <w:r>
-        <w:rPr>
-          <w:rFonts w:ascii="Times New Roman" w:hAnsi="Times New Roman" w:cs="Times New Roman"/>
-          <w:sz w:val="24"/>
-          <w:szCs w:val="24"/>
+          <w:lang w:val="fr-FR"/>
+        </w:rPr>
+        <w:t>”</w:t>
+      </w:r>
+      <w:r>
+        <w:rPr>
+          <w:lang w:val="fr-FR"/>
+        </w:rPr>
+        <w:t xml:space="preserve"> </w:t>
+      </w:r>
+      <w:r>
+        <w:rPr>
+          <w:lang w:val="fr-FR"/>
+        </w:rPr>
+        <w:t xml:space="preserve">; ceci pour indiquer que le premier système de certification </w:t>
+      </w:r>
+      <w:r>
+        <w:rPr>
           <w:lang w:val="fr-FR"/>
         </w:rPr>
         <w:lastRenderedPageBreak/>
@@ -15842,243 +15837,171 @@
       </w:r>
       <w:r>
         <w:rPr>
-          <w:rFonts w:ascii="Times New Roman" w:hAnsi="Times New Roman" w:cs="Times New Roman"/>
           <w:b/>
-          <w:sz w:val="24"/>
-          <w:szCs w:val="24"/>
           <w:lang w:val="fr-FR"/>
         </w:rPr>
         <w:t>Satoshi Nakamoto</w:t>
       </w:r>
       <w:r>
         <w:rPr>
-          <w:rFonts w:ascii="Times New Roman" w:hAnsi="Times New Roman" w:cs="Times New Roman"/>
-          <w:sz w:val="24"/>
-          <w:szCs w:val="24"/>
           <w:lang w:val="fr-FR"/>
         </w:rPr>
         <w:t xml:space="preserve"> </w:t>
       </w:r>
       <w:r>
         <w:rPr>
-          <w:rFonts w:ascii="Times New Roman" w:hAnsi="Times New Roman" w:cs="Times New Roman"/>
-          <w:sz w:val="24"/>
-          <w:szCs w:val="24"/>
           <w:lang w:val="fr-FR"/>
         </w:rPr>
         <w:fldChar w:fldCharType="begin"/>
       </w:r>
       <w:r>
         <w:rPr>
-          <w:rFonts w:ascii="Times New Roman" w:hAnsi="Times New Roman" w:cs="Times New Roman"/>
-          <w:sz w:val="24"/>
-          <w:szCs w:val="24"/>
           <w:lang w:val="fr-FR"/>
         </w:rPr>
         <w:instrText xml:space="preserve"> ADDIN ZOTERO_ITEM CSL_CITATION {"citationID":"EUmCKskk","properties":{"formattedCitation":"[11]","plainCitation":"[11]","noteIndex":0},"citationItems":[{"id":13,"uris":["http://zotero.org/users/local/3eTyEGwA/items/AT895HPU","http://zotero.org/users/16284513/items/AT895HPU"],"itemData":{"id":13,"type":"article-journal","container-title":"Journal of International Technology and Information Management","DOI":"10.58729/1941-6679.1045","ISSN":"1941-6679","issue":"3","page":"40","source":"COinS","title":"The State of Cryptocurrencies, Their Issues and Policy Interactions","volume":"24","author":[{"family":"Subramanian","given":"Ramesh"},{"family":"Chino","given":"Theo"}],"issued":{"date-parts":[["2015",1,1]]}}}],"schema":"https://github.com/citation-style-language/schema/raw/master/csl-citation.json"} </w:instrText>
       </w:r>
       <w:r>
         <w:rPr>
-          <w:rFonts w:ascii="Times New Roman" w:hAnsi="Times New Roman" w:cs="Times New Roman"/>
-          <w:sz w:val="24"/>
-          <w:szCs w:val="24"/>
           <w:lang w:val="fr-FR"/>
         </w:rPr>
         <w:fldChar w:fldCharType="separate"/>
       </w:r>
       <w:r>
         <w:rPr>
-          <w:rFonts w:ascii="Times New Roman" w:hAnsi="Times New Roman" w:cs="Times New Roman"/>
-          <w:sz w:val="24"/>
           <w:lang w:val="fr-FR"/>
         </w:rPr>
         <w:t>[11]</w:t>
       </w:r>
       <w:r>
         <w:rPr>
-          <w:rFonts w:ascii="Times New Roman" w:hAnsi="Times New Roman" w:cs="Times New Roman"/>
-          <w:sz w:val="24"/>
-          <w:szCs w:val="24"/>
           <w:lang w:val="fr-FR"/>
         </w:rPr>
         <w:fldChar w:fldCharType="end"/>
       </w:r>
       <w:r>
         <w:rPr>
-          <w:rFonts w:ascii="Times New Roman" w:hAnsi="Times New Roman" w:cs="Times New Roman"/>
-          <w:sz w:val="24"/>
-          <w:szCs w:val="24"/>
-          <w:lang w:val="fr-FR"/>
-        </w:rPr>
-        <w:t xml:space="preserve">. Le bitcoin, selon </w:t>
-      </w:r>
-      <w:r>
-        <w:rPr>
-          <w:rFonts w:ascii="Times New Roman" w:hAnsi="Times New Roman" w:cs="Times New Roman"/>
+          <w:lang w:val="fr-FR"/>
+        </w:rPr>
+        <w:t>. Le B</w:t>
+      </w:r>
+      <w:r>
+        <w:rPr>
+          <w:lang w:val="fr-FR"/>
+        </w:rPr>
+        <w:t xml:space="preserve">itcoin, selon </w:t>
+      </w:r>
+      <w:r>
+        <w:rPr>
           <w:i/>
-          <w:sz w:val="24"/>
-          <w:szCs w:val="24"/>
           <w:lang w:val="fr-FR"/>
         </w:rPr>
         <w:t>S. Nakamoto</w:t>
       </w:r>
       <w:r>
         <w:rPr>
-          <w:rFonts w:ascii="Times New Roman" w:hAnsi="Times New Roman" w:cs="Times New Roman"/>
-          <w:sz w:val="24"/>
-          <w:szCs w:val="24"/>
           <w:lang w:val="fr-FR"/>
         </w:rPr>
         <w:t xml:space="preserve"> dans</w:t>
       </w:r>
       <w:r>
         <w:rPr>
-          <w:rFonts w:ascii="Times New Roman" w:hAnsi="Times New Roman" w:cs="Times New Roman"/>
-          <w:sz w:val="24"/>
-          <w:szCs w:val="24"/>
           <w:lang w:val="fr-FR"/>
         </w:rPr>
         <w:t xml:space="preserve"> </w:t>
       </w:r>
       <w:r>
         <w:rPr>
-          <w:rFonts w:ascii="Times New Roman" w:hAnsi="Times New Roman" w:cs="Times New Roman"/>
-          <w:sz w:val="24"/>
-          <w:szCs w:val="24"/>
           <w:lang w:val="fr-FR"/>
         </w:rPr>
         <w:fldChar w:fldCharType="begin"/>
       </w:r>
       <w:r>
         <w:rPr>
-          <w:rFonts w:ascii="Times New Roman" w:hAnsi="Times New Roman" w:cs="Times New Roman"/>
-          <w:sz w:val="24"/>
-          <w:szCs w:val="24"/>
           <w:lang w:val="fr-FR"/>
         </w:rPr>
         <w:instrText xml:space="preserve"> ADDIN ZOTERO_ITEM CSL_CITATION {"citationID":"UOSJXNTR","properties":{"formattedCitation":"[12]","plainCitation":"[12]","noteIndex":0},"citationItems":[{"id":17,"uris":["http://zotero.org/users/local/3eTyEGwA/items/5KTEWIKX","http://zotero.org/users/16284513/items/5KTEWIKX"],"itemData":{"id":17,"type":"article-journal","abstract":"A purely peer-to-peer version of electronic cash would allow online payments to be sent directly from one party to another without going through a financial institution. Digital signatures provide part of the solution, but the main benefits are lost if a trusted third party is still required to prevent double-spending. We propose a solution to the double-spending problem using a peer-to-peer network. The network timestamps transactions by hashing them into an ongoing chain of hash-based proof-of-work, forming a record that cannot be changed without redoing the proof-of-work. The longest chain not only serves as proof of the sequence of events witnessed, but proof that it came from the largest pool of CPU power. As long as a majority of CPU power is controlled by nodes that are not cooperating to attack the network, they'll generate the longest chain and outpace attackers. The network itself requires minimal structure. Messages are broadcast on a best effort basis, and nodes can leave and rejoin the network at will, accepting the longest proof-of-work chain as proof of what happened while they were gone.","language":"en","page":"9","source":"Zotero","title":"Bitcoin: A Peer-to-Peer Electronic Cash System","author":[{"family":"Nakamoto","given":"Satoshi"}]}}],"schema":"https://github.com/citation-style-language/schema/raw/master/csl-citation.json"} </w:instrText>
       </w:r>
       <w:r>
         <w:rPr>
-          <w:rFonts w:ascii="Times New Roman" w:hAnsi="Times New Roman" w:cs="Times New Roman"/>
-          <w:sz w:val="24"/>
-          <w:szCs w:val="24"/>
           <w:lang w:val="fr-FR"/>
         </w:rPr>
         <w:fldChar w:fldCharType="separate"/>
       </w:r>
       <w:r>
         <w:rPr>
-          <w:rFonts w:ascii="Times New Roman" w:hAnsi="Times New Roman" w:cs="Times New Roman"/>
-          <w:sz w:val="24"/>
           <w:lang w:val="fr-FR"/>
         </w:rPr>
         <w:t>[12]</w:t>
       </w:r>
       <w:r>
         <w:rPr>
-          <w:rFonts w:ascii="Times New Roman" w:hAnsi="Times New Roman" w:cs="Times New Roman"/>
-          <w:sz w:val="24"/>
-          <w:szCs w:val="24"/>
           <w:lang w:val="fr-FR"/>
         </w:rPr>
         <w:fldChar w:fldCharType="end"/>
       </w:r>
       <w:r>
         <w:rPr>
-          <w:rFonts w:ascii="Times New Roman" w:hAnsi="Times New Roman" w:cs="Times New Roman"/>
-          <w:sz w:val="24"/>
-          <w:szCs w:val="24"/>
           <w:lang w:val="fr-FR"/>
         </w:rPr>
         <w:t xml:space="preserve"> </w:t>
       </w:r>
       <w:r>
         <w:rPr>
-          <w:rFonts w:ascii="Times New Roman" w:hAnsi="Times New Roman" w:cs="Times New Roman"/>
-          <w:sz w:val="24"/>
-          <w:szCs w:val="24"/>
           <w:lang w:val="fr-FR"/>
         </w:rPr>
         <w:t xml:space="preserve">(plus détaillé par </w:t>
       </w:r>
       <w:r>
         <w:rPr>
-          <w:rFonts w:ascii="Times New Roman" w:hAnsi="Times New Roman" w:cs="Times New Roman"/>
           <w:i/>
-          <w:sz w:val="24"/>
-          <w:szCs w:val="24"/>
           <w:lang w:val="fr-FR"/>
         </w:rPr>
         <w:t>G. Ferréol et R. Romain</w:t>
       </w:r>
       <w:r>
         <w:rPr>
-          <w:rFonts w:ascii="Times New Roman" w:hAnsi="Times New Roman" w:cs="Times New Roman"/>
-          <w:sz w:val="24"/>
-          <w:szCs w:val="24"/>
           <w:lang w:val="fr-FR"/>
         </w:rPr>
         <w:t xml:space="preserve"> dans</w:t>
       </w:r>
       <w:r>
         <w:rPr>
-          <w:rFonts w:ascii="Times New Roman" w:hAnsi="Times New Roman" w:cs="Times New Roman"/>
-          <w:sz w:val="24"/>
-          <w:szCs w:val="24"/>
           <w:lang w:val="fr-FR"/>
         </w:rPr>
         <w:t xml:space="preserve"> </w:t>
       </w:r>
       <w:r>
         <w:rPr>
-          <w:rFonts w:ascii="Times New Roman" w:hAnsi="Times New Roman" w:cs="Times New Roman"/>
-          <w:sz w:val="24"/>
-          <w:szCs w:val="24"/>
           <w:lang w:val="fr-FR"/>
         </w:rPr>
         <w:fldChar w:fldCharType="begin"/>
       </w:r>
       <w:r>
         <w:rPr>
-          <w:rFonts w:ascii="Times New Roman" w:hAnsi="Times New Roman" w:cs="Times New Roman"/>
-          <w:sz w:val="24"/>
-          <w:szCs w:val="24"/>
           <w:lang w:val="fr-FR"/>
         </w:rPr>
         <w:instrText xml:space="preserve"> ADDIN ZOTERO_ITEM CSL_CITATION {"citationID":"Zw3ZHezo","properties":{"formattedCitation":"[13]","plainCitation":"[13]","noteIndex":0},"citationItems":[{"id":6,"uris":["http://zotero.org/users/local/3eTyEGwA/items/FIENWFVS","http://zotero.org/users/16284513/items/FIENWFVS"],"itemData":{"id":6,"type":"article-journal","container-title":"EM Lyon Business School","language":"fr","page":"50","source":"Google Scholar","title":"Principes clés d’une application Blockchain","author":[{"family":"Godebarge","given":"FERRéOL"},{"family":"Rossat","given":"ROMAIN"}],"issued":{"date-parts":[["2016",12,15]]}}}],"schema":"https://github.com/citation-style-language/schema/raw/master/csl-citation.json"} </w:instrText>
       </w:r>
       <w:r>
         <w:rPr>
-          <w:rFonts w:ascii="Times New Roman" w:hAnsi="Times New Roman" w:cs="Times New Roman"/>
-          <w:sz w:val="24"/>
-          <w:szCs w:val="24"/>
           <w:lang w:val="fr-FR"/>
         </w:rPr>
         <w:fldChar w:fldCharType="separate"/>
       </w:r>
       <w:r>
         <w:rPr>
-          <w:rFonts w:ascii="Times New Roman" w:hAnsi="Times New Roman" w:cs="Times New Roman"/>
-          <w:sz w:val="24"/>
           <w:lang w:val="fr-FR"/>
         </w:rPr>
         <w:t>[13]</w:t>
       </w:r>
       <w:r>
         <w:rPr>
-          <w:rFonts w:ascii="Times New Roman" w:hAnsi="Times New Roman" w:cs="Times New Roman"/>
-          <w:sz w:val="24"/>
-          <w:szCs w:val="24"/>
           <w:lang w:val="fr-FR"/>
         </w:rPr>
         <w:fldChar w:fldCharType="end"/>
       </w:r>
       <w:r>
         <w:rPr>
-          <w:rFonts w:ascii="Times New Roman" w:hAnsi="Times New Roman" w:cs="Times New Roman"/>
-          <w:sz w:val="24"/>
-          <w:szCs w:val="24"/>
           <w:lang w:val="fr-FR"/>
         </w:rPr>
         <w:t>), repose sur trois fondamentaux à savoir : le réseau pair-à-pair sans autorité centrale, les transactions et le triple protocole de vérification-consensus-validation. Ces éléments constituent une chaîne de blocs (ou blockchain en anglais).</w:t>
@@ -16524,7 +16447,43 @@
           <w:lang w:val="fr-FR"/>
         </w:rPr>
         <w:lastRenderedPageBreak/>
-        <w:t xml:space="preserve">On peut donc comprendre que cette technologie est basée sur le concept de grand livre distribué ou de base de données partagée. Cela implique que dans le réseau blockchain, chaque participant (nœud) au réseau a sa propre copie de la base de données. Pour y parvenir, </w:t>
+        <w:t>On peut donc comprendre que cette technologie est basée sur le concept de grand livre distribué ou de base de données partagée</w:t>
+      </w:r>
+      <w:r>
+        <w:rPr>
+          <w:rFonts w:ascii="Times New Roman" w:hAnsi="Times New Roman" w:cs="Times New Roman"/>
+          <w:sz w:val="24"/>
+          <w:szCs w:val="24"/>
+          <w:lang w:val="fr-FR"/>
+        </w:rPr>
+        <w:t>s</w:t>
+      </w:r>
+      <w:r>
+        <w:rPr>
+          <w:rFonts w:ascii="Times New Roman" w:hAnsi="Times New Roman" w:cs="Times New Roman"/>
+          <w:sz w:val="24"/>
+          <w:szCs w:val="24"/>
+          <w:lang w:val="fr-FR"/>
+        </w:rPr>
+        <w:t>. Cela implique que dans le réseau blockchain, chaqu</w:t>
+      </w:r>
+      <w:r>
+        <w:rPr>
+          <w:rFonts w:ascii="Times New Roman" w:hAnsi="Times New Roman" w:cs="Times New Roman"/>
+          <w:sz w:val="24"/>
+          <w:szCs w:val="24"/>
+          <w:lang w:val="fr-FR"/>
+        </w:rPr>
+        <w:t>e participant (nœud) au réseau possède</w:t>
+      </w:r>
+      <w:r>
+        <w:rPr>
+          <w:rFonts w:ascii="Times New Roman" w:hAnsi="Times New Roman" w:cs="Times New Roman"/>
+          <w:sz w:val="24"/>
+          <w:szCs w:val="24"/>
+          <w:lang w:val="fr-FR"/>
+        </w:rPr>
+        <w:t xml:space="preserve"> sa propre copie de la base de données. Pour y parvenir, </w:t>
       </w:r>
       <w:r>
         <w:rPr>
@@ -16756,7 +16715,25 @@
           <w:szCs w:val="24"/>
           <w:lang w:val="fr-FR"/>
         </w:rPr>
-        <w:t xml:space="preserve"> afin de s’assurer que toutes les transactions ajoutées à la blockchain sont les mêmes pour chaque utilisateur.</w:t>
+        <w:t xml:space="preserve"> afin de s’assurer que toutes les transactions ajoutées à la blockchain sont les mêmes </w:t>
+      </w:r>
+      <w:r>
+        <w:rPr>
+          <w:rFonts w:ascii="Times New Roman" w:hAnsi="Times New Roman" w:cs="Times New Roman"/>
+          <w:sz w:val="24"/>
+          <w:szCs w:val="24"/>
+          <w:lang w:val="fr-FR"/>
+        </w:rPr>
+        <w:t>au niveau de</w:t>
+      </w:r>
+      <w:r>
+        <w:rPr>
+          <w:rFonts w:ascii="Times New Roman" w:hAnsi="Times New Roman" w:cs="Times New Roman"/>
+          <w:sz w:val="24"/>
+          <w:szCs w:val="24"/>
+          <w:lang w:val="fr-FR"/>
+        </w:rPr>
+        <w:t xml:space="preserve"> chaque utilisateur.</w:t>
       </w:r>
     </w:p>
     <w:p>
@@ -16941,7 +16918,7 @@
           <w:szCs w:val="24"/>
           <w:lang w:val="fr-FR"/>
         </w:rPr>
-        <w:t>La technologie blockchain, dans son évolution, se distingue en différentes formes que nous trouvons essentiel de présenter</w:t>
+        <w:t>La technologie blockchain, dans son évolution, se distingue en différentes formes</w:t>
       </w:r>
       <w:r>
         <w:rPr>
@@ -19162,25 +19139,7 @@
           <w:szCs w:val="24"/>
           <w:lang w:val="fr-FR"/>
         </w:rPr>
-        <w:t xml:space="preserve"> présente une illustration de l’arbre de Merkle où les hash</w:t>
-      </w:r>
-      <w:r>
-        <w:rPr>
-          <w:rFonts w:ascii="Times New Roman" w:hAnsi="Times New Roman" w:cs="Times New Roman"/>
-          <w:sz w:val="24"/>
-          <w:szCs w:val="24"/>
-          <w:lang w:val="fr-FR"/>
-        </w:rPr>
-        <w:t>s</w:t>
-      </w:r>
-      <w:r>
-        <w:rPr>
-          <w:rFonts w:ascii="Times New Roman" w:hAnsi="Times New Roman" w:cs="Times New Roman"/>
-          <w:sz w:val="24"/>
-          <w:szCs w:val="24"/>
-          <w:lang w:val="fr-FR"/>
-        </w:rPr>
-        <w:t xml:space="preserve"> sont nécessairement </w:t>
+        <w:t xml:space="preserve"> présente une illustration de l’arbre de Merkle où les hash sont nécessairement </w:t>
       </w:r>
       <w:r>
         <w:rPr>
@@ -19214,7 +19173,19 @@
         <w:rPr>
           <w:lang w:val="fr-FR"/>
         </w:rPr>
-        <w:t xml:space="preserve"> est un </w:t>
+        <w:t xml:space="preserve"> </w:t>
+      </w:r>
+      <w:r>
+        <w:rPr>
+          <w:lang w:val="fr-FR"/>
+        </w:rPr>
+        <w:t xml:space="preserve">ou validateur </w:t>
+      </w:r>
+      <w:r>
+        <w:rPr>
+          <w:lang w:val="fr-FR"/>
+        </w:rPr>
+        <w:t xml:space="preserve">est un </w:t>
       </w:r>
       <w:r>
         <w:rPr>
@@ -19669,7 +19640,7 @@
           <w:szCs w:val="24"/>
         </w:rPr>
         <w:drawing>
-          <wp:inline distT="0" distB="0" distL="0" distR="0" wp14:anchorId="254CCE25" wp14:editId="0E8D1F7C">
+          <wp:inline distT="0" distB="0" distL="0" distR="0" wp14:anchorId="54A78D50" wp14:editId="3AE51E37">
             <wp:extent cx="3188677" cy="1597051"/>
             <wp:effectExtent l="0" t="0" r="0" b="3175"/>
             <wp:docPr id="2" name="Image 2"/>
@@ -20277,7 +20248,7 @@
           <w:szCs w:val="24"/>
         </w:rPr>
         <w:drawing>
-          <wp:inline distT="0" distB="0" distL="0" distR="0" wp14:anchorId="56FD9ACF" wp14:editId="5A28CAF8">
+          <wp:inline distT="0" distB="0" distL="0" distR="0" wp14:anchorId="02C4E9E5" wp14:editId="574D955C">
             <wp:extent cx="3391194" cy="1432684"/>
             <wp:effectExtent l="0" t="0" r="0" b="0"/>
             <wp:docPr id="3" name="Image 3"/>
@@ -20495,7 +20466,7 @@
           <w:szCs w:val="24"/>
         </w:rPr>
         <w:drawing>
-          <wp:inline distT="0" distB="0" distL="0" distR="0" wp14:anchorId="69FF68C7" wp14:editId="06638E96">
+          <wp:inline distT="0" distB="0" distL="0" distR="0" wp14:anchorId="5667D9D7" wp14:editId="691D01C4">
             <wp:extent cx="5972810" cy="2310130"/>
             <wp:effectExtent l="0" t="0" r="8890" b="0"/>
             <wp:docPr id="4" name="Image 4"/>
@@ -21709,7 +21680,7 @@
           <w:szCs w:val="24"/>
         </w:rPr>
         <w:drawing>
-          <wp:inline distT="0" distB="0" distL="0" distR="0" wp14:anchorId="3461C05F" wp14:editId="251DD8FA">
+          <wp:inline distT="0" distB="0" distL="0" distR="0" wp14:anchorId="18D9B54A" wp14:editId="730C9FBC">
             <wp:extent cx="5972810" cy="2733040"/>
             <wp:effectExtent l="0" t="0" r="8890" b="0"/>
             <wp:docPr id="12" name="Image 12"/>
@@ -22334,7 +22305,25 @@
           <w:szCs w:val="24"/>
           <w:lang w:val="fr-FR"/>
         </w:rPr>
-        <w:t xml:space="preserve"> du réseau blockchain, suivi de l’acceptation de sa validité par ceux-ci. Ce bloc devient alors sécurisé et inaltérable. Cependant, si un bloc n'est pas entièrement validé, il ne peut pas être ajouté à la chaîne. Concernant les mécanismes de consensus, les plus populaires et les plus utilisés sont le Proof of Work (PoW) ou le Proof of Stake (PoS)</w:t>
+        <w:t xml:space="preserve"> du réseau blockchain, suivi de l’acceptation de sa validité par ceux-ci. Ce bloc devient alors sécurisé et inaltérable. Cependant, si un bloc n'est pas entièrement validé, il ne peut pas être ajouté à la chaîne. Concernant les mécanismes de consensus, les plus populaires et les plus utilisés sont le Proof of Work (PoW) </w:t>
+      </w:r>
+      <w:r>
+        <w:rPr>
+          <w:rFonts w:ascii="Times New Roman" w:hAnsi="Times New Roman" w:cs="Times New Roman"/>
+          <w:sz w:val="24"/>
+          <w:szCs w:val="24"/>
+          <w:lang w:val="fr-FR"/>
+        </w:rPr>
+        <w:t>et</w:t>
+      </w:r>
+      <w:r>
+        <w:rPr>
+          <w:rFonts w:ascii="Times New Roman" w:hAnsi="Times New Roman" w:cs="Times New Roman"/>
+          <w:sz w:val="24"/>
+          <w:szCs w:val="24"/>
+          <w:lang w:val="fr-FR"/>
+        </w:rPr>
+        <w:t xml:space="preserve"> le Proof of Stake (PoS)</w:t>
       </w:r>
       <w:r>
         <w:rPr>
@@ -22584,7 +22573,25 @@
           <w:szCs w:val="24"/>
           <w:lang w:val="fr-FR"/>
         </w:rPr>
-        <w:t xml:space="preserve"> de consensus occupe une place importe. </w:t>
+        <w:t xml:space="preserve"> de consensus occupe une place import</w:t>
+      </w:r>
+      <w:r>
+        <w:rPr>
+          <w:rFonts w:ascii="Times New Roman" w:hAnsi="Times New Roman" w:cs="Times New Roman"/>
+          <w:sz w:val="24"/>
+          <w:szCs w:val="24"/>
+          <w:lang w:val="fr-FR"/>
+        </w:rPr>
+        <w:t>ant</w:t>
+      </w:r>
+      <w:r>
+        <w:rPr>
+          <w:rFonts w:ascii="Times New Roman" w:hAnsi="Times New Roman" w:cs="Times New Roman"/>
+          <w:sz w:val="24"/>
+          <w:szCs w:val="24"/>
+          <w:lang w:val="fr-FR"/>
+        </w:rPr>
+        <w:t xml:space="preserve">e. </w:t>
       </w:r>
       <w:r>
         <w:rPr>
@@ -22903,7 +22910,25 @@
           <w:szCs w:val="24"/>
           <w:lang w:val="fr-FR"/>
         </w:rPr>
-        <w:t>se mettent d'accord, sans possibilité d'opposition et sans que les intérêts de l'une ou l'autre des différentes parties ne se trouvent lésés. Le consensus s'établit généralement à l'unanimité, ou tout du moins à la majorité. Le consensus e</w:t>
+        <w:t xml:space="preserve">se mettent d'accord, sans possibilité d'opposition et sans que les intérêts de l'une ou l'autre des différentes parties ne se trouvent lésés. Le consensus s'établit généralement à l'unanimité, ou </w:t>
+      </w:r>
+      <w:r>
+        <w:rPr>
+          <w:rFonts w:ascii="Times New Roman" w:hAnsi="Times New Roman" w:cs="Times New Roman"/>
+          <w:sz w:val="24"/>
+          <w:szCs w:val="24"/>
+          <w:lang w:val="fr-FR"/>
+        </w:rPr>
+        <w:t xml:space="preserve">tout du moins à la majorité. Il </w:t>
+      </w:r>
+      <w:r>
+        <w:rPr>
+          <w:rFonts w:ascii="Times New Roman" w:hAnsi="Times New Roman" w:cs="Times New Roman"/>
+          <w:sz w:val="24"/>
+          <w:szCs w:val="24"/>
+          <w:lang w:val="fr-FR"/>
+        </w:rPr>
+        <w:t>e</w:t>
       </w:r>
       <w:r>
         <w:rPr>
@@ -23554,7 +23579,25 @@
           <w:szCs w:val="24"/>
           <w:lang w:val="fr-FR"/>
         </w:rPr>
-        <w:t xml:space="preserve">énigme informatique nécessitant des calculs extrêmement complexes (appelés proof of </w:t>
+        <w:t xml:space="preserve">énigme informatique nécessitant des calculs </w:t>
+      </w:r>
+      <w:r>
+        <w:rPr>
+          <w:rFonts w:ascii="Times New Roman" w:hAnsi="Times New Roman" w:cs="Times New Roman"/>
+          <w:sz w:val="24"/>
+          <w:szCs w:val="24"/>
+          <w:lang w:val="fr-FR"/>
+        </w:rPr>
+        <w:t>extrêmement complexes (appelés P</w:t>
+      </w:r>
+      <w:r>
+        <w:rPr>
+          <w:rFonts w:ascii="Times New Roman" w:hAnsi="Times New Roman" w:cs="Times New Roman"/>
+          <w:sz w:val="24"/>
+          <w:szCs w:val="24"/>
+          <w:lang w:val="fr-FR"/>
+        </w:rPr>
+        <w:t xml:space="preserve">roof of </w:t>
       </w:r>
       <w:r>
         <w:rPr>
@@ -24679,7 +24722,25 @@
           <w:szCs w:val="24"/>
           <w:lang w:val="fr-FR"/>
         </w:rPr>
-        <w:t>monnaie et utilisé par Bitcoin. Ce mécanisme nécessite une puissance de calcul considérable pour résoudre les problèmes mathématiques complexes</w:t>
+        <w:t xml:space="preserve">monnaie et utilisé par </w:t>
+      </w:r>
+      <w:r>
+        <w:rPr>
+          <w:rFonts w:ascii="Times New Roman" w:hAnsi="Times New Roman" w:cs="Times New Roman"/>
+          <w:sz w:val="24"/>
+          <w:szCs w:val="24"/>
+          <w:lang w:val="fr-FR"/>
+        </w:rPr>
+        <w:t xml:space="preserve">la blockchain </w:t>
+      </w:r>
+      <w:r>
+        <w:rPr>
+          <w:rFonts w:ascii="Times New Roman" w:hAnsi="Times New Roman" w:cs="Times New Roman"/>
+          <w:sz w:val="24"/>
+          <w:szCs w:val="24"/>
+          <w:lang w:val="fr-FR"/>
+        </w:rPr>
+        <w:t>Bitcoin. Ce mécanisme nécessite une puissance de calcul considérable pour résoudre les problèmes mathématiques complexes</w:t>
       </w:r>
       <w:r>
         <w:rPr>
@@ -24832,7 +24893,25 @@
           <w:szCs w:val="24"/>
           <w:lang w:val="fr-FR"/>
         </w:rPr>
-        <w:t xml:space="preserve"> est le fait qu'elle exige une quantité importante d'électricité et de ressources matérielles (Application-Specific Integrated Circuits, Graphics Processing Units, Serveurs puissants, Equipements de data center, ...) pour fonctionner.</w:t>
+        <w:t xml:space="preserve"> est le fait qu'elle exige une quantité importante d'électricité et de ressources matérielles (Application-Specific Integrated Circui</w:t>
+      </w:r>
+      <w:r>
+        <w:rPr>
+          <w:rFonts w:ascii="Times New Roman" w:hAnsi="Times New Roman" w:cs="Times New Roman"/>
+          <w:sz w:val="24"/>
+          <w:szCs w:val="24"/>
+          <w:lang w:val="fr-FR"/>
+        </w:rPr>
+        <w:t>ts, Graphics Processing Units, serveurs puissants, é</w:t>
+      </w:r>
+      <w:r>
+        <w:rPr>
+          <w:rFonts w:ascii="Times New Roman" w:hAnsi="Times New Roman" w:cs="Times New Roman"/>
+          <w:sz w:val="24"/>
+          <w:szCs w:val="24"/>
+          <w:lang w:val="fr-FR"/>
+        </w:rPr>
+        <w:t>quipements de data center, ...) pour fonctionner.</w:t>
       </w:r>
     </w:p>
     <w:p>
@@ -25081,7 +25160,25 @@
           <w:szCs w:val="24"/>
           <w:lang w:val="fr-FR"/>
         </w:rPr>
-        <w:t xml:space="preserve"> Par exemple, Ethereum est passé du PoW au PoS</w:t>
+        <w:t xml:space="preserve"> Par exemple, </w:t>
+      </w:r>
+      <w:r>
+        <w:rPr>
+          <w:rFonts w:ascii="Times New Roman" w:hAnsi="Times New Roman" w:cs="Times New Roman"/>
+          <w:sz w:val="24"/>
+          <w:szCs w:val="24"/>
+          <w:lang w:val="fr-FR"/>
+        </w:rPr>
+        <w:t xml:space="preserve">la blockchain </w:t>
+      </w:r>
+      <w:r>
+        <w:rPr>
+          <w:rFonts w:ascii="Times New Roman" w:hAnsi="Times New Roman" w:cs="Times New Roman"/>
+          <w:sz w:val="24"/>
+          <w:szCs w:val="24"/>
+          <w:lang w:val="fr-FR"/>
+        </w:rPr>
+        <w:t>Ethereum est passé du PoW au PoS</w:t>
       </w:r>
       <w:r>
         <w:rPr>
@@ -26583,7 +26680,7 @@
           <w:szCs w:val="24"/>
         </w:rPr>
         <w:drawing>
-          <wp:inline distT="0" distB="0" distL="0" distR="0" wp14:anchorId="0519A7D8" wp14:editId="4448C5B6">
+          <wp:inline distT="0" distB="0" distL="0" distR="0" wp14:anchorId="4658F6EB" wp14:editId="5E056684">
             <wp:extent cx="4056464" cy="1786021"/>
             <wp:effectExtent l="0" t="0" r="1270" b="5080"/>
             <wp:docPr id="6" name="Image 6"/>
@@ -27606,7 +27703,43 @@
           <w:szCs w:val="24"/>
           <w:lang w:val="fr-FR"/>
         </w:rPr>
-        <w:t xml:space="preserve"> pour usage autres que les crypto-monnaies</w:t>
+        <w:t xml:space="preserve"> pour </w:t>
+      </w:r>
+      <w:r>
+        <w:rPr>
+          <w:rFonts w:ascii="Times New Roman" w:hAnsi="Times New Roman" w:cs="Times New Roman"/>
+          <w:sz w:val="24"/>
+          <w:szCs w:val="24"/>
+          <w:lang w:val="fr-FR"/>
+        </w:rPr>
+        <w:t xml:space="preserve">autres </w:t>
+      </w:r>
+      <w:r>
+        <w:rPr>
+          <w:rFonts w:ascii="Times New Roman" w:hAnsi="Times New Roman" w:cs="Times New Roman"/>
+          <w:sz w:val="24"/>
+          <w:szCs w:val="24"/>
+          <w:lang w:val="fr-FR"/>
+        </w:rPr>
+        <w:t>usage</w:t>
+      </w:r>
+      <w:r>
+        <w:rPr>
+          <w:rFonts w:ascii="Times New Roman" w:hAnsi="Times New Roman" w:cs="Times New Roman"/>
+          <w:sz w:val="24"/>
+          <w:szCs w:val="24"/>
+          <w:lang w:val="fr-FR"/>
+        </w:rPr>
+        <w:t>s</w:t>
+      </w:r>
+      <w:r>
+        <w:rPr>
+          <w:rFonts w:ascii="Times New Roman" w:hAnsi="Times New Roman" w:cs="Times New Roman"/>
+          <w:sz w:val="24"/>
+          <w:szCs w:val="24"/>
+          <w:lang w:val="fr-FR"/>
+        </w:rPr>
+        <w:t xml:space="preserve"> que les crypto-monnaies</w:t>
       </w:r>
       <w:r>
         <w:rPr>
@@ -27672,7 +27805,7 @@
           <w:noProof/>
         </w:rPr>
         <w:drawing>
-          <wp:anchor distT="0" distB="0" distL="114300" distR="114300" simplePos="0" relativeHeight="251665408" behindDoc="1" locked="0" layoutInCell="1" allowOverlap="1" wp14:anchorId="36D5B275" wp14:editId="3F2BF617">
+          <wp:anchor distT="0" distB="0" distL="114300" distR="114300" simplePos="0" relativeHeight="251665408" behindDoc="1" locked="0" layoutInCell="1" allowOverlap="1" wp14:anchorId="645B3BCA" wp14:editId="1B11A72D">
             <wp:simplePos x="0" y="0"/>
             <wp:positionH relativeFrom="column">
               <wp:posOffset>635</wp:posOffset>
@@ -29000,7 +29133,18 @@
           <w:szCs w:val="24"/>
           <w:lang w:val="fr-FR"/>
         </w:rPr>
-        <w:t xml:space="preserve">Ethereum a changé son mécanisme de consensus </w:t>
+        <w:t>Ethereum a changé son mécanisme de co</w:t>
+      </w:r>
+      <w:bookmarkStart w:id="45" w:name="_GoBack"/>
+      <w:bookmarkEnd w:id="45"/>
+      <w:r>
+        <w:rPr>
+          <w:rFonts w:ascii="Times New Roman" w:hAnsi="Times New Roman" w:cs="Times New Roman"/>
+          <w:sz w:val="24"/>
+          <w:szCs w:val="24"/>
+          <w:lang w:val="fr-FR"/>
+        </w:rPr>
+        <w:t xml:space="preserve">nsensus </w:t>
       </w:r>
       <w:r>
         <w:rPr>
@@ -29155,12 +29299,14 @@
         <w:jc w:val="both"/>
         <w:rPr>
           <w:rFonts w:ascii="Times New Roman" w:hAnsi="Times New Roman" w:cs="Times New Roman"/>
-          <w:lang w:val="fr-FR"/>
-        </w:rPr>
-      </w:pPr>
-      <w:r>
-        <w:rPr>
-          <w:rFonts w:ascii="Times New Roman" w:hAnsi="Times New Roman" w:cs="Times New Roman"/>
+          <w:b/>
+          <w:lang w:val="fr-FR"/>
+        </w:rPr>
+      </w:pPr>
+      <w:r>
+        <w:rPr>
+          <w:rFonts w:ascii="Times New Roman" w:hAnsi="Times New Roman" w:cs="Times New Roman"/>
+          <w:b/>
           <w:lang w:val="fr-FR"/>
         </w:rPr>
         <w:t>Architecture et fonctionnement d’Ethereum</w:t>
@@ -29529,7 +29675,7 @@
           <w:szCs w:val="24"/>
         </w:rPr>
         <w:drawing>
-          <wp:inline distT="0" distB="0" distL="0" distR="0" wp14:anchorId="148CA40E" wp14:editId="727E5C70">
+          <wp:inline distT="0" distB="0" distL="0" distR="0" wp14:anchorId="0F472751" wp14:editId="37BC0A38">
             <wp:extent cx="4356847" cy="2108200"/>
             <wp:effectExtent l="0" t="0" r="5715" b="6350"/>
             <wp:docPr id="13" name="Image 13"/>
@@ -32155,6 +32301,7 @@
         <w:rPr>
           <w:rFonts w:ascii="Times New Roman" w:hAnsi="Times New Roman" w:cs="Times New Roman"/>
           <w:b/>
+          <w:noProof/>
           <w:color w:val="auto"/>
           <w:sz w:val="24"/>
           <w:lang w:val="fr-FR"/>
@@ -32576,6 +32723,15 @@
           <w:szCs w:val="24"/>
           <w:lang w:val="fr-FR"/>
         </w:rPr>
+        <w:t xml:space="preserve"> possédé par cette adresse.</w:t>
+      </w:r>
+      <w:r>
+        <w:rPr>
+          <w:rFonts w:ascii="Times New Roman" w:hAnsi="Times New Roman" w:cs="Times New Roman"/>
+          <w:sz w:val="24"/>
+          <w:szCs w:val="24"/>
+          <w:lang w:val="fr-FR"/>
+        </w:rPr>
         <w:t xml:space="preserve"> </w:t>
       </w:r>
       <w:r>
@@ -32585,7 +32741,26 @@
           <w:szCs w:val="24"/>
           <w:lang w:val="fr-FR"/>
         </w:rPr>
-        <w:t>possédé par cette adresse.</w:t>
+        <w:t xml:space="preserve">Le </w:t>
+      </w:r>
+      <w:r>
+        <w:rPr>
+          <w:rFonts w:ascii="Times New Roman" w:hAnsi="Times New Roman" w:cs="Times New Roman"/>
+          <w:b/>
+          <w:sz w:val="24"/>
+          <w:szCs w:val="24"/>
+          <w:lang w:val="fr-FR"/>
+        </w:rPr>
+        <w:t>CodeHash</w:t>
+      </w:r>
+      <w:r>
+        <w:rPr>
+          <w:rFonts w:ascii="Times New Roman" w:hAnsi="Times New Roman" w:cs="Times New Roman"/>
+          <w:sz w:val="24"/>
+          <w:szCs w:val="24"/>
+          <w:lang w:val="fr-FR"/>
+        </w:rPr>
+        <w:t xml:space="preserve"> est l'empreinte numérique (hash) du code du compte (EOA ou CA) dans l'EVM. Contrairement aux autres champs du compte, le CodeHash n'est pas modifiable. Pour les EOA, ce champ CodeHash contient le hachage d'une chaîne vide. Mais pour le cas des CA, le code source du contrat intelligent sont hachés et stockés dans le CodeHash.</w:t>
       </w:r>
       <w:r>
         <w:rPr>
@@ -32603,26 +32778,16 @@
           <w:szCs w:val="24"/>
           <w:lang w:val="fr-FR"/>
         </w:rPr>
-        <w:t xml:space="preserve">Le </w:t>
-      </w:r>
-      <w:r>
-        <w:rPr>
-          <w:rFonts w:ascii="Times New Roman" w:hAnsi="Times New Roman" w:cs="Times New Roman"/>
-          <w:b/>
-          <w:sz w:val="24"/>
-          <w:szCs w:val="24"/>
-          <w:lang w:val="fr-FR"/>
-        </w:rPr>
-        <w:t>CodeHash</w:t>
-      </w:r>
-      <w:r>
-        <w:rPr>
-          <w:rFonts w:ascii="Times New Roman" w:hAnsi="Times New Roman" w:cs="Times New Roman"/>
-          <w:sz w:val="24"/>
-          <w:szCs w:val="24"/>
-          <w:lang w:val="fr-FR"/>
-        </w:rPr>
-        <w:t xml:space="preserve"> est l'empreinte numérique (hash) du code du compte (EOA ou CA) dans l'EVM. Contrairement aux autres champs du compte, le CodeHash n'est pas modifiable. Pour les EOA, ce champ CodeHash contient le hachage d'une chaîne vide. Mais pour le cas des CA, le code source du contrat intelligent sont hachés et stockés dans le CodeHash.</w:t>
+        <w:t xml:space="preserve">Dans Ethereum, </w:t>
+      </w:r>
+      <w:r>
+        <w:rPr>
+          <w:rFonts w:ascii="Times New Roman" w:hAnsi="Times New Roman" w:cs="Times New Roman"/>
+          <w:sz w:val="24"/>
+          <w:szCs w:val="24"/>
+          <w:lang w:val="fr-FR"/>
+        </w:rPr>
+        <w:t>le contenu du compte est structuré</w:t>
       </w:r>
       <w:r>
         <w:rPr>
@@ -32640,33 +32805,6 @@
           <w:szCs w:val="24"/>
           <w:lang w:val="fr-FR"/>
         </w:rPr>
-        <w:t xml:space="preserve">Dans Ethereum, </w:t>
-      </w:r>
-      <w:r>
-        <w:rPr>
-          <w:rFonts w:ascii="Times New Roman" w:hAnsi="Times New Roman" w:cs="Times New Roman"/>
-          <w:sz w:val="24"/>
-          <w:szCs w:val="24"/>
-          <w:lang w:val="fr-FR"/>
-        </w:rPr>
-        <w:t>le contenu du compte est structuré</w:t>
-      </w:r>
-      <w:r>
-        <w:rPr>
-          <w:rFonts w:ascii="Times New Roman" w:hAnsi="Times New Roman" w:cs="Times New Roman"/>
-          <w:sz w:val="24"/>
-          <w:szCs w:val="24"/>
-          <w:lang w:val="fr-FR"/>
-        </w:rPr>
-        <w:t xml:space="preserve"> </w:t>
-      </w:r>
-      <w:r>
-        <w:rPr>
-          <w:rFonts w:ascii="Times New Roman" w:hAnsi="Times New Roman" w:cs="Times New Roman"/>
-          <w:sz w:val="24"/>
-          <w:szCs w:val="24"/>
-          <w:lang w:val="fr-FR"/>
-        </w:rPr>
         <w:t>sous forme d'arbre de Merkle (</w:t>
       </w:r>
       <w:r>
@@ -32694,24 +32832,15 @@
           <w:szCs w:val="24"/>
           <w:lang w:val="fr-FR"/>
         </w:rPr>
-        <w:instrText xml:space="preserve"> REF _Ref190430022 \r \h </w:instrText>
-      </w:r>
-      <w:r>
-        <w:rPr>
-          <w:rFonts w:ascii="Times New Roman" w:hAnsi="Times New Roman" w:cs="Times New Roman"/>
-          <w:sz w:val="24"/>
-          <w:szCs w:val="24"/>
-          <w:lang w:val="fr-FR"/>
-        </w:rPr>
-      </w:r>
-      <w:r>
-        <w:rPr>
-          <w:rFonts w:ascii="Times New Roman" w:hAnsi="Times New Roman" w:cs="Times New Roman"/>
-          <w:sz w:val="24"/>
-          <w:szCs w:val="24"/>
-          <w:lang w:val="fr-FR"/>
-        </w:rPr>
-        <w:instrText xml:space="preserve"> \* MERGEFORMAT </w:instrText>
+        <w:instrText xml:space="preserve"> REF _Ref190430022 \r \h  \* MERGEFORMAT </w:instrText>
+      </w:r>
+      <w:r>
+        <w:rPr>
+          <w:rFonts w:ascii="Times New Roman" w:hAnsi="Times New Roman" w:cs="Times New Roman"/>
+          <w:sz w:val="24"/>
+          <w:szCs w:val="24"/>
+          <w:lang w:val="fr-FR"/>
+        </w:rPr>
       </w:r>
       <w:r>
         <w:rPr>
@@ -32986,6 +33115,59 @@
           <w:szCs w:val="24"/>
           <w:lang w:val="fr-FR"/>
         </w:rPr>
+        <w:fldChar w:fldCharType="begin"/>
+      </w:r>
+      <w:r>
+        <w:rPr>
+          <w:rFonts w:ascii="Times New Roman" w:hAnsi="Times New Roman" w:cs="Times New Roman"/>
+          <w:sz w:val="24"/>
+          <w:szCs w:val="24"/>
+          <w:lang w:val="fr-FR"/>
+        </w:rPr>
+        <w:instrText xml:space="preserve"> ADDIN ZOTERO_ITEM CSL_CITATION {"citationID":"Mlf9Ja33","properties":{"formattedCitation":"[39]","plainCitation":"[39]","noteIndex":0},"citationItems":[{"id":108,"uris":["http://zotero.org/users/16284513/items/TINFF6BR"],"itemData":{"id":108,"type":"webpage","abstract":"Présentation des transactions Ethereum : leur fonctionnement, leur structure de données et comment les envoyer via une application.","container-title":"ethereum.org","language":"fr","title":"Transactions","URL":"https://ethereum.org/fr/developers/docs/transactions/","accessed":{"date-parts":[["2025",2,15]]},"issued":{"date-parts":[["2024",8,11]]}}}],"schema":"https://github.com/citation-style-language/schema/raw/master/csl-citation.json"} </w:instrText>
+      </w:r>
+      <w:r>
+        <w:rPr>
+          <w:rFonts w:ascii="Times New Roman" w:hAnsi="Times New Roman" w:cs="Times New Roman"/>
+          <w:sz w:val="24"/>
+          <w:szCs w:val="24"/>
+          <w:lang w:val="fr-FR"/>
+        </w:rPr>
+        <w:fldChar w:fldCharType="separate"/>
+      </w:r>
+      <w:r>
+        <w:rPr>
+          <w:rFonts w:ascii="Times New Roman" w:hAnsi="Times New Roman" w:cs="Times New Roman"/>
+          <w:sz w:val="24"/>
+          <w:lang w:val="fr-FR"/>
+        </w:rPr>
+        <w:t>[39]</w:t>
+      </w:r>
+      <w:r>
+        <w:rPr>
+          <w:rFonts w:ascii="Times New Roman" w:hAnsi="Times New Roman" w:cs="Times New Roman"/>
+          <w:sz w:val="24"/>
+          <w:szCs w:val="24"/>
+          <w:lang w:val="fr-FR"/>
+        </w:rPr>
+        <w:fldChar w:fldCharType="end"/>
+      </w:r>
+      <w:r>
+        <w:rPr>
+          <w:rFonts w:ascii="Times New Roman" w:hAnsi="Times New Roman" w:cs="Times New Roman"/>
+          <w:sz w:val="24"/>
+          <w:szCs w:val="24"/>
+          <w:lang w:val="fr-FR"/>
+        </w:rPr>
+        <w:t xml:space="preserve"> </w:t>
+      </w:r>
+      <w:r>
+        <w:rPr>
+          <w:rFonts w:ascii="Times New Roman" w:hAnsi="Times New Roman" w:cs="Times New Roman"/>
+          <w:sz w:val="24"/>
+          <w:szCs w:val="24"/>
+          <w:lang w:val="fr-FR"/>
+        </w:rPr>
         <w:t>Cette</w:t>
       </w:r>
       <w:r>
@@ -33021,6 +33203,11 @@
     </w:p>
     <w:p>
       <w:pPr>
+        <w:pStyle w:val="Paragraphedeliste"/>
+        <w:numPr>
+          <w:ilvl w:val="0"/>
+          <w:numId w:val="27"/>
+        </w:numPr>
         <w:spacing w:line="360" w:lineRule="auto"/>
         <w:jc w:val="both"/>
         <w:rPr>
@@ -33030,8 +33217,637 @@
           <w:lang w:val="fr-FR"/>
         </w:rPr>
       </w:pPr>
-      <w:bookmarkStart w:id="45" w:name="_GoBack"/>
-      <w:bookmarkEnd w:id="45"/>
+      <w:r>
+        <w:rPr>
+          <w:rFonts w:ascii="Times New Roman" w:hAnsi="Times New Roman" w:cs="Times New Roman"/>
+          <w:b/>
+          <w:sz w:val="24"/>
+          <w:szCs w:val="24"/>
+          <w:lang w:val="fr-FR"/>
+        </w:rPr>
+        <w:lastRenderedPageBreak/>
+        <w:t>from</w:t>
+      </w:r>
+      <w:r>
+        <w:rPr>
+          <w:rFonts w:ascii="Times New Roman" w:hAnsi="Times New Roman" w:cs="Times New Roman"/>
+          <w:sz w:val="24"/>
+          <w:szCs w:val="24"/>
+          <w:lang w:val="fr-FR"/>
+        </w:rPr>
+        <w:t xml:space="preserve"> :c'est l'adresse (émettrice) de l'expéditeur qui signe la transaction.</w:t>
+      </w:r>
+    </w:p>
+    <w:p>
+      <w:pPr>
+        <w:pStyle w:val="Paragraphedeliste"/>
+        <w:numPr>
+          <w:ilvl w:val="0"/>
+          <w:numId w:val="27"/>
+        </w:numPr>
+        <w:spacing w:line="360" w:lineRule="auto"/>
+        <w:jc w:val="both"/>
+        <w:rPr>
+          <w:rFonts w:ascii="Times New Roman" w:hAnsi="Times New Roman" w:cs="Times New Roman"/>
+          <w:sz w:val="24"/>
+          <w:szCs w:val="24"/>
+          <w:lang w:val="fr-FR"/>
+        </w:rPr>
+      </w:pPr>
+      <w:r>
+        <w:rPr>
+          <w:rFonts w:ascii="Times New Roman" w:hAnsi="Times New Roman" w:cs="Times New Roman"/>
+          <w:b/>
+          <w:sz w:val="24"/>
+          <w:szCs w:val="24"/>
+          <w:lang w:val="fr-FR"/>
+        </w:rPr>
+        <w:t>to</w:t>
+      </w:r>
+      <w:r>
+        <w:rPr>
+          <w:rFonts w:ascii="Times New Roman" w:hAnsi="Times New Roman" w:cs="Times New Roman"/>
+          <w:sz w:val="24"/>
+          <w:szCs w:val="24"/>
+          <w:lang w:val="fr-FR"/>
+        </w:rPr>
+        <w:t xml:space="preserve"> : c'est l'adresse du destinataire de la transaction. Dans le cas des transactions de création de contrat, l'adresse du compte du contrat n'existe pas encore et une valeur vide est donc utilisée.</w:t>
+      </w:r>
+    </w:p>
+    <w:p>
+      <w:pPr>
+        <w:pStyle w:val="Paragraphedeliste"/>
+        <w:numPr>
+          <w:ilvl w:val="0"/>
+          <w:numId w:val="27"/>
+        </w:numPr>
+        <w:spacing w:line="360" w:lineRule="auto"/>
+        <w:jc w:val="both"/>
+        <w:rPr>
+          <w:rFonts w:ascii="Times New Roman" w:hAnsi="Times New Roman" w:cs="Times New Roman"/>
+          <w:sz w:val="24"/>
+          <w:szCs w:val="24"/>
+          <w:lang w:val="fr-FR"/>
+        </w:rPr>
+      </w:pPr>
+      <w:r>
+        <w:rPr>
+          <w:rFonts w:ascii="Times New Roman" w:hAnsi="Times New Roman" w:cs="Times New Roman"/>
+          <w:b/>
+          <w:sz w:val="24"/>
+          <w:szCs w:val="24"/>
+          <w:lang w:val="fr-FR"/>
+        </w:rPr>
+        <w:t>signature</w:t>
+      </w:r>
+      <w:r>
+        <w:rPr>
+          <w:rFonts w:ascii="Times New Roman" w:hAnsi="Times New Roman" w:cs="Times New Roman"/>
+          <w:sz w:val="24"/>
+          <w:szCs w:val="24"/>
+          <w:lang w:val="fr-FR"/>
+        </w:rPr>
+        <w:t xml:space="preserve"> : elle est générée lorsque la clé privée de l'expéditeur signe la transaction, et confirme que l'expéditeur autorise ladite transaction.</w:t>
+      </w:r>
+    </w:p>
+    <w:p>
+      <w:pPr>
+        <w:pStyle w:val="Paragraphedeliste"/>
+        <w:numPr>
+          <w:ilvl w:val="0"/>
+          <w:numId w:val="27"/>
+        </w:numPr>
+        <w:spacing w:line="360" w:lineRule="auto"/>
+        <w:jc w:val="both"/>
+        <w:rPr>
+          <w:rFonts w:ascii="Times New Roman" w:hAnsi="Times New Roman" w:cs="Times New Roman"/>
+          <w:sz w:val="24"/>
+          <w:szCs w:val="24"/>
+          <w:lang w:val="fr-FR"/>
+        </w:rPr>
+      </w:pPr>
+      <w:r>
+        <w:rPr>
+          <w:rFonts w:ascii="Times New Roman" w:hAnsi="Times New Roman" w:cs="Times New Roman"/>
+          <w:b/>
+          <w:sz w:val="24"/>
+          <w:szCs w:val="24"/>
+          <w:lang w:val="fr-FR"/>
+        </w:rPr>
+        <w:t>nonce</w:t>
+      </w:r>
+      <w:r>
+        <w:rPr>
+          <w:rFonts w:ascii="Times New Roman" w:hAnsi="Times New Roman" w:cs="Times New Roman"/>
+          <w:sz w:val="24"/>
+          <w:szCs w:val="24"/>
+          <w:lang w:val="fr-FR"/>
+        </w:rPr>
+        <w:t xml:space="preserve"> : c'est le numéro de transactions dans la liste des transactions émises par l'expéditeur. On dira aussi que c'est le nombre de transactions envoyées par l'expéditeur </w:t>
+      </w:r>
+      <w:r>
+        <w:rPr>
+          <w:rFonts w:ascii="Times New Roman" w:hAnsi="Times New Roman" w:cs="Times New Roman"/>
+          <w:sz w:val="24"/>
+          <w:szCs w:val="24"/>
+          <w:lang w:val="fr-FR"/>
+        </w:rPr>
+        <w:fldChar w:fldCharType="begin"/>
+      </w:r>
+      <w:r>
+        <w:rPr>
+          <w:rFonts w:ascii="Times New Roman" w:hAnsi="Times New Roman" w:cs="Times New Roman"/>
+          <w:sz w:val="24"/>
+          <w:szCs w:val="24"/>
+          <w:lang w:val="fr-FR"/>
+        </w:rPr>
+        <w:instrText xml:space="preserve"> ADDIN ZOTERO_ITEM CSL_CITATION {"citationID":"K1sxNp6l","properties":{"formattedCitation":"[15]","plainCitation":"[15]","noteIndex":0},"citationItems":[{"id":3,"uris":["http://zotero.org/users/local/3eTyEGwA/items/WZ2HDN94","http://zotero.org/users/16284513/items/WZ2HDN94"],"itemData":{"id":3,"type":"article-journal","abstract":"Le livret scolaire est un document administratif au format papier permettant de \nrépertorier les notes des élèves dans les cycles moyen et secondaire (de la classe de sixième à \nla classe de terminal). Comme dans tout document physique partagé entre plusieurs acteurs, ces \nderniers rencontrent d’énormes difficultés dans la manipulation, le remplissage, le stockage et \nla sécurité des livrets scolaires. En 2017, l’entreprise YAKAARTIC, dans le cadre de ses \nactivités, a proposé la dématérialisation du livret scolaire. Cette dématérialisation a constitué à \nla mise en place d’un système de recueil et de stockage des informations qui étaient dans le \nlivret en papier. On parle ainsi de livrets électroniques (E-livrets).\nPour offrir à ce système le niveau de sécurité qui est requis par les livrets scolaires\nélectroniques nous proposons de mettre en place une application décentralisée pour la \nsauvegarde des E-livrets. Cette application permet de renforcer la sécurité du système de gestion \ndes livrets électroniques (SGLE) en s’appuyant sur la technologie Blockchain particulièrement \nsur Ethereum. \nEn effet, la Blockchain est caractérisée par la transparence, la non répudiation, \nl’immuabilité des données mais aussi son réseau distribué et les mécanismes de sécurité comme \nla cryptographie et les fonctions de hachages qu’elle incorpore dans son protocole. En ce sens, \nl’application décentralisée pour la sécurisation des E-livrets Scolaires permet de protéger les \nlivrets électroniques contre les modifications inattendues et sert de vérifications et de \nvalidations de livrets électroniques imprimés depuis le système SGLE.","language":"fr","note":"Accepted: 2023-07-11T10:29:19Z","page":"103","source":"rivieresdusud.uasz.sn","title":"La Blockchain pour la Sécurisation des E-livrets scolaires","author":[{"family":"Bakhoum","given":"Ana"}],"issued":{"date-parts":[["2019"]]}}}],"schema":"https://github.com/citation-style-language/schema/raw/master/csl-citation.json"} </w:instrText>
+      </w:r>
+      <w:r>
+        <w:rPr>
+          <w:rFonts w:ascii="Times New Roman" w:hAnsi="Times New Roman" w:cs="Times New Roman"/>
+          <w:sz w:val="24"/>
+          <w:szCs w:val="24"/>
+          <w:lang w:val="fr-FR"/>
+        </w:rPr>
+        <w:fldChar w:fldCharType="separate"/>
+      </w:r>
+      <w:r>
+        <w:rPr>
+          <w:rFonts w:ascii="Times New Roman" w:hAnsi="Times New Roman" w:cs="Times New Roman"/>
+          <w:sz w:val="24"/>
+          <w:lang w:val="fr-FR"/>
+        </w:rPr>
+        <w:t>[15]</w:t>
+      </w:r>
+      <w:r>
+        <w:rPr>
+          <w:rFonts w:ascii="Times New Roman" w:hAnsi="Times New Roman" w:cs="Times New Roman"/>
+          <w:sz w:val="24"/>
+          <w:szCs w:val="24"/>
+          <w:lang w:val="fr-FR"/>
+        </w:rPr>
+        <w:fldChar w:fldCharType="end"/>
+      </w:r>
+      <w:r>
+        <w:rPr>
+          <w:rFonts w:ascii="Times New Roman" w:hAnsi="Times New Roman" w:cs="Times New Roman"/>
+          <w:sz w:val="24"/>
+          <w:szCs w:val="24"/>
+          <w:lang w:val="fr-FR"/>
+        </w:rPr>
+        <w:t>.</w:t>
+      </w:r>
+    </w:p>
+    <w:p>
+      <w:pPr>
+        <w:pStyle w:val="Paragraphedeliste"/>
+        <w:numPr>
+          <w:ilvl w:val="0"/>
+          <w:numId w:val="27"/>
+        </w:numPr>
+        <w:spacing w:line="360" w:lineRule="auto"/>
+        <w:jc w:val="both"/>
+        <w:rPr>
+          <w:rFonts w:ascii="Times New Roman" w:hAnsi="Times New Roman" w:cs="Times New Roman"/>
+          <w:sz w:val="24"/>
+          <w:szCs w:val="24"/>
+          <w:lang w:val="fr-FR"/>
+        </w:rPr>
+      </w:pPr>
+      <w:r>
+        <w:rPr>
+          <w:rFonts w:ascii="Times New Roman" w:hAnsi="Times New Roman" w:cs="Times New Roman"/>
+          <w:b/>
+          <w:sz w:val="24"/>
+          <w:szCs w:val="24"/>
+          <w:lang w:val="fr-FR"/>
+        </w:rPr>
+        <w:t>value</w:t>
+      </w:r>
+      <w:r>
+        <w:rPr>
+          <w:rFonts w:ascii="Times New Roman" w:hAnsi="Times New Roman" w:cs="Times New Roman"/>
+          <w:sz w:val="24"/>
+          <w:szCs w:val="24"/>
+          <w:lang w:val="fr-FR"/>
+        </w:rPr>
+        <w:t xml:space="preserve"> : c'est le montan</w:t>
+      </w:r>
+      <w:r>
+        <w:rPr>
+          <w:rFonts w:ascii="Times New Roman" w:hAnsi="Times New Roman" w:cs="Times New Roman"/>
+          <w:sz w:val="24"/>
+          <w:szCs w:val="24"/>
+          <w:lang w:val="fr-FR"/>
+        </w:rPr>
+        <w:t>t de l'ETH (en Wei</w:t>
+      </w:r>
+      <w:r>
+        <w:rPr>
+          <w:rFonts w:ascii="Times New Roman" w:hAnsi="Times New Roman" w:cs="Times New Roman"/>
+          <w:sz w:val="24"/>
+          <w:szCs w:val="24"/>
+          <w:lang w:val="fr-FR"/>
+        </w:rPr>
+        <w:t>) à transférer de l'expéditeur au destinataire. Dans le cas des transactions de création de contrat intelligent, cette valeur correspond au solde (Balance) de départ dans le compte de contrat nouvellement créé.</w:t>
+      </w:r>
+      <w:r>
+        <w:rPr>
+          <w:rFonts w:ascii="Times New Roman" w:hAnsi="Times New Roman" w:cs="Times New Roman"/>
+          <w:sz w:val="24"/>
+          <w:szCs w:val="24"/>
+          <w:lang w:val="fr-FR"/>
+        </w:rPr>
+        <w:t xml:space="preserve"> </w:t>
+      </w:r>
+    </w:p>
+    <w:p>
+      <w:pPr>
+        <w:pStyle w:val="Paragraphedeliste"/>
+        <w:numPr>
+          <w:ilvl w:val="0"/>
+          <w:numId w:val="27"/>
+        </w:numPr>
+        <w:spacing w:line="360" w:lineRule="auto"/>
+        <w:jc w:val="both"/>
+        <w:rPr>
+          <w:rFonts w:ascii="Times New Roman" w:hAnsi="Times New Roman" w:cs="Times New Roman"/>
+          <w:sz w:val="24"/>
+          <w:szCs w:val="24"/>
+          <w:lang w:val="fr-FR"/>
+        </w:rPr>
+      </w:pPr>
+      <w:r>
+        <w:rPr>
+          <w:rFonts w:ascii="Times New Roman" w:hAnsi="Times New Roman" w:cs="Times New Roman"/>
+          <w:b/>
+          <w:sz w:val="24"/>
+          <w:szCs w:val="24"/>
+          <w:lang w:val="fr-FR"/>
+        </w:rPr>
+        <w:t>input data</w:t>
+      </w:r>
+      <w:r>
+        <w:rPr>
+          <w:rFonts w:ascii="Times New Roman" w:hAnsi="Times New Roman" w:cs="Times New Roman"/>
+          <w:sz w:val="24"/>
+          <w:szCs w:val="24"/>
+          <w:lang w:val="fr-FR"/>
+        </w:rPr>
+        <w:t xml:space="preserve"> : est un champ facultatif qui est souvent utilisé pour inclure des données arbitraires (par exemple, les nom, prénoms d'un étudiant dans le cas d'un contrat intelligent servant à enregistrer un diplôme universitaire). </w:t>
+      </w:r>
+    </w:p>
+    <w:p>
+      <w:pPr>
+        <w:pStyle w:val="Paragraphedeliste"/>
+        <w:numPr>
+          <w:ilvl w:val="0"/>
+          <w:numId w:val="27"/>
+        </w:numPr>
+        <w:spacing w:line="360" w:lineRule="auto"/>
+        <w:jc w:val="both"/>
+        <w:rPr>
+          <w:rFonts w:ascii="Times New Roman" w:hAnsi="Times New Roman" w:cs="Times New Roman"/>
+          <w:sz w:val="24"/>
+          <w:szCs w:val="24"/>
+          <w:lang w:val="fr-FR"/>
+        </w:rPr>
+      </w:pPr>
+      <w:r>
+        <w:rPr>
+          <w:rFonts w:ascii="Times New Roman" w:hAnsi="Times New Roman" w:cs="Times New Roman"/>
+          <w:b/>
+          <w:sz w:val="24"/>
+          <w:szCs w:val="24"/>
+          <w:lang w:val="fr-FR"/>
+        </w:rPr>
+        <w:t>gasLimit</w:t>
+      </w:r>
+      <w:r>
+        <w:rPr>
+          <w:rFonts w:ascii="Times New Roman" w:hAnsi="Times New Roman" w:cs="Times New Roman"/>
+          <w:sz w:val="24"/>
+          <w:szCs w:val="24"/>
+          <w:lang w:val="fr-FR"/>
+        </w:rPr>
+        <w:t xml:space="preserve"> : c'est la quantité maximale de gaz (estimée par l'EVM) pouvant être consommée pour l'exécution complète de la transaction. Ici, le gaz représente le coût informatique ou l'unité de mesure de la quantité d'efforts de calculs requis pour exécuter une opération sur le réseau Ethereum</w:t>
+      </w:r>
+      <w:r>
+        <w:rPr>
+          <w:rFonts w:ascii="Times New Roman" w:hAnsi="Times New Roman" w:cs="Times New Roman"/>
+          <w:sz w:val="24"/>
+          <w:szCs w:val="24"/>
+          <w:lang w:val="fr-FR"/>
+        </w:rPr>
+        <w:t xml:space="preserve"> </w:t>
+      </w:r>
+      <w:r>
+        <w:rPr>
+          <w:rFonts w:ascii="Times New Roman" w:hAnsi="Times New Roman" w:cs="Times New Roman"/>
+          <w:sz w:val="24"/>
+          <w:szCs w:val="24"/>
+          <w:lang w:val="fr-FR"/>
+        </w:rPr>
+        <w:fldChar w:fldCharType="begin"/>
+      </w:r>
+      <w:r>
+        <w:rPr>
+          <w:rFonts w:ascii="Times New Roman" w:hAnsi="Times New Roman" w:cs="Times New Roman"/>
+          <w:sz w:val="24"/>
+          <w:szCs w:val="24"/>
+          <w:lang w:val="fr-FR"/>
+        </w:rPr>
+        <w:instrText xml:space="preserve"> ADDIN ZOTERO_ITEM CSL_CITATION {"citationID":"FVt74fye","properties":{"formattedCitation":"[40]","plainCitation":"[40]","noteIndex":0},"citationItems":[{"id":110,"uris":["http://zotero.org/users/16284513/items/MVZBTPPK"],"itemData":{"id":110,"type":"webpage","abstract":"Ethereum est une plateforme monétaire globale et décentralisée qui propose également de nouveaux types d'applications. Sur Ethereum, vous pouvez écrire du code qui contrôle de la monnaie, et construire des applications accessibles partout dans le monde.","container-title":"ethereum.org","language":"fr","title":"Gaz et frais","URL":"https://ethereum.org/fr/developers/docs/gas/","accessed":{"date-parts":[["2025",2,15]]},"issued":{"date-parts":[["2025",1,14]]}}}],"schema":"https://github.com/citation-style-language/schema/raw/master/csl-citation.json"} </w:instrText>
+      </w:r>
+      <w:r>
+        <w:rPr>
+          <w:rFonts w:ascii="Times New Roman" w:hAnsi="Times New Roman" w:cs="Times New Roman"/>
+          <w:sz w:val="24"/>
+          <w:szCs w:val="24"/>
+          <w:lang w:val="fr-FR"/>
+        </w:rPr>
+        <w:fldChar w:fldCharType="separate"/>
+      </w:r>
+      <w:r>
+        <w:rPr>
+          <w:rFonts w:ascii="Times New Roman" w:hAnsi="Times New Roman" w:cs="Times New Roman"/>
+          <w:sz w:val="24"/>
+          <w:lang w:val="fr-FR"/>
+        </w:rPr>
+        <w:t>[40]</w:t>
+      </w:r>
+      <w:r>
+        <w:rPr>
+          <w:rFonts w:ascii="Times New Roman" w:hAnsi="Times New Roman" w:cs="Times New Roman"/>
+          <w:sz w:val="24"/>
+          <w:szCs w:val="24"/>
+          <w:lang w:val="fr-FR"/>
+        </w:rPr>
+        <w:fldChar w:fldCharType="end"/>
+      </w:r>
+      <w:r>
+        <w:rPr>
+          <w:rFonts w:ascii="Times New Roman" w:hAnsi="Times New Roman" w:cs="Times New Roman"/>
+          <w:sz w:val="24"/>
+          <w:szCs w:val="24"/>
+          <w:lang w:val="fr-FR"/>
+        </w:rPr>
+        <w:t>.</w:t>
+      </w:r>
+      <w:r>
+        <w:rPr>
+          <w:rFonts w:ascii="Times New Roman" w:hAnsi="Times New Roman" w:cs="Times New Roman"/>
+          <w:sz w:val="24"/>
+          <w:szCs w:val="24"/>
+          <w:lang w:val="fr-FR"/>
+        </w:rPr>
+        <w:t xml:space="preserve"> Une transaction simple de transfert requière 21 000 unités de gaz.</w:t>
+      </w:r>
+    </w:p>
+    <w:p>
+      <w:pPr>
+        <w:pStyle w:val="Paragraphedeliste"/>
+        <w:numPr>
+          <w:ilvl w:val="0"/>
+          <w:numId w:val="27"/>
+        </w:numPr>
+        <w:spacing w:line="360" w:lineRule="auto"/>
+        <w:jc w:val="both"/>
+        <w:rPr>
+          <w:rFonts w:ascii="Times New Roman" w:hAnsi="Times New Roman" w:cs="Times New Roman"/>
+          <w:sz w:val="24"/>
+          <w:szCs w:val="24"/>
+          <w:lang w:val="fr-FR"/>
+        </w:rPr>
+      </w:pPr>
+      <w:r>
+        <w:rPr>
+          <w:rFonts w:ascii="Times New Roman" w:hAnsi="Times New Roman" w:cs="Times New Roman"/>
+          <w:b/>
+          <w:sz w:val="24"/>
+          <w:szCs w:val="24"/>
+          <w:lang w:val="fr-FR"/>
+        </w:rPr>
+        <w:t>maxPriorityFeePerGas</w:t>
+      </w:r>
+      <w:r>
+        <w:rPr>
+          <w:rFonts w:ascii="Times New Roman" w:hAnsi="Times New Roman" w:cs="Times New Roman"/>
+          <w:sz w:val="24"/>
+          <w:szCs w:val="24"/>
+          <w:lang w:val="fr-FR"/>
+        </w:rPr>
+        <w:t xml:space="preserve"> (ou pourboire) : c'est la quantité maximale de gaz à inclure comme pourboire pour le validateur (uniquement) de la transaction. Ce montant incite le validateur à traiter la transaction plus rapidement.</w:t>
+      </w:r>
+    </w:p>
+    <w:p>
+      <w:pPr>
+        <w:pStyle w:val="Paragraphedeliste"/>
+        <w:numPr>
+          <w:ilvl w:val="0"/>
+          <w:numId w:val="27"/>
+        </w:numPr>
+        <w:spacing w:line="360" w:lineRule="auto"/>
+        <w:jc w:val="both"/>
+        <w:rPr>
+          <w:rFonts w:ascii="Times New Roman" w:hAnsi="Times New Roman" w:cs="Times New Roman"/>
+          <w:sz w:val="24"/>
+          <w:szCs w:val="24"/>
+          <w:lang w:val="fr-FR"/>
+        </w:rPr>
+      </w:pPr>
+      <w:r>
+        <w:rPr>
+          <w:rFonts w:ascii="Times New Roman" w:hAnsi="Times New Roman" w:cs="Times New Roman"/>
+          <w:b/>
+          <w:sz w:val="24"/>
+          <w:szCs w:val="24"/>
+          <w:lang w:val="fr-FR"/>
+        </w:rPr>
+        <w:t>maxFeePerGas</w:t>
+      </w:r>
+      <w:r>
+        <w:rPr>
+          <w:rFonts w:ascii="Times New Roman" w:hAnsi="Times New Roman" w:cs="Times New Roman"/>
+          <w:sz w:val="24"/>
+          <w:szCs w:val="24"/>
+          <w:lang w:val="fr-FR"/>
+        </w:rPr>
+        <w:t xml:space="preserve"> : c'est le montant maximum que l'expéditeur est prêt à payer par unité de gaz pour la transaction. Donc </w:t>
+      </w:r>
+      <w:r>
+        <w:rPr>
+          <w:rFonts w:ascii="Times New Roman" w:hAnsi="Times New Roman" w:cs="Times New Roman"/>
+          <w:i/>
+          <w:sz w:val="24"/>
+          <w:szCs w:val="24"/>
+          <w:lang w:val="fr-FR"/>
+        </w:rPr>
+        <w:t xml:space="preserve">maxFeePerGas </w:t>
+      </w:r>
+      <w:r>
+        <w:rPr>
+          <w:rFonts w:ascii="Times New Roman" w:hAnsi="Times New Roman" w:cs="Times New Roman"/>
+          <w:b/>
+          <w:i/>
+          <w:sz w:val="24"/>
+          <w:szCs w:val="24"/>
+          <w:lang w:val="fr-FR"/>
+        </w:rPr>
+        <w:t>=</w:t>
+      </w:r>
+      <w:r>
+        <w:rPr>
+          <w:rFonts w:ascii="Times New Roman" w:hAnsi="Times New Roman" w:cs="Times New Roman"/>
+          <w:i/>
+          <w:sz w:val="24"/>
+          <w:szCs w:val="24"/>
+          <w:lang w:val="fr-FR"/>
+        </w:rPr>
+        <w:t xml:space="preserve"> baseFeePerGas </w:t>
+      </w:r>
+      <w:r>
+        <w:rPr>
+          <w:rFonts w:ascii="Times New Roman" w:hAnsi="Times New Roman" w:cs="Times New Roman"/>
+          <w:b/>
+          <w:i/>
+          <w:sz w:val="24"/>
+          <w:szCs w:val="24"/>
+          <w:lang w:val="fr-FR"/>
+        </w:rPr>
+        <w:t>+</w:t>
+      </w:r>
+      <w:r>
+        <w:rPr>
+          <w:rFonts w:ascii="Times New Roman" w:hAnsi="Times New Roman" w:cs="Times New Roman"/>
+          <w:i/>
+          <w:sz w:val="24"/>
+          <w:szCs w:val="24"/>
+          <w:lang w:val="fr-FR"/>
+        </w:rPr>
+        <w:t xml:space="preserve"> maxPriorityFeePerGas</w:t>
+      </w:r>
+      <w:r>
+        <w:rPr>
+          <w:rFonts w:ascii="Times New Roman" w:hAnsi="Times New Roman" w:cs="Times New Roman"/>
+          <w:sz w:val="24"/>
+          <w:szCs w:val="24"/>
+          <w:lang w:val="fr-FR"/>
+        </w:rPr>
+        <w:t xml:space="preserve"> ; où baseFeePerGas = frais de base du réseau qui est ajusté dynamiquement en fonction de la congestion du réseau.</w:t>
+      </w:r>
+      <w:r>
+        <w:rPr>
+          <w:rFonts w:ascii="Times New Roman" w:hAnsi="Times New Roman" w:cs="Times New Roman"/>
+          <w:sz w:val="24"/>
+          <w:szCs w:val="24"/>
+          <w:lang w:val="fr-FR"/>
+        </w:rPr>
+        <w:t xml:space="preserve"> </w:t>
+      </w:r>
+      <w:r>
+        <w:rPr>
+          <w:rFonts w:ascii="Times New Roman" w:hAnsi="Times New Roman" w:cs="Times New Roman"/>
+          <w:sz w:val="24"/>
+          <w:szCs w:val="24"/>
+          <w:lang w:val="fr-FR"/>
+        </w:rPr>
+        <w:t>Mais si à la fin de l'opération, le montant total réel payé ne vaut pas le maxFeePerGas initial, le re</w:t>
+      </w:r>
+      <w:r>
+        <w:rPr>
+          <w:rFonts w:ascii="Times New Roman" w:hAnsi="Times New Roman" w:cs="Times New Roman"/>
+          <w:sz w:val="24"/>
+          <w:szCs w:val="24"/>
+          <w:lang w:val="fr-FR"/>
+        </w:rPr>
+        <w:t>liquat (</w:t>
+      </w:r>
+      <w:r>
+        <w:rPr>
+          <w:rFonts w:ascii="Times New Roman" w:hAnsi="Times New Roman" w:cs="Times New Roman"/>
+          <w:i/>
+          <w:sz w:val="24"/>
+          <w:szCs w:val="24"/>
+          <w:lang w:val="fr-FR"/>
+        </w:rPr>
+        <w:t xml:space="preserve">maxFeePerGas </w:t>
+      </w:r>
+      <w:r>
+        <w:rPr>
+          <w:rFonts w:ascii="Times New Roman" w:hAnsi="Times New Roman" w:cs="Times New Roman"/>
+          <w:b/>
+          <w:i/>
+          <w:sz w:val="24"/>
+          <w:szCs w:val="24"/>
+          <w:lang w:val="fr-FR"/>
+        </w:rPr>
+        <w:t>–</w:t>
+      </w:r>
+      <w:r>
+        <w:rPr>
+          <w:rFonts w:ascii="Times New Roman" w:hAnsi="Times New Roman" w:cs="Times New Roman"/>
+          <w:i/>
+          <w:sz w:val="24"/>
+          <w:szCs w:val="24"/>
+          <w:lang w:val="fr-FR"/>
+        </w:rPr>
+        <w:t xml:space="preserve"> (</w:t>
+      </w:r>
+      <w:r>
+        <w:rPr>
+          <w:rFonts w:ascii="Times New Roman" w:hAnsi="Times New Roman" w:cs="Times New Roman"/>
+          <w:i/>
+          <w:sz w:val="24"/>
+          <w:szCs w:val="24"/>
+          <w:lang w:val="fr-FR"/>
+        </w:rPr>
+        <w:t xml:space="preserve">baseFeePerGas </w:t>
+      </w:r>
+      <w:r>
+        <w:rPr>
+          <w:rFonts w:ascii="Times New Roman" w:hAnsi="Times New Roman" w:cs="Times New Roman"/>
+          <w:b/>
+          <w:i/>
+          <w:sz w:val="24"/>
+          <w:szCs w:val="24"/>
+          <w:lang w:val="fr-FR"/>
+        </w:rPr>
+        <w:t>+</w:t>
+      </w:r>
+      <w:r>
+        <w:rPr>
+          <w:rFonts w:ascii="Times New Roman" w:hAnsi="Times New Roman" w:cs="Times New Roman"/>
+          <w:i/>
+          <w:sz w:val="24"/>
+          <w:szCs w:val="24"/>
+          <w:lang w:val="fr-FR"/>
+        </w:rPr>
+        <w:t xml:space="preserve"> maxPriorityFeePerGas)</w:t>
+      </w:r>
+      <w:r>
+        <w:rPr>
+          <w:rFonts w:ascii="Times New Roman" w:hAnsi="Times New Roman" w:cs="Times New Roman"/>
+          <w:sz w:val="24"/>
+          <w:szCs w:val="24"/>
+          <w:lang w:val="fr-FR"/>
+        </w:rPr>
+        <w:t>) est retourné à l'expéditeur.</w:t>
+      </w:r>
+    </w:p>
+    <w:p>
+      <w:pPr>
+        <w:pStyle w:val="Paragraphedeliste"/>
+        <w:spacing w:line="360" w:lineRule="auto"/>
+        <w:jc w:val="both"/>
+        <w:rPr>
+          <w:rFonts w:ascii="Times New Roman" w:hAnsi="Times New Roman" w:cs="Times New Roman"/>
+          <w:sz w:val="24"/>
+          <w:szCs w:val="24"/>
+          <w:lang w:val="fr-FR"/>
+        </w:rPr>
+      </w:pPr>
     </w:p>
     <w:p>
       <w:pPr>
@@ -33081,6 +33897,236 @@
           <w:lang w:val="fr-FR"/>
         </w:rPr>
       </w:pPr>
+      <w:r>
+        <w:rPr>
+          <w:rFonts w:ascii="Times New Roman" w:hAnsi="Times New Roman" w:cs="Times New Roman"/>
+          <w:sz w:val="24"/>
+          <w:szCs w:val="24"/>
+          <w:lang w:val="fr-FR"/>
+        </w:rPr>
+        <w:lastRenderedPageBreak/>
+        <w:t xml:space="preserve">Un bloc est un regroupement (généralement des dizaines à des centaines) de transactions. Sur Ethereum, les blocs sont créés et engagés toutes les 12 secondes.    Un bloc Ethereum a deux (02) parties : l'entête et le corps. </w:t>
+      </w:r>
+    </w:p>
+    <w:p>
+      <w:pPr>
+        <w:spacing w:line="360" w:lineRule="auto"/>
+        <w:jc w:val="both"/>
+        <w:rPr>
+          <w:rFonts w:ascii="Times New Roman" w:hAnsi="Times New Roman" w:cs="Times New Roman"/>
+          <w:sz w:val="24"/>
+          <w:szCs w:val="24"/>
+          <w:lang w:val="fr-FR"/>
+        </w:rPr>
+      </w:pPr>
+      <w:r>
+        <w:rPr>
+          <w:rFonts w:ascii="Times New Roman" w:hAnsi="Times New Roman" w:cs="Times New Roman"/>
+          <w:sz w:val="24"/>
+          <w:szCs w:val="24"/>
+          <w:lang w:val="fr-FR"/>
+        </w:rPr>
+        <w:fldChar w:fldCharType="begin"/>
+      </w:r>
+      <w:r>
+        <w:rPr>
+          <w:rFonts w:ascii="Times New Roman" w:hAnsi="Times New Roman" w:cs="Times New Roman"/>
+          <w:sz w:val="24"/>
+          <w:szCs w:val="24"/>
+          <w:lang w:val="fr-FR"/>
+        </w:rPr>
+        <w:instrText xml:space="preserve"> ADDIN ZOTERO_ITEM CSL_CITATION {"citationID":"8VVMreO1","properties":{"formattedCitation":"[41]","plainCitation":"[41]","noteIndex":0},"citationItems":[{"id":112,"uris":["http://zotero.org/users/16284513/items/H6HNQUEF"],"itemData":{"id":112,"type":"webpage","abstract":"Présentation des blocs de la blockchain Ethereum, leur structure de données, pourquoi ils sont nécessaires et comment ils sont créés.","container-title":"ethereum.org","language":"fr","title":"Blocs","URL":"https://ethereum.org/fr/developers/docs/blocks/","accessed":{"date-parts":[["2025",2,17]]},"issued":{"date-parts":[["2024",5,26]]}}}],"schema":"https://github.com/citation-style-language/schema/raw/master/csl-citation.json"} </w:instrText>
+      </w:r>
+      <w:r>
+        <w:rPr>
+          <w:rFonts w:ascii="Times New Roman" w:hAnsi="Times New Roman" w:cs="Times New Roman"/>
+          <w:sz w:val="24"/>
+          <w:szCs w:val="24"/>
+          <w:lang w:val="fr-FR"/>
+        </w:rPr>
+        <w:fldChar w:fldCharType="separate"/>
+      </w:r>
+      <w:r>
+        <w:rPr>
+          <w:rFonts w:ascii="Times New Roman" w:hAnsi="Times New Roman" w:cs="Times New Roman"/>
+          <w:sz w:val="24"/>
+          <w:lang w:val="fr-FR"/>
+        </w:rPr>
+        <w:t>[41]</w:t>
+      </w:r>
+      <w:r>
+        <w:rPr>
+          <w:rFonts w:ascii="Times New Roman" w:hAnsi="Times New Roman" w:cs="Times New Roman"/>
+          <w:sz w:val="24"/>
+          <w:szCs w:val="24"/>
+          <w:lang w:val="fr-FR"/>
+        </w:rPr>
+        <w:fldChar w:fldCharType="end"/>
+      </w:r>
+      <w:r>
+        <w:rPr>
+          <w:rFonts w:ascii="Times New Roman" w:hAnsi="Times New Roman" w:cs="Times New Roman"/>
+          <w:sz w:val="24"/>
+          <w:szCs w:val="24"/>
+          <w:lang w:val="fr-FR"/>
+        </w:rPr>
+        <w:t xml:space="preserve"> </w:t>
+      </w:r>
+      <w:r>
+        <w:rPr>
+          <w:rFonts w:ascii="Times New Roman" w:hAnsi="Times New Roman" w:cs="Times New Roman"/>
+          <w:sz w:val="24"/>
+          <w:szCs w:val="24"/>
+          <w:lang w:val="fr-FR"/>
+        </w:rPr>
+        <w:t xml:space="preserve">L'entête d'un bloc contient les informations telles que </w:t>
+      </w:r>
+      <w:r>
+        <w:rPr>
+          <w:rFonts w:ascii="Times New Roman" w:hAnsi="Times New Roman" w:cs="Times New Roman"/>
+          <w:sz w:val="24"/>
+          <w:szCs w:val="24"/>
+          <w:lang w:val="fr-FR"/>
+        </w:rPr>
+        <w:t>slot</w:t>
+      </w:r>
+      <w:r>
+        <w:rPr>
+          <w:rFonts w:ascii="Times New Roman" w:hAnsi="Times New Roman" w:cs="Times New Roman"/>
+          <w:sz w:val="24"/>
+          <w:szCs w:val="24"/>
+          <w:lang w:val="fr-FR"/>
+        </w:rPr>
+        <w:t xml:space="preserve"> (créneau auquel appartient le bloc), proposer_index (ID du validateur proposant le bloc), parent_root (hachage du bloc précédent), state_root (hachage racine de l'objet état), et </w:t>
+      </w:r>
+      <w:r>
+        <w:rPr>
+          <w:rFonts w:ascii="Times New Roman" w:hAnsi="Times New Roman" w:cs="Times New Roman"/>
+          <w:sz w:val="24"/>
+          <w:szCs w:val="24"/>
+          <w:lang w:val="fr-FR"/>
+        </w:rPr>
+        <w:t>body</w:t>
+      </w:r>
+      <w:r>
+        <w:rPr>
+          <w:rFonts w:ascii="Times New Roman" w:hAnsi="Times New Roman" w:cs="Times New Roman"/>
+          <w:sz w:val="24"/>
+          <w:szCs w:val="24"/>
+          <w:lang w:val="fr-FR"/>
+        </w:rPr>
+        <w:t xml:space="preserve"> (qui </w:t>
+      </w:r>
+      <w:r>
+        <w:rPr>
+          <w:rFonts w:ascii="Times New Roman" w:hAnsi="Times New Roman" w:cs="Times New Roman"/>
+          <w:sz w:val="24"/>
+          <w:szCs w:val="24"/>
+          <w:lang w:val="fr-FR"/>
+        </w:rPr>
+        <w:t xml:space="preserve">contient </w:t>
+      </w:r>
+      <w:r>
+        <w:rPr>
+          <w:rFonts w:ascii="Times New Roman" w:hAnsi="Times New Roman" w:cs="Times New Roman"/>
+          <w:sz w:val="24"/>
+          <w:szCs w:val="24"/>
+          <w:lang w:val="fr-FR"/>
+        </w:rPr>
+        <w:t xml:space="preserve">aussi </w:t>
+      </w:r>
+      <w:r>
+        <w:rPr>
+          <w:rFonts w:ascii="Times New Roman" w:hAnsi="Times New Roman" w:cs="Times New Roman"/>
+          <w:sz w:val="24"/>
+          <w:szCs w:val="24"/>
+          <w:lang w:val="fr-FR"/>
+        </w:rPr>
+        <w:t xml:space="preserve">plusieurs autres champs). Le corps du bloc contient aussi plusieurs champs d'information tels que randao_reveal, eth1_data, attestations, voluntary_exits, execution_payload, etc. </w:t>
+      </w:r>
+    </w:p>
+    <w:p>
+      <w:pPr>
+        <w:spacing w:line="360" w:lineRule="auto"/>
+        <w:jc w:val="both"/>
+        <w:rPr>
+          <w:rFonts w:ascii="Times New Roman" w:hAnsi="Times New Roman" w:cs="Times New Roman"/>
+          <w:sz w:val="24"/>
+          <w:szCs w:val="24"/>
+          <w:lang w:val="fr-FR"/>
+        </w:rPr>
+      </w:pPr>
+      <w:r>
+        <w:rPr>
+          <w:rFonts w:ascii="Times New Roman" w:hAnsi="Times New Roman" w:cs="Times New Roman"/>
+          <w:sz w:val="24"/>
+          <w:szCs w:val="24"/>
+          <w:lang w:val="fr-FR"/>
+        </w:rPr>
+        <w:t>Chaque bloc a une taille cible dont la limite est de 15 millions de gaz. Mais cette limite peut être ajustée à la hausse ou à la baisse par un facteur de 1/1024 par rapport à la limite de gaz du bloc précédent</w:t>
+      </w:r>
+      <w:r>
+        <w:rPr>
+          <w:rFonts w:ascii="Times New Roman" w:hAnsi="Times New Roman" w:cs="Times New Roman"/>
+          <w:sz w:val="24"/>
+          <w:szCs w:val="24"/>
+          <w:lang w:val="fr-FR"/>
+        </w:rPr>
+        <w:t xml:space="preserve"> </w:t>
+      </w:r>
+      <w:r>
+        <w:rPr>
+          <w:rFonts w:ascii="Times New Roman" w:hAnsi="Times New Roman" w:cs="Times New Roman"/>
+          <w:sz w:val="24"/>
+          <w:szCs w:val="24"/>
+          <w:lang w:val="fr-FR"/>
+        </w:rPr>
+        <w:fldChar w:fldCharType="begin"/>
+      </w:r>
+      <w:r>
+        <w:rPr>
+          <w:rFonts w:ascii="Times New Roman" w:hAnsi="Times New Roman" w:cs="Times New Roman"/>
+          <w:sz w:val="24"/>
+          <w:szCs w:val="24"/>
+          <w:lang w:val="fr-FR"/>
+        </w:rPr>
+        <w:instrText xml:space="preserve"> ADDIN ZOTERO_ITEM CSL_CITATION {"citationID":"tfcIrcoI","properties":{"formattedCitation":"[41]","plainCitation":"[41]","noteIndex":0},"citationItems":[{"id":112,"uris":["http://zotero.org/users/16284513/items/H6HNQUEF"],"itemData":{"id":112,"type":"webpage","abstract":"Présentation des blocs de la blockchain Ethereum, leur structure de données, pourquoi ils sont nécessaires et comment ils sont créés.","container-title":"ethereum.org","language":"fr","title":"Blocs","URL":"https://ethereum.org/fr/developers/docs/blocks/","accessed":{"date-parts":[["2025",2,17]]},"issued":{"date-parts":[["2024",5,26]]}}}],"schema":"https://github.com/citation-style-language/schema/raw/master/csl-citation.json"} </w:instrText>
+      </w:r>
+      <w:r>
+        <w:rPr>
+          <w:rFonts w:ascii="Times New Roman" w:hAnsi="Times New Roman" w:cs="Times New Roman"/>
+          <w:sz w:val="24"/>
+          <w:szCs w:val="24"/>
+          <w:lang w:val="fr-FR"/>
+        </w:rPr>
+        <w:fldChar w:fldCharType="separate"/>
+      </w:r>
+      <w:r>
+        <w:rPr>
+          <w:rFonts w:ascii="Times New Roman" w:hAnsi="Times New Roman" w:cs="Times New Roman"/>
+          <w:sz w:val="24"/>
+          <w:lang w:val="fr-FR"/>
+        </w:rPr>
+        <w:t>[41]</w:t>
+      </w:r>
+      <w:r>
+        <w:rPr>
+          <w:rFonts w:ascii="Times New Roman" w:hAnsi="Times New Roman" w:cs="Times New Roman"/>
+          <w:sz w:val="24"/>
+          <w:szCs w:val="24"/>
+          <w:lang w:val="fr-FR"/>
+        </w:rPr>
+        <w:fldChar w:fldCharType="end"/>
+      </w:r>
+      <w:r>
+        <w:rPr>
+          <w:rFonts w:ascii="Times New Roman" w:hAnsi="Times New Roman" w:cs="Times New Roman"/>
+          <w:sz w:val="24"/>
+          <w:szCs w:val="24"/>
+          <w:lang w:val="fr-FR"/>
+        </w:rPr>
+        <w:t>. En tout état de cause, la quantité de gaz dépensée par toutes les transactions d'un bloc doit être inférieure à la limite de gaz dudit bloc.</w:t>
+      </w:r>
     </w:p>
     <w:p>
       <w:pPr>
@@ -33164,7 +34210,7 @@
           <w:szCs w:val="24"/>
           <w:lang w:val="fr-FR"/>
         </w:rPr>
-        <w:instrText xml:space="preserve"> ADDIN ZOTERO_ITEM CSL_CITATION {"citationID":"NyNjtW5L","properties":{"formattedCitation":"[39]","plainCitation":"[39]","noteIndex":0},"citationItems":[{"id":93,"uris":["http://zotero.org/users/16284513/items/4IBNTGC2"],"itemData":{"id":93,"type":"webpage","abstract":"Une introduction pour développeur à la cryptomonnaie ether.","container-title":"ethereum.org","language":"fr","title":"Introduction à l'ether","URL":"https://ethereum.org/fr/developers/docs/intro-to-ether/","accessed":{"date-parts":[["2025",2,12]]},"issued":{"date-parts":[["2024",12,13]]}}}],"schema":"https://github.com/citation-style-language/schema/raw/master/csl-citation.json"} </w:instrText>
+        <w:instrText xml:space="preserve"> ADDIN ZOTERO_ITEM CSL_CITATION {"citationID":"NyNjtW5L","properties":{"formattedCitation":"[42]","plainCitation":"[42]","noteIndex":0},"citationItems":[{"id":93,"uris":["http://zotero.org/users/16284513/items/4IBNTGC2"],"itemData":{"id":93,"type":"webpage","abstract":"Une introduction pour développeur à la cryptomonnaie ether.","container-title":"ethereum.org","language":"fr","title":"Introduction à l'ether","URL":"https://ethereum.org/fr/developers/docs/intro-to-ether/","accessed":{"date-parts":[["2025",2,12]]},"issued":{"date-parts":[["2024",12,13]]}}}],"schema":"https://github.com/citation-style-language/schema/raw/master/csl-citation.json"} </w:instrText>
       </w:r>
       <w:r>
         <w:rPr>
@@ -33181,7 +34227,7 @@
           <w:sz w:val="24"/>
           <w:lang w:val="fr-FR"/>
         </w:rPr>
-        <w:t>[39]</w:t>
+        <w:t>[42]</w:t>
       </w:r>
       <w:r>
         <w:rPr>
@@ -33512,6 +34558,63 @@
           <w:vertAlign w:val="superscript"/>
           <w:lang w:val="fr-FR"/>
         </w:rPr>
+        <w:t>9</w:t>
+      </w:r>
+      <w:r>
+        <w:rPr>
+          <w:rFonts w:ascii="Times New Roman" w:hAnsi="Times New Roman" w:cs="Times New Roman"/>
+          <w:sz w:val="24"/>
+          <w:szCs w:val="24"/>
+          <w:lang w:val="fr-FR"/>
+        </w:rPr>
+        <w:t xml:space="preserve"> Gwei</w:t>
+      </w:r>
+      <w:r>
+        <w:rPr>
+          <w:rFonts w:ascii="Times New Roman" w:hAnsi="Times New Roman" w:cs="Times New Roman"/>
+          <w:sz w:val="24"/>
+          <w:szCs w:val="24"/>
+          <w:lang w:val="fr-FR"/>
+        </w:rPr>
+        <w:t xml:space="preserve"> </w:t>
+      </w:r>
+      <w:r>
+        <w:rPr>
+          <w:rFonts w:ascii="Times New Roman" w:hAnsi="Times New Roman" w:cs="Times New Roman"/>
+          <w:sz w:val="24"/>
+          <w:szCs w:val="24"/>
+          <w:lang w:val="fr-FR"/>
+        </w:rPr>
+        <w:t>=</w:t>
+      </w:r>
+      <w:r>
+        <w:rPr>
+          <w:rFonts w:ascii="Times New Roman" w:hAnsi="Times New Roman" w:cs="Times New Roman"/>
+          <w:sz w:val="24"/>
+          <w:szCs w:val="24"/>
+          <w:lang w:val="fr-FR"/>
+        </w:rPr>
+        <w:t xml:space="preserve"> </w:t>
+      </w:r>
+      <w:r>
+        <w:rPr>
+          <w:rFonts w:ascii="Times New Roman" w:hAnsi="Times New Roman" w:cs="Times New Roman"/>
+          <w:b/>
+          <w:sz w:val="24"/>
+          <w:szCs w:val="24"/>
+          <w:lang w:val="fr-FR"/>
+        </w:rPr>
+        <w:t>10</w:t>
+      </w:r>
+      <w:r>
+        <w:rPr>
+          <w:rFonts w:ascii="Times New Roman" w:hAnsi="Times New Roman" w:cs="Times New Roman"/>
+          <w:b/>
+          <w:sz w:val="24"/>
+          <w:szCs w:val="24"/>
+          <w:vertAlign w:val="superscript"/>
+          <w:lang w:val="fr-FR"/>
+        </w:rPr>
         <w:t>18</w:t>
       </w:r>
       <w:r>
@@ -33530,55 +34633,16 @@
           <w:szCs w:val="24"/>
           <w:lang w:val="fr-FR"/>
         </w:rPr>
-        <w:t xml:space="preserve">Wei </w:t>
-      </w:r>
-      <w:r>
-        <w:rPr>
-          <w:rFonts w:ascii="Times New Roman" w:hAnsi="Times New Roman" w:cs="Times New Roman"/>
-          <w:sz w:val="24"/>
-          <w:szCs w:val="24"/>
-          <w:lang w:val="fr-FR"/>
-        </w:rPr>
-        <w:t>=</w:t>
-      </w:r>
-      <w:r>
-        <w:rPr>
-          <w:rFonts w:ascii="Times New Roman" w:hAnsi="Times New Roman" w:cs="Times New Roman"/>
-          <w:sz w:val="24"/>
-          <w:szCs w:val="24"/>
-          <w:lang w:val="fr-FR"/>
-        </w:rPr>
-        <w:t xml:space="preserve"> </w:t>
-      </w:r>
-      <w:r>
-        <w:rPr>
-          <w:rFonts w:ascii="Times New Roman" w:hAnsi="Times New Roman" w:cs="Times New Roman"/>
-          <w:b/>
-          <w:sz w:val="24"/>
-          <w:szCs w:val="24"/>
-          <w:lang w:val="fr-FR"/>
-        </w:rPr>
-        <w:t>10</w:t>
-      </w:r>
-      <w:r>
-        <w:rPr>
-          <w:rFonts w:ascii="Times New Roman" w:hAnsi="Times New Roman" w:cs="Times New Roman"/>
-          <w:b/>
-          <w:sz w:val="24"/>
-          <w:szCs w:val="24"/>
-          <w:vertAlign w:val="superscript"/>
-          <w:lang w:val="fr-FR"/>
-        </w:rPr>
-        <w:t>9</w:t>
-      </w:r>
-      <w:r>
-        <w:rPr>
-          <w:rFonts w:ascii="Times New Roman" w:hAnsi="Times New Roman" w:cs="Times New Roman"/>
-          <w:sz w:val="24"/>
-          <w:szCs w:val="24"/>
-          <w:lang w:val="fr-FR"/>
-        </w:rPr>
-        <w:t xml:space="preserve"> Gwei.</w:t>
+        <w:t>Wei</w:t>
+      </w:r>
+      <w:r>
+        <w:rPr>
+          <w:rFonts w:ascii="Times New Roman" w:hAnsi="Times New Roman" w:cs="Times New Roman"/>
+          <w:sz w:val="24"/>
+          <w:szCs w:val="24"/>
+          <w:lang w:val="fr-FR"/>
+        </w:rPr>
+        <w:t>.</w:t>
       </w:r>
     </w:p>
     <w:p>
@@ -33779,7 +34843,17 @@
           <w:szCs w:val="24"/>
           <w:lang w:val="fr-FR"/>
         </w:rPr>
-        <w:t xml:space="preserve"> rendre public sur le réseau, moyennant des frais (ETH) payés au réseau. Aussi, tout utilisateur peut invoquer et exécuter ledit contrat intelligent, encore moyennant frais (ETH) payés au réseau.</w:t>
+        <w:t xml:space="preserve"> rendre public sur le réseau, moyennant des frais (ETH) payés au réseau. </w:t>
+      </w:r>
+      <w:r>
+        <w:rPr>
+          <w:rFonts w:ascii="Times New Roman" w:hAnsi="Times New Roman" w:cs="Times New Roman"/>
+          <w:sz w:val="24"/>
+          <w:szCs w:val="24"/>
+          <w:lang w:val="fr-FR"/>
+        </w:rPr>
+        <w:lastRenderedPageBreak/>
+        <w:t>Aussi, tout utilisateur peut invoquer et exécuter ledit contrat intelligent, encore moyennant frais (ETH) payés au réseau.</w:t>
       </w:r>
     </w:p>
     <w:p>
@@ -33818,7 +34892,7 @@
           <w:szCs w:val="24"/>
           <w:lang w:val="fr-FR"/>
         </w:rPr>
-        <w:instrText xml:space="preserve"> ADDIN ZOTERO_ITEM CSL_CITATION {"citationID":"TVURSKD8","properties":{"formattedCitation":"[40]","plainCitation":"[40]","noteIndex":0},"citationItems":[{"id":95,"uris":["http://zotero.org/users/16284513/items/WX7CV9UI"],"itemData":{"id":95,"type":"webpage","abstract":"Présentation des contrats intelligents, axée sur leurs caractéristiques uniques et leurs limites","container-title":"ethereum.org","language":"fr","title":"Introduction aux contrats intelligents","URL":"https://ethereum.org/fr/developers/docs/smart-contracts/","accessed":{"date-parts":[["2025",2,12]]}}}],"schema":"https://github.com/citation-style-language/schema/raw/master/csl-citation.json"} </w:instrText>
+        <w:instrText xml:space="preserve"> ADDIN ZOTERO_ITEM CSL_CITATION {"citationID":"TVURSKD8","properties":{"formattedCitation":"[43]","plainCitation":"[43]","noteIndex":0},"citationItems":[{"id":95,"uris":["http://zotero.org/users/16284513/items/WX7CV9UI"],"itemData":{"id":95,"type":"webpage","abstract":"Présentation des contrats intelligents, axée sur leurs caractéristiques uniques et leurs limites","container-title":"ethereum.org","language":"fr","title":"Introduction aux contrats intelligents","URL":"https://ethereum.org/fr/developers/docs/smart-contracts/","accessed":{"date-parts":[["2025",2,12]]}}}],"schema":"https://github.com/citation-style-language/schema/raw/master/csl-citation.json"} </w:instrText>
       </w:r>
       <w:r>
         <w:rPr>
@@ -33835,7 +34909,7 @@
           <w:sz w:val="24"/>
           <w:lang w:val="fr-FR"/>
         </w:rPr>
-        <w:t>[40]</w:t>
+        <w:t>[43]</w:t>
       </w:r>
       <w:r>
         <w:rPr>
@@ -34072,17 +35146,7 @@
           <w:szCs w:val="24"/>
           <w:lang w:val="fr-FR"/>
         </w:rPr>
-        <w:t xml:space="preserve"> dont le code du backend </w:t>
-      </w:r>
-      <w:r>
-        <w:rPr>
-          <w:rFonts w:ascii="Times New Roman" w:hAnsi="Times New Roman" w:cs="Times New Roman"/>
-          <w:sz w:val="24"/>
-          <w:szCs w:val="24"/>
-          <w:lang w:val="fr-FR"/>
-        </w:rPr>
-        <w:lastRenderedPageBreak/>
-        <w:t>est exé</w:t>
+        <w:t xml:space="preserve"> dont le code du backend est exé</w:t>
       </w:r>
       <w:r>
         <w:rPr>
@@ -34199,7 +35263,7 @@
           <w:szCs w:val="24"/>
           <w:lang w:val="fr-FR"/>
         </w:rPr>
-        <w:instrText xml:space="preserve"> ADDIN ZOTERO_ITEM CSL_CITATION {"citationID":"x5uhI3U3","properties":{"formattedCitation":"[41]","plainCitation":"[41]","noteIndex":0},"citationItems":[{"id":97,"uris":["http://zotero.org/users/16284513/items/UEIPU29L"],"itemData":{"id":97,"type":"webpage","abstract":"Ethereum est une plateforme monétaire globale et décentralisée qui propose également de nouveaux types d'applications. Sur Ethereum, vous pouvez écrire du code qui contrôle de la monnaie, et construire des applications accessibles partout dans le monde.","container-title":"ethereum.org","language":"fr","title":"Introduction aux dApps","URL":"https://ethereum.org/fr/developers/docs/dapps/","accessed":{"date-parts":[["2025",2,12]]},"issued":{"date-parts":[["2024",4,23]]}}}],"schema":"https://github.com/citation-style-language/schema/raw/master/csl-citation.json"} </w:instrText>
+        <w:instrText xml:space="preserve"> ADDIN ZOTERO_ITEM CSL_CITATION {"citationID":"x5uhI3U3","properties":{"formattedCitation":"[44]","plainCitation":"[44]","noteIndex":0},"citationItems":[{"id":97,"uris":["http://zotero.org/users/16284513/items/UEIPU29L"],"itemData":{"id":97,"type":"webpage","abstract":"Ethereum est une plateforme monétaire globale et décentralisée qui propose également de nouveaux types d'applications. Sur Ethereum, vous pouvez écrire du code qui contrôle de la monnaie, et construire des applications accessibles partout dans le monde.","container-title":"ethereum.org","language":"fr","title":"Introduction aux dApps","URL":"https://ethereum.org/fr/developers/docs/dapps/","accessed":{"date-parts":[["2025",2,12]]},"issued":{"date-parts":[["2024",4,23]]}}}],"schema":"https://github.com/citation-style-language/schema/raw/master/csl-citation.json"} </w:instrText>
       </w:r>
       <w:r>
         <w:rPr>
@@ -34214,9 +35278,8 @@
         <w:rPr>
           <w:rFonts w:ascii="Times New Roman" w:hAnsi="Times New Roman" w:cs="Times New Roman"/>
           <w:sz w:val="24"/>
-          <w:lang w:val="fr-FR"/>
-        </w:rPr>
-        <w:t>[41]</w:t>
+        </w:rPr>
+        <w:t>[44]</w:t>
       </w:r>
       <w:r>
         <w:rPr>
@@ -35255,7 +36318,7 @@
           <w:szCs w:val="24"/>
           <w:lang w:val="fr-FR"/>
         </w:rPr>
-        <w:instrText xml:space="preserve"> ADDIN ZOTERO_ITEM CSL_CITATION {"citationID":"OSIJFFGB","properties":{"formattedCitation":"[42]","plainCitation":"[42]","noteIndex":0},"citationItems":[{"id":32,"uris":["http://zotero.org/users/local/3eTyEGwA/items/IUUUVLPJ","http://zotero.org/users/16284513/items/IUUUVLPJ"],"itemData":{"id":32,"type":"article-journal","abstract":"As a sophisticated platform, namely Blockchain, which has 3 (three) potentials to change the governance system which is still considered traditional, solve the problem of principal agents, and minimize the crime of document falsification. However, in the government sector, the documents used can be insecure and lead to document falsification. Blockchain is becoming increasingly significant in document services and beyond until questions arise about the authenticity and security of manuscripts and documents in the government sector. So, Go-Chain (Government Blockchain) it is necessary to authenticate documents using Blockchain to minimize document forgery. By utilizing the potential of Blockchain technology, this research aims to maximize government e-documents in a modern and secure manner. Propose a Blockchain-based document framework method that is applied with a literature review studyâ€”in addition to ensuring the speed of system execution by utilizing DAO (Decentralized Autonomous Organization) and Smart Contracts. The result is that modern and safe government e-documents in document verification can significantly maintain transparency and increase trust in public services.","container-title":"International Journal of Artificial Intelligence Research","DOI":"10.29099/ijair.v6i2.294","ISSN":"2579-7298","issue":"2","language":"en","license":"Copyright (c) 2022 Isyak Meirobie, Agustinus Purna Irawan, Husni Teja Sukmana, Diana Putri Lazirkha, Nuke Puji Lestari Santoso","note":"number: 2","page":"12","source":"ijair.id","title":"Framework Authentication e-document using Blockchain Technology on the Government system","volume":"6","author":[{"family":"Meirobie","given":"Isyak"},{"family":"Irawan","given":"Agustinus Purna"},{"family":"Sukmana","given":"Husni Teja"},{"family":"Lazirkha","given":"Diana Putri"},{"family":"Santoso","given":"Nuke Puji Lestari"}],"issued":{"date-parts":[["2022",12,1]]}}}],"schema":"https://github.com/citation-style-language/schema/raw/master/csl-citation.json"} </w:instrText>
+        <w:instrText xml:space="preserve"> ADDIN ZOTERO_ITEM CSL_CITATION {"citationID":"OSIJFFGB","properties":{"formattedCitation":"[45]","plainCitation":"[45]","noteIndex":0},"citationItems":[{"id":32,"uris":["http://zotero.org/users/local/3eTyEGwA/items/IUUUVLPJ","http://zotero.org/users/16284513/items/IUUUVLPJ"],"itemData":{"id":32,"type":"article-journal","abstract":"As a sophisticated platform, namely Blockchain, which has 3 (three) potentials to change the governance system which is still considered traditional, solve the problem of principal agents, and minimize the crime of document falsification. However, in the government sector, the documents used can be insecure and lead to document falsification. Blockchain is becoming increasingly significant in document services and beyond until questions arise about the authenticity and security of manuscripts and documents in the government sector. So, Go-Chain (Government Blockchain) it is necessary to authenticate documents using Blockchain to minimize document forgery. By utilizing the potential of Blockchain technology, this research aims to maximize government e-documents in a modern and secure manner. Propose a Blockchain-based document framework method that is applied with a literature review studyâ€”in addition to ensuring the speed of system execution by utilizing DAO (Decentralized Autonomous Organization) and Smart Contracts. The result is that modern and safe government e-documents in document verification can significantly maintain transparency and increase trust in public services.","container-title":"International Journal of Artificial Intelligence Research","DOI":"10.29099/ijair.v6i2.294","ISSN":"2579-7298","issue":"2","language":"en","license":"Copyright (c) 2022 Isyak Meirobie, Agustinus Purna Irawan, Husni Teja Sukmana, Diana Putri Lazirkha, Nuke Puji Lestari Santoso","note":"number: 2","page":"12","source":"ijair.id","title":"Framework Authentication e-document using Blockchain Technology on the Government system","volume":"6","author":[{"family":"Meirobie","given":"Isyak"},{"family":"Irawan","given":"Agustinus Purna"},{"family":"Sukmana","given":"Husni Teja"},{"family":"Lazirkha","given":"Diana Putri"},{"family":"Santoso","given":"Nuke Puji Lestari"}],"issued":{"date-parts":[["2022",12,1]]}}}],"schema":"https://github.com/citation-style-language/schema/raw/master/csl-citation.json"} </w:instrText>
       </w:r>
       <w:r>
         <w:rPr>
@@ -35272,7 +36335,7 @@
           <w:sz w:val="24"/>
           <w:lang w:val="fr-FR"/>
         </w:rPr>
-        <w:t>[42]</w:t>
+        <w:t>[45]</w:t>
       </w:r>
       <w:r>
         <w:rPr>
@@ -35707,7 +36770,7 @@
           <w:szCs w:val="24"/>
           <w:lang w:val="fr-FR"/>
         </w:rPr>
-        <w:instrText xml:space="preserve"> ADDIN ZOTERO_ITEM CSL_CITATION {"citationID":"arx539Hz","properties":{"formattedCitation":"[43]","plainCitation":"[43]","noteIndex":0},"citationItems":[{"id":34,"uris":["http://zotero.org/users/local/3eTyEGwA/items/ELHKWGWS","http://zotero.org/users/16284513/items/ELHKWGWS"],"itemData":{"id":34,"type":"webpage","title":"ISO/TC 307 - Blockchain and distributed ledger technologies","URL":"https://www.iso.org/committee/6266604/x/catalogue/p/1/u/1/w/0/d/0","accessed":{"date-parts":[["2024",10,31]]}}}],"schema":"https://github.com/citation-style-language/schema/raw/master/csl-citation.json"} </w:instrText>
+        <w:instrText xml:space="preserve"> ADDIN ZOTERO_ITEM CSL_CITATION {"citationID":"arx539Hz","properties":{"formattedCitation":"[46]","plainCitation":"[46]","noteIndex":0},"citationItems":[{"id":34,"uris":["http://zotero.org/users/local/3eTyEGwA/items/ELHKWGWS","http://zotero.org/users/16284513/items/ELHKWGWS"],"itemData":{"id":34,"type":"webpage","title":"ISO/TC 307 - Blockchain and distributed ledger technologies","URL":"https://www.iso.org/committee/6266604/x/catalogue/p/1/u/1/w/0/d/0","accessed":{"date-parts":[["2024",10,31]]}}}],"schema":"https://github.com/citation-style-language/schema/raw/master/csl-citation.json"} </w:instrText>
       </w:r>
       <w:r>
         <w:rPr>
@@ -35724,7 +36787,7 @@
           <w:sz w:val="24"/>
           <w:lang w:val="fr-FR"/>
         </w:rPr>
-        <w:t>[43]</w:t>
+        <w:t>[46]</w:t>
       </w:r>
       <w:r>
         <w:rPr>
@@ -36817,7 +37880,7 @@
           <w:szCs w:val="24"/>
           <w:lang w:val="fr-FR"/>
         </w:rPr>
-        <w:instrText xml:space="preserve"> ADDIN ZOTERO_ITEM CSL_CITATION {"citationID":"HVIASGfX","properties":{"formattedCitation":"[42]","plainCitation":"[42]","noteIndex":0},"citationItems":[{"id":32,"uris":["http://zotero.org/users/local/3eTyEGwA/items/IUUUVLPJ","http://zotero.org/users/16284513/items/IUUUVLPJ"],"itemData":{"id":32,"type":"article-journal","abstract":"As a sophisticated platform, namely Blockchain, which has 3 (three) potentials to change the governance system which is still considered traditional, solve the problem of principal agents, and minimize the crime of document falsification. However, in the government sector, the documents used can be insecure and lead to document falsification. Blockchain is becoming increasingly significant in document services and beyond until questions arise about the authenticity and security of manuscripts and documents in the government sector. So, Go-Chain (Government Blockchain) it is necessary to authenticate documents using Blockchain to minimize document forgery. By utilizing the potential of Blockchain technology, this research aims to maximize government e-documents in a modern and secure manner. Propose a Blockchain-based document framework method that is applied with a literature review studyâ€”in addition to ensuring the speed of system execution by utilizing DAO (Decentralized Autonomous Organization) and Smart Contracts. The result is that modern and safe government e-documents in document verification can significantly maintain transparency and increase trust in public services.","container-title":"International Journal of Artificial Intelligence Research","DOI":"10.29099/ijair.v6i2.294","ISSN":"2579-7298","issue":"2","language":"en","license":"Copyright (c) 2022 Isyak Meirobie, Agustinus Purna Irawan, Husni Teja Sukmana, Diana Putri Lazirkha, Nuke Puji Lestari Santoso","note":"number: 2","page":"12","source":"ijair.id","title":"Framework Authentication e-document using Blockchain Technology on the Government system","volume":"6","author":[{"family":"Meirobie","given":"Isyak"},{"family":"Irawan","given":"Agustinus Purna"},{"family":"Sukmana","given":"Husni Teja"},{"family":"Lazirkha","given":"Diana Putri"},{"family":"Santoso","given":"Nuke Puji Lestari"}],"issued":{"date-parts":[["2022",12,1]]}}}],"schema":"https://github.com/citation-style-language/schema/raw/master/csl-citation.json"} </w:instrText>
+        <w:instrText xml:space="preserve"> ADDIN ZOTERO_ITEM CSL_CITATION {"citationID":"HVIASGfX","properties":{"formattedCitation":"[45]","plainCitation":"[45]","noteIndex":0},"citationItems":[{"id":32,"uris":["http://zotero.org/users/local/3eTyEGwA/items/IUUUVLPJ","http://zotero.org/users/16284513/items/IUUUVLPJ"],"itemData":{"id":32,"type":"article-journal","abstract":"As a sophisticated platform, namely Blockchain, which has 3 (three) potentials to change the governance system which is still considered traditional, solve the problem of principal agents, and minimize the crime of document falsification. However, in the government sector, the documents used can be insecure and lead to document falsification. Blockchain is becoming increasingly significant in document services and beyond until questions arise about the authenticity and security of manuscripts and documents in the government sector. So, Go-Chain (Government Blockchain) it is necessary to authenticate documents using Blockchain to minimize document forgery. By utilizing the potential of Blockchain technology, this research aims to maximize government e-documents in a modern and secure manner. Propose a Blockchain-based document framework method that is applied with a literature review studyâ€”in addition to ensuring the speed of system execution by utilizing DAO (Decentralized Autonomous Organization) and Smart Contracts. The result is that modern and safe government e-documents in document verification can significantly maintain transparency and increase trust in public services.","container-title":"International Journal of Artificial Intelligence Research","DOI":"10.29099/ijair.v6i2.294","ISSN":"2579-7298","issue":"2","language":"en","license":"Copyright (c) 2022 Isyak Meirobie, Agustinus Purna Irawan, Husni Teja Sukmana, Diana Putri Lazirkha, Nuke Puji Lestari Santoso","note":"number: 2","page":"12","source":"ijair.id","title":"Framework Authentication e-document using Blockchain Technology on the Government system","volume":"6","author":[{"family":"Meirobie","given":"Isyak"},{"family":"Irawan","given":"Agustinus Purna"},{"family":"Sukmana","given":"Husni Teja"},{"family":"Lazirkha","given":"Diana Putri"},{"family":"Santoso","given":"Nuke Puji Lestari"}],"issued":{"date-parts":[["2022",12,1]]}}}],"schema":"https://github.com/citation-style-language/schema/raw/master/csl-citation.json"} </w:instrText>
       </w:r>
       <w:r>
         <w:rPr>
@@ -36834,7 +37897,7 @@
           <w:sz w:val="24"/>
           <w:lang w:val="fr-FR"/>
         </w:rPr>
-        <w:t>[42]</w:t>
+        <w:t>[45]</w:t>
       </w:r>
       <w:r>
         <w:rPr>
@@ -37104,7 +38167,7 @@
           <w:szCs w:val="24"/>
           <w:lang w:val="fr-FR"/>
         </w:rPr>
-        <w:instrText xml:space="preserve"> ADDIN ZOTERO_ITEM CSL_CITATION {"citationID":"35mx9OQC","properties":{"formattedCitation":"[42]","plainCitation":"[42]","noteIndex":0},"citationItems":[{"id":32,"uris":["http://zotero.org/users/local/3eTyEGwA/items/IUUUVLPJ","http://zotero.org/users/16284513/items/IUUUVLPJ"],"itemData":{"id":32,"type":"article-journal","abstract":"As a sophisticated platform, namely Blockchain, which has 3 (three) potentials to change the governance system which is still considered traditional, solve the problem of principal agents, and minimize the crime of document falsification. However, in the government sector, the documents used can be insecure and lead to document falsification. Blockchain is becoming increasingly significant in document services and beyond until questions arise about the authenticity and security of manuscripts and documents in the government sector. So, Go-Chain (Government Blockchain) it is necessary to authenticate documents using Blockchain to minimize document forgery. By utilizing the potential of Blockchain technology, this research aims to maximize government e-documents in a modern and secure manner. Propose a Blockchain-based document framework method that is applied with a literature review studyâ€”in addition to ensuring the speed of system execution by utilizing DAO (Decentralized Autonomous Organization) and Smart Contracts. The result is that modern and safe government e-documents in document verification can significantly maintain transparency and increase trust in public services.","container-title":"International Journal of Artificial Intelligence Research","DOI":"10.29099/ijair.v6i2.294","ISSN":"2579-7298","issue":"2","language":"en","license":"Copyright (c) 2022 Isyak Meirobie, Agustinus Purna Irawan, Husni Teja Sukmana, Diana Putri Lazirkha, Nuke Puji Lestari Santoso","note":"number: 2","page":"12","source":"ijair.id","title":"Framework Authentication e-document using Blockchain Technology on the Government system","volume":"6","author":[{"family":"Meirobie","given":"Isyak"},{"family":"Irawan","given":"Agustinus Purna"},{"family":"Sukmana","given":"Husni Teja"},{"family":"Lazirkha","given":"Diana Putri"},{"family":"Santoso","given":"Nuke Puji Lestari"}],"issued":{"date-parts":[["2022",12,1]]}}}],"schema":"https://github.com/citation-style-language/schema/raw/master/csl-citation.json"} </w:instrText>
+        <w:instrText xml:space="preserve"> ADDIN ZOTERO_ITEM CSL_CITATION {"citationID":"35mx9OQC","properties":{"formattedCitation":"[45]","plainCitation":"[45]","noteIndex":0},"citationItems":[{"id":32,"uris":["http://zotero.org/users/local/3eTyEGwA/items/IUUUVLPJ","http://zotero.org/users/16284513/items/IUUUVLPJ"],"itemData":{"id":32,"type":"article-journal","abstract":"As a sophisticated platform, namely Blockchain, which has 3 (three) potentials to change the governance system which is still considered traditional, solve the problem of principal agents, and minimize the crime of document falsification. However, in the government sector, the documents used can be insecure and lead to document falsification. Blockchain is becoming increasingly significant in document services and beyond until questions arise about the authenticity and security of manuscripts and documents in the government sector. So, Go-Chain (Government Blockchain) it is necessary to authenticate documents using Blockchain to minimize document forgery. By utilizing the potential of Blockchain technology, this research aims to maximize government e-documents in a modern and secure manner. Propose a Blockchain-based document framework method that is applied with a literature review studyâ€”in addition to ensuring the speed of system execution by utilizing DAO (Decentralized Autonomous Organization) and Smart Contracts. The result is that modern and safe government e-documents in document verification can significantly maintain transparency and increase trust in public services.","container-title":"International Journal of Artificial Intelligence Research","DOI":"10.29099/ijair.v6i2.294","ISSN":"2579-7298","issue":"2","language":"en","license":"Copyright (c) 2022 Isyak Meirobie, Agustinus Purna Irawan, Husni Teja Sukmana, Diana Putri Lazirkha, Nuke Puji Lestari Santoso","note":"number: 2","page":"12","source":"ijair.id","title":"Framework Authentication e-document using Blockchain Technology on the Government system","volume":"6","author":[{"family":"Meirobie","given":"Isyak"},{"family":"Irawan","given":"Agustinus Purna"},{"family":"Sukmana","given":"Husni Teja"},{"family":"Lazirkha","given":"Diana Putri"},{"family":"Santoso","given":"Nuke Puji Lestari"}],"issued":{"date-parts":[["2022",12,1]]}}}],"schema":"https://github.com/citation-style-language/schema/raw/master/csl-citation.json"} </w:instrText>
       </w:r>
       <w:r>
         <w:rPr>
@@ -37121,7 +38184,7 @@
           <w:sz w:val="24"/>
           <w:lang w:val="fr-FR"/>
         </w:rPr>
-        <w:t>[42]</w:t>
+        <w:t>[45]</w:t>
       </w:r>
       <w:r>
         <w:rPr>
@@ -39696,6 +40759,79 @@
           <w:lang w:val="fr-FR"/>
         </w:rPr>
         <w:tab/>
+        <w:t>« Transactions », ethereum.org. Consulté le: 15 février 2025. [En ligne]. Disponible sur: https://ethereum.org/fr/developers/docs/transactions/</w:t>
+      </w:r>
+    </w:p>
+    <w:p>
+      <w:pPr>
+        <w:pStyle w:val="Bibliographie"/>
+        <w:rPr>
+          <w:rFonts w:ascii="Times New Roman" w:hAnsi="Times New Roman" w:cs="Times New Roman"/>
+          <w:lang w:val="fr-FR"/>
+        </w:rPr>
+      </w:pPr>
+      <w:r>
+        <w:rPr>
+          <w:rFonts w:ascii="Times New Roman" w:hAnsi="Times New Roman" w:cs="Times New Roman"/>
+          <w:lang w:val="fr-FR"/>
+        </w:rPr>
+        <w:t>[40]</w:t>
+      </w:r>
+      <w:r>
+        <w:rPr>
+          <w:rFonts w:ascii="Times New Roman" w:hAnsi="Times New Roman" w:cs="Times New Roman"/>
+          <w:lang w:val="fr-FR"/>
+        </w:rPr>
+        <w:tab/>
+        <w:t>« Gaz et frais », ethereum.org. Consulté le: 15 février 2025. [En ligne]. Disponible sur: https://ethereum.org/fr/developers/docs/gas/</w:t>
+      </w:r>
+    </w:p>
+    <w:p>
+      <w:pPr>
+        <w:pStyle w:val="Bibliographie"/>
+        <w:rPr>
+          <w:rFonts w:ascii="Times New Roman" w:hAnsi="Times New Roman" w:cs="Times New Roman"/>
+          <w:lang w:val="fr-FR"/>
+        </w:rPr>
+      </w:pPr>
+      <w:r>
+        <w:rPr>
+          <w:rFonts w:ascii="Times New Roman" w:hAnsi="Times New Roman" w:cs="Times New Roman"/>
+          <w:lang w:val="fr-FR"/>
+        </w:rPr>
+        <w:t>[41]</w:t>
+      </w:r>
+      <w:r>
+        <w:rPr>
+          <w:rFonts w:ascii="Times New Roman" w:hAnsi="Times New Roman" w:cs="Times New Roman"/>
+          <w:lang w:val="fr-FR"/>
+        </w:rPr>
+        <w:tab/>
+        <w:t>« Blocs », ethereum.org. Consulté le: 17 février 2025. [En ligne]. Disponible sur: https://ethereum.org/fr/developers/docs/blocks/</w:t>
+      </w:r>
+    </w:p>
+    <w:p>
+      <w:pPr>
+        <w:pStyle w:val="Bibliographie"/>
+        <w:rPr>
+          <w:rFonts w:ascii="Times New Roman" w:hAnsi="Times New Roman" w:cs="Times New Roman"/>
+          <w:lang w:val="fr-FR"/>
+        </w:rPr>
+      </w:pPr>
+      <w:r>
+        <w:rPr>
+          <w:rFonts w:ascii="Times New Roman" w:hAnsi="Times New Roman" w:cs="Times New Roman"/>
+          <w:lang w:val="fr-FR"/>
+        </w:rPr>
+        <w:lastRenderedPageBreak/>
+        <w:t>[42]</w:t>
+      </w:r>
+      <w:r>
+        <w:rPr>
+          <w:rFonts w:ascii="Times New Roman" w:hAnsi="Times New Roman" w:cs="Times New Roman"/>
+          <w:lang w:val="fr-FR"/>
+        </w:rPr>
+        <w:tab/>
         <w:t>« Introduction à l’ether », ethereum.org. Consulté le: 12 février 2025. [En ligne]. Disponible sur: https://ethereum.org/fr/developers/docs/intro-to-ether/</w:t>
       </w:r>
     </w:p>
@@ -39712,7 +40848,7 @@
           <w:rFonts w:ascii="Times New Roman" w:hAnsi="Times New Roman" w:cs="Times New Roman"/>
           <w:lang w:val="fr-FR"/>
         </w:rPr>
-        <w:t>[40]</w:t>
+        <w:t>[43]</w:t>
       </w:r>
       <w:r>
         <w:rPr>
@@ -39736,7 +40872,7 @@
           <w:rFonts w:ascii="Times New Roman" w:hAnsi="Times New Roman" w:cs="Times New Roman"/>
           <w:lang w:val="fr-FR"/>
         </w:rPr>
-        <w:t>[41]</w:t>
+        <w:t>[44]</w:t>
       </w:r>
       <w:r>
         <w:rPr>
@@ -39758,8 +40894,7 @@
         <w:rPr>
           <w:rFonts w:ascii="Times New Roman" w:hAnsi="Times New Roman" w:cs="Times New Roman"/>
         </w:rPr>
-        <w:lastRenderedPageBreak/>
-        <w:t>[42]</w:t>
+        <w:t>[45]</w:t>
       </w:r>
       <w:r>
         <w:rPr>
@@ -39821,7 +40956,7 @@
         <w:rPr>
           <w:rFonts w:ascii="Times New Roman" w:hAnsi="Times New Roman" w:cs="Times New Roman"/>
         </w:rPr>
-        <w:t>[43]</w:t>
+        <w:t>[46]</w:t>
       </w:r>
       <w:r>
         <w:rPr>
@@ -40192,6 +41327,7 @@
         <w:docPartUnique/>
       </w:docPartObj>
     </w:sdtPr>
+    <w:sdtEndPr/>
     <w:sdtContent>
       <w:p>
         <w:pPr>
@@ -40218,7 +41354,7 @@
             <w:noProof/>
             <w:lang w:val="fr-FR"/>
           </w:rPr>
-          <w:t>29</w:t>
+          <w:t>22</w:t>
         </w:r>
         <w:r>
           <w:fldChar w:fldCharType="end"/>
@@ -41857,6 +42993,119 @@
     </w:lvl>
   </w:abstractNum>
   <w:abstractNum w:abstractNumId="13" w15:restartNumberingAfterBreak="0">
+    <w:nsid w:val="4F51280B"/>
+    <w:multiLevelType w:val="hybridMultilevel"/>
+    <w:tmpl w:val="BBBA7B00"/>
+    <w:lvl w:ilvl="0" w:tplc="D2FE048E">
+      <w:start w:val="1"/>
+      <w:numFmt w:val="bullet"/>
+      <w:lvlText w:val="―"/>
+      <w:lvlJc w:val="left"/>
+      <w:pPr>
+        <w:ind w:left="720" w:hanging="360"/>
+      </w:pPr>
+      <w:rPr>
+        <w:rFonts w:ascii="Verdana" w:hAnsi="Verdana" w:hint="default"/>
+      </w:rPr>
+    </w:lvl>
+    <w:lvl w:ilvl="1" w:tplc="04090003" w:tentative="1">
+      <w:start w:val="1"/>
+      <w:numFmt w:val="bullet"/>
+      <w:lvlText w:val="o"/>
+      <w:lvlJc w:val="left"/>
+      <w:pPr>
+        <w:ind w:left="1440" w:hanging="360"/>
+      </w:pPr>
+      <w:rPr>
+        <w:rFonts w:ascii="Courier New" w:hAnsi="Courier New" w:cs="Courier New" w:hint="default"/>
+      </w:rPr>
+    </w:lvl>
+    <w:lvl w:ilvl="2" w:tplc="04090005" w:tentative="1">
+      <w:start w:val="1"/>
+      <w:numFmt w:val="bullet"/>
+      <w:lvlText w:val=""/>
+      <w:lvlJc w:val="left"/>
+      <w:pPr>
+        <w:ind w:left="2160" w:hanging="360"/>
+      </w:pPr>
+      <w:rPr>
+        <w:rFonts w:ascii="Wingdings" w:hAnsi="Wingdings" w:hint="default"/>
+      </w:rPr>
+    </w:lvl>
+    <w:lvl w:ilvl="3" w:tplc="04090001" w:tentative="1">
+      <w:start w:val="1"/>
+      <w:numFmt w:val="bullet"/>
+      <w:lvlText w:val=""/>
+      <w:lvlJc w:val="left"/>
+      <w:pPr>
+        <w:ind w:left="2880" w:hanging="360"/>
+      </w:pPr>
+      <w:rPr>
+        <w:rFonts w:ascii="Symbol" w:hAnsi="Symbol" w:hint="default"/>
+      </w:rPr>
+    </w:lvl>
+    <w:lvl w:ilvl="4" w:tplc="04090003" w:tentative="1">
+      <w:start w:val="1"/>
+      <w:numFmt w:val="bullet"/>
+      <w:lvlText w:val="o"/>
+      <w:lvlJc w:val="left"/>
+      <w:pPr>
+        <w:ind w:left="3600" w:hanging="360"/>
+      </w:pPr>
+      <w:rPr>
+        <w:rFonts w:ascii="Courier New" w:hAnsi="Courier New" w:cs="Courier New" w:hint="default"/>
+      </w:rPr>
+    </w:lvl>
+    <w:lvl w:ilvl="5" w:tplc="04090005" w:tentative="1">
+      <w:start w:val="1"/>
+      <w:numFmt w:val="bullet"/>
+      <w:lvlText w:val=""/>
+      <w:lvlJc w:val="left"/>
+      <w:pPr>
+        <w:ind w:left="4320" w:hanging="360"/>
+      </w:pPr>
+      <w:rPr>
+        <w:rFonts w:ascii="Wingdings" w:hAnsi="Wingdings" w:hint="default"/>
+      </w:rPr>
+    </w:lvl>
+    <w:lvl w:ilvl="6" w:tplc="04090001" w:tentative="1">
+      <w:start w:val="1"/>
+      <w:numFmt w:val="bullet"/>
+      <w:lvlText w:val=""/>
+      <w:lvlJc w:val="left"/>
+      <w:pPr>
+        <w:ind w:left="5040" w:hanging="360"/>
+      </w:pPr>
+      <w:rPr>
+        <w:rFonts w:ascii="Symbol" w:hAnsi="Symbol" w:hint="default"/>
+      </w:rPr>
+    </w:lvl>
+    <w:lvl w:ilvl="7" w:tplc="04090003" w:tentative="1">
+      <w:start w:val="1"/>
+      <w:numFmt w:val="bullet"/>
+      <w:lvlText w:val="o"/>
+      <w:lvlJc w:val="left"/>
+      <w:pPr>
+        <w:ind w:left="5760" w:hanging="360"/>
+      </w:pPr>
+      <w:rPr>
+        <w:rFonts w:ascii="Courier New" w:hAnsi="Courier New" w:cs="Courier New" w:hint="default"/>
+      </w:rPr>
+    </w:lvl>
+    <w:lvl w:ilvl="8" w:tplc="04090005" w:tentative="1">
+      <w:start w:val="1"/>
+      <w:numFmt w:val="bullet"/>
+      <w:lvlText w:val=""/>
+      <w:lvlJc w:val="left"/>
+      <w:pPr>
+        <w:ind w:left="6480" w:hanging="360"/>
+      </w:pPr>
+      <w:rPr>
+        <w:rFonts w:ascii="Wingdings" w:hAnsi="Wingdings" w:hint="default"/>
+      </w:rPr>
+    </w:lvl>
+  </w:abstractNum>
+  <w:abstractNum w:abstractNumId="14" w15:restartNumberingAfterBreak="0">
     <w:nsid w:val="55D17AAF"/>
     <w:multiLevelType w:val="hybridMultilevel"/>
     <w:tmpl w:val="B88EB9FE"/>
@@ -41945,7 +43194,7 @@
       </w:pPr>
     </w:lvl>
   </w:abstractNum>
-  <w:abstractNum w:abstractNumId="14" w15:restartNumberingAfterBreak="0">
+  <w:abstractNum w:abstractNumId="15" w15:restartNumberingAfterBreak="0">
     <w:nsid w:val="5B61697E"/>
     <w:multiLevelType w:val="hybridMultilevel"/>
     <w:tmpl w:val="9C9EFEC2"/>
@@ -42058,7 +43307,7 @@
       </w:rPr>
     </w:lvl>
   </w:abstractNum>
-  <w:abstractNum w:abstractNumId="15" w15:restartNumberingAfterBreak="0">
+  <w:abstractNum w:abstractNumId="16" w15:restartNumberingAfterBreak="0">
     <w:nsid w:val="5F1168F2"/>
     <w:multiLevelType w:val="multilevel"/>
     <w:tmpl w:val="3E2CAD28"/>
@@ -42147,7 +43396,7 @@
       </w:pPr>
     </w:lvl>
   </w:abstractNum>
-  <w:abstractNum w:abstractNumId="16" w15:restartNumberingAfterBreak="0">
+  <w:abstractNum w:abstractNumId="17" w15:restartNumberingAfterBreak="0">
     <w:nsid w:val="659D17E3"/>
     <w:multiLevelType w:val="multilevel"/>
     <w:tmpl w:val="3E2CAD28"/>
@@ -42236,7 +43485,7 @@
       </w:pPr>
     </w:lvl>
   </w:abstractNum>
-  <w:abstractNum w:abstractNumId="17" w15:restartNumberingAfterBreak="0">
+  <w:abstractNum w:abstractNumId="18" w15:restartNumberingAfterBreak="0">
     <w:nsid w:val="660345B0"/>
     <w:multiLevelType w:val="hybridMultilevel"/>
     <w:tmpl w:val="864A2D9E"/>
@@ -42349,7 +43598,7 @@
       </w:rPr>
     </w:lvl>
   </w:abstractNum>
-  <w:abstractNum w:abstractNumId="18" w15:restartNumberingAfterBreak="0">
+  <w:abstractNum w:abstractNumId="19" w15:restartNumberingAfterBreak="0">
     <w:nsid w:val="6FFD0A73"/>
     <w:multiLevelType w:val="hybridMultilevel"/>
     <w:tmpl w:val="2542DE8C"/>
@@ -42462,7 +43711,7 @@
       </w:rPr>
     </w:lvl>
   </w:abstractNum>
-  <w:abstractNum w:abstractNumId="19" w15:restartNumberingAfterBreak="0">
+  <w:abstractNum w:abstractNumId="20" w15:restartNumberingAfterBreak="0">
     <w:nsid w:val="71FD596E"/>
     <w:multiLevelType w:val="hybridMultilevel"/>
     <w:tmpl w:val="0ED45004"/>
@@ -42575,7 +43824,7 @@
       </w:rPr>
     </w:lvl>
   </w:abstractNum>
-  <w:abstractNum w:abstractNumId="20" w15:restartNumberingAfterBreak="0">
+  <w:abstractNum w:abstractNumId="21" w15:restartNumberingAfterBreak="0">
     <w:nsid w:val="73721CC7"/>
     <w:multiLevelType w:val="multilevel"/>
     <w:tmpl w:val="69567EE4"/>
@@ -42688,7 +43937,7 @@
       </w:rPr>
     </w:lvl>
   </w:abstractNum>
-  <w:abstractNum w:abstractNumId="21" w15:restartNumberingAfterBreak="0">
+  <w:abstractNum w:abstractNumId="22" w15:restartNumberingAfterBreak="0">
     <w:nsid w:val="738A5790"/>
     <w:multiLevelType w:val="hybridMultilevel"/>
     <w:tmpl w:val="DD50BEBC"/>
@@ -42801,7 +44050,7 @@
       </w:rPr>
     </w:lvl>
   </w:abstractNum>
-  <w:abstractNum w:abstractNumId="22" w15:restartNumberingAfterBreak="0">
+  <w:abstractNum w:abstractNumId="23" w15:restartNumberingAfterBreak="0">
     <w:nsid w:val="739C03A8"/>
     <w:multiLevelType w:val="hybridMultilevel"/>
     <w:tmpl w:val="506A866A"/>
@@ -42887,7 +44136,7 @@
       </w:pPr>
     </w:lvl>
   </w:abstractNum>
-  <w:abstractNum w:abstractNumId="23" w15:restartNumberingAfterBreak="0">
+  <w:abstractNum w:abstractNumId="24" w15:restartNumberingAfterBreak="0">
     <w:nsid w:val="7B281063"/>
     <w:multiLevelType w:val="hybridMultilevel"/>
     <w:tmpl w:val="D1A2CFB6"/>
@@ -42973,7 +44222,7 @@
       </w:pPr>
     </w:lvl>
   </w:abstractNum>
-  <w:abstractNum w:abstractNumId="24" w15:restartNumberingAfterBreak="0">
+  <w:abstractNum w:abstractNumId="25" w15:restartNumberingAfterBreak="0">
     <w:nsid w:val="7F791DB0"/>
     <w:multiLevelType w:val="hybridMultilevel"/>
     <w:tmpl w:val="5FA0E708"/>
@@ -43086,7 +44335,7 @@
       </w:rPr>
     </w:lvl>
   </w:abstractNum>
-  <w:abstractNum w:abstractNumId="25" w15:restartNumberingAfterBreak="0">
+  <w:abstractNum w:abstractNumId="26" w15:restartNumberingAfterBreak="0">
     <w:nsid w:val="7FF06529"/>
     <w:multiLevelType w:val="multilevel"/>
     <w:tmpl w:val="944A5616"/>
@@ -43209,19 +44458,19 @@
     </w:lvl>
   </w:abstractNum>
   <w:num w:numId="1">
-    <w:abstractNumId w:val="13"/>
+    <w:abstractNumId w:val="14"/>
   </w:num>
   <w:num w:numId="2">
-    <w:abstractNumId w:val="25"/>
+    <w:abstractNumId w:val="26"/>
   </w:num>
   <w:num w:numId="3">
     <w:abstractNumId w:val="3"/>
   </w:num>
   <w:num w:numId="4">
-    <w:abstractNumId w:val="15"/>
+    <w:abstractNumId w:val="16"/>
   </w:num>
   <w:num w:numId="5">
-    <w:abstractNumId w:val="16"/>
+    <w:abstractNumId w:val="17"/>
     <w:lvlOverride w:ilvl="0">
       <w:lvl w:ilvl="0">
         <w:start w:val="1"/>
@@ -43356,13 +44605,13 @@
     <w:abstractNumId w:val="2"/>
   </w:num>
   <w:num w:numId="8">
-    <w:abstractNumId w:val="17"/>
+    <w:abstractNumId w:val="18"/>
   </w:num>
   <w:num w:numId="9">
-    <w:abstractNumId w:val="21"/>
+    <w:abstractNumId w:val="22"/>
   </w:num>
   <w:num w:numId="10">
-    <w:abstractNumId w:val="22"/>
+    <w:abstractNumId w:val="23"/>
     <w:lvlOverride w:ilvl="0">
       <w:startOverride w:val="1"/>
     </w:lvlOverride>
@@ -43395,19 +44644,19 @@
     <w:abstractNumId w:val="7"/>
   </w:num>
   <w:num w:numId="12">
-    <w:abstractNumId w:val="18"/>
+    <w:abstractNumId w:val="19"/>
   </w:num>
   <w:num w:numId="13">
     <w:abstractNumId w:val="12"/>
   </w:num>
   <w:num w:numId="14">
-    <w:abstractNumId w:val="24"/>
+    <w:abstractNumId w:val="25"/>
   </w:num>
   <w:num w:numId="15">
     <w:abstractNumId w:val="5"/>
   </w:num>
   <w:num w:numId="16">
-    <w:abstractNumId w:val="14"/>
+    <w:abstractNumId w:val="15"/>
   </w:num>
   <w:num w:numId="17">
     <w:abstractNumId w:val="6"/>
@@ -43419,7 +44668,7 @@
     <w:abstractNumId w:val="11"/>
   </w:num>
   <w:num w:numId="20">
-    <w:abstractNumId w:val="20"/>
+    <w:abstractNumId w:val="21"/>
   </w:num>
   <w:num w:numId="21">
     <w:abstractNumId w:val="10"/>
@@ -43428,16 +44677,19 @@
     <w:abstractNumId w:val="0"/>
   </w:num>
   <w:num w:numId="23">
-    <w:abstractNumId w:val="19"/>
+    <w:abstractNumId w:val="20"/>
   </w:num>
   <w:num w:numId="24">
     <w:abstractNumId w:val="9"/>
   </w:num>
   <w:num w:numId="25">
-    <w:abstractNumId w:val="23"/>
+    <w:abstractNumId w:val="24"/>
   </w:num>
   <w:num w:numId="26">
     <w:abstractNumId w:val="1"/>
+  </w:num>
+  <w:num w:numId="27">
+    <w:abstractNumId w:val="13"/>
   </w:num>
   <w:numIdMacAtCleanup w:val="24"/>
 </w:numbering>
@@ -44920,7 +46172,7 @@
 </file>
 
 <file path=customXml/itemProps1.xml><?xml version="1.0" encoding="utf-8"?>
-<ds:datastoreItem xmlns:ds="http://schemas.openxmlformats.org/officeDocument/2006/customXml" ds:itemID="{E9821232-6A2E-46E9-8700-2BF73F0E3CB3}">
+<ds:datastoreItem xmlns:ds="http://schemas.openxmlformats.org/officeDocument/2006/customXml" ds:itemID="{8EE3D940-0993-452D-9213-A355EC041B69}">
   <ds:schemaRefs>
     <ds:schemaRef ds:uri="http://schemas.openxmlformats.org/officeDocument/2006/bibliography"/>
   </ds:schemaRefs>

</xml_diff>

<commit_message>
chap1..ok, chap2..soumis, chap3 intro_conclu ok
</commit_message>
<xml_diff>
--- a/docs/MEMOIRE_M2_CANISIUS.docx
+++ b/docs/MEMOIRE_M2_CANISIUS.docx
@@ -5562,7 +5562,7 @@
                 <w:noProof/>
                 <w:webHidden/>
               </w:rPr>
-              <w:t>36</w:t>
+              <w:t>37</w:t>
             </w:r>
             <w:r>
               <w:rPr>
@@ -13120,7 +13120,7 @@
           <w:szCs w:val="24"/>
         </w:rPr>
         <w:drawing>
-          <wp:inline distT="0" distB="0" distL="0" distR="0" wp14:anchorId="080FA6BF" wp14:editId="5B7C8FDA">
+          <wp:inline distT="0" distB="0" distL="0" distR="0" wp14:anchorId="2277F839" wp14:editId="6F7A57AE">
             <wp:extent cx="5972810" cy="1585912"/>
             <wp:effectExtent l="19050" t="19050" r="8890" b="14605"/>
             <wp:docPr id="11" name="Image 11"/>
@@ -14641,6 +14641,7 @@
     <w:p>
       <w:pPr>
         <w:spacing w:before="240" w:after="0" w:line="360" w:lineRule="auto"/>
+        <w:ind w:firstLine="720"/>
         <w:jc w:val="both"/>
         <w:rPr>
           <w:rFonts w:ascii="Times New Roman" w:hAnsi="Times New Roman" w:cs="Times New Roman"/>
@@ -19640,7 +19641,7 @@
           <w:szCs w:val="24"/>
         </w:rPr>
         <w:drawing>
-          <wp:inline distT="0" distB="0" distL="0" distR="0" wp14:anchorId="54A78D50" wp14:editId="3AE51E37">
+          <wp:inline distT="0" distB="0" distL="0" distR="0" wp14:anchorId="43829829" wp14:editId="041430BE">
             <wp:extent cx="3188677" cy="1597051"/>
             <wp:effectExtent l="0" t="0" r="0" b="3175"/>
             <wp:docPr id="2" name="Image 2"/>
@@ -20248,7 +20249,7 @@
           <w:szCs w:val="24"/>
         </w:rPr>
         <w:drawing>
-          <wp:inline distT="0" distB="0" distL="0" distR="0" wp14:anchorId="02C4E9E5" wp14:editId="574D955C">
+          <wp:inline distT="0" distB="0" distL="0" distR="0" wp14:anchorId="159EA651" wp14:editId="025F3B3C">
             <wp:extent cx="3391194" cy="1432684"/>
             <wp:effectExtent l="0" t="0" r="0" b="0"/>
             <wp:docPr id="3" name="Image 3"/>
@@ -20466,7 +20467,7 @@
           <w:szCs w:val="24"/>
         </w:rPr>
         <w:drawing>
-          <wp:inline distT="0" distB="0" distL="0" distR="0" wp14:anchorId="5667D9D7" wp14:editId="691D01C4">
+          <wp:inline distT="0" distB="0" distL="0" distR="0" wp14:anchorId="1A701D0E" wp14:editId="5A1754AA">
             <wp:extent cx="5972810" cy="2310130"/>
             <wp:effectExtent l="0" t="0" r="8890" b="0"/>
             <wp:docPr id="4" name="Image 4"/>
@@ -21680,7 +21681,7 @@
           <w:szCs w:val="24"/>
         </w:rPr>
         <w:drawing>
-          <wp:inline distT="0" distB="0" distL="0" distR="0" wp14:anchorId="18D9B54A" wp14:editId="730C9FBC">
+          <wp:inline distT="0" distB="0" distL="0" distR="0" wp14:anchorId="4C17DF8A" wp14:editId="4AE78C8C">
             <wp:extent cx="5972810" cy="2733040"/>
             <wp:effectExtent l="0" t="0" r="8890" b="0"/>
             <wp:docPr id="12" name="Image 12"/>
@@ -25698,6 +25699,7 @@
       <w:pPr>
         <w:pStyle w:val="NormalWeb"/>
         <w:spacing w:line="360" w:lineRule="auto"/>
+        <w:ind w:firstLine="360"/>
         <w:jc w:val="both"/>
         <w:divId w:val="910389070"/>
         <w:rPr>
@@ -26680,7 +26682,7 @@
           <w:szCs w:val="24"/>
         </w:rPr>
         <w:drawing>
-          <wp:inline distT="0" distB="0" distL="0" distR="0" wp14:anchorId="4658F6EB" wp14:editId="5E056684">
+          <wp:inline distT="0" distB="0" distL="0" distR="0" wp14:anchorId="3007A16A" wp14:editId="2FC82F15">
             <wp:extent cx="4056464" cy="1786021"/>
             <wp:effectExtent l="0" t="0" r="1270" b="5080"/>
             <wp:docPr id="6" name="Image 6"/>
@@ -27805,7 +27807,7 @@
           <w:noProof/>
         </w:rPr>
         <w:drawing>
-          <wp:anchor distT="0" distB="0" distL="114300" distR="114300" simplePos="0" relativeHeight="251665408" behindDoc="1" locked="0" layoutInCell="1" allowOverlap="1" wp14:anchorId="645B3BCA" wp14:editId="1B11A72D">
+          <wp:anchor distT="0" distB="0" distL="114300" distR="114300" simplePos="0" relativeHeight="251665408" behindDoc="1" locked="0" layoutInCell="1" allowOverlap="1" wp14:anchorId="0E89DA03" wp14:editId="597D51E5">
             <wp:simplePos x="0" y="0"/>
             <wp:positionH relativeFrom="column">
               <wp:posOffset>635</wp:posOffset>
@@ -29133,18 +29135,7 @@
           <w:szCs w:val="24"/>
           <w:lang w:val="fr-FR"/>
         </w:rPr>
-        <w:t>Ethereum a changé son mécanisme de co</w:t>
-      </w:r>
-      <w:bookmarkStart w:id="45" w:name="_GoBack"/>
-      <w:bookmarkEnd w:id="45"/>
-      <w:r>
-        <w:rPr>
-          <w:rFonts w:ascii="Times New Roman" w:hAnsi="Times New Roman" w:cs="Times New Roman"/>
-          <w:sz w:val="24"/>
-          <w:szCs w:val="24"/>
-          <w:lang w:val="fr-FR"/>
-        </w:rPr>
-        <w:t xml:space="preserve">nsensus </w:t>
+        <w:t xml:space="preserve">Ethereum a changé son mécanisme de consensus </w:t>
       </w:r>
       <w:r>
         <w:rPr>
@@ -29675,7 +29666,7 @@
           <w:szCs w:val="24"/>
         </w:rPr>
         <w:drawing>
-          <wp:inline distT="0" distB="0" distL="0" distR="0" wp14:anchorId="0F472751" wp14:editId="37BC0A38">
+          <wp:inline distT="0" distB="0" distL="0" distR="0" wp14:anchorId="37BBAFDC" wp14:editId="36565374">
             <wp:extent cx="4356847" cy="2108200"/>
             <wp:effectExtent l="0" t="0" r="5715" b="6350"/>
             <wp:docPr id="13" name="Image 13"/>
@@ -33905,7 +33896,25 @@
           <w:lang w:val="fr-FR"/>
         </w:rPr>
         <w:lastRenderedPageBreak/>
-        <w:t xml:space="preserve">Un bloc est un regroupement (généralement des dizaines à des centaines) de transactions. Sur Ethereum, les blocs sont créés et engagés toutes les 12 secondes.    Un bloc Ethereum a deux (02) parties : l'entête et le corps. </w:t>
+        <w:t>Un bloc est un regroupement (généralement des dizaines à des centaines) de transactions. Sur Ethereum, les blocs sont créés et eng</w:t>
+      </w:r>
+      <w:r>
+        <w:rPr>
+          <w:rFonts w:ascii="Times New Roman" w:hAnsi="Times New Roman" w:cs="Times New Roman"/>
+          <w:sz w:val="24"/>
+          <w:szCs w:val="24"/>
+          <w:lang w:val="fr-FR"/>
+        </w:rPr>
+        <w:t xml:space="preserve">agés toutes les 12 secondes. </w:t>
+      </w:r>
+      <w:r>
+        <w:rPr>
+          <w:rFonts w:ascii="Times New Roman" w:hAnsi="Times New Roman" w:cs="Times New Roman"/>
+          <w:sz w:val="24"/>
+          <w:szCs w:val="24"/>
+          <w:lang w:val="fr-FR"/>
+        </w:rPr>
+        <w:t xml:space="preserve">Un bloc Ethereum a deux (02) parties : l'entête et le corps. </w:t>
       </w:r>
     </w:p>
     <w:p>
@@ -34576,16 +34585,7 @@
           <w:szCs w:val="24"/>
           <w:lang w:val="fr-FR"/>
         </w:rPr>
-        <w:t xml:space="preserve"> </w:t>
-      </w:r>
-      <w:r>
-        <w:rPr>
-          <w:rFonts w:ascii="Times New Roman" w:hAnsi="Times New Roman" w:cs="Times New Roman"/>
-          <w:sz w:val="24"/>
-          <w:szCs w:val="24"/>
-          <w:lang w:val="fr-FR"/>
-        </w:rPr>
-        <w:t>=</w:t>
+        <w:t xml:space="preserve"> =</w:t>
       </w:r>
       <w:r>
         <w:rPr>
@@ -35278,6 +35278,7 @@
         <w:rPr>
           <w:rFonts w:ascii="Times New Roman" w:hAnsi="Times New Roman" w:cs="Times New Roman"/>
           <w:sz w:val="24"/>
+          <w:lang w:val="fr-FR"/>
         </w:rPr>
         <w:t>[44]</w:t>
       </w:r>
@@ -35302,7 +35303,7 @@
     </w:p>
     <w:p>
       <w:pPr>
-        <w:spacing w:line="360" w:lineRule="auto"/>
+        <w:spacing w:before="240" w:after="0" w:line="360" w:lineRule="auto"/>
         <w:ind w:firstLine="720"/>
         <w:jc w:val="both"/>
         <w:rPr>
@@ -35731,8 +35732,8 @@
           <w:lang w:val="fr-FR"/>
         </w:rPr>
       </w:pPr>
-      <w:bookmarkStart w:id="46" w:name="_Toc184475257"/>
-      <w:bookmarkStart w:id="47" w:name="_Toc189507464"/>
+      <w:bookmarkStart w:id="45" w:name="_Toc184475257"/>
+      <w:bookmarkStart w:id="46" w:name="_Toc189507464"/>
       <w:r>
         <w:rPr>
           <w:rFonts w:ascii="Times New Roman" w:eastAsiaTheme="majorEastAsia" w:hAnsi="Times New Roman" w:cs="Times New Roman"/>
@@ -35767,16 +35768,17 @@
         </w:rPr>
         <w:t>TAT DE L’ART</w:t>
       </w:r>
-      <w:bookmarkStart w:id="48" w:name="_Toc184474880"/>
-      <w:bookmarkStart w:id="49" w:name="_Toc184475063"/>
-      <w:bookmarkStart w:id="50" w:name="_Toc184475258"/>
-      <w:bookmarkStart w:id="51" w:name="_Toc184474881"/>
-      <w:bookmarkStart w:id="52" w:name="_Toc184475064"/>
-      <w:bookmarkStart w:id="53" w:name="_Toc184475259"/>
-      <w:bookmarkStart w:id="54" w:name="_Toc184474882"/>
-      <w:bookmarkStart w:id="55" w:name="_Toc184475065"/>
-      <w:bookmarkStart w:id="56" w:name="_Toc184475260"/>
-      <w:bookmarkEnd w:id="46"/>
+      <w:bookmarkStart w:id="47" w:name="_Toc184474880"/>
+      <w:bookmarkStart w:id="48" w:name="_Toc184475063"/>
+      <w:bookmarkStart w:id="49" w:name="_Toc184475258"/>
+      <w:bookmarkStart w:id="50" w:name="_Toc184474881"/>
+      <w:bookmarkStart w:id="51" w:name="_Toc184475064"/>
+      <w:bookmarkStart w:id="52" w:name="_Toc184475259"/>
+      <w:bookmarkStart w:id="53" w:name="_Toc184474882"/>
+      <w:bookmarkStart w:id="54" w:name="_Toc184475065"/>
+      <w:bookmarkStart w:id="55" w:name="_Toc184475260"/>
+      <w:bookmarkEnd w:id="45"/>
+      <w:bookmarkEnd w:id="47"/>
       <w:bookmarkEnd w:id="48"/>
       <w:bookmarkEnd w:id="49"/>
       <w:bookmarkEnd w:id="50"/>
@@ -35785,7 +35787,6 @@
       <w:bookmarkEnd w:id="53"/>
       <w:bookmarkEnd w:id="54"/>
       <w:bookmarkEnd w:id="55"/>
-      <w:bookmarkEnd w:id="56"/>
       <w:r>
         <w:rPr>
           <w:rFonts w:ascii="Times New Roman" w:eastAsiaTheme="majorEastAsia" w:hAnsi="Times New Roman" w:cs="Times New Roman"/>
@@ -35808,7 +35809,47 @@
         </w:rPr>
         <w:t>À L’AIDE DE LA BLOCKCHAIN</w:t>
       </w:r>
-      <w:bookmarkEnd w:id="47"/>
+      <w:bookmarkEnd w:id="46"/>
+    </w:p>
+    <w:p>
+      <w:pPr>
+        <w:spacing w:after="0" w:line="360" w:lineRule="auto"/>
+        <w:ind w:firstLine="720"/>
+        <w:jc w:val="both"/>
+        <w:rPr>
+          <w:rFonts w:ascii="Times New Roman" w:hAnsi="Times New Roman" w:cs="Times New Roman"/>
+          <w:sz w:val="24"/>
+          <w:szCs w:val="24"/>
+          <w:lang w:val="fr-FR"/>
+        </w:rPr>
+      </w:pPr>
+      <w:r>
+        <w:rPr>
+          <w:rFonts w:ascii="Times New Roman" w:hAnsi="Times New Roman" w:cs="Times New Roman"/>
+          <w:sz w:val="24"/>
+          <w:szCs w:val="24"/>
+          <w:lang w:val="fr-FR"/>
+        </w:rPr>
+        <w:t>Dans quel cas peut-on conclure qu’un document est authentifié ou dit authentique ?</w:t>
+      </w:r>
+      <w:r>
+        <w:rPr>
+          <w:rFonts w:ascii="Times New Roman" w:hAnsi="Times New Roman" w:cs="Times New Roman"/>
+          <w:sz w:val="24"/>
+          <w:szCs w:val="24"/>
+          <w:lang w:val="fr-FR"/>
+        </w:rPr>
+        <w:t xml:space="preserve"> afin d’y répondre, </w:t>
+      </w:r>
+      <w:r>
+        <w:rPr>
+          <w:rFonts w:ascii="Times New Roman" w:hAnsi="Times New Roman" w:cs="Times New Roman"/>
+          <w:sz w:val="24"/>
+          <w:szCs w:val="24"/>
+          <w:lang w:val="fr-FR"/>
+        </w:rPr>
+        <w:t>plusieurs éléments doivent être réunis.</w:t>
+      </w:r>
     </w:p>
     <w:p>
       <w:pPr>
@@ -35821,26 +35862,14 @@
           <w:lang w:val="fr-FR"/>
         </w:rPr>
       </w:pPr>
-    </w:p>
-    <w:p>
-      <w:pPr>
-        <w:spacing w:after="0" w:line="360" w:lineRule="auto"/>
-        <w:jc w:val="both"/>
-        <w:rPr>
-          <w:rFonts w:ascii="Times New Roman" w:hAnsi="Times New Roman" w:cs="Times New Roman"/>
-          <w:sz w:val="24"/>
-          <w:szCs w:val="24"/>
-          <w:lang w:val="fr-FR"/>
-        </w:rPr>
-      </w:pPr>
-      <w:r>
-        <w:rPr>
-          <w:rFonts w:ascii="Times New Roman" w:hAnsi="Times New Roman" w:cs="Times New Roman"/>
-          <w:sz w:val="24"/>
-          <w:szCs w:val="24"/>
-          <w:lang w:val="fr-FR"/>
-        </w:rPr>
-        <w:t>Ce</w:t>
+      <w:r>
+        <w:rPr>
+          <w:rFonts w:ascii="Times New Roman" w:hAnsi="Times New Roman" w:cs="Times New Roman"/>
+          <w:sz w:val="24"/>
+          <w:szCs w:val="24"/>
+          <w:lang w:val="fr-FR"/>
+        </w:rPr>
+        <w:t>C’est pourquoi</w:t>
       </w:r>
       <w:r>
         <w:rPr>
@@ -35858,16 +35887,52 @@
           <w:szCs w:val="24"/>
           <w:lang w:val="fr-FR"/>
         </w:rPr>
-        <w:t>chapitre</w:t>
-      </w:r>
-      <w:r>
-        <w:rPr>
-          <w:rFonts w:ascii="Times New Roman" w:hAnsi="Times New Roman" w:cs="Times New Roman"/>
-          <w:sz w:val="24"/>
-          <w:szCs w:val="24"/>
-          <w:lang w:val="fr-FR"/>
-        </w:rPr>
-        <w:t xml:space="preserve"> du présent mémoire a pour but de présenter la technologie blockchain tout en rappelant son historique. Nous y abordons la classification de la blockchain, sa structure ainsi que son fonctionnement. Aussi, on y retrouve particulièrement une présentation des travaux existant</w:t>
+        <w:t xml:space="preserve">dans ce chapitre consacré à l’état de l’art sur l’authentification des documents à l’aide de la blockchain, </w:t>
+      </w:r>
+      <w:r>
+        <w:rPr>
+          <w:rFonts w:ascii="Times New Roman" w:hAnsi="Times New Roman" w:cs="Times New Roman"/>
+          <w:sz w:val="24"/>
+          <w:szCs w:val="24"/>
+          <w:lang w:val="fr-FR"/>
+        </w:rPr>
+        <w:t xml:space="preserve">nous définissons </w:t>
+      </w:r>
+      <w:r>
+        <w:rPr>
+          <w:rFonts w:ascii="Times New Roman" w:hAnsi="Times New Roman" w:cs="Times New Roman"/>
+          <w:sz w:val="24"/>
+          <w:szCs w:val="24"/>
+          <w:lang w:val="fr-FR"/>
+        </w:rPr>
+        <w:t xml:space="preserve">d’abord </w:t>
+      </w:r>
+      <w:r>
+        <w:rPr>
+          <w:rFonts w:ascii="Times New Roman" w:hAnsi="Times New Roman" w:cs="Times New Roman"/>
+          <w:sz w:val="24"/>
+          <w:szCs w:val="24"/>
+          <w:lang w:val="fr-FR"/>
+        </w:rPr>
+        <w:t>la notion d’authentification de document</w:t>
+      </w:r>
+      <w:r>
+        <w:rPr>
+          <w:rFonts w:ascii="Times New Roman" w:hAnsi="Times New Roman" w:cs="Times New Roman"/>
+          <w:sz w:val="24"/>
+          <w:szCs w:val="24"/>
+          <w:lang w:val="fr-FR"/>
+        </w:rPr>
+        <w:t xml:space="preserve">. </w:t>
+      </w:r>
+      <w:r>
+        <w:rPr>
+          <w:rFonts w:ascii="Times New Roman" w:hAnsi="Times New Roman" w:cs="Times New Roman"/>
+          <w:sz w:val="24"/>
+          <w:szCs w:val="24"/>
+          <w:lang w:val="fr-FR"/>
+        </w:rPr>
+        <w:t>Ensuite, nous présentons différentes méthodes d’authentification de document</w:t>
       </w:r>
       <w:r>
         <w:rPr>
@@ -35885,16 +35950,124 @@
           <w:szCs w:val="24"/>
           <w:lang w:val="fr-FR"/>
         </w:rPr>
-        <w:t xml:space="preserve"> sur la sécurisation</w:t>
-      </w:r>
-      <w:r>
-        <w:rPr>
-          <w:rFonts w:ascii="Times New Roman" w:hAnsi="Times New Roman" w:cs="Times New Roman"/>
-          <w:sz w:val="24"/>
-          <w:szCs w:val="24"/>
-          <w:lang w:val="fr-FR"/>
-        </w:rPr>
-        <w:t xml:space="preserve"> et l’authentification</w:t>
+        <w:t>. Cette présen</w:t>
+      </w:r>
+      <w:r>
+        <w:rPr>
+          <w:rFonts w:ascii="Times New Roman" w:hAnsi="Times New Roman" w:cs="Times New Roman"/>
+          <w:sz w:val="24"/>
+          <w:szCs w:val="24"/>
+          <w:lang w:val="fr-FR"/>
+        </w:rPr>
+        <w:t>ta</w:t>
+      </w:r>
+      <w:r>
+        <w:rPr>
+          <w:rFonts w:ascii="Times New Roman" w:hAnsi="Times New Roman" w:cs="Times New Roman"/>
+          <w:sz w:val="24"/>
+          <w:szCs w:val="24"/>
+          <w:lang w:val="fr-FR"/>
+        </w:rPr>
+        <w:t>tion est assorti</w:t>
+      </w:r>
+      <w:r>
+        <w:rPr>
+          <w:rFonts w:ascii="Times New Roman" w:hAnsi="Times New Roman" w:cs="Times New Roman"/>
+          <w:sz w:val="24"/>
+          <w:szCs w:val="24"/>
+          <w:lang w:val="fr-FR"/>
+        </w:rPr>
+        <w:t>e</w:t>
+      </w:r>
+      <w:r>
+        <w:rPr>
+          <w:rFonts w:ascii="Times New Roman" w:hAnsi="Times New Roman" w:cs="Times New Roman"/>
+          <w:sz w:val="24"/>
+          <w:szCs w:val="24"/>
+          <w:lang w:val="fr-FR"/>
+        </w:rPr>
+        <w:t xml:space="preserve"> d’une étude comparative de ces techniques. </w:t>
+      </w:r>
+      <w:r>
+        <w:rPr>
+          <w:rFonts w:ascii="Times New Roman" w:hAnsi="Times New Roman" w:cs="Times New Roman"/>
+          <w:sz w:val="24"/>
+          <w:szCs w:val="24"/>
+          <w:lang w:val="fr-FR"/>
+        </w:rPr>
+        <w:t xml:space="preserve">Aussi, nous menons une discussion </w:t>
+      </w:r>
+      <w:r>
+        <w:rPr>
+          <w:rFonts w:ascii="Times New Roman" w:hAnsi="Times New Roman" w:cs="Times New Roman"/>
+          <w:sz w:val="24"/>
+          <w:szCs w:val="24"/>
+          <w:lang w:val="fr-FR"/>
+        </w:rPr>
+        <w:t xml:space="preserve">sur </w:t>
+      </w:r>
+      <w:r>
+        <w:rPr>
+          <w:rFonts w:ascii="Times New Roman" w:hAnsi="Times New Roman" w:cs="Times New Roman"/>
+          <w:sz w:val="24"/>
+          <w:szCs w:val="24"/>
+          <w:lang w:val="fr-FR"/>
+        </w:rPr>
+        <w:t xml:space="preserve">cet état des connaissances. Cette discussion est précédée </w:t>
+      </w:r>
+      <w:r>
+        <w:rPr>
+          <w:rFonts w:ascii="Times New Roman" w:hAnsi="Times New Roman" w:cs="Times New Roman"/>
+          <w:sz w:val="24"/>
+          <w:szCs w:val="24"/>
+          <w:lang w:val="fr-FR"/>
+        </w:rPr>
+        <w:t xml:space="preserve">particulièrement </w:t>
+      </w:r>
+      <w:r>
+        <w:rPr>
+          <w:rFonts w:ascii="Times New Roman" w:hAnsi="Times New Roman" w:cs="Times New Roman"/>
+          <w:sz w:val="24"/>
+          <w:szCs w:val="24"/>
+          <w:lang w:val="fr-FR"/>
+        </w:rPr>
+        <w:t>d’</w:t>
+      </w:r>
+      <w:r>
+        <w:rPr>
+          <w:rFonts w:ascii="Times New Roman" w:hAnsi="Times New Roman" w:cs="Times New Roman"/>
+          <w:sz w:val="24"/>
+          <w:szCs w:val="24"/>
+          <w:lang w:val="fr-FR"/>
+        </w:rPr>
+        <w:t>une présentation des travaux existant</w:t>
+      </w:r>
+      <w:r>
+        <w:rPr>
+          <w:rFonts w:ascii="Times New Roman" w:hAnsi="Times New Roman" w:cs="Times New Roman"/>
+          <w:sz w:val="24"/>
+          <w:szCs w:val="24"/>
+          <w:lang w:val="fr-FR"/>
+        </w:rPr>
+        <w:t>s</w:t>
+      </w:r>
+      <w:r>
+        <w:rPr>
+          <w:rFonts w:ascii="Times New Roman" w:hAnsi="Times New Roman" w:cs="Times New Roman"/>
+          <w:sz w:val="24"/>
+          <w:szCs w:val="24"/>
+          <w:lang w:val="fr-FR"/>
+        </w:rPr>
+        <w:t xml:space="preserve"> sur</w:t>
+      </w:r>
+      <w:r>
+        <w:rPr>
+          <w:rFonts w:ascii="Times New Roman" w:hAnsi="Times New Roman" w:cs="Times New Roman"/>
+          <w:sz w:val="24"/>
+          <w:szCs w:val="24"/>
+          <w:lang w:val="fr-FR"/>
+        </w:rPr>
+        <w:t xml:space="preserve"> l’authentification</w:t>
       </w:r>
       <w:r>
         <w:rPr>
@@ -35925,8 +36098,8 @@
           <w:lang w:val="fr-FR"/>
         </w:rPr>
       </w:pPr>
-      <w:bookmarkStart w:id="57" w:name="_Toc189507465"/>
-      <w:bookmarkStart w:id="58" w:name="_Toc184475261"/>
+      <w:bookmarkStart w:id="56" w:name="_Toc189507465"/>
+      <w:bookmarkStart w:id="57" w:name="_Toc184475261"/>
       <w:r>
         <w:rPr>
           <w:rFonts w:ascii="Times New Roman" w:eastAsiaTheme="majorEastAsia" w:hAnsi="Times New Roman" w:cs="Times New Roman"/>
@@ -35938,11 +36111,12 @@
         </w:rPr>
         <w:t>Authentification de documents</w:t>
       </w:r>
-      <w:bookmarkEnd w:id="57"/>
+      <w:bookmarkEnd w:id="56"/>
     </w:p>
     <w:p>
       <w:pPr>
         <w:spacing w:after="0" w:line="360" w:lineRule="auto"/>
+        <w:ind w:firstLine="360"/>
         <w:jc w:val="both"/>
         <w:rPr>
           <w:rFonts w:ascii="Times New Roman" w:hAnsi="Times New Roman" w:cs="Times New Roman"/>
@@ -35956,10 +36130,282 @@
           <w:rFonts w:ascii="Times New Roman" w:hAnsi="Times New Roman" w:cs="Times New Roman"/>
           <w:sz w:val="24"/>
           <w:szCs w:val="24"/>
-          <w:highlight w:val="yellow"/>
-          <w:lang w:val="fr-FR"/>
-        </w:rPr>
-        <w:t>Définir ce que c’est</w:t>
+          <w:lang w:val="fr-FR"/>
+        </w:rPr>
+        <w:t>L</w:t>
+      </w:r>
+      <w:r>
+        <w:rPr>
+          <w:rFonts w:ascii="Times New Roman" w:hAnsi="Times New Roman" w:cs="Times New Roman"/>
+          <w:sz w:val="24"/>
+          <w:szCs w:val="24"/>
+          <w:lang w:val="fr-FR"/>
+        </w:rPr>
+        <w:t>’</w:t>
+      </w:r>
+      <w:r>
+        <w:rPr>
+          <w:rFonts w:ascii="Times New Roman" w:hAnsi="Times New Roman" w:cs="Times New Roman"/>
+          <w:b/>
+          <w:sz w:val="24"/>
+          <w:szCs w:val="24"/>
+          <w:lang w:val="fr-FR"/>
+        </w:rPr>
+        <w:t>authentification</w:t>
+      </w:r>
+      <w:r>
+        <w:rPr>
+          <w:rFonts w:ascii="Times New Roman" w:hAnsi="Times New Roman" w:cs="Times New Roman"/>
+          <w:sz w:val="24"/>
+          <w:szCs w:val="24"/>
+          <w:lang w:val="fr-FR"/>
+        </w:rPr>
+        <w:t xml:space="preserve"> </w:t>
+      </w:r>
+      <w:r>
+        <w:rPr>
+          <w:rFonts w:ascii="Times New Roman" w:hAnsi="Times New Roman" w:cs="Times New Roman"/>
+          <w:sz w:val="24"/>
+          <w:szCs w:val="24"/>
+          <w:lang w:val="fr-FR"/>
+        </w:rPr>
+        <w:t xml:space="preserve">d’un document </w:t>
+      </w:r>
+      <w:r>
+        <w:rPr>
+          <w:rFonts w:ascii="Times New Roman" w:hAnsi="Times New Roman" w:cs="Times New Roman"/>
+          <w:sz w:val="24"/>
+          <w:szCs w:val="24"/>
+          <w:lang w:val="fr-FR"/>
+        </w:rPr>
+        <w:t xml:space="preserve">est un processus, par lequel un système informatique ou un humain prouve ou certifie qu’un document est authentique. </w:t>
+      </w:r>
+      <w:r>
+        <w:rPr>
+          <w:rFonts w:ascii="Times New Roman" w:hAnsi="Times New Roman" w:cs="Times New Roman"/>
+          <w:sz w:val="24"/>
+          <w:szCs w:val="24"/>
+          <w:lang w:val="fr-FR"/>
+        </w:rPr>
+        <w:t>Et u</w:t>
+      </w:r>
+      <w:r>
+        <w:rPr>
+          <w:rFonts w:ascii="Times New Roman" w:hAnsi="Times New Roman" w:cs="Times New Roman"/>
+          <w:sz w:val="24"/>
+          <w:szCs w:val="24"/>
+          <w:lang w:val="fr-FR"/>
+        </w:rPr>
+        <w:t xml:space="preserve">n document est dit authentique s’il s’agit </w:t>
+      </w:r>
+      <w:r>
+        <w:rPr>
+          <w:rFonts w:ascii="Times New Roman" w:hAnsi="Times New Roman" w:cs="Times New Roman"/>
+          <w:sz w:val="24"/>
+          <w:szCs w:val="24"/>
+          <w:lang w:val="fr-FR"/>
+        </w:rPr>
+        <w:t xml:space="preserve">de l’original, </w:t>
+      </w:r>
+      <w:r>
+        <w:rPr>
+          <w:rFonts w:ascii="Times New Roman" w:hAnsi="Times New Roman" w:cs="Times New Roman"/>
+          <w:sz w:val="24"/>
+          <w:szCs w:val="24"/>
+          <w:lang w:val="fr-FR"/>
+        </w:rPr>
+        <w:t xml:space="preserve">ou </w:t>
+      </w:r>
+      <w:r>
+        <w:rPr>
+          <w:rFonts w:ascii="Times New Roman" w:hAnsi="Times New Roman" w:cs="Times New Roman"/>
+          <w:sz w:val="24"/>
+          <w:szCs w:val="24"/>
+          <w:lang w:val="fr-FR"/>
+        </w:rPr>
+        <w:t>d’une copie conforme à</w:t>
+      </w:r>
+      <w:r>
+        <w:rPr>
+          <w:rFonts w:ascii="Times New Roman" w:hAnsi="Times New Roman" w:cs="Times New Roman"/>
+          <w:sz w:val="24"/>
+          <w:szCs w:val="24"/>
+          <w:lang w:val="fr-FR"/>
+        </w:rPr>
+        <w:t>/de</w:t>
+      </w:r>
+      <w:r>
+        <w:rPr>
+          <w:rFonts w:ascii="Times New Roman" w:hAnsi="Times New Roman" w:cs="Times New Roman"/>
+          <w:sz w:val="24"/>
+          <w:szCs w:val="24"/>
+          <w:lang w:val="fr-FR"/>
+        </w:rPr>
+        <w:t xml:space="preserve"> l’original après </w:t>
+      </w:r>
+      <w:r>
+        <w:rPr>
+          <w:rFonts w:ascii="Times New Roman" w:hAnsi="Times New Roman" w:cs="Times New Roman"/>
+          <w:i/>
+          <w:sz w:val="24"/>
+          <w:szCs w:val="24"/>
+          <w:lang w:val="fr-FR"/>
+        </w:rPr>
+        <w:t>vérification</w:t>
+      </w:r>
+      <w:r>
+        <w:rPr>
+          <w:rFonts w:ascii="Times New Roman" w:hAnsi="Times New Roman" w:cs="Times New Roman"/>
+          <w:sz w:val="24"/>
+          <w:szCs w:val="24"/>
+          <w:lang w:val="fr-FR"/>
+        </w:rPr>
+        <w:t xml:space="preserve"> et </w:t>
+      </w:r>
+      <w:r>
+        <w:rPr>
+          <w:rFonts w:ascii="Times New Roman" w:hAnsi="Times New Roman" w:cs="Times New Roman"/>
+          <w:i/>
+          <w:sz w:val="24"/>
+          <w:szCs w:val="24"/>
+          <w:lang w:val="fr-FR"/>
+        </w:rPr>
+        <w:t>validation</w:t>
+      </w:r>
+      <w:r>
+        <w:rPr>
+          <w:rFonts w:ascii="Times New Roman" w:hAnsi="Times New Roman" w:cs="Times New Roman"/>
+          <w:sz w:val="24"/>
+          <w:szCs w:val="24"/>
+          <w:lang w:val="fr-FR"/>
+        </w:rPr>
+        <w:t xml:space="preserve"> par un sujet habilité ou compétent. Le sujet</w:t>
+      </w:r>
+      <w:r>
+        <w:rPr>
+          <w:rFonts w:ascii="Times New Roman" w:hAnsi="Times New Roman" w:cs="Times New Roman"/>
+          <w:sz w:val="24"/>
+          <w:szCs w:val="24"/>
+          <w:lang w:val="fr-FR"/>
+        </w:rPr>
+        <w:t xml:space="preserve"> (humain)</w:t>
+      </w:r>
+      <w:r>
+        <w:rPr>
+          <w:rFonts w:ascii="Times New Roman" w:hAnsi="Times New Roman" w:cs="Times New Roman"/>
+          <w:sz w:val="24"/>
+          <w:szCs w:val="24"/>
+          <w:lang w:val="fr-FR"/>
+        </w:rPr>
+        <w:t xml:space="preserve">, </w:t>
+      </w:r>
+      <w:r>
+        <w:rPr>
+          <w:rFonts w:ascii="Times New Roman" w:hAnsi="Times New Roman" w:cs="Times New Roman"/>
+          <w:sz w:val="24"/>
+          <w:szCs w:val="24"/>
+          <w:lang w:val="fr-FR"/>
+        </w:rPr>
+        <w:t>pour le cas du Burkina Faso</w:t>
+      </w:r>
+      <w:r>
+        <w:rPr>
+          <w:rFonts w:ascii="Times New Roman" w:hAnsi="Times New Roman" w:cs="Times New Roman"/>
+          <w:sz w:val="24"/>
+          <w:szCs w:val="24"/>
+          <w:lang w:val="fr-FR"/>
+        </w:rPr>
+        <w:t>,</w:t>
+      </w:r>
+      <w:r>
+        <w:rPr>
+          <w:rFonts w:ascii="Times New Roman" w:hAnsi="Times New Roman" w:cs="Times New Roman"/>
+          <w:sz w:val="24"/>
+          <w:szCs w:val="24"/>
+          <w:lang w:val="fr-FR"/>
+        </w:rPr>
+        <w:t xml:space="preserve"> </w:t>
+      </w:r>
+      <w:r>
+        <w:rPr>
+          <w:rFonts w:ascii="Times New Roman" w:hAnsi="Times New Roman" w:cs="Times New Roman"/>
+          <w:sz w:val="24"/>
+          <w:szCs w:val="24"/>
+          <w:lang w:val="fr-FR"/>
+        </w:rPr>
+        <w:t>peut être</w:t>
+      </w:r>
+      <w:r>
+        <w:rPr>
+          <w:rFonts w:ascii="Times New Roman" w:hAnsi="Times New Roman" w:cs="Times New Roman"/>
+          <w:sz w:val="24"/>
+          <w:szCs w:val="24"/>
+          <w:lang w:val="fr-FR"/>
+        </w:rPr>
+        <w:t xml:space="preserve"> un Officier de l’Etat Civil, un Officier de Police,</w:t>
+      </w:r>
+      <w:r>
+        <w:rPr>
+          <w:rFonts w:ascii="Times New Roman" w:hAnsi="Times New Roman" w:cs="Times New Roman"/>
+          <w:sz w:val="24"/>
+          <w:szCs w:val="24"/>
+          <w:lang w:val="fr-FR"/>
+        </w:rPr>
+        <w:t xml:space="preserve"> l’A</w:t>
+      </w:r>
+      <w:r>
+        <w:rPr>
+          <w:rFonts w:ascii="Times New Roman" w:hAnsi="Times New Roman" w:cs="Times New Roman"/>
+          <w:sz w:val="24"/>
+          <w:szCs w:val="24"/>
+          <w:lang w:val="fr-FR"/>
+        </w:rPr>
+        <w:t>utorité</w:t>
+      </w:r>
+      <w:r>
+        <w:rPr>
+          <w:rFonts w:ascii="Times New Roman" w:hAnsi="Times New Roman" w:cs="Times New Roman"/>
+          <w:sz w:val="24"/>
+          <w:szCs w:val="24"/>
+          <w:lang w:val="fr-FR"/>
+        </w:rPr>
+        <w:t xml:space="preserve"> officielle</w:t>
+      </w:r>
+      <w:r>
+        <w:rPr>
+          <w:rFonts w:ascii="Times New Roman" w:hAnsi="Times New Roman" w:cs="Times New Roman"/>
+          <w:sz w:val="24"/>
+          <w:szCs w:val="24"/>
+          <w:lang w:val="fr-FR"/>
+        </w:rPr>
+        <w:t xml:space="preserve"> ayant délivré le document,</w:t>
+      </w:r>
+      <w:r>
+        <w:rPr>
+          <w:rFonts w:ascii="Times New Roman" w:hAnsi="Times New Roman" w:cs="Times New Roman"/>
+          <w:sz w:val="24"/>
+          <w:szCs w:val="24"/>
+          <w:lang w:val="fr-FR"/>
+        </w:rPr>
+        <w:t xml:space="preserve"> le Greffe des cours et tribunaux, </w:t>
+      </w:r>
+      <w:r>
+        <w:rPr>
+          <w:rFonts w:ascii="Times New Roman" w:hAnsi="Times New Roman" w:cs="Times New Roman"/>
+          <w:sz w:val="24"/>
+          <w:szCs w:val="24"/>
+          <w:lang w:val="fr-FR"/>
+        </w:rPr>
+        <w:t xml:space="preserve">et </w:t>
+      </w:r>
+      <w:r>
+        <w:rPr>
+          <w:rFonts w:ascii="Times New Roman" w:hAnsi="Times New Roman" w:cs="Times New Roman"/>
+          <w:sz w:val="24"/>
+          <w:szCs w:val="24"/>
+          <w:lang w:val="fr-FR"/>
+        </w:rPr>
+        <w:t>le Notaire</w:t>
       </w:r>
       <w:r>
         <w:rPr>
@@ -35969,6 +36415,562 @@
           <w:lang w:val="fr-FR"/>
         </w:rPr>
         <w:t>.</w:t>
+      </w:r>
+      <w:r>
+        <w:rPr>
+          <w:rFonts w:ascii="Times New Roman" w:hAnsi="Times New Roman" w:cs="Times New Roman"/>
+          <w:sz w:val="24"/>
+          <w:szCs w:val="24"/>
+          <w:lang w:val="fr-FR"/>
+        </w:rPr>
+        <w:t xml:space="preserve"> </w:t>
+      </w:r>
+      <w:r>
+        <w:rPr>
+          <w:rFonts w:ascii="Times New Roman" w:hAnsi="Times New Roman" w:cs="Times New Roman"/>
+          <w:sz w:val="24"/>
+          <w:szCs w:val="24"/>
+          <w:lang w:val="fr-FR"/>
+        </w:rPr>
+        <w:t>Mais c</w:t>
+      </w:r>
+      <w:r>
+        <w:rPr>
+          <w:rFonts w:ascii="Times New Roman" w:hAnsi="Times New Roman" w:cs="Times New Roman"/>
+          <w:sz w:val="24"/>
+          <w:szCs w:val="24"/>
+          <w:lang w:val="fr-FR"/>
+        </w:rPr>
+        <w:t xml:space="preserve">ette forme de certification n'a pas pour vocation de prouver la véracité du contenu du document. Elle a pour but de s'assurer que les signature et cachet </w:t>
+      </w:r>
+      <w:r>
+        <w:rPr>
+          <w:rFonts w:ascii="Times New Roman" w:hAnsi="Times New Roman" w:cs="Times New Roman"/>
+          <w:sz w:val="24"/>
+          <w:szCs w:val="24"/>
+          <w:lang w:val="fr-FR"/>
+        </w:rPr>
+        <w:t xml:space="preserve">visibles </w:t>
+      </w:r>
+      <w:r>
+        <w:rPr>
+          <w:rFonts w:ascii="Times New Roman" w:hAnsi="Times New Roman" w:cs="Times New Roman"/>
+          <w:sz w:val="24"/>
+          <w:szCs w:val="24"/>
+          <w:lang w:val="fr-FR"/>
+        </w:rPr>
+        <w:t xml:space="preserve">sur le document émanent d'une autorité officielle et que les date de signature ou délivrance, nom et fonction du signataire sont </w:t>
+      </w:r>
+      <w:r>
+        <w:rPr>
+          <w:rFonts w:ascii="Times New Roman" w:hAnsi="Times New Roman" w:cs="Times New Roman"/>
+          <w:sz w:val="24"/>
+          <w:szCs w:val="24"/>
+          <w:lang w:val="fr-FR"/>
+        </w:rPr>
+        <w:t xml:space="preserve">aussi </w:t>
+      </w:r>
+      <w:r>
+        <w:rPr>
+          <w:rFonts w:ascii="Times New Roman" w:hAnsi="Times New Roman" w:cs="Times New Roman"/>
+          <w:sz w:val="24"/>
+          <w:szCs w:val="24"/>
+          <w:lang w:val="fr-FR"/>
+        </w:rPr>
+        <w:t>lisibles.</w:t>
+      </w:r>
+    </w:p>
+    <w:p>
+      <w:pPr>
+        <w:spacing w:before="240" w:after="0" w:line="360" w:lineRule="auto"/>
+        <w:jc w:val="both"/>
+        <w:rPr>
+          <w:rFonts w:ascii="Times New Roman" w:hAnsi="Times New Roman" w:cs="Times New Roman"/>
+          <w:sz w:val="24"/>
+          <w:szCs w:val="24"/>
+          <w:lang w:val="fr-FR"/>
+        </w:rPr>
+      </w:pPr>
+      <w:r>
+        <w:rPr>
+          <w:rFonts w:ascii="Times New Roman" w:hAnsi="Times New Roman" w:cs="Times New Roman"/>
+          <w:sz w:val="24"/>
+          <w:szCs w:val="24"/>
+          <w:lang w:val="fr-FR"/>
+        </w:rPr>
+        <w:t>L’authen</w:t>
+      </w:r>
+      <w:r>
+        <w:rPr>
+          <w:rFonts w:ascii="Times New Roman" w:hAnsi="Times New Roman" w:cs="Times New Roman"/>
+          <w:sz w:val="24"/>
+          <w:szCs w:val="24"/>
+          <w:lang w:val="fr-FR"/>
+        </w:rPr>
+        <w:t>tification</w:t>
+      </w:r>
+      <w:r>
+        <w:rPr>
+          <w:rFonts w:ascii="Times New Roman" w:hAnsi="Times New Roman" w:cs="Times New Roman"/>
+          <w:sz w:val="24"/>
+          <w:szCs w:val="24"/>
+          <w:lang w:val="fr-FR"/>
+        </w:rPr>
+        <w:t xml:space="preserve"> est un composant de la sécurisation qui, elle-même,</w:t>
+      </w:r>
+      <w:r>
+        <w:rPr>
+          <w:rFonts w:ascii="Times New Roman" w:hAnsi="Times New Roman" w:cs="Times New Roman"/>
+          <w:sz w:val="24"/>
+          <w:szCs w:val="24"/>
+          <w:lang w:val="fr-FR"/>
+        </w:rPr>
+        <w:t xml:space="preserve"> est un ensemble de mesures </w:t>
+      </w:r>
+      <w:r>
+        <w:rPr>
+          <w:rFonts w:ascii="Times New Roman" w:hAnsi="Times New Roman" w:cs="Times New Roman"/>
+          <w:sz w:val="24"/>
+          <w:szCs w:val="24"/>
+          <w:lang w:val="fr-FR"/>
+        </w:rPr>
+        <w:t>à prendre et à mettre en œuvre pour garantir la traçabilité liée aux accès, et la protection des informations sensibles (électroniques ou physiques)</w:t>
+      </w:r>
+      <w:r>
+        <w:rPr>
+          <w:rFonts w:ascii="Times New Roman" w:hAnsi="Times New Roman" w:cs="Times New Roman"/>
+          <w:sz w:val="24"/>
+          <w:szCs w:val="24"/>
+          <w:lang w:val="fr-FR"/>
+        </w:rPr>
+        <w:t>.</w:t>
+      </w:r>
+      <w:r>
+        <w:rPr>
+          <w:rFonts w:ascii="Times New Roman" w:hAnsi="Times New Roman" w:cs="Times New Roman"/>
+          <w:sz w:val="24"/>
+          <w:szCs w:val="24"/>
+          <w:lang w:val="fr-FR"/>
+        </w:rPr>
+        <w:t xml:space="preserve"> La sécurisation vis</w:t>
+      </w:r>
+      <w:r>
+        <w:rPr>
+          <w:rFonts w:ascii="Times New Roman" w:hAnsi="Times New Roman" w:cs="Times New Roman"/>
+          <w:sz w:val="24"/>
+          <w:szCs w:val="24"/>
+          <w:lang w:val="fr-FR"/>
+        </w:rPr>
+        <w:t>e</w:t>
+      </w:r>
+      <w:r>
+        <w:rPr>
+          <w:rFonts w:ascii="Times New Roman" w:hAnsi="Times New Roman" w:cs="Times New Roman"/>
+          <w:sz w:val="24"/>
+          <w:szCs w:val="24"/>
+          <w:lang w:val="fr-FR"/>
+        </w:rPr>
+        <w:t xml:space="preserve"> à </w:t>
+      </w:r>
+      <w:r>
+        <w:rPr>
+          <w:rFonts w:ascii="Times New Roman" w:hAnsi="Times New Roman" w:cs="Times New Roman"/>
+          <w:sz w:val="24"/>
+          <w:szCs w:val="24"/>
+          <w:lang w:val="fr-FR"/>
+        </w:rPr>
+        <w:t>empêcher que les données soient manipulées ou reproduites de manière illicite ou non autorisée</w:t>
+      </w:r>
+      <w:r>
+        <w:rPr>
+          <w:rFonts w:ascii="Times New Roman" w:hAnsi="Times New Roman" w:cs="Times New Roman"/>
+          <w:sz w:val="24"/>
+          <w:szCs w:val="24"/>
+          <w:lang w:val="fr-FR"/>
+        </w:rPr>
+        <w:t>.</w:t>
+      </w:r>
+      <w:r>
+        <w:rPr>
+          <w:rFonts w:ascii="Times New Roman" w:hAnsi="Times New Roman" w:cs="Times New Roman"/>
+          <w:sz w:val="24"/>
+          <w:szCs w:val="24"/>
+          <w:lang w:val="fr-FR"/>
+        </w:rPr>
+        <w:t xml:space="preserve"> Cela dit, qu’est-ce qu’un document administ</w:t>
+      </w:r>
+      <w:r>
+        <w:rPr>
+          <w:rFonts w:ascii="Times New Roman" w:hAnsi="Times New Roman" w:cs="Times New Roman"/>
+          <w:sz w:val="24"/>
+          <w:szCs w:val="24"/>
+          <w:lang w:val="fr-FR"/>
+        </w:rPr>
+        <w:t>r</w:t>
+      </w:r>
+      <w:r>
+        <w:rPr>
+          <w:rFonts w:ascii="Times New Roman" w:hAnsi="Times New Roman" w:cs="Times New Roman"/>
+          <w:sz w:val="24"/>
+          <w:szCs w:val="24"/>
+          <w:lang w:val="fr-FR"/>
+        </w:rPr>
+        <w:t>atif ?</w:t>
+      </w:r>
+    </w:p>
+    <w:p>
+      <w:pPr>
+        <w:pStyle w:val="NormalWeb"/>
+        <w:spacing w:line="360" w:lineRule="auto"/>
+        <w:jc w:val="both"/>
+        <w:divId w:val="678393322"/>
+        <w:rPr>
+          <w:lang w:val="fr-FR"/>
+        </w:rPr>
+      </w:pPr>
+      <w:r>
+        <w:rPr>
+          <w:lang w:val="fr-FR"/>
+        </w:rPr>
+        <w:t xml:space="preserve">Un document désigne </w:t>
+      </w:r>
+      <w:r>
+        <w:rPr>
+          <w:lang w:val="fr-FR"/>
+        </w:rPr>
+        <w:t>une information conservée sur papier ou sur un support électronique</w:t>
+      </w:r>
+      <w:r>
+        <w:rPr>
+          <w:lang w:val="fr-FR"/>
+        </w:rPr>
+        <w:t>.</w:t>
+      </w:r>
+      <w:r>
+        <w:rPr>
+          <w:lang w:val="fr-FR"/>
+        </w:rPr>
+        <w:t xml:space="preserve"> En effet, selon l’article 4 de </w:t>
+      </w:r>
+      <w:r>
+        <w:rPr>
+          <w:lang w:val="fr-FR"/>
+        </w:rPr>
+        <w:fldChar w:fldCharType="begin"/>
+      </w:r>
+      <w:r>
+        <w:rPr>
+          <w:lang w:val="fr-FR"/>
+        </w:rPr>
+        <w:instrText xml:space="preserve"> ADDIN ZOTERO_ITEM CSL_CITATION {"citationID":"e8kaKfb4","properties":{"formattedCitation":"[6]","plainCitation":"[6]","noteIndex":0},"citationItems":[{"id":46,"uris":["http://zotero.org/users/local/3eTyEGwA/items/QTKZXUE6","http://zotero.org/users/16284513/items/QTKZXUE6"],"itemData":{"id":46,"type":"webpage","language":"fr","title":"Loi 051 portant sur l'accès à l'information publique - CSC - BURKINA FASO","URL":"https://www.csc.bf/index.php/textes-de-reference/lois/item/76-loi-051-portant-sur-l-acces-a-l-information-publique","author":[{"family":"Bertrand","given":"BAGA"}],"accessed":{"date-parts":[["2024",9,16]]}}}],"schema":"https://github.com/citation-style-language/schema/raw/master/csl-citation.json"} </w:instrText>
+      </w:r>
+      <w:r>
+        <w:rPr>
+          <w:lang w:val="fr-FR"/>
+        </w:rPr>
+        <w:fldChar w:fldCharType="separate"/>
+      </w:r>
+      <w:r>
+        <w:rPr>
+          <w:lang w:val="fr-FR"/>
+        </w:rPr>
+        <w:t>[6]</w:t>
+      </w:r>
+      <w:r>
+        <w:rPr>
+          <w:lang w:val="fr-FR"/>
+        </w:rPr>
+        <w:fldChar w:fldCharType="end"/>
+      </w:r>
+      <w:r>
+        <w:rPr>
+          <w:lang w:val="fr-FR"/>
+        </w:rPr>
+        <w:t xml:space="preserve">, </w:t>
+      </w:r>
+      <w:r>
+        <w:rPr>
+          <w:lang w:val="fr-FR"/>
+        </w:rPr>
+        <w:t>sont considérés</w:t>
+      </w:r>
+      <w:r>
+        <w:rPr>
+          <w:lang w:val="fr-FR"/>
+        </w:rPr>
+        <w:t xml:space="preserve"> comme </w:t>
+      </w:r>
+      <w:r>
+        <w:rPr>
+          <w:b/>
+          <w:lang w:val="fr-FR"/>
+        </w:rPr>
+        <w:t>documents administratifs</w:t>
+      </w:r>
+      <w:r>
+        <w:rPr>
+          <w:lang w:val="fr-FR"/>
+        </w:rPr>
+        <w:t> :</w:t>
+      </w:r>
+      <w:r>
+        <w:rPr>
+          <w:lang w:val="fr-FR"/>
+        </w:rPr>
+        <w:t xml:space="preserve"> </w:t>
+      </w:r>
+      <w:r>
+        <w:rPr>
+          <w:lang w:val="fr-FR"/>
+        </w:rPr>
+        <w:t>“</w:t>
+      </w:r>
+      <w:r>
+        <w:rPr>
+          <w:rStyle w:val="Accentuation"/>
+          <w:lang w:val="fr-FR"/>
+        </w:rPr>
+        <w:t>les documents produits ou reçus, dans le cadre de la mission de service public, par l’Etat, les collectivités territoriales ainsi que par les autres personnes de droit public ou les personnes de droit privé chargées d’une telle mission</w:t>
+      </w:r>
+      <w:r>
+        <w:rPr>
+          <w:lang w:val="fr-FR"/>
+        </w:rPr>
+        <w:t>” p.4</w:t>
+      </w:r>
+      <w:r>
+        <w:rPr>
+          <w:lang w:val="fr-FR"/>
+        </w:rPr>
+        <w:t>.</w:t>
+      </w:r>
+      <w:r>
+        <w:rPr>
+          <w:lang w:val="fr-FR"/>
+        </w:rPr>
+        <w:t xml:space="preserve"> </w:t>
+      </w:r>
+      <w:r>
+        <w:rPr>
+          <w:lang w:val="fr-FR"/>
+        </w:rPr>
+        <w:t>Il s’agit par exemple des notes de service, des décisions</w:t>
+      </w:r>
+      <w:r>
+        <w:rPr>
+          <w:lang w:val="fr-FR"/>
+        </w:rPr>
+        <w:t xml:space="preserve">, des </w:t>
+      </w:r>
+      <w:r>
+        <w:rPr>
+          <w:lang w:val="fr-FR"/>
+        </w:rPr>
+        <w:lastRenderedPageBreak/>
+        <w:t xml:space="preserve">instructions, des circulaires, des </w:t>
+      </w:r>
+      <w:r>
+        <w:rPr>
+          <w:lang w:val="fr-FR"/>
+        </w:rPr>
+        <w:t>direct</w:t>
+      </w:r>
+      <w:r>
+        <w:rPr>
+          <w:lang w:val="fr-FR"/>
+        </w:rPr>
+        <w:t>ives</w:t>
+      </w:r>
+      <w:r>
+        <w:rPr>
+          <w:lang w:val="fr-FR"/>
+        </w:rPr>
+        <w:t xml:space="preserve">, </w:t>
+      </w:r>
+      <w:r>
+        <w:rPr>
+          <w:lang w:val="fr-FR"/>
+        </w:rPr>
+        <w:t xml:space="preserve">des journaux, des délibérations, des </w:t>
+      </w:r>
+      <w:r>
+        <w:rPr>
+          <w:lang w:val="fr-FR"/>
+        </w:rPr>
+        <w:t>ra</w:t>
+      </w:r>
+      <w:r>
+        <w:rPr>
+          <w:lang w:val="fr-FR"/>
+        </w:rPr>
+        <w:t>pports</w:t>
+      </w:r>
+      <w:r>
+        <w:rPr>
+          <w:lang w:val="fr-FR"/>
+        </w:rPr>
+        <w:t xml:space="preserve">, </w:t>
+      </w:r>
+      <w:r>
+        <w:rPr>
+          <w:lang w:val="fr-FR"/>
+        </w:rPr>
+        <w:t xml:space="preserve">des </w:t>
+      </w:r>
+      <w:r>
+        <w:rPr>
+          <w:lang w:val="fr-FR"/>
+        </w:rPr>
+        <w:t xml:space="preserve">comptes rendus, </w:t>
+      </w:r>
+      <w:r>
+        <w:rPr>
+          <w:lang w:val="fr-FR"/>
+        </w:rPr>
+        <w:t xml:space="preserve">des </w:t>
+      </w:r>
+      <w:r>
+        <w:rPr>
+          <w:lang w:val="fr-FR"/>
+        </w:rPr>
+        <w:t xml:space="preserve">procès-verbaux, </w:t>
+      </w:r>
+      <w:r>
+        <w:rPr>
+          <w:lang w:val="fr-FR"/>
+        </w:rPr>
+        <w:t>des croquis, des plans, des schémas, des avis, d</w:t>
+      </w:r>
+      <w:r>
+        <w:rPr>
+          <w:lang w:val="fr-FR"/>
+        </w:rPr>
+        <w:t xml:space="preserve">es prévisions, </w:t>
+      </w:r>
+      <w:r>
+        <w:rPr>
+          <w:lang w:val="fr-FR"/>
+        </w:rPr>
+        <w:t>des communiqués officiels, des certificat</w:t>
+      </w:r>
+      <w:r>
+        <w:rPr>
+          <w:lang w:val="fr-FR"/>
+        </w:rPr>
+        <w:t>s</w:t>
+      </w:r>
+      <w:r>
+        <w:rPr>
+          <w:lang w:val="fr-FR"/>
+        </w:rPr>
+        <w:t xml:space="preserve"> (de prise-reprise-cessation de service, …), </w:t>
+      </w:r>
+      <w:r>
+        <w:rPr>
+          <w:lang w:val="fr-FR"/>
+        </w:rPr>
+        <w:t xml:space="preserve">des bulletins, </w:t>
+      </w:r>
+      <w:r>
+        <w:rPr>
+          <w:lang w:val="fr-FR"/>
+        </w:rPr>
+        <w:t>des décrets, des arrêtés, etc.</w:t>
+      </w:r>
+    </w:p>
+    <w:p>
+      <w:pPr>
+        <w:spacing w:line="360" w:lineRule="auto"/>
+        <w:jc w:val="both"/>
+        <w:rPr>
+          <w:rFonts w:ascii="Times New Roman" w:hAnsi="Times New Roman" w:cs="Times New Roman"/>
+          <w:sz w:val="24"/>
+          <w:szCs w:val="24"/>
+          <w:lang w:val="fr-FR"/>
+        </w:rPr>
+      </w:pPr>
+      <w:r>
+        <w:rPr>
+          <w:rFonts w:ascii="Times New Roman" w:hAnsi="Times New Roman" w:cs="Times New Roman"/>
+          <w:sz w:val="24"/>
+          <w:szCs w:val="24"/>
+          <w:lang w:val="fr-FR"/>
+        </w:rPr>
+        <w:t xml:space="preserve">Quels </w:t>
+      </w:r>
+      <w:r>
+        <w:rPr>
+          <w:rFonts w:ascii="Times New Roman" w:hAnsi="Times New Roman" w:cs="Times New Roman"/>
+          <w:sz w:val="24"/>
+          <w:szCs w:val="24"/>
+          <w:lang w:val="fr-FR"/>
+        </w:rPr>
+        <w:t>peuvent être</w:t>
+      </w:r>
+      <w:r>
+        <w:rPr>
+          <w:rFonts w:ascii="Times New Roman" w:hAnsi="Times New Roman" w:cs="Times New Roman"/>
+          <w:sz w:val="24"/>
+          <w:szCs w:val="24"/>
+          <w:lang w:val="fr-FR"/>
+        </w:rPr>
+        <w:t xml:space="preserve"> les techniques d’authentification</w:t>
+      </w:r>
+      <w:r>
+        <w:rPr>
+          <w:rFonts w:ascii="Times New Roman" w:hAnsi="Times New Roman" w:cs="Times New Roman"/>
+          <w:sz w:val="24"/>
+          <w:szCs w:val="24"/>
+          <w:lang w:val="fr-FR"/>
+        </w:rPr>
+        <w:t xml:space="preserve"> de documents</w:t>
+      </w:r>
+      <w:r>
+        <w:rPr>
+          <w:rFonts w:ascii="Times New Roman" w:hAnsi="Times New Roman" w:cs="Times New Roman"/>
+          <w:sz w:val="24"/>
+          <w:szCs w:val="24"/>
+          <w:lang w:val="fr-FR"/>
+        </w:rPr>
+        <w:t xml:space="preserve"> </w:t>
+      </w:r>
+      <w:r>
+        <w:rPr>
+          <w:rFonts w:ascii="Times New Roman" w:hAnsi="Times New Roman" w:cs="Times New Roman"/>
+          <w:sz w:val="24"/>
+          <w:szCs w:val="24"/>
+          <w:lang w:val="fr-FR"/>
+        </w:rPr>
+        <w:t>basées sur</w:t>
+      </w:r>
+      <w:bookmarkStart w:id="58" w:name="_GoBack"/>
+      <w:bookmarkEnd w:id="58"/>
+      <w:r>
+        <w:rPr>
+          <w:rFonts w:ascii="Times New Roman" w:hAnsi="Times New Roman" w:cs="Times New Roman"/>
+          <w:sz w:val="24"/>
+          <w:szCs w:val="24"/>
+          <w:lang w:val="fr-FR"/>
+        </w:rPr>
+        <w:t xml:space="preserve"> un </w:t>
+      </w:r>
+      <w:r>
+        <w:rPr>
+          <w:rFonts w:ascii="Times New Roman" w:hAnsi="Times New Roman" w:cs="Times New Roman"/>
+          <w:sz w:val="24"/>
+          <w:szCs w:val="24"/>
+          <w:lang w:val="fr-FR"/>
+        </w:rPr>
+        <w:t>système informatique</w:t>
+      </w:r>
+      <w:r>
+        <w:rPr>
+          <w:rFonts w:ascii="Times New Roman" w:hAnsi="Times New Roman" w:cs="Times New Roman"/>
+          <w:sz w:val="24"/>
+          <w:szCs w:val="24"/>
+          <w:lang w:val="fr-FR"/>
+        </w:rPr>
+        <w:t> ?</w:t>
       </w:r>
     </w:p>
     <w:p>
@@ -36003,6 +37005,121 @@
         <w:t>Méthodes d’authentification de documents</w:t>
       </w:r>
       <w:bookmarkEnd w:id="59"/>
+    </w:p>
+    <w:p>
+      <w:pPr>
+        <w:spacing w:after="0" w:line="360" w:lineRule="auto"/>
+        <w:ind w:firstLine="360"/>
+        <w:jc w:val="both"/>
+        <w:rPr>
+          <w:rFonts w:ascii="Times New Roman" w:eastAsia="Times New Roman" w:hAnsi="Times New Roman" w:cs="Times New Roman"/>
+          <w:sz w:val="24"/>
+          <w:szCs w:val="24"/>
+          <w:lang w:val="fr-FR"/>
+        </w:rPr>
+      </w:pPr>
+      <w:r>
+        <w:rPr>
+          <w:rFonts w:ascii="Times New Roman" w:eastAsia="Times New Roman" w:hAnsi="Times New Roman" w:cs="Times New Roman"/>
+          <w:sz w:val="24"/>
+          <w:szCs w:val="24"/>
+          <w:lang w:val="fr-FR"/>
+        </w:rPr>
+        <w:t xml:space="preserve">Il existe plusieurs </w:t>
+      </w:r>
+      <w:r>
+        <w:rPr>
+          <w:rFonts w:ascii="Times New Roman" w:eastAsia="Times New Roman" w:hAnsi="Times New Roman" w:cs="Times New Roman"/>
+          <w:sz w:val="24"/>
+          <w:szCs w:val="24"/>
+          <w:lang w:val="fr-FR"/>
+        </w:rPr>
+        <w:t>méthodes</w:t>
+      </w:r>
+      <w:r>
+        <w:rPr>
+          <w:rFonts w:ascii="Times New Roman" w:eastAsia="Times New Roman" w:hAnsi="Times New Roman" w:cs="Times New Roman"/>
+          <w:sz w:val="24"/>
+          <w:szCs w:val="24"/>
+          <w:lang w:val="fr-FR"/>
+        </w:rPr>
+        <w:t xml:space="preserve"> d’authentification de documents basés sur </w:t>
+      </w:r>
+      <w:r>
+        <w:rPr>
+          <w:rFonts w:ascii="Times New Roman" w:eastAsia="Times New Roman" w:hAnsi="Times New Roman" w:cs="Times New Roman"/>
+          <w:sz w:val="24"/>
+          <w:szCs w:val="24"/>
+          <w:lang w:val="fr-FR"/>
+        </w:rPr>
+        <w:t>des systèmes informatiques</w:t>
+      </w:r>
+      <w:r>
+        <w:rPr>
+          <w:rFonts w:ascii="Times New Roman" w:eastAsia="Times New Roman" w:hAnsi="Times New Roman" w:cs="Times New Roman"/>
+          <w:sz w:val="24"/>
+          <w:szCs w:val="24"/>
+          <w:lang w:val="fr-FR"/>
+        </w:rPr>
+        <w:t>.</w:t>
+      </w:r>
+      <w:r>
+        <w:rPr>
+          <w:rFonts w:ascii="Times New Roman" w:eastAsia="Times New Roman" w:hAnsi="Times New Roman" w:cs="Times New Roman"/>
+          <w:sz w:val="24"/>
+          <w:szCs w:val="24"/>
+          <w:lang w:val="fr-FR"/>
+        </w:rPr>
+        <w:t xml:space="preserve"> </w:t>
+      </w:r>
+      <w:r>
+        <w:rPr>
+          <w:rFonts w:ascii="Times New Roman" w:eastAsia="Times New Roman" w:hAnsi="Times New Roman" w:cs="Times New Roman"/>
+          <w:sz w:val="24"/>
+          <w:szCs w:val="24"/>
+          <w:lang w:val="fr-FR"/>
+        </w:rPr>
+        <w:t>Nous avons</w:t>
+      </w:r>
+      <w:r>
+        <w:rPr>
+          <w:rFonts w:ascii="Times New Roman" w:eastAsia="Times New Roman" w:hAnsi="Times New Roman" w:cs="Times New Roman"/>
+          <w:sz w:val="24"/>
+          <w:szCs w:val="24"/>
+          <w:lang w:val="fr-FR"/>
+        </w:rPr>
+        <w:t xml:space="preserve"> entre autres méthodes, la signature numérique (Digital Signature), le hachage et empreinte numérique (Document Hashing), l'horodatage électronique (Timestamping), le fil</w:t>
+      </w:r>
+      <w:r>
+        <w:rPr>
+          <w:rFonts w:ascii="Times New Roman" w:eastAsia="Times New Roman" w:hAnsi="Times New Roman" w:cs="Times New Roman"/>
+          <w:sz w:val="24"/>
+          <w:szCs w:val="24"/>
+          <w:lang w:val="fr-FR"/>
+        </w:rPr>
+        <w:t>igrane numérique et tatouage él</w:t>
+      </w:r>
+      <w:r>
+        <w:rPr>
+          <w:rFonts w:ascii="Times New Roman" w:eastAsia="Times New Roman" w:hAnsi="Times New Roman" w:cs="Times New Roman"/>
+          <w:sz w:val="24"/>
+          <w:szCs w:val="24"/>
+          <w:lang w:val="fr-FR"/>
+        </w:rPr>
+        <w:t>ectronique (Digital Watermarking), la Blockchain et preuve d'existence, les RFID et codes QR.</w:t>
+      </w:r>
+    </w:p>
+    <w:p>
+      <w:pPr>
+        <w:spacing w:after="0" w:line="360" w:lineRule="auto"/>
+        <w:jc w:val="both"/>
+        <w:rPr>
+          <w:rFonts w:ascii="Times New Roman" w:eastAsia="Times New Roman" w:hAnsi="Times New Roman" w:cs="Times New Roman"/>
+          <w:sz w:val="24"/>
+          <w:szCs w:val="24"/>
+          <w:lang w:val="fr-FR"/>
+        </w:rPr>
+      </w:pPr>
     </w:p>
     <w:p>
       <w:pPr>
@@ -36372,7 +37489,17 @@
           <w:szCs w:val="24"/>
           <w:lang w:val="fr-FR"/>
         </w:rPr>
-        <w:t xml:space="preserve"> ont présenté le résultat de leurs recherches qui ont conduit à la mise en place d’une plateforme d'authentification des documents électroniques à l'aide de la technologie Blockchain dans le système gouvernemental d’Indonésie. Les problèmes ayant suscités ces recherches sont le manque de sécurité dans le stockage de toutes les données des documents, les redondances profondes de données et la présence de tierces parties qui interfèrent dans les transmissions de documents. Afin de minimiser la falsification des documents et de maximiser les documents électroniques du gouvernement d'une manière moderne et sécurisée, la méthode a été de combiner la blockchain, des smarts contracts (contrats intelligents) et des Decentralized Autonomous Organization (DAO ou type de plus </w:t>
+        <w:t xml:space="preserve"> ont présenté le résultat de leurs recherches qui ont conduit à la mise en place d’une plateforme d'authentification des documents électroniques à l'aide de la technologie Blockchain dans le système gouvernemental d’Indonésie. Les problèmes ayant suscités ces recherches sont le manque de sécurité dans le stockage de toutes les données des documents, les redondances profondes de données et la présence de tierces parties qui interfèrent dans les transmissions de documents. Afin de minimiser la falsification des documents et de maximiser les documents électroniques du gouvernement d'une manière moderne et sécurisée, la méthode a été </w:t>
+      </w:r>
+      <w:r>
+        <w:rPr>
+          <w:rFonts w:ascii="Times New Roman" w:hAnsi="Times New Roman" w:cs="Times New Roman"/>
+          <w:sz w:val="24"/>
+          <w:szCs w:val="24"/>
+          <w:lang w:val="fr-FR"/>
+        </w:rPr>
+        <w:lastRenderedPageBreak/>
+        <w:t xml:space="preserve">de combiner la blockchain, des smarts contracts (contrats intelligents) et des Decentralized Autonomous Organization (DAO ou type de plus </w:t>
       </w:r>
       <w:r>
         <w:rPr>
@@ -36402,7 +37529,6 @@
           <w:szCs w:val="24"/>
           <w:lang w:val="fr-FR"/>
         </w:rPr>
-        <w:lastRenderedPageBreak/>
         <w:t>En effet, les gouvernements pourraient charger un ensemble de données et de documents sur une blockchain publique (sans nécessiter d’autorisation) et utiliser des signatures pour signer les transactions. Les signatures sont librement accessibles via le site web de l'institut. Et chaque gouvernement qui souhaite confirmer l'authenticité d'un document via la blockchain peut s'en assurer grâce à sa transcription numérique, tout en vérifiant que la transaction qui l’intègre à la blockchain est signée par le gouvernement lui-même. Au lieu de stocker toutes les données complètes sur la blockchain, seul le hachage de la signature SHA256 des données est stocké. Cela élimine la nécessité d'un stockage massif tout en garantissant l'intégrité et la vérification de toutes les données. La blockchain publique utilisée est sans licence, basée le processus de consensus PoA.</w:t>
       </w:r>
     </w:p>
@@ -36629,6 +37755,7 @@
           <w:szCs w:val="24"/>
           <w:lang w:val="fr-FR"/>
         </w:rPr>
+        <w:lastRenderedPageBreak/>
         <w:t>Ana BAKHOUM</w:t>
       </w:r>
       <w:r>
@@ -36691,17 +37818,7 @@
           <w:szCs w:val="24"/>
           <w:lang w:val="fr-FR"/>
         </w:rPr>
-        <w:t xml:space="preserve"> a proposé, au profit du système d'enseignement moyen et secondaire du Sénégal, la dématérialisation du livret scolaire (d'où le E-livret). Le livret scolaire est un document administratif au format papier qui permet de répertorier les notes des élèves de la classe de sixième </w:t>
-      </w:r>
-      <w:r>
-        <w:rPr>
-          <w:rFonts w:ascii="Times New Roman" w:hAnsi="Times New Roman" w:cs="Times New Roman"/>
-          <w:sz w:val="24"/>
-          <w:szCs w:val="24"/>
-          <w:lang w:val="fr-FR"/>
-        </w:rPr>
-        <w:lastRenderedPageBreak/>
-        <w:t>à la classe de terminal. Le même livret scolaire est transféré dans chaque établissement d’enseignements fréquenté par l'élève. Cette dématérialisation a constitué à la mise en place d’un système de recueil et de stockage (dans une base de données relationnelle MySQL hébergée par un serveur) des informations qui étaient dans le livret en papier. Dans cette dynamique, la problématique majeure traitée par l’auteur est comment assurer la fiabilité, l'authenticité, la transparence et la sécurité des E-livrets ? quelle architecture idéale, quel type de stockage utilisé ?</w:t>
+        <w:t xml:space="preserve"> a proposé, au profit du système d'enseignement moyen et secondaire du Sénégal, la dématérialisation du livret scolaire (d'où le E-livret). Le livret scolaire est un document administratif au format papier qui permet de répertorier les notes des élèves de la classe de sixième à la classe de terminal. Le même livret scolaire est transféré dans chaque établissement d’enseignements fréquenté par l'élève. Cette dématérialisation a constitué à la mise en place d’un système de recueil et de stockage (dans une base de données relationnelle MySQL hébergée par un serveur) des informations qui étaient dans le livret en papier. Dans cette dynamique, la problématique majeure traitée par l’auteur est comment assurer la fiabilité, l'authenticité, la transparence et la sécurité des E-livrets ? quelle architecture idéale, quel type de stockage utilisé ?</w:t>
       </w:r>
     </w:p>
     <w:p>
@@ -36979,6 +38096,7 @@
           <w:szCs w:val="24"/>
           <w:lang w:val="fr-FR"/>
         </w:rPr>
+        <w:lastRenderedPageBreak/>
         <w:t>de « trusted-server less » permettant à la blockchain de toujours fonctionner malgré l’absence de serveur de confiance ;</w:t>
       </w:r>
     </w:p>
@@ -37026,7 +38144,6 @@
           <w:szCs w:val="24"/>
           <w:lang w:val="fr-FR"/>
         </w:rPr>
-        <w:lastRenderedPageBreak/>
         <w:t>Dans la même logique, des mécanismes de sécurité ont été intégrés dans la blockchain tels que la cryptographie (surtout asymétrique), la signature numérique, le hachage.</w:t>
       </w:r>
     </w:p>
@@ -37332,6 +38449,7 @@
           <w:szCs w:val="24"/>
           <w:lang w:val="fr-FR"/>
         </w:rPr>
+        <w:lastRenderedPageBreak/>
         <w:t>D</w:t>
       </w:r>
       <w:r>
@@ -37475,7 +38593,6 @@
           <w:szCs w:val="24"/>
           <w:lang w:val="fr-FR"/>
         </w:rPr>
-        <w:lastRenderedPageBreak/>
         <w:t xml:space="preserve">En effet, ces auteurs ont utilisé une </w:t>
       </w:r>
       <w:r>
@@ -38220,7 +39337,17 @@
           <w:szCs w:val="24"/>
           <w:lang w:val="fr-FR"/>
         </w:rPr>
-        <w:t>) ? relativement au contexte de notre présent projet, le cadre juridique national permet-il d’exploiter des signatures numériques et/ou électroniques de documents administratifs ? stocker des informations issues de documents administratifs dans la blockchain (même hachées et/ou cryptées) ne met-il pas en cause la souveraineté de l’Etat ? afin d’</w:t>
+        <w:t xml:space="preserve">) ? relativement au contexte de notre présent projet, le cadre juridique national permet-il d’exploiter des signatures numériques et/ou électroniques de documents administratifs ? stocker des informations issues de documents administratifs dans la blockchain (même hachées et/ou cryptées) ne met-il pas en cause la </w:t>
+      </w:r>
+      <w:r>
+        <w:rPr>
+          <w:rFonts w:ascii="Times New Roman" w:hAnsi="Times New Roman" w:cs="Times New Roman"/>
+          <w:sz w:val="24"/>
+          <w:szCs w:val="24"/>
+          <w:lang w:val="fr-FR"/>
+        </w:rPr>
+        <w:lastRenderedPageBreak/>
+        <w:t>souveraineté de l’Etat ? afin d’</w:t>
       </w:r>
       <w:r>
         <w:rPr>
@@ -38245,21 +39372,117 @@
           <w:rFonts w:ascii="Times New Roman" w:hAnsi="Times New Roman" w:cs="Times New Roman"/>
           <w:sz w:val="24"/>
           <w:szCs w:val="24"/>
-          <w:highlight w:val="yellow"/>
-          <w:lang w:val="fr-FR"/>
-        </w:rPr>
-        <w:t xml:space="preserve">En adoptant une </w:t>
-      </w:r>
-      <w:r>
-        <w:rPr>
-          <w:rFonts w:ascii="Times New Roman" w:hAnsi="Times New Roman" w:cs="Times New Roman"/>
-          <w:sz w:val="24"/>
-          <w:szCs w:val="24"/>
-          <w:highlight w:val="yellow"/>
-          <w:lang w:val="fr-FR"/>
-        </w:rPr>
-        <w:lastRenderedPageBreak/>
-        <w:t>blockchain publique pour solutionner la sécurisation et l’authentification de documents administratifs, l’Administration supportera-t-elle ces coûts de façon pérenne ?</w:t>
+          <w:lang w:val="fr-FR"/>
+        </w:rPr>
+        <w:t>En adoptant une blockcha</w:t>
+      </w:r>
+      <w:r>
+        <w:rPr>
+          <w:rFonts w:ascii="Times New Roman" w:hAnsi="Times New Roman" w:cs="Times New Roman"/>
+          <w:sz w:val="24"/>
+          <w:szCs w:val="24"/>
+          <w:lang w:val="fr-FR"/>
+        </w:rPr>
+        <w:t>in publique</w:t>
+      </w:r>
+      <w:r>
+        <w:rPr>
+          <w:rFonts w:ascii="Times New Roman" w:hAnsi="Times New Roman" w:cs="Times New Roman"/>
+          <w:sz w:val="24"/>
+          <w:szCs w:val="24"/>
+          <w:lang w:val="fr-FR"/>
+        </w:rPr>
+        <w:t xml:space="preserve"> telle </w:t>
+      </w:r>
+      <w:r>
+        <w:rPr>
+          <w:rFonts w:ascii="Times New Roman" w:hAnsi="Times New Roman" w:cs="Times New Roman"/>
+          <w:sz w:val="24"/>
+          <w:szCs w:val="24"/>
+          <w:lang w:val="fr-FR"/>
+        </w:rPr>
+        <w:t>qu’</w:t>
+      </w:r>
+      <w:r>
+        <w:rPr>
+          <w:rFonts w:ascii="Times New Roman" w:hAnsi="Times New Roman" w:cs="Times New Roman"/>
+          <w:sz w:val="24"/>
+          <w:szCs w:val="24"/>
+          <w:lang w:val="fr-FR"/>
+        </w:rPr>
+        <w:t>Ethereum</w:t>
+      </w:r>
+      <w:r>
+        <w:rPr>
+          <w:rFonts w:ascii="Times New Roman" w:hAnsi="Times New Roman" w:cs="Times New Roman"/>
+          <w:sz w:val="24"/>
+          <w:szCs w:val="24"/>
+          <w:lang w:val="fr-FR"/>
+        </w:rPr>
+        <w:t xml:space="preserve"> pour solutionner</w:t>
+      </w:r>
+      <w:r>
+        <w:rPr>
+          <w:rFonts w:ascii="Times New Roman" w:hAnsi="Times New Roman" w:cs="Times New Roman"/>
+          <w:sz w:val="24"/>
+          <w:szCs w:val="24"/>
+          <w:lang w:val="fr-FR"/>
+        </w:rPr>
+        <w:t xml:space="preserve"> l’authentification de documents administratifs, l’Administration</w:t>
+      </w:r>
+      <w:r>
+        <w:rPr>
+          <w:rFonts w:ascii="Times New Roman" w:hAnsi="Times New Roman" w:cs="Times New Roman"/>
+          <w:sz w:val="24"/>
+          <w:szCs w:val="24"/>
+          <w:lang w:val="fr-FR"/>
+        </w:rPr>
+        <w:t xml:space="preserve"> sera</w:t>
+      </w:r>
+      <w:r>
+        <w:rPr>
+          <w:rFonts w:ascii="Times New Roman" w:hAnsi="Times New Roman" w:cs="Times New Roman"/>
+          <w:sz w:val="24"/>
+          <w:szCs w:val="24"/>
+          <w:lang w:val="fr-FR"/>
+        </w:rPr>
+        <w:t xml:space="preserve">-t-elle </w:t>
+      </w:r>
+      <w:r>
+        <w:rPr>
+          <w:rFonts w:ascii="Times New Roman" w:hAnsi="Times New Roman" w:cs="Times New Roman"/>
+          <w:sz w:val="24"/>
+          <w:szCs w:val="24"/>
+          <w:lang w:val="fr-FR"/>
+        </w:rPr>
+        <w:t>prêt</w:t>
+      </w:r>
+      <w:r>
+        <w:rPr>
+          <w:rFonts w:ascii="Times New Roman" w:hAnsi="Times New Roman" w:cs="Times New Roman"/>
+          <w:sz w:val="24"/>
+          <w:szCs w:val="24"/>
+          <w:lang w:val="fr-FR"/>
+        </w:rPr>
+        <w:t>e</w:t>
+      </w:r>
+      <w:r>
+        <w:rPr>
+          <w:rFonts w:ascii="Times New Roman" w:hAnsi="Times New Roman" w:cs="Times New Roman"/>
+          <w:sz w:val="24"/>
+          <w:szCs w:val="24"/>
+          <w:lang w:val="fr-FR"/>
+        </w:rPr>
+        <w:t xml:space="preserve"> à supporter </w:t>
+      </w:r>
+      <w:r>
+        <w:rPr>
+          <w:rFonts w:ascii="Times New Roman" w:hAnsi="Times New Roman" w:cs="Times New Roman"/>
+          <w:sz w:val="24"/>
+          <w:szCs w:val="24"/>
+          <w:lang w:val="fr-FR"/>
+        </w:rPr>
+        <w:t>ces coûts de façon pérenne ?</w:t>
       </w:r>
     </w:p>
     <w:p>
@@ -38273,17 +39496,191 @@
           <w:lang w:val="fr-FR"/>
         </w:rPr>
       </w:pPr>
-      <w:r>
-        <w:rPr>
-          <w:rFonts w:ascii="Times New Roman" w:hAnsi="Times New Roman" w:cs="Times New Roman"/>
-          <w:sz w:val="24"/>
-          <w:szCs w:val="24"/>
-          <w:lang w:val="fr-FR"/>
-        </w:rPr>
-        <w:t>En tout état de cause, l’adoption de la blockchain nous semble appropriée pour la résolution de notre problématique. Dans le chapitre suivant, nous présentons, en tenant compte de ce qui précède, notre approche qui permet d’authentifier un type spécifique de document administratif.</w:t>
-      </w:r>
-    </w:p>
-    <w:bookmarkEnd w:id="58"/>
+    </w:p>
+    <w:p>
+      <w:pPr>
+        <w:spacing w:after="0" w:line="360" w:lineRule="auto"/>
+        <w:jc w:val="both"/>
+        <w:rPr>
+          <w:rFonts w:ascii="Times New Roman" w:hAnsi="Times New Roman" w:cs="Times New Roman"/>
+          <w:sz w:val="24"/>
+          <w:szCs w:val="24"/>
+          <w:lang w:val="fr-FR"/>
+        </w:rPr>
+      </w:pPr>
+      <w:r>
+        <w:rPr>
+          <w:rFonts w:ascii="Times New Roman" w:hAnsi="Times New Roman" w:cs="Times New Roman"/>
+          <w:sz w:val="24"/>
+          <w:szCs w:val="24"/>
+          <w:lang w:val="fr-FR"/>
+        </w:rPr>
+        <w:t xml:space="preserve">En conclusion, </w:t>
+      </w:r>
+      <w:r>
+        <w:rPr>
+          <w:rFonts w:ascii="Times New Roman" w:hAnsi="Times New Roman" w:cs="Times New Roman"/>
+          <w:sz w:val="24"/>
+          <w:szCs w:val="24"/>
+          <w:lang w:val="fr-FR"/>
+        </w:rPr>
+        <w:t>nous retenons que</w:t>
+      </w:r>
+      <w:r>
+        <w:rPr>
+          <w:rFonts w:ascii="Times New Roman" w:hAnsi="Times New Roman" w:cs="Times New Roman"/>
+          <w:sz w:val="24"/>
+          <w:szCs w:val="24"/>
+          <w:lang w:val="fr-FR"/>
+        </w:rPr>
+        <w:t xml:space="preserve"> l’adoption de la blockchain </w:t>
+      </w:r>
+      <w:r>
+        <w:rPr>
+          <w:rFonts w:ascii="Times New Roman" w:hAnsi="Times New Roman" w:cs="Times New Roman"/>
+          <w:sz w:val="24"/>
+          <w:szCs w:val="24"/>
+          <w:lang w:val="fr-FR"/>
+        </w:rPr>
+        <w:t>est</w:t>
+      </w:r>
+      <w:r>
+        <w:rPr>
+          <w:rFonts w:ascii="Times New Roman" w:hAnsi="Times New Roman" w:cs="Times New Roman"/>
+          <w:sz w:val="24"/>
+          <w:szCs w:val="24"/>
+          <w:lang w:val="fr-FR"/>
+        </w:rPr>
+        <w:t xml:space="preserve"> </w:t>
+      </w:r>
+      <w:r>
+        <w:rPr>
+          <w:rFonts w:ascii="Times New Roman" w:hAnsi="Times New Roman" w:cs="Times New Roman"/>
+          <w:sz w:val="24"/>
+          <w:szCs w:val="24"/>
+          <w:lang w:val="fr-FR"/>
+        </w:rPr>
+        <w:t>la mieux indiquée</w:t>
+      </w:r>
+      <w:r>
+        <w:rPr>
+          <w:rFonts w:ascii="Times New Roman" w:hAnsi="Times New Roman" w:cs="Times New Roman"/>
+          <w:sz w:val="24"/>
+          <w:szCs w:val="24"/>
+          <w:lang w:val="fr-FR"/>
+        </w:rPr>
+        <w:t xml:space="preserve"> pour </w:t>
+      </w:r>
+      <w:r>
+        <w:rPr>
+          <w:rFonts w:ascii="Times New Roman" w:hAnsi="Times New Roman" w:cs="Times New Roman"/>
+          <w:sz w:val="24"/>
+          <w:szCs w:val="24"/>
+          <w:lang w:val="fr-FR"/>
+        </w:rPr>
+        <w:t>l’authentification de documents administratifs</w:t>
+      </w:r>
+      <w:r>
+        <w:rPr>
+          <w:rFonts w:ascii="Times New Roman" w:hAnsi="Times New Roman" w:cs="Times New Roman"/>
+          <w:sz w:val="24"/>
+          <w:szCs w:val="24"/>
+          <w:lang w:val="fr-FR"/>
+        </w:rPr>
+        <w:t xml:space="preserve">. </w:t>
+      </w:r>
+      <w:r>
+        <w:rPr>
+          <w:rFonts w:ascii="Times New Roman" w:hAnsi="Times New Roman" w:cs="Times New Roman"/>
+          <w:sz w:val="24"/>
+          <w:szCs w:val="24"/>
+          <w:lang w:val="fr-FR"/>
+        </w:rPr>
+        <w:t>Cette position</w:t>
+      </w:r>
+      <w:r>
+        <w:rPr>
+          <w:rFonts w:ascii="Times New Roman" w:hAnsi="Times New Roman" w:cs="Times New Roman"/>
+          <w:sz w:val="24"/>
+          <w:szCs w:val="24"/>
+          <w:lang w:val="fr-FR"/>
+        </w:rPr>
+        <w:t xml:space="preserve"> découle </w:t>
+      </w:r>
+      <w:r>
+        <w:rPr>
+          <w:rFonts w:ascii="Times New Roman" w:hAnsi="Times New Roman" w:cs="Times New Roman"/>
+          <w:sz w:val="24"/>
+          <w:szCs w:val="24"/>
+          <w:lang w:val="fr-FR"/>
+        </w:rPr>
+        <w:t xml:space="preserve">de </w:t>
+      </w:r>
+      <w:r>
+        <w:rPr>
+          <w:rFonts w:ascii="Times New Roman" w:hAnsi="Times New Roman" w:cs="Times New Roman"/>
+          <w:sz w:val="24"/>
+          <w:szCs w:val="24"/>
+          <w:lang w:val="fr-FR"/>
+        </w:rPr>
+        <w:t xml:space="preserve">l’appréhension de la notion d’authentification de document et de l’étude comparative des méthodes d’authentification </w:t>
+      </w:r>
+      <w:r>
+        <w:rPr>
+          <w:rFonts w:ascii="Times New Roman" w:hAnsi="Times New Roman" w:cs="Times New Roman"/>
+          <w:sz w:val="24"/>
+          <w:szCs w:val="24"/>
+          <w:lang w:val="fr-FR"/>
+        </w:rPr>
+        <w:t xml:space="preserve">qui ont été abordées dans </w:t>
+      </w:r>
+      <w:r>
+        <w:rPr>
+          <w:rFonts w:ascii="Times New Roman" w:hAnsi="Times New Roman" w:cs="Times New Roman"/>
+          <w:sz w:val="24"/>
+          <w:szCs w:val="24"/>
+          <w:lang w:val="fr-FR"/>
+        </w:rPr>
+        <w:t xml:space="preserve">ce </w:t>
+      </w:r>
+      <w:r>
+        <w:rPr>
+          <w:rFonts w:ascii="Times New Roman" w:hAnsi="Times New Roman" w:cs="Times New Roman"/>
+          <w:sz w:val="24"/>
+          <w:szCs w:val="24"/>
+          <w:lang w:val="fr-FR"/>
+        </w:rPr>
+        <w:t xml:space="preserve">troisième </w:t>
+      </w:r>
+      <w:r>
+        <w:rPr>
+          <w:rFonts w:ascii="Times New Roman" w:hAnsi="Times New Roman" w:cs="Times New Roman"/>
+          <w:sz w:val="24"/>
+          <w:szCs w:val="24"/>
+          <w:lang w:val="fr-FR"/>
+        </w:rPr>
+        <w:t>chapitre</w:t>
+      </w:r>
+      <w:r>
+        <w:rPr>
+          <w:rFonts w:ascii="Times New Roman" w:hAnsi="Times New Roman" w:cs="Times New Roman"/>
+          <w:sz w:val="24"/>
+          <w:szCs w:val="24"/>
+          <w:lang w:val="fr-FR"/>
+        </w:rPr>
+        <w:t xml:space="preserve">. </w:t>
+      </w:r>
+      <w:r>
+        <w:rPr>
+          <w:rFonts w:ascii="Times New Roman" w:hAnsi="Times New Roman" w:cs="Times New Roman"/>
+          <w:sz w:val="24"/>
+          <w:szCs w:val="24"/>
+          <w:lang w:val="fr-FR"/>
+        </w:rPr>
+        <w:t>Dans le chapitre suivant, nous présentons, en tenant compte de ce qui précède, notre approche qui permet d’authentifier un type spécifique de document administratif.</w:t>
+      </w:r>
+    </w:p>
+    <w:bookmarkEnd w:id="57"/>
     <w:p>
       <w:pPr>
         <w:spacing w:after="0" w:line="360" w:lineRule="auto"/>
@@ -41354,7 +42751,7 @@
             <w:noProof/>
             <w:lang w:val="fr-FR"/>
           </w:rPr>
-          <w:t>22</w:t>
+          <w:t>34</w:t>
         </w:r>
         <w:r>
           <w:fldChar w:fldCharType="end"/>
@@ -45328,6 +46725,7 @@
   <w:style w:type="character" w:default="1" w:styleId="Policepardfaut">
     <w:name w:val="Default Paragraph Font"/>
     <w:uiPriority w:val="1"/>
+    <w:semiHidden/>
     <w:unhideWhenUsed/>
   </w:style>
   <w:style w:type="table" w:default="1" w:styleId="TableauNormal">
@@ -46172,7 +47570,7 @@
 </file>
 
 <file path=customXml/itemProps1.xml><?xml version="1.0" encoding="utf-8"?>
-<ds:datastoreItem xmlns:ds="http://schemas.openxmlformats.org/officeDocument/2006/customXml" ds:itemID="{8EE3D940-0993-452D-9213-A355EC041B69}">
+<ds:datastoreItem xmlns:ds="http://schemas.openxmlformats.org/officeDocument/2006/customXml" ds:itemID="{062BDFFE-43C3-4943-BC4F-861807CE509A}">
   <ds:schemaRefs>
     <ds:schemaRef ds:uri="http://schemas.openxmlformats.org/officeDocument/2006/bibliography"/>
   </ds:schemaRefs>

</xml_diff>

<commit_message>
chap1..ok, chap2..ok, chap3..ok, chap4:draft reflexion
</commit_message>
<xml_diff>
--- a/docs/MEMOIRE_M2_CANISIUS.docx
+++ b/docs/MEMOIRE_M2_CANISIUS.docx
@@ -1941,7 +1941,7 @@
         </w:rPr>
       </w:pPr>
       <w:bookmarkStart w:id="0" w:name="_Toc184475241"/>
-      <w:bookmarkStart w:id="1" w:name="_Toc189507439"/>
+      <w:bookmarkStart w:id="1" w:name="_Toc191543041"/>
       <w:r>
         <w:rPr>
           <w:rFonts w:ascii="Times New Roman" w:eastAsiaTheme="majorEastAsia" w:hAnsi="Times New Roman" w:cs="Times New Roman"/>
@@ -2092,7 +2092,7 @@
         </w:rPr>
       </w:pPr>
       <w:bookmarkStart w:id="2" w:name="_Toc184475243"/>
-      <w:bookmarkStart w:id="3" w:name="_Toc189507440"/>
+      <w:bookmarkStart w:id="3" w:name="_Toc191543042"/>
       <w:r>
         <w:rPr>
           <w:rFonts w:ascii="Times New Roman" w:eastAsiaTheme="majorEastAsia" w:hAnsi="Times New Roman" w:cs="Times New Roman"/>
@@ -2827,7 +2827,7 @@
           <w:lang w:val="fr-FR"/>
         </w:rPr>
       </w:pPr>
-      <w:bookmarkStart w:id="4" w:name="_Toc189507441"/>
+      <w:bookmarkStart w:id="4" w:name="_Toc191543043"/>
       <w:r>
         <w:rPr>
           <w:rFonts w:ascii="Times New Roman" w:eastAsiaTheme="majorEastAsia" w:hAnsi="Times New Roman" w:cs="Times New Roman"/>
@@ -2933,7 +2933,7 @@
           <w:lang w:val="fr-FR"/>
         </w:rPr>
       </w:pPr>
-      <w:bookmarkStart w:id="5" w:name="_Toc189507442"/>
+      <w:bookmarkStart w:id="5" w:name="_Toc191543044"/>
       <w:r>
         <w:rPr>
           <w:rFonts w:ascii="Times New Roman" w:eastAsiaTheme="majorEastAsia" w:hAnsi="Times New Roman" w:cs="Times New Roman"/>
@@ -2994,7 +2994,7 @@
           <w:lang w:val="fr-FR"/>
         </w:rPr>
       </w:pPr>
-      <w:bookmarkStart w:id="6" w:name="_Toc189507443"/>
+      <w:bookmarkStart w:id="6" w:name="_Toc191543045"/>
       <w:r>
         <w:rPr>
           <w:rFonts w:ascii="Times New Roman" w:eastAsiaTheme="majorEastAsia" w:hAnsi="Times New Roman" w:cs="Times New Roman"/>
@@ -3082,7 +3082,7 @@
           <w:r>
             <w:fldChar w:fldCharType="separate"/>
           </w:r>
-          <w:hyperlink w:anchor="_Toc189507439" w:history="1">
+          <w:hyperlink w:anchor="_Toc191543041" w:history="1">
             <w:r>
               <w:rPr>
                 <w:rStyle w:val="Lienhypertexte"/>
@@ -3112,7 +3112,7 @@
                 <w:noProof/>
                 <w:webHidden/>
               </w:rPr>
-              <w:instrText xml:space="preserve"> PAGEREF _Toc189507439 \h </w:instrText>
+              <w:instrText xml:space="preserve"> PAGEREF _Toc191543041 \h </w:instrText>
             </w:r>
             <w:r>
               <w:rPr>
@@ -3154,7 +3154,7 @@
               <w:noProof/>
             </w:rPr>
           </w:pPr>
-          <w:hyperlink w:anchor="_Toc189507440" w:history="1">
+          <w:hyperlink w:anchor="_Toc191543042" w:history="1">
             <w:r>
               <w:rPr>
                 <w:rStyle w:val="Lienhypertexte"/>
@@ -3184,7 +3184,7 @@
                 <w:noProof/>
                 <w:webHidden/>
               </w:rPr>
-              <w:instrText xml:space="preserve"> PAGEREF _Toc189507440 \h </w:instrText>
+              <w:instrText xml:space="preserve"> PAGEREF _Toc191543042 \h </w:instrText>
             </w:r>
             <w:r>
               <w:rPr>
@@ -3226,7 +3226,7 @@
               <w:noProof/>
             </w:rPr>
           </w:pPr>
-          <w:hyperlink w:anchor="_Toc189507441" w:history="1">
+          <w:hyperlink w:anchor="_Toc191543043" w:history="1">
             <w:r>
               <w:rPr>
                 <w:rStyle w:val="Lienhypertexte"/>
@@ -3256,7 +3256,7 @@
                 <w:noProof/>
                 <w:webHidden/>
               </w:rPr>
-              <w:instrText xml:space="preserve"> PAGEREF _Toc189507441 \h </w:instrText>
+              <w:instrText xml:space="preserve"> PAGEREF _Toc191543043 \h </w:instrText>
             </w:r>
             <w:r>
               <w:rPr>
@@ -3298,7 +3298,7 @@
               <w:noProof/>
             </w:rPr>
           </w:pPr>
-          <w:hyperlink w:anchor="_Toc189507442" w:history="1">
+          <w:hyperlink w:anchor="_Toc191543044" w:history="1">
             <w:r>
               <w:rPr>
                 <w:rStyle w:val="Lienhypertexte"/>
@@ -3328,7 +3328,7 @@
                 <w:noProof/>
                 <w:webHidden/>
               </w:rPr>
-              <w:instrText xml:space="preserve"> PAGEREF _Toc189507442 \h </w:instrText>
+              <w:instrText xml:space="preserve"> PAGEREF _Toc191543044 \h </w:instrText>
             </w:r>
             <w:r>
               <w:rPr>
@@ -3370,7 +3370,7 @@
               <w:noProof/>
             </w:rPr>
           </w:pPr>
-          <w:hyperlink w:anchor="_Toc189507443" w:history="1">
+          <w:hyperlink w:anchor="_Toc191543045" w:history="1">
             <w:r>
               <w:rPr>
                 <w:rStyle w:val="Lienhypertexte"/>
@@ -3400,7 +3400,7 @@
                 <w:noProof/>
                 <w:webHidden/>
               </w:rPr>
-              <w:instrText xml:space="preserve"> PAGEREF _Toc189507443 \h </w:instrText>
+              <w:instrText xml:space="preserve"> PAGEREF _Toc191543045 \h </w:instrText>
             </w:r>
             <w:r>
               <w:rPr>
@@ -3442,7 +3442,7 @@
               <w:noProof/>
             </w:rPr>
           </w:pPr>
-          <w:hyperlink w:anchor="_Toc189507444" w:history="1">
+          <w:hyperlink w:anchor="_Toc191543046" w:history="1">
             <w:r>
               <w:rPr>
                 <w:rStyle w:val="Lienhypertexte"/>
@@ -3472,7 +3472,7 @@
                 <w:noProof/>
                 <w:webHidden/>
               </w:rPr>
-              <w:instrText xml:space="preserve"> PAGEREF _Toc189507444 \h </w:instrText>
+              <w:instrText xml:space="preserve"> PAGEREF _Toc191543046 \h </w:instrText>
             </w:r>
             <w:r>
               <w:rPr>
@@ -3514,7 +3514,7 @@
               <w:noProof/>
             </w:rPr>
           </w:pPr>
-          <w:hyperlink w:anchor="_Toc189507445" w:history="1">
+          <w:hyperlink w:anchor="_Toc191543047" w:history="1">
             <w:r>
               <w:rPr>
                 <w:rStyle w:val="Lienhypertexte"/>
@@ -3544,7 +3544,7 @@
                 <w:noProof/>
                 <w:webHidden/>
               </w:rPr>
-              <w:instrText xml:space="preserve"> PAGEREF _Toc189507445 \h </w:instrText>
+              <w:instrText xml:space="preserve"> PAGEREF _Toc191543047 \h </w:instrText>
             </w:r>
             <w:r>
               <w:rPr>
@@ -3586,7 +3586,7 @@
               <w:noProof/>
             </w:rPr>
           </w:pPr>
-          <w:hyperlink w:anchor="_Toc189507446" w:history="1">
+          <w:hyperlink w:anchor="_Toc191543048" w:history="1">
             <w:r>
               <w:rPr>
                 <w:rStyle w:val="Lienhypertexte"/>
@@ -3616,7 +3616,7 @@
                 <w:noProof/>
                 <w:webHidden/>
               </w:rPr>
-              <w:instrText xml:space="preserve"> PAGEREF _Toc189507446 \h </w:instrText>
+              <w:instrText xml:space="preserve"> PAGEREF _Toc191543048 \h </w:instrText>
             </w:r>
             <w:r>
               <w:rPr>
@@ -3658,7 +3658,7 @@
               <w:noProof/>
             </w:rPr>
           </w:pPr>
-          <w:hyperlink w:anchor="_Toc189507447" w:history="1">
+          <w:hyperlink w:anchor="_Toc191543049" w:history="1">
             <w:r>
               <w:rPr>
                 <w:rStyle w:val="Lienhypertexte"/>
@@ -3688,7 +3688,7 @@
                 <w:noProof/>
                 <w:webHidden/>
               </w:rPr>
-              <w:instrText xml:space="preserve"> PAGEREF _Toc189507447 \h </w:instrText>
+              <w:instrText xml:space="preserve"> PAGEREF _Toc191543049 \h </w:instrText>
             </w:r>
             <w:r>
               <w:rPr>
@@ -3731,7 +3731,7 @@
               <w:noProof/>
             </w:rPr>
           </w:pPr>
-          <w:hyperlink w:anchor="_Toc189507448" w:history="1">
+          <w:hyperlink w:anchor="_Toc191543050" w:history="1">
             <w:r>
               <w:rPr>
                 <w:rStyle w:val="Lienhypertexte"/>
@@ -3778,7 +3778,7 @@
                 <w:noProof/>
                 <w:webHidden/>
               </w:rPr>
-              <w:instrText xml:space="preserve"> PAGEREF _Toc189507448 \h </w:instrText>
+              <w:instrText xml:space="preserve"> PAGEREF _Toc191543050 \h </w:instrText>
             </w:r>
             <w:r>
               <w:rPr>
@@ -3821,7 +3821,7 @@
               <w:noProof/>
             </w:rPr>
           </w:pPr>
-          <w:hyperlink w:anchor="_Toc189507449" w:history="1">
+          <w:hyperlink w:anchor="_Toc191543051" w:history="1">
             <w:r>
               <w:rPr>
                 <w:rStyle w:val="Lienhypertexte"/>
@@ -3868,7 +3868,7 @@
                 <w:noProof/>
                 <w:webHidden/>
               </w:rPr>
-              <w:instrText xml:space="preserve"> PAGEREF _Toc189507449 \h </w:instrText>
+              <w:instrText xml:space="preserve"> PAGEREF _Toc191543051 \h </w:instrText>
             </w:r>
             <w:r>
               <w:rPr>
@@ -3911,7 +3911,7 @@
               <w:noProof/>
             </w:rPr>
           </w:pPr>
-          <w:hyperlink w:anchor="_Toc189507450" w:history="1">
+          <w:hyperlink w:anchor="_Toc191543052" w:history="1">
             <w:r>
               <w:rPr>
                 <w:rStyle w:val="Lienhypertexte"/>
@@ -3958,7 +3958,7 @@
                 <w:noProof/>
                 <w:webHidden/>
               </w:rPr>
-              <w:instrText xml:space="preserve"> PAGEREF _Toc189507450 \h </w:instrText>
+              <w:instrText xml:space="preserve"> PAGEREF _Toc191543052 \h </w:instrText>
             </w:r>
             <w:r>
               <w:rPr>
@@ -4001,7 +4001,7 @@
               <w:noProof/>
             </w:rPr>
           </w:pPr>
-          <w:hyperlink w:anchor="_Toc189507451" w:history="1">
+          <w:hyperlink w:anchor="_Toc191543053" w:history="1">
             <w:r>
               <w:rPr>
                 <w:rStyle w:val="Lienhypertexte"/>
@@ -4048,7 +4048,7 @@
                 <w:noProof/>
                 <w:webHidden/>
               </w:rPr>
-              <w:instrText xml:space="preserve"> PAGEREF _Toc189507451 \h </w:instrText>
+              <w:instrText xml:space="preserve"> PAGEREF _Toc191543053 \h </w:instrText>
             </w:r>
             <w:r>
               <w:rPr>
@@ -4091,7 +4091,7 @@
               <w:noProof/>
             </w:rPr>
           </w:pPr>
-          <w:hyperlink w:anchor="_Toc189507452" w:history="1">
+          <w:hyperlink w:anchor="_Toc191543054" w:history="1">
             <w:r>
               <w:rPr>
                 <w:rStyle w:val="Lienhypertexte"/>
@@ -4138,7 +4138,7 @@
                 <w:noProof/>
                 <w:webHidden/>
               </w:rPr>
-              <w:instrText xml:space="preserve"> PAGEREF _Toc189507452 \h </w:instrText>
+              <w:instrText xml:space="preserve"> PAGEREF _Toc191543054 \h </w:instrText>
             </w:r>
             <w:r>
               <w:rPr>
@@ -4180,7 +4180,7 @@
               <w:noProof/>
             </w:rPr>
           </w:pPr>
-          <w:hyperlink w:anchor="_Toc189507453" w:history="1">
+          <w:hyperlink w:anchor="_Toc191543055" w:history="1">
             <w:r>
               <w:rPr>
                 <w:rStyle w:val="Lienhypertexte"/>
@@ -4210,7 +4210,7 @@
                 <w:noProof/>
                 <w:webHidden/>
               </w:rPr>
-              <w:instrText xml:space="preserve"> PAGEREF _Toc189507453 \h </w:instrText>
+              <w:instrText xml:space="preserve"> PAGEREF _Toc191543055 \h </w:instrText>
             </w:r>
             <w:r>
               <w:rPr>
@@ -4253,7 +4253,7 @@
               <w:noProof/>
             </w:rPr>
           </w:pPr>
-          <w:hyperlink w:anchor="_Toc189507454" w:history="1">
+          <w:hyperlink w:anchor="_Toc191543056" w:history="1">
             <w:r>
               <w:rPr>
                 <w:rStyle w:val="Lienhypertexte"/>
@@ -4300,7 +4300,7 @@
                 <w:noProof/>
                 <w:webHidden/>
               </w:rPr>
-              <w:instrText xml:space="preserve"> PAGEREF _Toc189507454 \h </w:instrText>
+              <w:instrText xml:space="preserve"> PAGEREF _Toc191543056 \h </w:instrText>
             </w:r>
             <w:r>
               <w:rPr>
@@ -4343,7 +4343,7 @@
               <w:noProof/>
             </w:rPr>
           </w:pPr>
-          <w:hyperlink w:anchor="_Toc189507455" w:history="1">
+          <w:hyperlink w:anchor="_Toc191543057" w:history="1">
             <w:r>
               <w:rPr>
                 <w:rStyle w:val="Lienhypertexte"/>
@@ -4390,7 +4390,7 @@
                 <w:noProof/>
                 <w:webHidden/>
               </w:rPr>
-              <w:instrText xml:space="preserve"> PAGEREF _Toc189507455 \h </w:instrText>
+              <w:instrText xml:space="preserve"> PAGEREF _Toc191543057 \h </w:instrText>
             </w:r>
             <w:r>
               <w:rPr>
@@ -4433,7 +4433,7 @@
               <w:noProof/>
             </w:rPr>
           </w:pPr>
-          <w:hyperlink w:anchor="_Toc189507456" w:history="1">
+          <w:hyperlink w:anchor="_Toc191543058" w:history="1">
             <w:r>
               <w:rPr>
                 <w:rStyle w:val="Lienhypertexte"/>
@@ -4480,7 +4480,7 @@
                 <w:noProof/>
                 <w:webHidden/>
               </w:rPr>
-              <w:instrText xml:space="preserve"> PAGEREF _Toc189507456 \h </w:instrText>
+              <w:instrText xml:space="preserve"> PAGEREF _Toc191543058 \h </w:instrText>
             </w:r>
             <w:r>
               <w:rPr>
@@ -4523,7 +4523,7 @@
               <w:noProof/>
             </w:rPr>
           </w:pPr>
-          <w:hyperlink w:anchor="_Toc189507457" w:history="1">
+          <w:hyperlink w:anchor="_Toc191543059" w:history="1">
             <w:r>
               <w:rPr>
                 <w:rStyle w:val="Lienhypertexte"/>
@@ -4570,7 +4570,7 @@
                 <w:noProof/>
                 <w:webHidden/>
               </w:rPr>
-              <w:instrText xml:space="preserve"> PAGEREF _Toc189507457 \h </w:instrText>
+              <w:instrText xml:space="preserve"> PAGEREF _Toc191543059 \h </w:instrText>
             </w:r>
             <w:r>
               <w:rPr>
@@ -4613,7 +4613,7 @@
               <w:noProof/>
             </w:rPr>
           </w:pPr>
-          <w:hyperlink w:anchor="_Toc189507458" w:history="1">
+          <w:hyperlink w:anchor="_Toc191543060" w:history="1">
             <w:r>
               <w:rPr>
                 <w:rStyle w:val="Lienhypertexte"/>
@@ -4660,7 +4660,7 @@
                 <w:noProof/>
                 <w:webHidden/>
               </w:rPr>
-              <w:instrText xml:space="preserve"> PAGEREF _Toc189507458 \h </w:instrText>
+              <w:instrText xml:space="preserve"> PAGEREF _Toc191543060 \h </w:instrText>
             </w:r>
             <w:r>
               <w:rPr>
@@ -4703,7 +4703,7 @@
               <w:noProof/>
             </w:rPr>
           </w:pPr>
-          <w:hyperlink w:anchor="_Toc189507459" w:history="1">
+          <w:hyperlink w:anchor="_Toc191543061" w:history="1">
             <w:r>
               <w:rPr>
                 <w:rStyle w:val="Lienhypertexte"/>
@@ -4750,7 +4750,7 @@
                 <w:noProof/>
                 <w:webHidden/>
               </w:rPr>
-              <w:instrText xml:space="preserve"> PAGEREF _Toc189507459 \h </w:instrText>
+              <w:instrText xml:space="preserve"> PAGEREF _Toc191543061 \h </w:instrText>
             </w:r>
             <w:r>
               <w:rPr>
@@ -4793,7 +4793,7 @@
               <w:noProof/>
             </w:rPr>
           </w:pPr>
-          <w:hyperlink w:anchor="_Toc189507460" w:history="1">
+          <w:hyperlink w:anchor="_Toc191543062" w:history="1">
             <w:r>
               <w:rPr>
                 <w:rStyle w:val="Lienhypertexte"/>
@@ -4840,7 +4840,7 @@
                 <w:noProof/>
                 <w:webHidden/>
               </w:rPr>
-              <w:instrText xml:space="preserve"> PAGEREF _Toc189507460 \h </w:instrText>
+              <w:instrText xml:space="preserve"> PAGEREF _Toc191543062 \h </w:instrText>
             </w:r>
             <w:r>
               <w:rPr>
@@ -4883,7 +4883,7 @@
               <w:noProof/>
             </w:rPr>
           </w:pPr>
-          <w:hyperlink w:anchor="_Toc189507461" w:history="1">
+          <w:hyperlink w:anchor="_Toc191543063" w:history="1">
             <w:r>
               <w:rPr>
                 <w:rStyle w:val="Lienhypertexte"/>
@@ -4930,7 +4930,7 @@
                 <w:noProof/>
                 <w:webHidden/>
               </w:rPr>
-              <w:instrText xml:space="preserve"> PAGEREF _Toc189507461 \h </w:instrText>
+              <w:instrText xml:space="preserve"> PAGEREF _Toc191543063 \h </w:instrText>
             </w:r>
             <w:r>
               <w:rPr>
@@ -4973,7 +4973,7 @@
               <w:noProof/>
             </w:rPr>
           </w:pPr>
-          <w:hyperlink w:anchor="_Toc189507462" w:history="1">
+          <w:hyperlink w:anchor="_Toc191543064" w:history="1">
             <w:r>
               <w:rPr>
                 <w:rStyle w:val="Lienhypertexte"/>
@@ -5020,7 +5020,7 @@
                 <w:noProof/>
                 <w:webHidden/>
               </w:rPr>
-              <w:instrText xml:space="preserve"> PAGEREF _Toc189507462 \h </w:instrText>
+              <w:instrText xml:space="preserve"> PAGEREF _Toc191543064 \h </w:instrText>
             </w:r>
             <w:r>
               <w:rPr>
@@ -5063,7 +5063,7 @@
               <w:noProof/>
             </w:rPr>
           </w:pPr>
-          <w:hyperlink w:anchor="_Toc189507463" w:history="1">
+          <w:hyperlink w:anchor="_Toc191543065" w:history="1">
             <w:r>
               <w:rPr>
                 <w:rStyle w:val="Lienhypertexte"/>
@@ -5110,7 +5110,7 @@
                 <w:noProof/>
                 <w:webHidden/>
               </w:rPr>
-              <w:instrText xml:space="preserve"> PAGEREF _Toc189507463 \h </w:instrText>
+              <w:instrText xml:space="preserve"> PAGEREF _Toc191543065 \h </w:instrText>
             </w:r>
             <w:r>
               <w:rPr>
@@ -5131,6 +5131,186 @@
                 <w:webHidden/>
               </w:rPr>
               <w:t>23</w:t>
+            </w:r>
+            <w:r>
+              <w:rPr>
+                <w:noProof/>
+                <w:webHidden/>
+              </w:rPr>
+              <w:fldChar w:fldCharType="end"/>
+            </w:r>
+          </w:hyperlink>
+        </w:p>
+        <w:p>
+          <w:pPr>
+            <w:pStyle w:val="TM3"/>
+            <w:tabs>
+              <w:tab w:val="left" w:pos="1320"/>
+              <w:tab w:val="right" w:leader="dot" w:pos="9396"/>
+            </w:tabs>
+            <w:rPr>
+              <w:rFonts w:eastAsiaTheme="minorEastAsia"/>
+              <w:noProof/>
+            </w:rPr>
+          </w:pPr>
+          <w:hyperlink w:anchor="_Toc191543066" w:history="1">
+            <w:r>
+              <w:rPr>
+                <w:rStyle w:val="Lienhypertexte"/>
+                <w:rFonts w:ascii="Times New Roman" w:hAnsi="Times New Roman" w:cs="Times New Roman"/>
+                <w:b/>
+                <w:noProof/>
+                <w:lang w:val="fr-FR"/>
+              </w:rPr>
+              <w:t>2.6.1.</w:t>
+            </w:r>
+            <w:r>
+              <w:rPr>
+                <w:rFonts w:eastAsiaTheme="minorEastAsia"/>
+                <w:noProof/>
+              </w:rPr>
+              <w:tab/>
+            </w:r>
+            <w:r>
+              <w:rPr>
+                <w:rStyle w:val="Lienhypertexte"/>
+                <w:rFonts w:ascii="Times New Roman" w:hAnsi="Times New Roman" w:cs="Times New Roman"/>
+                <w:b/>
+                <w:noProof/>
+                <w:lang w:val="fr-FR"/>
+              </w:rPr>
+              <w:t>Historique et évolution d’Ethereum</w:t>
+            </w:r>
+            <w:r>
+              <w:rPr>
+                <w:noProof/>
+                <w:webHidden/>
+              </w:rPr>
+              <w:tab/>
+            </w:r>
+            <w:r>
+              <w:rPr>
+                <w:noProof/>
+                <w:webHidden/>
+              </w:rPr>
+              <w:fldChar w:fldCharType="begin"/>
+            </w:r>
+            <w:r>
+              <w:rPr>
+                <w:noProof/>
+                <w:webHidden/>
+              </w:rPr>
+              <w:instrText xml:space="preserve"> PAGEREF _Toc191543066 \h </w:instrText>
+            </w:r>
+            <w:r>
+              <w:rPr>
+                <w:noProof/>
+                <w:webHidden/>
+              </w:rPr>
+            </w:r>
+            <w:r>
+              <w:rPr>
+                <w:noProof/>
+                <w:webHidden/>
+              </w:rPr>
+              <w:fldChar w:fldCharType="separate"/>
+            </w:r>
+            <w:r>
+              <w:rPr>
+                <w:noProof/>
+                <w:webHidden/>
+              </w:rPr>
+              <w:t>23</w:t>
+            </w:r>
+            <w:r>
+              <w:rPr>
+                <w:noProof/>
+                <w:webHidden/>
+              </w:rPr>
+              <w:fldChar w:fldCharType="end"/>
+            </w:r>
+          </w:hyperlink>
+        </w:p>
+        <w:p>
+          <w:pPr>
+            <w:pStyle w:val="TM3"/>
+            <w:tabs>
+              <w:tab w:val="left" w:pos="1320"/>
+              <w:tab w:val="right" w:leader="dot" w:pos="9396"/>
+            </w:tabs>
+            <w:rPr>
+              <w:rFonts w:eastAsiaTheme="minorEastAsia"/>
+              <w:noProof/>
+            </w:rPr>
+          </w:pPr>
+          <w:hyperlink w:anchor="_Toc191543067" w:history="1">
+            <w:r>
+              <w:rPr>
+                <w:rStyle w:val="Lienhypertexte"/>
+                <w:rFonts w:ascii="Times New Roman" w:hAnsi="Times New Roman" w:cs="Times New Roman"/>
+                <w:b/>
+                <w:noProof/>
+                <w:lang w:val="fr-FR"/>
+              </w:rPr>
+              <w:t>2.6.2.</w:t>
+            </w:r>
+            <w:r>
+              <w:rPr>
+                <w:rFonts w:eastAsiaTheme="minorEastAsia"/>
+                <w:noProof/>
+              </w:rPr>
+              <w:tab/>
+            </w:r>
+            <w:r>
+              <w:rPr>
+                <w:rStyle w:val="Lienhypertexte"/>
+                <w:rFonts w:ascii="Times New Roman" w:hAnsi="Times New Roman" w:cs="Times New Roman"/>
+                <w:b/>
+                <w:noProof/>
+                <w:lang w:val="fr-FR"/>
+              </w:rPr>
+              <w:t>Architecture et fonctionnement d’Ethereum</w:t>
+            </w:r>
+            <w:r>
+              <w:rPr>
+                <w:noProof/>
+                <w:webHidden/>
+              </w:rPr>
+              <w:tab/>
+            </w:r>
+            <w:r>
+              <w:rPr>
+                <w:noProof/>
+                <w:webHidden/>
+              </w:rPr>
+              <w:fldChar w:fldCharType="begin"/>
+            </w:r>
+            <w:r>
+              <w:rPr>
+                <w:noProof/>
+                <w:webHidden/>
+              </w:rPr>
+              <w:instrText xml:space="preserve"> PAGEREF _Toc191543067 \h </w:instrText>
+            </w:r>
+            <w:r>
+              <w:rPr>
+                <w:noProof/>
+                <w:webHidden/>
+              </w:rPr>
+            </w:r>
+            <w:r>
+              <w:rPr>
+                <w:noProof/>
+                <w:webHidden/>
+              </w:rPr>
+              <w:fldChar w:fldCharType="separate"/>
+            </w:r>
+            <w:r>
+              <w:rPr>
+                <w:noProof/>
+                <w:webHidden/>
+              </w:rPr>
+              <w:t>24</w:t>
             </w:r>
             <w:r>
               <w:rPr>
@@ -5152,7 +5332,7 @@
               <w:noProof/>
             </w:rPr>
           </w:pPr>
-          <w:hyperlink w:anchor="_Toc189507464" w:history="1">
+          <w:hyperlink w:anchor="_Toc191543068" w:history="1">
             <w:r>
               <w:rPr>
                 <w:rStyle w:val="Lienhypertexte"/>
@@ -5182,7 +5362,7 @@
                 <w:noProof/>
                 <w:webHidden/>
               </w:rPr>
-              <w:instrText xml:space="preserve"> PAGEREF _Toc189507464 \h </w:instrText>
+              <w:instrText xml:space="preserve"> PAGEREF _Toc191543068 \h </w:instrText>
             </w:r>
             <w:r>
               <w:rPr>
@@ -5225,7 +5405,7 @@
               <w:noProof/>
             </w:rPr>
           </w:pPr>
-          <w:hyperlink w:anchor="_Toc189507465" w:history="1">
+          <w:hyperlink w:anchor="_Toc191543069" w:history="1">
             <w:r>
               <w:rPr>
                 <w:rStyle w:val="Lienhypertexte"/>
@@ -5272,7 +5452,7 @@
                 <w:noProof/>
                 <w:webHidden/>
               </w:rPr>
-              <w:instrText xml:space="preserve"> PAGEREF _Toc189507465 \h </w:instrText>
+              <w:instrText xml:space="preserve"> PAGEREF _Toc191543069 \h </w:instrText>
             </w:r>
             <w:r>
               <w:rPr>
@@ -5315,7 +5495,7 @@
               <w:noProof/>
             </w:rPr>
           </w:pPr>
-          <w:hyperlink w:anchor="_Toc189507466" w:history="1">
+          <w:hyperlink w:anchor="_Toc191543070" w:history="1">
             <w:r>
               <w:rPr>
                 <w:rStyle w:val="Lienhypertexte"/>
@@ -5362,7 +5542,7 @@
                 <w:noProof/>
                 <w:webHidden/>
               </w:rPr>
-              <w:instrText xml:space="preserve"> PAGEREF _Toc189507466 \h </w:instrText>
+              <w:instrText xml:space="preserve"> PAGEREF _Toc191543070 \h </w:instrText>
             </w:r>
             <w:r>
               <w:rPr>
@@ -5405,7 +5585,7 @@
               <w:noProof/>
             </w:rPr>
           </w:pPr>
-          <w:hyperlink w:anchor="_Toc189507467" w:history="1">
+          <w:hyperlink w:anchor="_Toc191543071" w:history="1">
             <w:r>
               <w:rPr>
                 <w:rStyle w:val="Lienhypertexte"/>
@@ -5452,7 +5632,7 @@
                 <w:noProof/>
                 <w:webHidden/>
               </w:rPr>
-              <w:instrText xml:space="preserve"> PAGEREF _Toc189507467 \h </w:instrText>
+              <w:instrText xml:space="preserve"> PAGEREF _Toc191543071 \h </w:instrText>
             </w:r>
             <w:r>
               <w:rPr>
@@ -5495,7 +5675,7 @@
               <w:noProof/>
             </w:rPr>
           </w:pPr>
-          <w:hyperlink w:anchor="_Toc189507468" w:history="1">
+          <w:hyperlink w:anchor="_Toc191543072" w:history="1">
             <w:r>
               <w:rPr>
                 <w:rStyle w:val="Lienhypertexte"/>
@@ -5542,7 +5722,7 @@
                 <w:noProof/>
                 <w:webHidden/>
               </w:rPr>
-              <w:instrText xml:space="preserve"> PAGEREF _Toc189507468 \h </w:instrText>
+              <w:instrText xml:space="preserve"> PAGEREF _Toc191543072 \h </w:instrText>
             </w:r>
             <w:r>
               <w:rPr>
@@ -5584,7 +5764,7 @@
               <w:noProof/>
             </w:rPr>
           </w:pPr>
-          <w:hyperlink w:anchor="_Toc189507469" w:history="1">
+          <w:hyperlink w:anchor="_Toc191543073" w:history="1">
             <w:r>
               <w:rPr>
                 <w:rStyle w:val="Lienhypertexte"/>
@@ -5614,7 +5794,7 @@
                 <w:noProof/>
                 <w:webHidden/>
               </w:rPr>
-              <w:instrText xml:space="preserve"> PAGEREF _Toc189507469 \h </w:instrText>
+              <w:instrText xml:space="preserve"> PAGEREF _Toc191543073 \h </w:instrText>
             </w:r>
             <w:r>
               <w:rPr>
@@ -5656,7 +5836,7 @@
               <w:noProof/>
             </w:rPr>
           </w:pPr>
-          <w:hyperlink w:anchor="_Toc189507470" w:history="1">
+          <w:hyperlink w:anchor="_Toc191543074" w:history="1">
             <w:r>
               <w:rPr>
                 <w:rStyle w:val="Lienhypertexte"/>
@@ -5686,7 +5866,7 @@
                 <w:noProof/>
                 <w:webHidden/>
               </w:rPr>
-              <w:instrText xml:space="preserve"> PAGEREF _Toc189507470 \h </w:instrText>
+              <w:instrText xml:space="preserve"> PAGEREF _Toc191543074 \h </w:instrText>
             </w:r>
             <w:r>
               <w:rPr>
@@ -5729,7 +5909,7 @@
               <w:noProof/>
             </w:rPr>
           </w:pPr>
-          <w:hyperlink w:anchor="_Toc189507471" w:history="1">
+          <w:hyperlink w:anchor="_Toc191543075" w:history="1">
             <w:r>
               <w:rPr>
                 <w:rStyle w:val="Lienhypertexte"/>
@@ -5776,7 +5956,7 @@
                 <w:noProof/>
                 <w:webHidden/>
               </w:rPr>
-              <w:instrText xml:space="preserve"> PAGEREF _Toc189507471 \h </w:instrText>
+              <w:instrText xml:space="preserve"> PAGEREF _Toc191543075 \h </w:instrText>
             </w:r>
             <w:r>
               <w:rPr>
@@ -5819,7 +5999,7 @@
               <w:noProof/>
             </w:rPr>
           </w:pPr>
-          <w:hyperlink w:anchor="_Toc189507472" w:history="1">
+          <w:hyperlink w:anchor="_Toc191543076" w:history="1">
             <w:r>
               <w:rPr>
                 <w:rStyle w:val="Lienhypertexte"/>
@@ -5866,7 +6046,7 @@
                 <w:noProof/>
                 <w:webHidden/>
               </w:rPr>
-              <w:instrText xml:space="preserve"> PAGEREF _Toc189507472 \h </w:instrText>
+              <w:instrText xml:space="preserve"> PAGEREF _Toc191543076 \h </w:instrText>
             </w:r>
             <w:r>
               <w:rPr>
@@ -5909,7 +6089,7 @@
               <w:noProof/>
             </w:rPr>
           </w:pPr>
-          <w:hyperlink w:anchor="_Toc189507473" w:history="1">
+          <w:hyperlink w:anchor="_Toc191543077" w:history="1">
             <w:r>
               <w:rPr>
                 <w:rStyle w:val="Lienhypertexte"/>
@@ -5956,7 +6136,7 @@
                 <w:noProof/>
                 <w:webHidden/>
               </w:rPr>
-              <w:instrText xml:space="preserve"> PAGEREF _Toc189507473 \h </w:instrText>
+              <w:instrText xml:space="preserve"> PAGEREF _Toc191543077 \h </w:instrText>
             </w:r>
             <w:r>
               <w:rPr>
@@ -5998,7 +6178,7 @@
               <w:noProof/>
             </w:rPr>
           </w:pPr>
-          <w:hyperlink w:anchor="_Toc189507474" w:history="1">
+          <w:hyperlink w:anchor="_Toc191543078" w:history="1">
             <w:r>
               <w:rPr>
                 <w:rStyle w:val="Lienhypertexte"/>
@@ -6028,7 +6208,7 @@
                 <w:noProof/>
                 <w:webHidden/>
               </w:rPr>
-              <w:instrText xml:space="preserve"> PAGEREF _Toc189507474 \h </w:instrText>
+              <w:instrText xml:space="preserve"> PAGEREF _Toc191543078 \h </w:instrText>
             </w:r>
             <w:r>
               <w:rPr>
@@ -6070,7 +6250,7 @@
               <w:noProof/>
             </w:rPr>
           </w:pPr>
-          <w:hyperlink w:anchor="_Toc189507475" w:history="1">
+          <w:hyperlink w:anchor="_Toc191543079" w:history="1">
             <w:r>
               <w:rPr>
                 <w:rStyle w:val="Lienhypertexte"/>
@@ -6100,7 +6280,7 @@
                 <w:noProof/>
                 <w:webHidden/>
               </w:rPr>
-              <w:instrText xml:space="preserve"> PAGEREF _Toc189507475 \h </w:instrText>
+              <w:instrText xml:space="preserve"> PAGEREF _Toc191543079 \h </w:instrText>
             </w:r>
             <w:r>
               <w:rPr>
@@ -6142,7 +6322,7 @@
               <w:noProof/>
             </w:rPr>
           </w:pPr>
-          <w:hyperlink w:anchor="_Toc189507476" w:history="1">
+          <w:hyperlink w:anchor="_Toc191543080" w:history="1">
             <w:r>
               <w:rPr>
                 <w:rStyle w:val="Lienhypertexte"/>
@@ -6172,7 +6352,7 @@
                 <w:noProof/>
                 <w:webHidden/>
               </w:rPr>
-              <w:instrText xml:space="preserve"> PAGEREF _Toc189507476 \h </w:instrText>
+              <w:instrText xml:space="preserve"> PAGEREF _Toc191543080 \h </w:instrText>
             </w:r>
             <w:r>
               <w:rPr>
@@ -6260,7 +6440,7 @@
         </w:rPr>
       </w:pPr>
       <w:bookmarkStart w:id="7" w:name="_Toc184475245"/>
-      <w:bookmarkStart w:id="8" w:name="_Toc189507444"/>
+      <w:bookmarkStart w:id="8" w:name="_Toc191543046"/>
       <w:r>
         <w:rPr>
           <w:rFonts w:ascii="Times New Roman" w:eastAsiaTheme="majorEastAsia" w:hAnsi="Times New Roman" w:cs="Times New Roman"/>
@@ -6314,7 +6494,7 @@
         </w:rPr>
         <w:fldChar w:fldCharType="separate"/>
       </w:r>
-      <w:hyperlink w:anchor="_Toc187153651" w:history="1">
+      <w:hyperlink w:anchor="_Toc191543081" w:history="1">
         <w:r>
           <w:rPr>
             <w:rStyle w:val="Lienhypertexte"/>
@@ -6353,7 +6533,7 @@
             <w:noProof/>
             <w:webHidden/>
           </w:rPr>
-          <w:instrText xml:space="preserve"> PAGEREF _Toc187153651 \h </w:instrText>
+          <w:instrText xml:space="preserve"> PAGEREF _Toc191543081 \h </w:instrText>
         </w:r>
         <w:r>
           <w:rPr>
@@ -6395,7 +6575,7 @@
           <w:noProof/>
         </w:rPr>
       </w:pPr>
-      <w:hyperlink w:anchor="_Toc187153652" w:history="1">
+      <w:hyperlink w:anchor="_Toc191543082" w:history="1">
         <w:r>
           <w:rPr>
             <w:rStyle w:val="Lienhypertexte"/>
@@ -6434,7 +6614,7 @@
             <w:noProof/>
             <w:webHidden/>
           </w:rPr>
-          <w:instrText xml:space="preserve"> PAGEREF _Toc187153652 \h </w:instrText>
+          <w:instrText xml:space="preserve"> PAGEREF _Toc191543082 \h </w:instrText>
         </w:r>
         <w:r>
           <w:rPr>
@@ -6476,7 +6656,7 @@
           <w:noProof/>
         </w:rPr>
       </w:pPr>
-      <w:hyperlink w:anchor="_Toc187153653" w:history="1">
+      <w:hyperlink w:anchor="_Toc191543083" w:history="1">
         <w:r>
           <w:rPr>
             <w:rStyle w:val="Lienhypertexte"/>
@@ -6515,7 +6695,7 @@
             <w:noProof/>
             <w:webHidden/>
           </w:rPr>
-          <w:instrText xml:space="preserve"> PAGEREF _Toc187153653 \h </w:instrText>
+          <w:instrText xml:space="preserve"> PAGEREF _Toc191543083 \h </w:instrText>
         </w:r>
         <w:r>
           <w:rPr>
@@ -6557,7 +6737,7 @@
           <w:noProof/>
         </w:rPr>
       </w:pPr>
-      <w:hyperlink w:anchor="_Toc187153654" w:history="1">
+      <w:hyperlink w:anchor="_Toc191543084" w:history="1">
         <w:r>
           <w:rPr>
             <w:rStyle w:val="Lienhypertexte"/>
@@ -6596,7 +6776,7 @@
             <w:noProof/>
             <w:webHidden/>
           </w:rPr>
-          <w:instrText xml:space="preserve"> PAGEREF _Toc187153654 \h </w:instrText>
+          <w:instrText xml:space="preserve"> PAGEREF _Toc191543084 \h </w:instrText>
         </w:r>
         <w:r>
           <w:rPr>
@@ -6638,7 +6818,7 @@
           <w:noProof/>
         </w:rPr>
       </w:pPr>
-      <w:hyperlink w:anchor="_Toc187153655" w:history="1">
+      <w:hyperlink w:anchor="_Toc191543085" w:history="1">
         <w:r>
           <w:rPr>
             <w:rStyle w:val="Lienhypertexte"/>
@@ -6656,7 +6836,7 @@
             <w:noProof/>
             <w:lang w:val="fr-FR"/>
           </w:rPr>
-          <w:t xml:space="preserve"> Mécanisme de fonctionnement global de la blockchain [14]</w:t>
+          <w:t xml:space="preserve"> Mécanisme de fonctionnement global de la blockchain [20]</w:t>
         </w:r>
         <w:r>
           <w:rPr>
@@ -6677,7 +6857,7 @@
             <w:noProof/>
             <w:webHidden/>
           </w:rPr>
-          <w:instrText xml:space="preserve"> PAGEREF _Toc187153655 \h </w:instrText>
+          <w:instrText xml:space="preserve"> PAGEREF _Toc191543085 \h </w:instrText>
         </w:r>
         <w:r>
           <w:rPr>
@@ -6710,6 +6890,330 @@
     </w:p>
     <w:p>
       <w:pPr>
+        <w:pStyle w:val="Tabledesillustrations"/>
+        <w:tabs>
+          <w:tab w:val="right" w:leader="dot" w:pos="9396"/>
+        </w:tabs>
+        <w:rPr>
+          <w:rFonts w:eastAsiaTheme="minorEastAsia"/>
+          <w:noProof/>
+        </w:rPr>
+      </w:pPr>
+      <w:hyperlink w:anchor="_Toc191543086" w:history="1">
+        <w:r>
+          <w:rPr>
+            <w:rStyle w:val="Lienhypertexte"/>
+            <w:rFonts w:ascii="Times New Roman" w:hAnsi="Times New Roman" w:cs="Times New Roman"/>
+            <w:b/>
+            <w:noProof/>
+            <w:lang w:val="fr-FR"/>
+          </w:rPr>
+          <w:t>Figure 6</w:t>
+        </w:r>
+        <w:r>
+          <w:rPr>
+            <w:rStyle w:val="Lienhypertexte"/>
+            <w:rFonts w:ascii="Times New Roman" w:hAnsi="Times New Roman" w:cs="Times New Roman"/>
+            <w:noProof/>
+            <w:lang w:val="fr-FR"/>
+          </w:rPr>
+          <w:t xml:space="preserve"> : Exemple d’un contrat intelligent dénommé « Owner »</w:t>
+        </w:r>
+        <w:r>
+          <w:rPr>
+            <w:noProof/>
+            <w:webHidden/>
+          </w:rPr>
+          <w:tab/>
+        </w:r>
+        <w:r>
+          <w:rPr>
+            <w:noProof/>
+            <w:webHidden/>
+          </w:rPr>
+          <w:fldChar w:fldCharType="begin"/>
+        </w:r>
+        <w:r>
+          <w:rPr>
+            <w:noProof/>
+            <w:webHidden/>
+          </w:rPr>
+          <w:instrText xml:space="preserve"> PAGEREF _Toc191543086 \h </w:instrText>
+        </w:r>
+        <w:r>
+          <w:rPr>
+            <w:noProof/>
+            <w:webHidden/>
+          </w:rPr>
+        </w:r>
+        <w:r>
+          <w:rPr>
+            <w:noProof/>
+            <w:webHidden/>
+          </w:rPr>
+          <w:fldChar w:fldCharType="separate"/>
+        </w:r>
+        <w:r>
+          <w:rPr>
+            <w:noProof/>
+            <w:webHidden/>
+          </w:rPr>
+          <w:t>22</w:t>
+        </w:r>
+        <w:r>
+          <w:rPr>
+            <w:noProof/>
+            <w:webHidden/>
+          </w:rPr>
+          <w:fldChar w:fldCharType="end"/>
+        </w:r>
+      </w:hyperlink>
+    </w:p>
+    <w:p>
+      <w:pPr>
+        <w:pStyle w:val="Tabledesillustrations"/>
+        <w:tabs>
+          <w:tab w:val="right" w:leader="dot" w:pos="9396"/>
+        </w:tabs>
+        <w:rPr>
+          <w:rFonts w:eastAsiaTheme="minorEastAsia"/>
+          <w:noProof/>
+        </w:rPr>
+      </w:pPr>
+      <w:hyperlink w:anchor="_Toc191543087" w:history="1">
+        <w:r>
+          <w:rPr>
+            <w:rStyle w:val="Lienhypertexte"/>
+            <w:rFonts w:ascii="Times New Roman" w:hAnsi="Times New Roman" w:cs="Times New Roman"/>
+            <w:b/>
+            <w:noProof/>
+            <w:lang w:val="fr-FR"/>
+          </w:rPr>
+          <w:t>Figure 7</w:t>
+        </w:r>
+        <w:r>
+          <w:rPr>
+            <w:rStyle w:val="Lienhypertexte"/>
+            <w:rFonts w:ascii="Times New Roman" w:hAnsi="Times New Roman" w:cs="Times New Roman"/>
+            <w:noProof/>
+            <w:lang w:val="fr-FR"/>
+          </w:rPr>
+          <w:t xml:space="preserve"> : Architecture en couches de la blockchain Ethereum [34]</w:t>
+        </w:r>
+        <w:r>
+          <w:rPr>
+            <w:noProof/>
+            <w:webHidden/>
+          </w:rPr>
+          <w:tab/>
+        </w:r>
+        <w:r>
+          <w:rPr>
+            <w:noProof/>
+            <w:webHidden/>
+          </w:rPr>
+          <w:fldChar w:fldCharType="begin"/>
+        </w:r>
+        <w:r>
+          <w:rPr>
+            <w:noProof/>
+            <w:webHidden/>
+          </w:rPr>
+          <w:instrText xml:space="preserve"> PAGEREF _Toc191543087 \h </w:instrText>
+        </w:r>
+        <w:r>
+          <w:rPr>
+            <w:noProof/>
+            <w:webHidden/>
+          </w:rPr>
+        </w:r>
+        <w:r>
+          <w:rPr>
+            <w:noProof/>
+            <w:webHidden/>
+          </w:rPr>
+          <w:fldChar w:fldCharType="separate"/>
+        </w:r>
+        <w:r>
+          <w:rPr>
+            <w:noProof/>
+            <w:webHidden/>
+          </w:rPr>
+          <w:t>25</w:t>
+        </w:r>
+        <w:r>
+          <w:rPr>
+            <w:noProof/>
+            <w:webHidden/>
+          </w:rPr>
+          <w:fldChar w:fldCharType="end"/>
+        </w:r>
+      </w:hyperlink>
+    </w:p>
+    <w:p>
+      <w:pPr>
+        <w:pStyle w:val="Tabledesillustrations"/>
+        <w:tabs>
+          <w:tab w:val="right" w:leader="dot" w:pos="9396"/>
+        </w:tabs>
+        <w:rPr>
+          <w:rFonts w:eastAsiaTheme="minorEastAsia"/>
+          <w:noProof/>
+        </w:rPr>
+      </w:pPr>
+      <w:hyperlink w:anchor="_Toc191543088" w:history="1">
+        <w:r>
+          <w:rPr>
+            <w:rStyle w:val="Lienhypertexte"/>
+            <w:rFonts w:ascii="Times New Roman" w:hAnsi="Times New Roman" w:cs="Times New Roman"/>
+            <w:b/>
+            <w:noProof/>
+            <w:lang w:val="fr-FR"/>
+          </w:rPr>
+          <w:t>Figure 8</w:t>
+        </w:r>
+        <w:r>
+          <w:rPr>
+            <w:rStyle w:val="Lienhypertexte"/>
+            <w:rFonts w:ascii="Times New Roman" w:hAnsi="Times New Roman" w:cs="Times New Roman"/>
+            <w:noProof/>
+            <w:lang w:val="fr-FR"/>
+          </w:rPr>
+          <w:t xml:space="preserve"> :Schéma simplifié d'un nœud de moteur d’exécution couplé au client de consensus dans un réseau Ethereum</w:t>
+        </w:r>
+        <w:r>
+          <w:rPr>
+            <w:noProof/>
+            <w:webHidden/>
+          </w:rPr>
+          <w:tab/>
+        </w:r>
+        <w:r>
+          <w:rPr>
+            <w:noProof/>
+            <w:webHidden/>
+          </w:rPr>
+          <w:fldChar w:fldCharType="begin"/>
+        </w:r>
+        <w:r>
+          <w:rPr>
+            <w:noProof/>
+            <w:webHidden/>
+          </w:rPr>
+          <w:instrText xml:space="preserve"> PAGEREF _Toc191543088 \h </w:instrText>
+        </w:r>
+        <w:r>
+          <w:rPr>
+            <w:noProof/>
+            <w:webHidden/>
+          </w:rPr>
+        </w:r>
+        <w:r>
+          <w:rPr>
+            <w:noProof/>
+            <w:webHidden/>
+          </w:rPr>
+          <w:fldChar w:fldCharType="separate"/>
+        </w:r>
+        <w:r>
+          <w:rPr>
+            <w:noProof/>
+            <w:webHidden/>
+          </w:rPr>
+          <w:t>26</w:t>
+        </w:r>
+        <w:r>
+          <w:rPr>
+            <w:noProof/>
+            <w:webHidden/>
+          </w:rPr>
+          <w:fldChar w:fldCharType="end"/>
+        </w:r>
+      </w:hyperlink>
+    </w:p>
+    <w:p>
+      <w:pPr>
+        <w:pStyle w:val="Tabledesillustrations"/>
+        <w:tabs>
+          <w:tab w:val="right" w:leader="dot" w:pos="9396"/>
+        </w:tabs>
+        <w:rPr>
+          <w:rFonts w:eastAsiaTheme="minorEastAsia"/>
+          <w:noProof/>
+        </w:rPr>
+      </w:pPr>
+      <w:hyperlink w:anchor="_Toc191543089" w:history="1">
+        <w:r>
+          <w:rPr>
+            <w:rStyle w:val="Lienhypertexte"/>
+            <w:rFonts w:ascii="Times New Roman" w:hAnsi="Times New Roman" w:cs="Times New Roman"/>
+            <w:b/>
+            <w:noProof/>
+            <w:lang w:val="fr-FR"/>
+          </w:rPr>
+          <w:t>Figure 9</w:t>
+        </w:r>
+        <w:r>
+          <w:rPr>
+            <w:rStyle w:val="Lienhypertexte"/>
+            <w:rFonts w:ascii="Times New Roman" w:hAnsi="Times New Roman" w:cs="Times New Roman"/>
+            <w:noProof/>
+            <w:lang w:val="fr-FR"/>
+          </w:rPr>
+          <w:t xml:space="preserve"> : Etat simplifié d'un compte Ethereum</w:t>
+        </w:r>
+        <w:r>
+          <w:rPr>
+            <w:noProof/>
+            <w:webHidden/>
+          </w:rPr>
+          <w:tab/>
+        </w:r>
+        <w:r>
+          <w:rPr>
+            <w:noProof/>
+            <w:webHidden/>
+          </w:rPr>
+          <w:fldChar w:fldCharType="begin"/>
+        </w:r>
+        <w:r>
+          <w:rPr>
+            <w:noProof/>
+            <w:webHidden/>
+          </w:rPr>
+          <w:instrText xml:space="preserve"> PAGEREF _Toc191543089 \h </w:instrText>
+        </w:r>
+        <w:r>
+          <w:rPr>
+            <w:noProof/>
+            <w:webHidden/>
+          </w:rPr>
+        </w:r>
+        <w:r>
+          <w:rPr>
+            <w:noProof/>
+            <w:webHidden/>
+          </w:rPr>
+          <w:fldChar w:fldCharType="separate"/>
+        </w:r>
+        <w:r>
+          <w:rPr>
+            <w:noProof/>
+            <w:webHidden/>
+          </w:rPr>
+          <w:t>28</w:t>
+        </w:r>
+        <w:r>
+          <w:rPr>
+            <w:noProof/>
+            <w:webHidden/>
+          </w:rPr>
+          <w:fldChar w:fldCharType="end"/>
+        </w:r>
+      </w:hyperlink>
+    </w:p>
+    <w:p>
+      <w:pPr>
         <w:jc w:val="both"/>
         <w:rPr>
           <w:rFonts w:ascii="Times New Roman" w:hAnsi="Times New Roman" w:cs="Times New Roman"/>
@@ -6774,7 +7278,7 @@
         </w:rPr>
       </w:pPr>
       <w:bookmarkStart w:id="9" w:name="_Toc184475246"/>
-      <w:bookmarkStart w:id="10" w:name="_Toc189507445"/>
+      <w:bookmarkStart w:id="10" w:name="_Toc191543047"/>
       <w:r>
         <w:rPr>
           <w:rFonts w:ascii="Times New Roman" w:eastAsiaTheme="majorEastAsia" w:hAnsi="Times New Roman" w:cs="Times New Roman"/>
@@ -6792,6 +7296,114 @@
     </w:p>
     <w:p>
       <w:pPr>
+        <w:pStyle w:val="Tabledesillustrations"/>
+        <w:tabs>
+          <w:tab w:val="right" w:leader="dot" w:pos="9396"/>
+        </w:tabs>
+        <w:rPr>
+          <w:rFonts w:eastAsiaTheme="minorEastAsia"/>
+          <w:noProof/>
+        </w:rPr>
+      </w:pPr>
+      <w:r>
+        <w:rPr>
+          <w:rFonts w:ascii="Times New Roman" w:hAnsi="Times New Roman" w:cs="Times New Roman"/>
+          <w:sz w:val="24"/>
+          <w:szCs w:val="24"/>
+          <w:lang w:val="fr-FR"/>
+        </w:rPr>
+        <w:fldChar w:fldCharType="begin"/>
+      </w:r>
+      <w:r>
+        <w:rPr>
+          <w:rFonts w:ascii="Times New Roman" w:hAnsi="Times New Roman" w:cs="Times New Roman"/>
+          <w:sz w:val="24"/>
+          <w:szCs w:val="24"/>
+          <w:lang w:val="fr-FR"/>
+        </w:rPr>
+        <w:instrText xml:space="preserve"> TOC \h \z \c "Tableau" </w:instrText>
+      </w:r>
+      <w:r>
+        <w:rPr>
+          <w:rFonts w:ascii="Times New Roman" w:hAnsi="Times New Roman" w:cs="Times New Roman"/>
+          <w:sz w:val="24"/>
+          <w:szCs w:val="24"/>
+          <w:lang w:val="fr-FR"/>
+        </w:rPr>
+        <w:fldChar w:fldCharType="separate"/>
+      </w:r>
+      <w:hyperlink w:anchor="_Toc191543123" w:history="1">
+        <w:r>
+          <w:rPr>
+            <w:rStyle w:val="Lienhypertexte"/>
+            <w:rFonts w:ascii="Times New Roman" w:hAnsi="Times New Roman" w:cs="Times New Roman"/>
+            <w:b/>
+            <w:noProof/>
+            <w:lang w:val="fr-FR"/>
+          </w:rPr>
+          <w:t>Tableau 1</w:t>
+        </w:r>
+        <w:r>
+          <w:rPr>
+            <w:rStyle w:val="Lienhypertexte"/>
+            <w:rFonts w:ascii="Times New Roman" w:hAnsi="Times New Roman" w:cs="Times New Roman"/>
+            <w:noProof/>
+            <w:lang w:val="fr-FR"/>
+          </w:rPr>
+          <w:t xml:space="preserve"> : Analyse comparative de quelques méthodes d'authentification de documents</w:t>
+        </w:r>
+        <w:r>
+          <w:rPr>
+            <w:noProof/>
+            <w:webHidden/>
+          </w:rPr>
+          <w:tab/>
+        </w:r>
+        <w:r>
+          <w:rPr>
+            <w:noProof/>
+            <w:webHidden/>
+          </w:rPr>
+          <w:fldChar w:fldCharType="begin"/>
+        </w:r>
+        <w:r>
+          <w:rPr>
+            <w:noProof/>
+            <w:webHidden/>
+          </w:rPr>
+          <w:instrText xml:space="preserve"> PAGEREF _Toc191543123 \h </w:instrText>
+        </w:r>
+        <w:r>
+          <w:rPr>
+            <w:noProof/>
+            <w:webHidden/>
+          </w:rPr>
+        </w:r>
+        <w:r>
+          <w:rPr>
+            <w:noProof/>
+            <w:webHidden/>
+          </w:rPr>
+          <w:fldChar w:fldCharType="separate"/>
+        </w:r>
+        <w:r>
+          <w:rPr>
+            <w:noProof/>
+            <w:webHidden/>
+          </w:rPr>
+          <w:t>37</w:t>
+        </w:r>
+        <w:r>
+          <w:rPr>
+            <w:noProof/>
+            <w:webHidden/>
+          </w:rPr>
+          <w:fldChar w:fldCharType="end"/>
+        </w:r>
+      </w:hyperlink>
+    </w:p>
+    <w:p>
+      <w:pPr>
         <w:jc w:val="both"/>
         <w:rPr>
           <w:rFonts w:ascii="Times New Roman" w:hAnsi="Times New Roman" w:cs="Times New Roman"/>
@@ -6800,6 +7412,17 @@
           <w:lang w:val="fr-FR"/>
         </w:rPr>
       </w:pPr>
+      <w:r>
+        <w:rPr>
+          <w:rFonts w:ascii="Times New Roman" w:hAnsi="Times New Roman" w:cs="Times New Roman"/>
+          <w:sz w:val="24"/>
+          <w:szCs w:val="24"/>
+          <w:lang w:val="fr-FR"/>
+        </w:rPr>
+        <w:fldChar w:fldCharType="end"/>
+      </w:r>
+      <w:bookmarkStart w:id="11" w:name="_GoBack"/>
+      <w:bookmarkEnd w:id="11"/>
     </w:p>
     <w:p>
       <w:pPr>
@@ -6846,8 +7469,8 @@
           <w:lang w:val="fr-FR"/>
         </w:rPr>
       </w:pPr>
-      <w:bookmarkStart w:id="11" w:name="_Toc184475247"/>
-      <w:bookmarkStart w:id="12" w:name="_Toc189507446"/>
+      <w:bookmarkStart w:id="12" w:name="_Toc184475247"/>
+      <w:bookmarkStart w:id="13" w:name="_Toc191543048"/>
       <w:r>
         <w:rPr>
           <w:rFonts w:ascii="Times New Roman" w:eastAsiaTheme="majorEastAsia" w:hAnsi="Times New Roman" w:cs="Times New Roman"/>
@@ -6860,8 +7483,8 @@
         <w:lastRenderedPageBreak/>
         <w:t>LISTE DES SIGLES ET ABREVIATIONS</w:t>
       </w:r>
-      <w:bookmarkEnd w:id="11"/>
       <w:bookmarkEnd w:id="12"/>
+      <w:bookmarkEnd w:id="13"/>
     </w:p>
     <w:tbl>
       <w:tblPr>
@@ -7726,7 +8349,7 @@
           <w:lang w:val="fr-FR"/>
         </w:rPr>
       </w:pPr>
-      <w:bookmarkStart w:id="13" w:name="_Toc184475248"/>
+      <w:bookmarkStart w:id="14" w:name="_Toc184475248"/>
     </w:p>
     <w:p>
       <w:pPr>
@@ -7943,7 +8566,7 @@
           <w:lang w:val="fr-FR"/>
         </w:rPr>
       </w:pPr>
-      <w:bookmarkStart w:id="14" w:name="_Toc189507447"/>
+      <w:bookmarkStart w:id="15" w:name="_Toc191543049"/>
       <w:r>
         <w:rPr>
           <w:rFonts w:ascii="Times New Roman" w:eastAsiaTheme="majorEastAsia" w:hAnsi="Times New Roman" w:cs="Times New Roman"/>
@@ -7956,8 +8579,8 @@
         <w:lastRenderedPageBreak/>
         <w:t>CHAPITRE 1 : INTRODUCTION GENERALE</w:t>
       </w:r>
-      <w:bookmarkEnd w:id="13"/>
       <w:bookmarkEnd w:id="14"/>
+      <w:bookmarkEnd w:id="15"/>
     </w:p>
     <w:p>
       <w:pPr>
@@ -7971,7 +8594,7 @@
           <w:lang w:val="fr-FR"/>
         </w:rPr>
       </w:pPr>
-      <w:bookmarkStart w:id="15" w:name="_Toc184475249"/>
+      <w:bookmarkStart w:id="16" w:name="_Toc184475249"/>
       <w:r>
         <w:rPr>
           <w:rFonts w:ascii="Times New Roman" w:hAnsi="Times New Roman" w:cs="Times New Roman"/>
@@ -8761,7 +9384,7 @@
           <w:lang w:val="fr-FR"/>
         </w:rPr>
       </w:pPr>
-      <w:bookmarkStart w:id="16" w:name="_Toc189507448"/>
+      <w:bookmarkStart w:id="17" w:name="_Toc191543050"/>
       <w:r>
         <w:rPr>
           <w:rFonts w:ascii="Times New Roman" w:eastAsiaTheme="majorEastAsia" w:hAnsi="Times New Roman" w:cs="Times New Roman"/>
@@ -8773,8 +9396,8 @@
         </w:rPr>
         <w:t>Contexte et justification</w:t>
       </w:r>
-      <w:bookmarkEnd w:id="15"/>
       <w:bookmarkEnd w:id="16"/>
+      <w:bookmarkEnd w:id="17"/>
     </w:p>
     <w:p>
       <w:pPr>
@@ -11330,8 +11953,8 @@
           <w:lang w:val="fr-FR"/>
         </w:rPr>
       </w:pPr>
-      <w:bookmarkStart w:id="17" w:name="_Toc184475250"/>
-      <w:bookmarkStart w:id="18" w:name="_Toc189507449"/>
+      <w:bookmarkStart w:id="18" w:name="_Toc184475250"/>
+      <w:bookmarkStart w:id="19" w:name="_Toc191543051"/>
       <w:r>
         <w:rPr>
           <w:rFonts w:ascii="Times New Roman" w:eastAsiaTheme="majorEastAsia" w:hAnsi="Times New Roman" w:cs="Times New Roman"/>
@@ -11343,8 +11966,8 @@
         </w:rPr>
         <w:t>Problématique et hypothèses</w:t>
       </w:r>
-      <w:bookmarkEnd w:id="17"/>
       <w:bookmarkEnd w:id="18"/>
+      <w:bookmarkEnd w:id="19"/>
     </w:p>
     <w:p>
       <w:pPr>
@@ -12015,8 +12638,8 @@
           <w:lang w:val="fr-FR"/>
         </w:rPr>
       </w:pPr>
-      <w:bookmarkStart w:id="19" w:name="_Toc184475251"/>
-      <w:bookmarkStart w:id="20" w:name="_Toc189507450"/>
+      <w:bookmarkStart w:id="20" w:name="_Toc184475251"/>
+      <w:bookmarkStart w:id="21" w:name="_Toc191543052"/>
       <w:r>
         <w:rPr>
           <w:rFonts w:ascii="Times New Roman" w:eastAsiaTheme="majorEastAsia" w:hAnsi="Times New Roman" w:cs="Times New Roman"/>
@@ -12028,7 +12651,7 @@
         </w:rPr>
         <w:t xml:space="preserve">Objectif du </w:t>
       </w:r>
-      <w:bookmarkEnd w:id="19"/>
+      <w:bookmarkEnd w:id="20"/>
       <w:r>
         <w:rPr>
           <w:rFonts w:ascii="Times New Roman" w:eastAsiaTheme="majorEastAsia" w:hAnsi="Times New Roman" w:cs="Times New Roman"/>
@@ -12040,7 +12663,7 @@
         </w:rPr>
         <w:t>sujet</w:t>
       </w:r>
-      <w:bookmarkEnd w:id="20"/>
+      <w:bookmarkEnd w:id="21"/>
     </w:p>
     <w:p>
       <w:pPr>
@@ -12632,8 +13255,8 @@
           <w:lang w:val="fr-FR"/>
         </w:rPr>
       </w:pPr>
-      <w:bookmarkStart w:id="21" w:name="_Toc184475252"/>
-      <w:bookmarkStart w:id="22" w:name="_Toc189507451"/>
+      <w:bookmarkStart w:id="22" w:name="_Toc184475252"/>
+      <w:bookmarkStart w:id="23" w:name="_Toc191543053"/>
       <w:r>
         <w:rPr>
           <w:rFonts w:ascii="Times New Roman" w:eastAsiaTheme="majorEastAsia" w:hAnsi="Times New Roman" w:cs="Times New Roman"/>
@@ -12645,8 +13268,8 @@
         </w:rPr>
         <w:t>Résultats attendus</w:t>
       </w:r>
-      <w:bookmarkEnd w:id="21"/>
       <w:bookmarkEnd w:id="22"/>
+      <w:bookmarkEnd w:id="23"/>
       <w:r>
         <w:rPr>
           <w:rFonts w:ascii="Times New Roman" w:eastAsiaTheme="majorEastAsia" w:hAnsi="Times New Roman" w:cs="Times New Roman"/>
@@ -12976,8 +13599,8 @@
           <w:lang w:val="fr-FR"/>
         </w:rPr>
       </w:pPr>
-      <w:bookmarkStart w:id="23" w:name="_Toc184475253"/>
-      <w:bookmarkStart w:id="24" w:name="_Toc189507452"/>
+      <w:bookmarkStart w:id="24" w:name="_Toc184475253"/>
+      <w:bookmarkStart w:id="25" w:name="_Toc191543054"/>
       <w:r>
         <w:rPr>
           <w:rFonts w:ascii="Times New Roman" w:eastAsiaTheme="majorEastAsia" w:hAnsi="Times New Roman" w:cs="Times New Roman"/>
@@ -12990,8 +13613,8 @@
         <w:lastRenderedPageBreak/>
         <w:t>Organisation du travail</w:t>
       </w:r>
-      <w:bookmarkEnd w:id="23"/>
       <w:bookmarkEnd w:id="24"/>
+      <w:bookmarkEnd w:id="25"/>
     </w:p>
     <w:p>
       <w:pPr>
@@ -13120,7 +13743,7 @@
           <w:szCs w:val="24"/>
         </w:rPr>
         <w:drawing>
-          <wp:inline distT="0" distB="0" distL="0" distR="0" wp14:anchorId="5F67F6D3" wp14:editId="3274DB96">
+          <wp:inline distT="0" distB="0" distL="0" distR="0" wp14:anchorId="47AD3EB4" wp14:editId="5C4B6C8F">
             <wp:extent cx="5972810" cy="1585912"/>
             <wp:effectExtent l="19050" t="19050" r="8890" b="14605"/>
             <wp:docPr id="11" name="Image 11"/>
@@ -13179,7 +13802,7 @@
           <w:lang w:val="fr-FR"/>
         </w:rPr>
       </w:pPr>
-      <w:bookmarkStart w:id="25" w:name="_Toc187153651"/>
+      <w:bookmarkStart w:id="26" w:name="_Toc191543081"/>
       <w:r>
         <w:rPr>
           <w:rFonts w:ascii="Times New Roman" w:hAnsi="Times New Roman" w:cs="Times New Roman"/>
@@ -13266,7 +13889,7 @@
         </w:rPr>
         <w:t xml:space="preserve"> des travaux</w:t>
       </w:r>
-      <w:bookmarkEnd w:id="25"/>
+      <w:bookmarkEnd w:id="26"/>
     </w:p>
     <w:p>
       <w:pPr>
@@ -14908,7 +15531,7 @@
           <w:lang w:val="fr-FR"/>
         </w:rPr>
       </w:pPr>
-      <w:bookmarkStart w:id="26" w:name="_Toc184475254"/>
+      <w:bookmarkStart w:id="27" w:name="_Toc184475254"/>
     </w:p>
     <w:p>
       <w:pPr>
@@ -15115,7 +15738,7 @@
           <w:lang w:val="fr-FR"/>
         </w:rPr>
       </w:pPr>
-      <w:bookmarkStart w:id="27" w:name="_Toc189507453"/>
+      <w:bookmarkStart w:id="28" w:name="_Toc191543055"/>
       <w:r>
         <w:rPr>
           <w:rFonts w:ascii="Times New Roman" w:eastAsiaTheme="majorEastAsia" w:hAnsi="Times New Roman" w:cs="Times New Roman"/>
@@ -15139,8 +15762,8 @@
         </w:rPr>
         <w:t>TECHNOLOGIE BLOCKCHAIN</w:t>
       </w:r>
-      <w:bookmarkEnd w:id="26"/>
       <w:bookmarkEnd w:id="27"/>
+      <w:bookmarkEnd w:id="28"/>
     </w:p>
     <w:p>
       <w:pPr>
@@ -15497,8 +16120,8 @@
           <w:lang w:val="fr-FR"/>
         </w:rPr>
       </w:pPr>
-      <w:bookmarkStart w:id="28" w:name="_Toc189507454"/>
       <w:bookmarkStart w:id="29" w:name="_Toc184475255"/>
+      <w:bookmarkStart w:id="30" w:name="_Toc191543056"/>
       <w:r>
         <w:rPr>
           <w:rFonts w:ascii="Times New Roman" w:eastAsiaTheme="majorEastAsia" w:hAnsi="Times New Roman" w:cs="Times New Roman"/>
@@ -15532,7 +16155,7 @@
         </w:rPr>
         <w:t xml:space="preserve"> de la blockchain</w:t>
       </w:r>
-      <w:bookmarkEnd w:id="28"/>
+      <w:bookmarkEnd w:id="30"/>
     </w:p>
     <w:p>
       <w:pPr>
@@ -15547,7 +16170,7 @@
           <w:lang w:val="fr-FR"/>
         </w:rPr>
       </w:pPr>
-      <w:bookmarkStart w:id="30" w:name="_Toc189507455"/>
+      <w:bookmarkStart w:id="31" w:name="_Toc191543057"/>
       <w:r>
         <w:rPr>
           <w:rFonts w:ascii="Times New Roman" w:hAnsi="Times New Roman" w:cs="Times New Roman"/>
@@ -15564,7 +16187,7 @@
         </w:rPr>
         <w:t xml:space="preserve"> de la blockchain</w:t>
       </w:r>
-      <w:bookmarkEnd w:id="30"/>
+      <w:bookmarkEnd w:id="31"/>
     </w:p>
     <w:p>
       <w:pPr>
@@ -16021,7 +16644,7 @@
           <w:lang w:val="fr-FR"/>
         </w:rPr>
       </w:pPr>
-      <w:bookmarkStart w:id="31" w:name="_Toc189507456"/>
+      <w:bookmarkStart w:id="32" w:name="_Toc191543058"/>
       <w:r>
         <w:rPr>
           <w:rFonts w:ascii="Times New Roman" w:hAnsi="Times New Roman" w:cs="Times New Roman"/>
@@ -16046,7 +16669,7 @@
         </w:rPr>
         <w:t xml:space="preserve"> de la blockchain</w:t>
       </w:r>
-      <w:bookmarkEnd w:id="31"/>
+      <w:bookmarkEnd w:id="32"/>
     </w:p>
     <w:p>
       <w:pPr>
@@ -16950,7 +17573,7 @@
           <w:lang w:val="fr-FR"/>
         </w:rPr>
       </w:pPr>
-      <w:bookmarkStart w:id="32" w:name="_Toc189507457"/>
+      <w:bookmarkStart w:id="33" w:name="_Toc191543059"/>
       <w:r>
         <w:rPr>
           <w:rFonts w:ascii="Times New Roman" w:eastAsiaTheme="majorEastAsia" w:hAnsi="Times New Roman" w:cs="Times New Roman"/>
@@ -16962,7 +17585,7 @@
         </w:rPr>
         <w:t>Types de blockchain</w:t>
       </w:r>
-      <w:bookmarkEnd w:id="32"/>
+      <w:bookmarkEnd w:id="33"/>
     </w:p>
     <w:p>
       <w:pPr>
@@ -18369,8 +18992,8 @@
           <w:lang w:val="fr-FR"/>
         </w:rPr>
       </w:pPr>
-      <w:bookmarkStart w:id="33" w:name="_Toc189507458"/>
       <w:bookmarkStart w:id="34" w:name="_Ref190430022"/>
+      <w:bookmarkStart w:id="35" w:name="_Toc191543060"/>
       <w:r>
         <w:rPr>
           <w:rFonts w:ascii="Times New Roman" w:eastAsiaTheme="majorEastAsia" w:hAnsi="Times New Roman" w:cs="Times New Roman"/>
@@ -18382,8 +19005,8 @@
         </w:rPr>
         <w:t>Architecture de la blockchain</w:t>
       </w:r>
-      <w:bookmarkEnd w:id="33"/>
       <w:bookmarkEnd w:id="34"/>
+      <w:bookmarkEnd w:id="35"/>
     </w:p>
     <w:p>
       <w:pPr>
@@ -19419,7 +20042,7 @@
           <w:lang w:val="fr-FR"/>
         </w:rPr>
       </w:pPr>
-      <w:bookmarkStart w:id="35" w:name="_Toc189507459"/>
+      <w:bookmarkStart w:id="36" w:name="_Toc191543061"/>
       <w:r>
         <w:rPr>
           <w:rFonts w:ascii="Times New Roman" w:hAnsi="Times New Roman" w:cs="Times New Roman"/>
@@ -19436,7 +20059,7 @@
         </w:rPr>
         <w:t>cture de la blockchain</w:t>
       </w:r>
-      <w:bookmarkEnd w:id="35"/>
+      <w:bookmarkEnd w:id="36"/>
     </w:p>
     <w:p>
       <w:pPr>
@@ -19641,7 +20264,7 @@
           <w:szCs w:val="24"/>
         </w:rPr>
         <w:drawing>
-          <wp:inline distT="0" distB="0" distL="0" distR="0" wp14:anchorId="4818E8A7" wp14:editId="7EA21C5D">
+          <wp:inline distT="0" distB="0" distL="0" distR="0" wp14:anchorId="54909CBD" wp14:editId="4AD9E2FD">
             <wp:extent cx="3188677" cy="1597051"/>
             <wp:effectExtent l="0" t="0" r="0" b="3175"/>
             <wp:docPr id="2" name="Image 2"/>
@@ -19696,7 +20319,7 @@
           <w:lang w:val="fr-FR"/>
         </w:rPr>
       </w:pPr>
-      <w:bookmarkStart w:id="36" w:name="_Toc187153652"/>
+      <w:bookmarkStart w:id="37" w:name="_Toc191543082"/>
       <w:r>
         <w:rPr>
           <w:rFonts w:ascii="Times New Roman" w:hAnsi="Times New Roman" w:cs="Times New Roman"/>
@@ -19764,7 +20387,7 @@
         </w:rPr>
         <w:t xml:space="preserve"> : Réseau basé sur les Serveurs vs Réseau P2P</w:t>
       </w:r>
-      <w:bookmarkEnd w:id="36"/>
+      <w:bookmarkEnd w:id="37"/>
     </w:p>
     <w:p>
       <w:pPr>
@@ -20249,7 +20872,7 @@
           <w:szCs w:val="24"/>
         </w:rPr>
         <w:drawing>
-          <wp:inline distT="0" distB="0" distL="0" distR="0" wp14:anchorId="2C2729DA" wp14:editId="757D52A7">
+          <wp:inline distT="0" distB="0" distL="0" distR="0" wp14:anchorId="23E5E611" wp14:editId="45B7F211">
             <wp:extent cx="3391194" cy="1432684"/>
             <wp:effectExtent l="0" t="0" r="0" b="0"/>
             <wp:docPr id="3" name="Image 3"/>
@@ -20303,7 +20926,7 @@
           <w:lang w:val="fr-FR"/>
         </w:rPr>
       </w:pPr>
-      <w:bookmarkStart w:id="37" w:name="_Toc187153653"/>
+      <w:bookmarkStart w:id="38" w:name="_Toc191543083"/>
       <w:r>
         <w:rPr>
           <w:rFonts w:ascii="Times New Roman" w:hAnsi="Times New Roman" w:cs="Times New Roman"/>
@@ -20371,7 +20994,7 @@
         </w:rPr>
         <w:t xml:space="preserve"> : Exemple d'entête d'un bloc</w:t>
       </w:r>
-      <w:bookmarkEnd w:id="37"/>
+      <w:bookmarkEnd w:id="38"/>
     </w:p>
     <w:p>
       <w:pPr>
@@ -20467,7 +21090,7 @@
           <w:szCs w:val="24"/>
         </w:rPr>
         <w:drawing>
-          <wp:inline distT="0" distB="0" distL="0" distR="0" wp14:anchorId="63D8D54A" wp14:editId="107B6535">
+          <wp:inline distT="0" distB="0" distL="0" distR="0" wp14:anchorId="3CCE527D" wp14:editId="523F56DB">
             <wp:extent cx="5972810" cy="2310130"/>
             <wp:effectExtent l="0" t="0" r="8890" b="0"/>
             <wp:docPr id="4" name="Image 4"/>
@@ -20521,7 +21144,7 @@
           <w:lang w:val="fr-FR"/>
         </w:rPr>
       </w:pPr>
-      <w:bookmarkStart w:id="38" w:name="_Toc187153654"/>
+      <w:bookmarkStart w:id="39" w:name="_Toc191543084"/>
       <w:r>
         <w:rPr>
           <w:rFonts w:ascii="Times New Roman" w:hAnsi="Times New Roman" w:cs="Times New Roman"/>
@@ -20589,7 +21212,7 @@
         </w:rPr>
         <w:t xml:space="preserve"> : Schéma simplifié d'une chaîne de blocs</w:t>
       </w:r>
-      <w:bookmarkEnd w:id="38"/>
+      <w:bookmarkEnd w:id="39"/>
     </w:p>
     <w:p>
       <w:pPr>
@@ -21524,7 +22147,7 @@
           <w:lang w:val="fr-FR"/>
         </w:rPr>
       </w:pPr>
-      <w:bookmarkStart w:id="39" w:name="_Toc189507460"/>
+      <w:bookmarkStart w:id="40" w:name="_Toc191543062"/>
       <w:r>
         <w:rPr>
           <w:rFonts w:ascii="Times New Roman" w:hAnsi="Times New Roman" w:cs="Times New Roman"/>
@@ -21533,7 +22156,7 @@
         </w:rPr>
         <w:t>Fonctionnement de la blockchain</w:t>
       </w:r>
-      <w:bookmarkEnd w:id="39"/>
+      <w:bookmarkEnd w:id="40"/>
     </w:p>
     <w:p>
       <w:pPr>
@@ -21681,7 +22304,7 @@
           <w:szCs w:val="24"/>
         </w:rPr>
         <w:drawing>
-          <wp:inline distT="0" distB="0" distL="0" distR="0" wp14:anchorId="68E65641" wp14:editId="6787D7B3">
+          <wp:inline distT="0" distB="0" distL="0" distR="0" wp14:anchorId="62F3FA68" wp14:editId="44DA425F">
             <wp:extent cx="5972810" cy="2733040"/>
             <wp:effectExtent l="0" t="0" r="8890" b="0"/>
             <wp:docPr id="12" name="Image 12"/>
@@ -21735,7 +22358,7 @@
           <w:lang w:val="fr-FR"/>
         </w:rPr>
       </w:pPr>
-      <w:bookmarkStart w:id="40" w:name="_Toc187153655"/>
+      <w:bookmarkStart w:id="41" w:name="_Toc191543085"/>
       <w:r>
         <w:rPr>
           <w:rFonts w:ascii="Times New Roman" w:hAnsi="Times New Roman" w:cs="Times New Roman"/>
@@ -21860,6 +22483,7 @@
         </w:rPr>
         <w:t>[20]</w:t>
       </w:r>
+      <w:bookmarkEnd w:id="41"/>
       <w:r>
         <w:rPr>
           <w:rFonts w:ascii="Times New Roman" w:hAnsi="Times New Roman" w:cs="Times New Roman"/>
@@ -21869,7 +22493,6 @@
         </w:rPr>
         <w:fldChar w:fldCharType="end"/>
       </w:r>
-      <w:bookmarkEnd w:id="40"/>
     </w:p>
     <w:p>
       <w:pPr>
@@ -22641,7 +23264,7 @@
           <w:lang w:val="fr-FR"/>
         </w:rPr>
       </w:pPr>
-      <w:bookmarkStart w:id="41" w:name="_Toc189507461"/>
+      <w:bookmarkStart w:id="42" w:name="_Toc191543063"/>
       <w:r>
         <w:rPr>
           <w:rFonts w:ascii="Times New Roman" w:eastAsiaTheme="majorEastAsia" w:hAnsi="Times New Roman" w:cs="Times New Roman"/>
@@ -22653,7 +23276,7 @@
         </w:rPr>
         <w:t>Protocoles de consensus</w:t>
       </w:r>
-      <w:bookmarkEnd w:id="41"/>
+      <w:bookmarkEnd w:id="42"/>
       <w:r>
         <w:rPr>
           <w:rFonts w:ascii="Times New Roman" w:eastAsiaTheme="majorEastAsia" w:hAnsi="Times New Roman" w:cs="Times New Roman"/>
@@ -25657,8 +26280,8 @@
           <w:lang w:val="fr-FR"/>
         </w:rPr>
       </w:pPr>
-      <w:bookmarkStart w:id="42" w:name="_Toc189507462"/>
       <w:bookmarkStart w:id="43" w:name="_Ref190262843"/>
+      <w:bookmarkStart w:id="44" w:name="_Toc191543064"/>
       <w:r>
         <w:rPr>
           <w:rFonts w:ascii="Times New Roman" w:eastAsiaTheme="majorEastAsia" w:hAnsi="Times New Roman" w:cs="Times New Roman"/>
@@ -25692,8 +26315,8 @@
         </w:rPr>
         <w:t>)</w:t>
       </w:r>
-      <w:bookmarkEnd w:id="42"/>
       <w:bookmarkEnd w:id="43"/>
+      <w:bookmarkEnd w:id="44"/>
     </w:p>
     <w:p>
       <w:pPr>
@@ -26682,7 +27305,7 @@
           <w:szCs w:val="24"/>
         </w:rPr>
         <w:drawing>
-          <wp:inline distT="0" distB="0" distL="0" distR="0" wp14:anchorId="616AD0EE" wp14:editId="59DE31AC">
+          <wp:inline distT="0" distB="0" distL="0" distR="0" wp14:anchorId="04310125" wp14:editId="6705989E">
             <wp:extent cx="4056464" cy="1786021"/>
             <wp:effectExtent l="0" t="0" r="1270" b="5080"/>
             <wp:docPr id="6" name="Image 6"/>
@@ -26735,6 +27358,7 @@
           <w:lang w:val="fr-FR"/>
         </w:rPr>
       </w:pPr>
+      <w:bookmarkStart w:id="45" w:name="_Toc191543086"/>
       <w:r>
         <w:rPr>
           <w:rFonts w:ascii="Times New Roman" w:hAnsi="Times New Roman" w:cs="Times New Roman"/>
@@ -26841,6 +27465,7 @@
         </w:rPr>
         <w:t> »</w:t>
       </w:r>
+      <w:bookmarkEnd w:id="45"/>
     </w:p>
     <w:p>
       <w:pPr>
@@ -27772,7 +28397,7 @@
           <w:lang w:val="fr-FR"/>
         </w:rPr>
       </w:pPr>
-      <w:bookmarkStart w:id="44" w:name="_Toc189507463"/>
+      <w:bookmarkStart w:id="46" w:name="_Toc191543065"/>
       <w:r>
         <w:rPr>
           <w:rFonts w:ascii="Times New Roman" w:eastAsiaTheme="majorEastAsia" w:hAnsi="Times New Roman" w:cs="Times New Roman"/>
@@ -27784,9 +28409,8 @@
         </w:rPr>
         <w:t>Exemple de blockchain : Ethereum</w:t>
       </w:r>
-      <w:bookmarkEnd w:id="44"/>
-    </w:p>
-    <w:bookmarkEnd w:id="29"/>
+      <w:bookmarkEnd w:id="46"/>
+    </w:p>
     <w:p>
       <w:pPr>
         <w:pStyle w:val="Titre3"/>
@@ -27801,13 +28425,15 @@
           <w:lang w:val="fr-FR"/>
         </w:rPr>
       </w:pPr>
+      <w:bookmarkStart w:id="47" w:name="_Toc191543066"/>
+      <w:bookmarkEnd w:id="29"/>
       <w:r>
         <w:rPr>
           <w:rFonts w:ascii="Times New Roman" w:hAnsi="Times New Roman" w:cs="Times New Roman"/>
           <w:noProof/>
         </w:rPr>
         <w:drawing>
-          <wp:anchor distT="0" distB="0" distL="114300" distR="114300" simplePos="0" relativeHeight="251665408" behindDoc="1" locked="0" layoutInCell="1" allowOverlap="1" wp14:anchorId="6DB61DF4" wp14:editId="7EA7FC05">
+          <wp:anchor distT="0" distB="0" distL="114300" distR="114300" simplePos="0" relativeHeight="251665408" behindDoc="1" locked="0" layoutInCell="1" allowOverlap="1" wp14:anchorId="5CBCDDBB" wp14:editId="54934432">
             <wp:simplePos x="0" y="0"/>
             <wp:positionH relativeFrom="column">
               <wp:posOffset>635</wp:posOffset>
@@ -27894,6 +28520,7 @@
         </w:rPr>
         <w:t>Ethereum</w:t>
       </w:r>
+      <w:bookmarkEnd w:id="47"/>
     </w:p>
     <w:p>
       <w:pPr>
@@ -29294,6 +29921,7 @@
           <w:lang w:val="fr-FR"/>
         </w:rPr>
       </w:pPr>
+      <w:bookmarkStart w:id="48" w:name="_Toc191543067"/>
       <w:r>
         <w:rPr>
           <w:rFonts w:ascii="Times New Roman" w:hAnsi="Times New Roman" w:cs="Times New Roman"/>
@@ -29302,6 +29930,7 @@
         </w:rPr>
         <w:t>Architecture et fonctionnement d’Ethereum</w:t>
       </w:r>
+      <w:bookmarkEnd w:id="48"/>
     </w:p>
     <w:p>
       <w:pPr>
@@ -29666,7 +30295,7 @@
           <w:szCs w:val="24"/>
         </w:rPr>
         <w:drawing>
-          <wp:inline distT="0" distB="0" distL="0" distR="0" wp14:anchorId="0D7C38B1" wp14:editId="71978EED">
+          <wp:inline distT="0" distB="0" distL="0" distR="0" wp14:anchorId="30AC1645" wp14:editId="54DF2251">
             <wp:extent cx="4356847" cy="2108200"/>
             <wp:effectExtent l="0" t="0" r="5715" b="6350"/>
             <wp:docPr id="13" name="Image 13"/>
@@ -29719,6 +30348,7 @@
           <w:lang w:val="fr-FR"/>
         </w:rPr>
       </w:pPr>
+      <w:bookmarkStart w:id="49" w:name="_Toc191543087"/>
       <w:r>
         <w:rPr>
           <w:rFonts w:ascii="Times New Roman" w:hAnsi="Times New Roman" w:cs="Times New Roman"/>
@@ -29834,6 +30464,7 @@
         </w:rPr>
         <w:t>[34]</w:t>
       </w:r>
+      <w:bookmarkEnd w:id="49"/>
       <w:r>
         <w:rPr>
           <w:rFonts w:ascii="Times New Roman" w:hAnsi="Times New Roman" w:cs="Times New Roman"/>
@@ -30881,7 +31512,7 @@
           <w:szCs w:val="24"/>
         </w:rPr>
         <w:drawing>
-          <wp:inline distT="0" distB="0" distL="0" distR="0" wp14:anchorId="74AD2D18" wp14:editId="32A7EE07">
+          <wp:inline distT="0" distB="0" distL="0" distR="0" wp14:anchorId="0F3461AF" wp14:editId="67942B66">
             <wp:extent cx="4491117" cy="2302329"/>
             <wp:effectExtent l="0" t="0" r="5080" b="3175"/>
             <wp:docPr id="14" name="Image 14"/>
@@ -30934,6 +31565,7 @@
           <w:lang w:val="fr-FR"/>
         </w:rPr>
       </w:pPr>
+      <w:bookmarkStart w:id="50" w:name="_Toc191543088"/>
       <w:r>
         <w:rPr>
           <w:rFonts w:ascii="Times New Roman" w:hAnsi="Times New Roman" w:cs="Times New Roman"/>
@@ -31004,6 +31636,7 @@
         </w:rPr>
         <w:t xml:space="preserve"> :Schéma simplifié d'un nœud de moteur d’exécution couplé au client de consensus dans un réseau Ethereum</w:t>
       </w:r>
+      <w:bookmarkEnd w:id="50"/>
     </w:p>
     <w:p>
       <w:pPr>
@@ -32195,7 +32828,7 @@
         </w:rPr>
         <w:lastRenderedPageBreak/>
         <w:drawing>
-          <wp:inline distT="0" distB="0" distL="0" distR="0" wp14:anchorId="6F634334" wp14:editId="4E1618BA">
+          <wp:inline distT="0" distB="0" distL="0" distR="0" wp14:anchorId="3A51C411" wp14:editId="6DDB9C1C">
             <wp:extent cx="4691743" cy="1950720"/>
             <wp:effectExtent l="0" t="0" r="0" b="0"/>
             <wp:docPr id="16" name="Image 16"/>
@@ -32248,6 +32881,7 @@
           <w:lang w:val="fr-FR"/>
         </w:rPr>
       </w:pPr>
+      <w:bookmarkStart w:id="51" w:name="_Toc191543089"/>
       <w:r>
         <w:rPr>
           <w:rFonts w:ascii="Times New Roman" w:hAnsi="Times New Roman" w:cs="Times New Roman"/>
@@ -32318,6 +32952,7 @@
         </w:rPr>
         <w:t xml:space="preserve"> : Etat simplifié d'un compte Ethereum</w:t>
       </w:r>
+      <w:bookmarkEnd w:id="51"/>
     </w:p>
     <w:p>
       <w:pPr>
@@ -35732,8 +36367,8 @@
           <w:lang w:val="fr-FR"/>
         </w:rPr>
       </w:pPr>
-      <w:bookmarkStart w:id="45" w:name="_Toc184475257"/>
-      <w:bookmarkStart w:id="46" w:name="_Toc189507464"/>
+      <w:bookmarkStart w:id="52" w:name="_Toc184475257"/>
+      <w:bookmarkStart w:id="53" w:name="_Toc191543068"/>
       <w:r>
         <w:rPr>
           <w:rFonts w:ascii="Times New Roman" w:eastAsiaTheme="majorEastAsia" w:hAnsi="Times New Roman" w:cs="Times New Roman"/>
@@ -35768,25 +36403,25 @@
         </w:rPr>
         <w:t>TAT DE L’ART</w:t>
       </w:r>
-      <w:bookmarkStart w:id="47" w:name="_Toc184474880"/>
-      <w:bookmarkStart w:id="48" w:name="_Toc184475063"/>
-      <w:bookmarkStart w:id="49" w:name="_Toc184475258"/>
-      <w:bookmarkStart w:id="50" w:name="_Toc184474881"/>
-      <w:bookmarkStart w:id="51" w:name="_Toc184475064"/>
-      <w:bookmarkStart w:id="52" w:name="_Toc184475259"/>
-      <w:bookmarkStart w:id="53" w:name="_Toc184474882"/>
-      <w:bookmarkStart w:id="54" w:name="_Toc184475065"/>
-      <w:bookmarkStart w:id="55" w:name="_Toc184475260"/>
-      <w:bookmarkEnd w:id="45"/>
-      <w:bookmarkEnd w:id="47"/>
-      <w:bookmarkEnd w:id="48"/>
-      <w:bookmarkEnd w:id="49"/>
-      <w:bookmarkEnd w:id="50"/>
-      <w:bookmarkEnd w:id="51"/>
+      <w:bookmarkStart w:id="54" w:name="_Toc184474880"/>
+      <w:bookmarkStart w:id="55" w:name="_Toc184475063"/>
+      <w:bookmarkStart w:id="56" w:name="_Toc184475258"/>
+      <w:bookmarkStart w:id="57" w:name="_Toc184474881"/>
+      <w:bookmarkStart w:id="58" w:name="_Toc184475064"/>
+      <w:bookmarkStart w:id="59" w:name="_Toc184475259"/>
+      <w:bookmarkStart w:id="60" w:name="_Toc184474882"/>
+      <w:bookmarkStart w:id="61" w:name="_Toc184475065"/>
+      <w:bookmarkStart w:id="62" w:name="_Toc184475260"/>
       <w:bookmarkEnd w:id="52"/>
-      <w:bookmarkEnd w:id="53"/>
       <w:bookmarkEnd w:id="54"/>
       <w:bookmarkEnd w:id="55"/>
+      <w:bookmarkEnd w:id="56"/>
+      <w:bookmarkEnd w:id="57"/>
+      <w:bookmarkEnd w:id="58"/>
+      <w:bookmarkEnd w:id="59"/>
+      <w:bookmarkEnd w:id="60"/>
+      <w:bookmarkEnd w:id="61"/>
+      <w:bookmarkEnd w:id="62"/>
       <w:r>
         <w:rPr>
           <w:rFonts w:ascii="Times New Roman" w:eastAsiaTheme="majorEastAsia" w:hAnsi="Times New Roman" w:cs="Times New Roman"/>
@@ -35809,7 +36444,7 @@
         </w:rPr>
         <w:t>À L’AIDE DE LA BLOCKCHAIN</w:t>
       </w:r>
-      <w:bookmarkEnd w:id="46"/>
+      <w:bookmarkEnd w:id="53"/>
     </w:p>
     <w:p>
       <w:pPr>
@@ -36098,8 +36733,8 @@
           <w:lang w:val="fr-FR"/>
         </w:rPr>
       </w:pPr>
-      <w:bookmarkStart w:id="56" w:name="_Toc189507465"/>
-      <w:bookmarkStart w:id="57" w:name="_Toc184475261"/>
+      <w:bookmarkStart w:id="63" w:name="_Toc184475261"/>
+      <w:bookmarkStart w:id="64" w:name="_Toc191543069"/>
       <w:r>
         <w:rPr>
           <w:rFonts w:ascii="Times New Roman" w:eastAsiaTheme="majorEastAsia" w:hAnsi="Times New Roman" w:cs="Times New Roman"/>
@@ -36111,7 +36746,7 @@
         </w:rPr>
         <w:t>Authentification de documents</w:t>
       </w:r>
-      <w:bookmarkEnd w:id="56"/>
+      <w:bookmarkEnd w:id="64"/>
     </w:p>
     <w:p>
       <w:pPr>
@@ -36899,15 +37534,7 @@
         <w:rPr>
           <w:lang w:val="fr-FR"/>
         </w:rPr>
-        <w:t>es p</w:t>
-      </w:r>
-      <w:bookmarkStart w:id="58" w:name="_GoBack"/>
-      <w:bookmarkEnd w:id="58"/>
-      <w:r>
-        <w:rPr>
-          <w:lang w:val="fr-FR"/>
-        </w:rPr>
-        <w:t xml:space="preserve">révisions, </w:t>
+        <w:t xml:space="preserve">es prévisions, </w:t>
       </w:r>
       <w:r>
         <w:rPr>
@@ -36993,31 +37620,14 @@
             <w:rFonts w:ascii="Cambria Math" w:hAnsi="Cambria Math"/>
             <w:lang w:val="fr-FR"/>
           </w:rPr>
-          <m:t>da</m:t>
-        </m:r>
-        <m:r>
-          <m:rPr>
-            <m:sty m:val="bi"/>
-          </m:rPr>
-          <w:rPr>
-            <w:rFonts w:ascii="Cambria Math" w:hAnsi="Cambria Math"/>
-            <w:lang w:val="fr-FR"/>
-          </w:rPr>
-          <m:t xml:space="preserve"> :</m:t>
+          <m:t>da :</m:t>
         </m:r>
         <m:r>
           <w:rPr>
             <w:rFonts w:ascii="Cambria Math" w:hAnsi="Cambria Math"/>
             <w:lang w:val="fr-FR"/>
           </w:rPr>
-          <m:t>un document administratif donn</m:t>
-        </m:r>
-        <m:r>
-          <w:rPr>
-            <w:rFonts w:ascii="Cambria Math" w:hAnsi="Cambria Math"/>
-            <w:lang w:val="fr-FR"/>
-          </w:rPr>
-          <m:t>é</m:t>
+          <m:t>un document administratif donné</m:t>
         </m:r>
       </m:oMath>
     </w:p>
@@ -37045,17 +37655,7 @@
             <w:rFonts w:ascii="Cambria Math" w:hAnsi="Cambria Math"/>
             <w:lang w:val="fr-FR"/>
           </w:rPr>
-          <m:t>ω</m:t>
-        </m:r>
-        <m:r>
-          <m:rPr>
-            <m:sty m:val="bi"/>
-          </m:rPr>
-          <w:rPr>
-            <w:rFonts w:ascii="Cambria Math" w:hAnsi="Cambria Math"/>
-            <w:lang w:val="fr-FR"/>
-          </w:rPr>
-          <m:t xml:space="preserve"> :</m:t>
+          <m:t>ω :</m:t>
         </m:r>
         <m:sSup>
           <m:sSupPr>
@@ -37127,35 +37727,7 @@
             <w:rFonts w:ascii="Cambria Math" w:hAnsi="Cambria Math"/>
             <w:lang w:val="fr-FR"/>
           </w:rPr>
-          <m:t>informations</m:t>
-        </m:r>
-        <m:r>
-          <w:rPr>
-            <w:rFonts w:ascii="Cambria Math" w:hAnsi="Cambria Math"/>
-            <w:lang w:val="fr-FR"/>
-          </w:rPr>
-          <m:t xml:space="preserve"> </m:t>
-        </m:r>
-        <m:r>
-          <w:rPr>
-            <w:rFonts w:ascii="Cambria Math" w:hAnsi="Cambria Math"/>
-            <w:lang w:val="fr-FR"/>
-          </w:rPr>
-          <m:t>contenu</m:t>
-        </m:r>
-        <m:r>
-          <w:rPr>
-            <w:rFonts w:ascii="Cambria Math" w:hAnsi="Cambria Math"/>
-            <w:lang w:val="fr-FR"/>
-          </w:rPr>
-          <m:t>es</m:t>
-        </m:r>
-        <m:r>
-          <w:rPr>
-            <w:rFonts w:ascii="Cambria Math" w:hAnsi="Cambria Math"/>
-            <w:lang w:val="fr-FR"/>
-          </w:rPr>
-          <m:t xml:space="preserve"> dans </m:t>
+          <m:t xml:space="preserve">informations contenues dans </m:t>
         </m:r>
         <m:r>
           <m:rPr>
@@ -37193,17 +37765,7 @@
             <w:rFonts w:ascii="Cambria Math" w:hAnsi="Cambria Math"/>
             <w:lang w:val="fr-FR"/>
           </w:rPr>
-          <m:t>λ</m:t>
-        </m:r>
-        <m:r>
-          <m:rPr>
-            <m:sty m:val="bi"/>
-          </m:rPr>
-          <w:rPr>
-            <w:rFonts w:ascii="Cambria Math" w:hAnsi="Cambria Math"/>
-            <w:lang w:val="fr-FR"/>
-          </w:rPr>
-          <m:t xml:space="preserve"> :</m:t>
+          <m:t>λ :</m:t>
         </m:r>
         <m:sSup>
           <m:sSupPr>
@@ -37277,8 +37839,113 @@
             <w:rFonts w:ascii="Cambria Math" w:hAnsi="Cambria Math"/>
             <w:lang w:val="fr-FR"/>
           </w:rPr>
-          <m:t>T</m:t>
+          <m:t>T :</m:t>
         </m:r>
+        <m:r>
+          <w:rPr>
+            <w:rFonts w:ascii="Cambria Math" w:hAnsi="Cambria Math"/>
+            <w:lang w:val="fr-FR"/>
+          </w:rPr>
+          <m:t xml:space="preserve">la date et heure de signature de </m:t>
+        </m:r>
+        <m:r>
+          <m:rPr>
+            <m:sty m:val="bi"/>
+          </m:rPr>
+          <w:rPr>
+            <w:rFonts w:ascii="Cambria Math" w:hAnsi="Cambria Math"/>
+            <w:lang w:val="fr-FR"/>
+          </w:rPr>
+          <m:t>da</m:t>
+        </m:r>
+      </m:oMath>
+    </w:p>
+    <w:p>
+      <w:pPr>
+        <w:pStyle w:val="NormalWeb"/>
+        <w:numPr>
+          <w:ilvl w:val="0"/>
+          <w:numId w:val="35"/>
+        </w:numPr>
+        <w:spacing w:before="0" w:beforeAutospacing="0" w:after="0" w:afterAutospacing="0" w:line="360" w:lineRule="auto"/>
+        <w:jc w:val="both"/>
+        <w:divId w:val="678393322"/>
+        <w:rPr>
+          <w:b/>
+          <w:lang w:val="fr-FR"/>
+        </w:rPr>
+      </w:pPr>
+      <m:oMath>
+        <m:r>
+          <m:rPr>
+            <m:scr m:val="script"/>
+            <m:sty m:val="bi"/>
+          </m:rPr>
+          <w:rPr>
+            <w:rFonts w:ascii="Cambria Math" w:hAnsi="Cambria Math"/>
+            <w:lang w:val="fr-FR"/>
+          </w:rPr>
+          <m:t>A :</m:t>
+        </m:r>
+        <m:r>
+          <w:rPr>
+            <w:rFonts w:ascii="Cambria Math" w:hAnsi="Cambria Math"/>
+            <w:lang w:val="fr-FR"/>
+          </w:rPr>
+          <m:t>la méthode ou technique d'authentification</m:t>
+        </m:r>
+      </m:oMath>
+    </w:p>
+    <w:p>
+      <w:pPr>
+        <w:pStyle w:val="NormalWeb"/>
+        <w:numPr>
+          <w:ilvl w:val="0"/>
+          <w:numId w:val="35"/>
+        </w:numPr>
+        <w:spacing w:before="0" w:beforeAutospacing="0" w:after="0" w:afterAutospacing="0" w:line="360" w:lineRule="auto"/>
+        <w:jc w:val="both"/>
+        <w:divId w:val="678393322"/>
+        <w:rPr>
+          <w:lang w:val="fr-FR"/>
+        </w:rPr>
+      </w:pPr>
+      <m:oMath>
+        <m:r>
+          <m:rPr>
+            <m:scr m:val="script"/>
+            <m:sty m:val="bi"/>
+          </m:rPr>
+          <w:rPr>
+            <w:rFonts w:ascii="Cambria Math" w:hAnsi="Cambria Math"/>
+            <w:lang w:val="fr-FR"/>
+          </w:rPr>
+          <m:t>R</m:t>
+        </m:r>
+        <m:d>
+          <m:dPr>
+            <m:ctrlPr>
+              <w:rPr>
+                <w:rFonts w:ascii="Cambria Math" w:hAnsi="Cambria Math"/>
+                <w:b/>
+                <w:i/>
+                <w:lang w:val="fr-FR"/>
+              </w:rPr>
+            </m:ctrlPr>
+          </m:dPr>
+          <m:e>
+            <m:r>
+              <m:rPr>
+                <m:sty m:val="bi"/>
+              </m:rPr>
+              <w:rPr>
+                <w:rFonts w:ascii="Cambria Math" w:hAnsi="Cambria Math"/>
+                <w:lang w:val="fr-FR"/>
+              </w:rPr>
+              <m:t>da</m:t>
+            </m:r>
+          </m:e>
+        </m:d>
         <m:r>
           <m:rPr>
             <m:sty m:val="bi"/>
@@ -37294,163 +37961,7 @@
             <w:rFonts w:ascii="Cambria Math" w:hAnsi="Cambria Math"/>
             <w:lang w:val="fr-FR"/>
           </w:rPr>
-          <m:t xml:space="preserve">la date et heure de </m:t>
-        </m:r>
-        <m:r>
-          <w:rPr>
-            <w:rFonts w:ascii="Cambria Math" w:hAnsi="Cambria Math"/>
-            <w:lang w:val="fr-FR"/>
-          </w:rPr>
-          <m:t>signa</m:t>
-        </m:r>
-        <m:r>
-          <w:rPr>
-            <w:rFonts w:ascii="Cambria Math" w:hAnsi="Cambria Math"/>
-            <w:lang w:val="fr-FR"/>
-          </w:rPr>
-          <m:t xml:space="preserve">ture de </m:t>
-        </m:r>
-        <m:r>
-          <m:rPr>
-            <m:sty m:val="bi"/>
-          </m:rPr>
-          <w:rPr>
-            <w:rFonts w:ascii="Cambria Math" w:hAnsi="Cambria Math"/>
-            <w:lang w:val="fr-FR"/>
-          </w:rPr>
-          <m:t>da</m:t>
-        </m:r>
-      </m:oMath>
-    </w:p>
-    <w:p>
-      <w:pPr>
-        <w:pStyle w:val="NormalWeb"/>
-        <w:numPr>
-          <w:ilvl w:val="0"/>
-          <w:numId w:val="35"/>
-        </w:numPr>
-        <w:spacing w:before="0" w:beforeAutospacing="0" w:after="0" w:afterAutospacing="0" w:line="360" w:lineRule="auto"/>
-        <w:jc w:val="both"/>
-        <w:divId w:val="678393322"/>
-        <w:rPr>
-          <w:b/>
-          <w:lang w:val="fr-FR"/>
-        </w:rPr>
-      </w:pPr>
-      <m:oMath>
-        <m:r>
-          <m:rPr>
-            <m:scr m:val="script"/>
-            <m:sty m:val="bi"/>
-          </m:rPr>
-          <w:rPr>
-            <w:rFonts w:ascii="Cambria Math" w:hAnsi="Cambria Math"/>
-            <w:lang w:val="fr-FR"/>
-          </w:rPr>
-          <m:t>A</m:t>
-        </m:r>
-        <m:r>
-          <m:rPr>
-            <m:sty m:val="bi"/>
-          </m:rPr>
-          <w:rPr>
-            <w:rFonts w:ascii="Cambria Math" w:hAnsi="Cambria Math"/>
-            <w:lang w:val="fr-FR"/>
-          </w:rPr>
-          <m:t xml:space="preserve"> :</m:t>
-        </m:r>
-        <m:r>
-          <w:rPr>
-            <w:rFonts w:ascii="Cambria Math" w:hAnsi="Cambria Math"/>
-            <w:lang w:val="fr-FR"/>
-          </w:rPr>
-          <m:t>la méthode ou technique d'authentification</m:t>
-        </m:r>
-      </m:oMath>
-    </w:p>
-    <w:p>
-      <w:pPr>
-        <w:pStyle w:val="NormalWeb"/>
-        <w:numPr>
-          <w:ilvl w:val="0"/>
-          <w:numId w:val="35"/>
-        </w:numPr>
-        <w:spacing w:before="0" w:beforeAutospacing="0" w:after="0" w:afterAutospacing="0" w:line="360" w:lineRule="auto"/>
-        <w:jc w:val="both"/>
-        <w:divId w:val="678393322"/>
-        <w:rPr>
-          <w:lang w:val="fr-FR"/>
-        </w:rPr>
-      </w:pPr>
-      <m:oMath>
-        <m:r>
-          <m:rPr>
-            <m:scr m:val="script"/>
-            <m:sty m:val="bi"/>
-          </m:rPr>
-          <w:rPr>
-            <w:rFonts w:ascii="Cambria Math" w:hAnsi="Cambria Math"/>
-            <w:lang w:val="fr-FR"/>
-          </w:rPr>
-          <m:t>R</m:t>
-        </m:r>
-        <m:d>
-          <m:dPr>
-            <m:ctrlPr>
-              <w:rPr>
-                <w:rFonts w:ascii="Cambria Math" w:hAnsi="Cambria Math"/>
-                <w:b/>
-                <w:i/>
-                <w:lang w:val="fr-FR"/>
-              </w:rPr>
-            </m:ctrlPr>
-          </m:dPr>
-          <m:e>
-            <m:r>
-              <m:rPr>
-                <m:sty m:val="bi"/>
-              </m:rPr>
-              <w:rPr>
-                <w:rFonts w:ascii="Cambria Math" w:hAnsi="Cambria Math"/>
-                <w:lang w:val="fr-FR"/>
-              </w:rPr>
-              <m:t>da</m:t>
-            </m:r>
-          </m:e>
-        </m:d>
-        <m:r>
-          <m:rPr>
-            <m:sty m:val="bi"/>
-          </m:rPr>
-          <w:rPr>
-            <w:rFonts w:ascii="Cambria Math" w:hAnsi="Cambria Math"/>
-            <w:lang w:val="fr-FR"/>
-          </w:rPr>
-          <m:t xml:space="preserve"> </m:t>
-        </m:r>
-        <m:r>
-          <m:rPr>
-            <m:sty m:val="bi"/>
-          </m:rPr>
-          <w:rPr>
-            <w:rFonts w:ascii="Cambria Math" w:hAnsi="Cambria Math"/>
-            <w:lang w:val="fr-FR"/>
-          </w:rPr>
-          <m:t>:</m:t>
-        </m:r>
-        <m:r>
-          <w:rPr>
-            <w:rFonts w:ascii="Cambria Math" w:hAnsi="Cambria Math"/>
-            <w:lang w:val="fr-FR"/>
-          </w:rPr>
-          <m:t>l</m:t>
-        </m:r>
-        <m:r>
-          <w:rPr>
-            <w:rFonts w:ascii="Cambria Math" w:hAnsi="Cambria Math"/>
-            <w:lang w:val="fr-FR"/>
-          </w:rPr>
-          <m:t xml:space="preserve">e résultat de </m:t>
+          <m:t xml:space="preserve">le résultat de </m:t>
         </m:r>
         <m:sSup>
           <m:sSupPr>
@@ -37486,21 +37997,7 @@
             <w:rFonts w:ascii="Cambria Math" w:hAnsi="Cambria Math"/>
             <w:lang w:val="fr-FR"/>
           </w:rPr>
-          <m:t>application</m:t>
-        </m:r>
-        <m:r>
-          <w:rPr>
-            <w:rFonts w:ascii="Cambria Math" w:hAnsi="Cambria Math"/>
-            <w:lang w:val="fr-FR"/>
-          </w:rPr>
-          <m:t xml:space="preserve"> </m:t>
-        </m:r>
-        <m:r>
-          <w:rPr>
-            <w:rFonts w:ascii="Cambria Math" w:hAnsi="Cambria Math"/>
-            <w:lang w:val="fr-FR"/>
-          </w:rPr>
-          <m:t xml:space="preserve">de la méthode </m:t>
+          <m:t xml:space="preserve">application de la méthode </m:t>
         </m:r>
         <m:sSup>
           <m:sSupPr>
@@ -37863,17 +38360,7 @@
             <w:rFonts w:ascii="Cambria Math" w:hAnsi="Cambria Math"/>
             <w:lang w:val="fr-FR"/>
           </w:rPr>
-          <m:t>Vrai</m:t>
-        </m:r>
-        <m:r>
-          <m:rPr>
-            <m:sty m:val="bi"/>
-          </m:rPr>
-          <w:rPr>
-            <w:rFonts w:ascii="Cambria Math" w:hAnsi="Cambria Math"/>
-            <w:lang w:val="fr-FR"/>
-          </w:rPr>
-          <m:t>,</m:t>
+          <m:t>Vrai,</m:t>
         </m:r>
       </m:oMath>
       <w:r>
@@ -38627,7 +39114,7 @@
           <w:lang w:val="fr-FR"/>
         </w:rPr>
       </w:pPr>
-      <w:bookmarkStart w:id="59" w:name="_Toc189507466"/>
+      <w:bookmarkStart w:id="65" w:name="_Toc191543070"/>
       <w:r>
         <w:rPr>
           <w:rFonts w:ascii="Times New Roman" w:eastAsiaTheme="majorEastAsia" w:hAnsi="Times New Roman" w:cs="Times New Roman"/>
@@ -38639,7 +39126,7 @@
         </w:rPr>
         <w:t>Méthodes d’authentification de documents</w:t>
       </w:r>
-      <w:bookmarkEnd w:id="59"/>
+      <w:bookmarkEnd w:id="65"/>
     </w:p>
     <w:p>
       <w:pPr>
@@ -41066,6 +41553,7 @@
           <w:lang w:val="fr-FR"/>
         </w:rPr>
       </w:pPr>
+      <w:bookmarkStart w:id="66" w:name="_Toc191543123"/>
       <w:r>
         <w:rPr>
           <w:rFonts w:ascii="Times New Roman" w:hAnsi="Times New Roman" w:cs="Times New Roman"/>
@@ -41151,6 +41639,7 @@
         </w:rPr>
         <w:t>s</w:t>
       </w:r>
+      <w:bookmarkEnd w:id="66"/>
     </w:p>
     <w:tbl>
       <w:tblPr>
@@ -43231,34 +43720,7 @@
           <w:szCs w:val="24"/>
           <w:lang w:val="fr-FR"/>
         </w:rPr>
-        <w:t xml:space="preserve">prouve </w:t>
-      </w:r>
-      <w:r>
-        <w:rPr>
-          <w:rFonts w:ascii="Times New Roman" w:eastAsia="Times New Roman" w:hAnsi="Times New Roman" w:cs="Times New Roman"/>
-          <w:sz w:val="24"/>
-          <w:szCs w:val="24"/>
-          <w:lang w:val="fr-FR"/>
-        </w:rPr>
-        <w:t xml:space="preserve">non seulement </w:t>
-      </w:r>
-      <w:r>
-        <w:rPr>
-          <w:rFonts w:ascii="Times New Roman" w:eastAsia="Times New Roman" w:hAnsi="Times New Roman" w:cs="Times New Roman"/>
-          <w:sz w:val="24"/>
-          <w:szCs w:val="24"/>
-          <w:lang w:val="fr-FR"/>
-        </w:rPr>
-        <w:t>l’intégrité du document et l’identité de son auteur</w:t>
-      </w:r>
-      <w:r>
-        <w:rPr>
-          <w:rFonts w:ascii="Times New Roman" w:eastAsia="Times New Roman" w:hAnsi="Times New Roman" w:cs="Times New Roman"/>
-          <w:sz w:val="24"/>
-          <w:szCs w:val="24"/>
-          <w:lang w:val="fr-FR"/>
-        </w:rPr>
-        <w:t xml:space="preserve">, mais est aussi </w:t>
+        <w:t xml:space="preserve">prouve non seulement l’intégrité du document et l’identité de son auteur, mais est aussi </w:t>
       </w:r>
       <w:r>
         <w:rPr>
@@ -43517,7 +43979,7 @@
           <w:lang w:val="fr-FR"/>
         </w:rPr>
       </w:pPr>
-      <w:bookmarkStart w:id="60" w:name="_Toc189507467"/>
+      <w:bookmarkStart w:id="67" w:name="_Toc191543071"/>
       <w:r>
         <w:rPr>
           <w:rFonts w:ascii="Times New Roman" w:eastAsiaTheme="majorEastAsia" w:hAnsi="Times New Roman" w:cs="Times New Roman"/>
@@ -43529,7 +43991,7 @@
         </w:rPr>
         <w:t>Travaux existants sur l’authentification de documents à l’aide de la blockchain</w:t>
       </w:r>
-      <w:bookmarkEnd w:id="60"/>
+      <w:bookmarkEnd w:id="67"/>
     </w:p>
     <w:p>
       <w:pPr>
@@ -44748,7 +45210,7 @@
           <w:lang w:val="fr-FR"/>
         </w:rPr>
       </w:pPr>
-      <w:bookmarkStart w:id="61" w:name="_Toc189507468"/>
+      <w:bookmarkStart w:id="68" w:name="_Toc191543072"/>
       <w:r>
         <w:rPr>
           <w:rFonts w:ascii="Times New Roman" w:eastAsiaTheme="majorEastAsia" w:hAnsi="Times New Roman" w:cs="Times New Roman"/>
@@ -44793,7 +45255,7 @@
         </w:rPr>
         <w:t>ion</w:t>
       </w:r>
-      <w:bookmarkEnd w:id="61"/>
+      <w:bookmarkEnd w:id="68"/>
     </w:p>
     <w:p>
       <w:pPr>
@@ -45979,7 +46441,7 @@
         <w:t>Dans le chapitre suivant, nous présentons, en tenant compte de ce qui précède, notre approche qui permet d’authentifier un type spécifique de document administratif.</w:t>
       </w:r>
     </w:p>
-    <w:bookmarkEnd w:id="57"/>
+    <w:bookmarkEnd w:id="63"/>
     <w:p>
       <w:pPr>
         <w:spacing w:after="0" w:line="360" w:lineRule="auto"/>
@@ -46292,8 +46754,8 @@
           <w:lang w:val="fr-FR"/>
         </w:rPr>
       </w:pPr>
-      <w:bookmarkStart w:id="62" w:name="_Toc184475264"/>
-      <w:bookmarkStart w:id="63" w:name="_Toc189507469"/>
+      <w:bookmarkStart w:id="69" w:name="_Toc184475264"/>
+      <w:bookmarkStart w:id="70" w:name="_Toc191543073"/>
       <w:r>
         <w:rPr>
           <w:rFonts w:ascii="Times New Roman" w:eastAsiaTheme="majorEastAsia" w:hAnsi="Times New Roman" w:cs="Times New Roman"/>
@@ -46306,7 +46768,7 @@
         <w:lastRenderedPageBreak/>
         <w:t>CHAPITRE 4 : APPROCHE</w:t>
       </w:r>
-      <w:bookmarkEnd w:id="62"/>
+      <w:bookmarkEnd w:id="69"/>
       <w:r>
         <w:rPr>
           <w:rFonts w:ascii="Times New Roman" w:eastAsiaTheme="majorEastAsia" w:hAnsi="Times New Roman" w:cs="Times New Roman"/>
@@ -46351,7 +46813,7 @@
         </w:rPr>
         <w:t xml:space="preserve"> L’AIDE DE LA BLOCKCHAIN</w:t>
       </w:r>
-      <w:bookmarkEnd w:id="63"/>
+      <w:bookmarkEnd w:id="70"/>
     </w:p>
     <w:p>
       <w:pPr>
@@ -46659,8 +47121,8 @@
           <w:lang w:val="fr-FR"/>
         </w:rPr>
       </w:pPr>
-      <w:bookmarkStart w:id="64" w:name="_Toc184475265"/>
-      <w:bookmarkStart w:id="65" w:name="_Toc189507470"/>
+      <w:bookmarkStart w:id="71" w:name="_Toc184475265"/>
+      <w:bookmarkStart w:id="72" w:name="_Toc191543074"/>
       <w:r>
         <w:rPr>
           <w:rFonts w:ascii="Times New Roman" w:eastAsiaTheme="majorEastAsia" w:hAnsi="Times New Roman" w:cs="Times New Roman"/>
@@ -46706,8 +47168,8 @@
         </w:rPr>
         <w:t>MENTATION DE L’APPROCHE</w:t>
       </w:r>
-      <w:bookmarkEnd w:id="64"/>
-      <w:bookmarkEnd w:id="65"/>
+      <w:bookmarkEnd w:id="71"/>
+      <w:bookmarkEnd w:id="72"/>
       <w:r>
         <w:rPr>
           <w:rFonts w:ascii="Times New Roman" w:eastAsiaTheme="majorEastAsia" w:hAnsi="Times New Roman" w:cs="Times New Roman"/>
@@ -46740,8 +47202,8 @@
           <w:lang w:val="fr-FR"/>
         </w:rPr>
       </w:pPr>
-      <w:bookmarkStart w:id="66" w:name="_Toc189507471"/>
-      <w:bookmarkStart w:id="67" w:name="_Toc184475266"/>
+      <w:bookmarkStart w:id="73" w:name="_Toc184475266"/>
+      <w:bookmarkStart w:id="74" w:name="_Toc191543075"/>
       <w:r>
         <w:rPr>
           <w:rFonts w:ascii="Times New Roman" w:eastAsiaTheme="majorEastAsia" w:hAnsi="Times New Roman" w:cs="Times New Roman"/>
@@ -46753,7 +47215,7 @@
         </w:rPr>
         <w:t>Protocole d’implémentation</w:t>
       </w:r>
-      <w:bookmarkEnd w:id="66"/>
+      <w:bookmarkEnd w:id="74"/>
       <w:r>
         <w:rPr>
           <w:rFonts w:ascii="Times New Roman" w:eastAsiaTheme="majorEastAsia" w:hAnsi="Times New Roman" w:cs="Times New Roman"/>
@@ -46765,7 +47227,7 @@
         </w:rPr>
         <w:t xml:space="preserve"> </w:t>
       </w:r>
-      <w:bookmarkEnd w:id="67"/>
+      <w:bookmarkEnd w:id="73"/>
     </w:p>
     <w:p>
       <w:pPr>
@@ -46807,8 +47269,8 @@
           <w:lang w:val="fr-FR"/>
         </w:rPr>
       </w:pPr>
-      <w:bookmarkStart w:id="68" w:name="_Toc189507472"/>
-      <w:bookmarkStart w:id="69" w:name="_Toc184475267"/>
+      <w:bookmarkStart w:id="75" w:name="_Toc184475267"/>
+      <w:bookmarkStart w:id="76" w:name="_Toc191543076"/>
       <w:r>
         <w:rPr>
           <w:rFonts w:ascii="Times New Roman" w:eastAsiaTheme="majorEastAsia" w:hAnsi="Times New Roman" w:cs="Times New Roman"/>
@@ -46820,7 +47282,7 @@
         </w:rPr>
         <w:t>Présentation de la solution</w:t>
       </w:r>
-      <w:bookmarkEnd w:id="68"/>
+      <w:bookmarkEnd w:id="76"/>
       <w:r>
         <w:rPr>
           <w:rFonts w:ascii="Times New Roman" w:eastAsiaTheme="majorEastAsia" w:hAnsi="Times New Roman" w:cs="Times New Roman"/>
@@ -46832,7 +47294,7 @@
         </w:rPr>
         <w:t xml:space="preserve"> </w:t>
       </w:r>
-      <w:bookmarkEnd w:id="69"/>
+      <w:bookmarkEnd w:id="75"/>
     </w:p>
     <w:p>
       <w:pPr>
@@ -46899,8 +47361,8 @@
           <w:lang w:val="fr-FR"/>
         </w:rPr>
       </w:pPr>
-      <w:bookmarkStart w:id="70" w:name="_Toc189507473"/>
-      <w:bookmarkStart w:id="71" w:name="_Toc184475268"/>
+      <w:bookmarkStart w:id="77" w:name="_Toc184475268"/>
+      <w:bookmarkStart w:id="78" w:name="_Toc191543077"/>
       <w:r>
         <w:rPr>
           <w:rFonts w:ascii="Times New Roman" w:eastAsiaTheme="majorEastAsia" w:hAnsi="Times New Roman" w:cs="Times New Roman"/>
@@ -46912,7 +47374,7 @@
         </w:rPr>
         <w:t>Discussion des résultats</w:t>
       </w:r>
-      <w:bookmarkEnd w:id="70"/>
+      <w:bookmarkEnd w:id="78"/>
       <w:r>
         <w:rPr>
           <w:rFonts w:ascii="Times New Roman" w:eastAsiaTheme="majorEastAsia" w:hAnsi="Times New Roman" w:cs="Times New Roman"/>
@@ -46924,7 +47386,7 @@
         </w:rPr>
         <w:t xml:space="preserve"> </w:t>
       </w:r>
-      <w:bookmarkEnd w:id="71"/>
+      <w:bookmarkEnd w:id="77"/>
     </w:p>
     <w:p>
       <w:pPr>
@@ -47223,8 +47685,8 @@
           <w:lang w:val="fr-FR"/>
         </w:rPr>
       </w:pPr>
-      <w:bookmarkStart w:id="72" w:name="_Toc184475269"/>
-      <w:bookmarkStart w:id="73" w:name="_Toc189507474"/>
+      <w:bookmarkStart w:id="79" w:name="_Toc184475269"/>
+      <w:bookmarkStart w:id="80" w:name="_Toc191543078"/>
       <w:r>
         <w:rPr>
           <w:rFonts w:ascii="Times New Roman" w:eastAsiaTheme="majorEastAsia" w:hAnsi="Times New Roman" w:cs="Times New Roman"/>
@@ -47237,8 +47699,8 @@
         <w:lastRenderedPageBreak/>
         <w:t>CONCLUSION ET PERSPECTIVES</w:t>
       </w:r>
-      <w:bookmarkEnd w:id="72"/>
-      <w:bookmarkEnd w:id="73"/>
+      <w:bookmarkEnd w:id="79"/>
+      <w:bookmarkEnd w:id="80"/>
     </w:p>
     <w:p>
       <w:pPr>
@@ -47298,8 +47760,8 @@
           <w:lang w:val="fr-FR"/>
         </w:rPr>
       </w:pPr>
-      <w:bookmarkStart w:id="74" w:name="_Toc184475270"/>
-      <w:bookmarkStart w:id="75" w:name="_Toc189507475"/>
+      <w:bookmarkStart w:id="81" w:name="_Toc184475270"/>
+      <w:bookmarkStart w:id="82" w:name="_Toc191543079"/>
       <w:r>
         <w:rPr>
           <w:rFonts w:ascii="Times New Roman" w:eastAsiaTheme="majorEastAsia" w:hAnsi="Times New Roman" w:cs="Times New Roman"/>
@@ -47356,8 +47818,8 @@
         </w:rPr>
         <w:t>RENCES</w:t>
       </w:r>
-      <w:bookmarkEnd w:id="74"/>
-      <w:bookmarkEnd w:id="75"/>
+      <w:bookmarkEnd w:id="81"/>
+      <w:bookmarkEnd w:id="82"/>
     </w:p>
     <w:p>
       <w:pPr>
@@ -47945,13 +48407,7 @@
           <w:lang w:val="fr-FR"/>
         </w:rPr>
         <w:tab/>
-        <w:t xml:space="preserve">« Consensus : Définition simple et facile du dictionnaire ». </w:t>
-      </w:r>
-      <w:r>
-        <w:rPr>
-          <w:lang w:val="fr-FR"/>
-        </w:rPr>
-        <w:t>Consulté le: 15 septembre 2024. [En ligne]. Disponible sur: https://www.linternaute.fr/dictionnaire/fr/definition/consensus/</w:t>
+        <w:t>« Consensus : Définition simple et facile du dictionnaire ». Consulté le: 15 septembre 2024. [En ligne]. Disponible sur: https://www.linternaute.fr/dictionnaire/fr/definition/consensus/</w:t>
       </w:r>
     </w:p>
     <w:p>
@@ -48640,8 +49096,8 @@
           <w:lang w:val="fr-FR"/>
         </w:rPr>
       </w:pPr>
-      <w:bookmarkStart w:id="76" w:name="_Toc184475271"/>
-      <w:bookmarkStart w:id="77" w:name="_Toc189507476"/>
+      <w:bookmarkStart w:id="83" w:name="_Toc184475271"/>
+      <w:bookmarkStart w:id="84" w:name="_Toc191543080"/>
       <w:r>
         <w:rPr>
           <w:rFonts w:ascii="Times New Roman" w:eastAsiaTheme="majorEastAsia" w:hAnsi="Times New Roman" w:cs="Times New Roman"/>
@@ -48654,8 +49110,8 @@
         <w:lastRenderedPageBreak/>
         <w:t>ANNEXES</w:t>
       </w:r>
-      <w:bookmarkEnd w:id="76"/>
-      <w:bookmarkEnd w:id="77"/>
+      <w:bookmarkEnd w:id="83"/>
+      <w:bookmarkEnd w:id="84"/>
     </w:p>
     <w:p>
       <w:pPr>
@@ -48945,6 +49401,7 @@
         <w:docPartUnique/>
       </w:docPartObj>
     </w:sdtPr>
+    <w:sdtEndPr/>
     <w:sdtContent>
       <w:p>
         <w:pPr>
@@ -48971,7 +49428,7 @@
             <w:noProof/>
             <w:lang w:val="fr-FR"/>
           </w:rPr>
-          <w:t>34</w:t>
+          <w:t>10</w:t>
         </w:r>
         <w:r>
           <w:fldChar w:fldCharType="end"/>
@@ -54036,6 +54493,7 @@
   <w:style w:type="character" w:default="1" w:styleId="Policepardfaut">
     <w:name w:val="Default Paragraph Font"/>
     <w:uiPriority w:val="1"/>
+    <w:semiHidden/>
     <w:unhideWhenUsed/>
   </w:style>
   <w:style w:type="table" w:default="1" w:styleId="TableauNormal">
@@ -54624,594 +55082,6 @@
 </w:styles>
 </file>
 
-<file path=word/glossary/document.xml><?xml version="1.0" encoding="utf-8"?>
-<w:glossaryDocument xmlns:wpc="http://schemas.microsoft.com/office/word/2010/wordprocessingCanvas" xmlns:cx="http://schemas.microsoft.com/office/drawing/2014/chartex" xmlns:mc="http://schemas.openxmlformats.org/markup-compatibility/2006" xmlns:o="urn:schemas-microsoft-com:office:office" xmlns:r="http://schemas.openxmlformats.org/officeDocument/2006/relationships" xmlns:m="http://schemas.openxmlformats.org/officeDocument/2006/math" xmlns:v="urn:schemas-microsoft-com:vml" xmlns:wp14="http://schemas.microsoft.com/office/word/2010/wordprocessingDrawing" xmlns:wp="http://schemas.openxmlformats.org/drawingml/2006/wordprocessingDrawing" xmlns:w10="urn:schemas-microsoft-com:office:word" xmlns:w="http://schemas.openxmlformats.org/wordprocessingml/2006/main" xmlns:w14="http://schemas.microsoft.com/office/word/2010/wordml" xmlns:w15="http://schemas.microsoft.com/office/word/2012/wordml" xmlns:w16se="http://schemas.microsoft.com/office/word/2015/wordml/symex" xmlns:wpg="http://schemas.microsoft.com/office/word/2010/wordprocessingGroup" xmlns:wpi="http://schemas.microsoft.com/office/word/2010/wordprocessingInk" xmlns:wne="http://schemas.microsoft.com/office/word/2006/wordml" xmlns:wps="http://schemas.microsoft.com/office/word/2010/wordprocessingShape" mc:Ignorable="w14 w15 w16se wp14"/>
-</file>
-
-<file path=word/glossary/fontTable.xml><?xml version="1.0" encoding="utf-8"?>
-<w:fonts xmlns:mc="http://schemas.openxmlformats.org/markup-compatibility/2006" xmlns:r="http://schemas.openxmlformats.org/officeDocument/2006/relationships" xmlns:w="http://schemas.openxmlformats.org/wordprocessingml/2006/main" xmlns:w14="http://schemas.microsoft.com/office/word/2010/wordml" xmlns:w15="http://schemas.microsoft.com/office/word/2012/wordml" xmlns:w16se="http://schemas.microsoft.com/office/word/2015/wordml/symex" mc:Ignorable="w14 w15 w16se">
-  <w:font w:name="Verdana">
-    <w:panose1 w:val="020B0604030504040204"/>
-    <w:charset w:val="00"/>
-    <w:family w:val="swiss"/>
-    <w:pitch w:val="variable"/>
-    <w:sig w:usb0="A00006FF" w:usb1="4000205B" w:usb2="00000010" w:usb3="00000000" w:csb0="0000019F" w:csb1="00000000"/>
-  </w:font>
-  <w:font w:name="Times New Roman">
-    <w:panose1 w:val="02020603050405020304"/>
-    <w:charset w:val="00"/>
-    <w:family w:val="roman"/>
-    <w:pitch w:val="variable"/>
-    <w:sig w:usb0="E0002EFF" w:usb1="C000785B" w:usb2="00000009" w:usb3="00000000" w:csb0="000001FF" w:csb1="00000000"/>
-  </w:font>
-  <w:font w:name="Courier New">
-    <w:panose1 w:val="02070309020205020404"/>
-    <w:charset w:val="00"/>
-    <w:family w:val="modern"/>
-    <w:pitch w:val="fixed"/>
-    <w:sig w:usb0="E0002EFF" w:usb1="C0007843" w:usb2="00000009" w:usb3="00000000" w:csb0="000001FF" w:csb1="00000000"/>
-  </w:font>
-  <w:font w:name="Wingdings">
-    <w:panose1 w:val="05000000000000000000"/>
-    <w:charset w:val="02"/>
-    <w:family w:val="auto"/>
-    <w:pitch w:val="variable"/>
-    <w:sig w:usb0="00000000" w:usb1="10000000" w:usb2="00000000" w:usb3="00000000" w:csb0="80000000" w:csb1="00000000"/>
-  </w:font>
-  <w:font w:name="Symbol">
-    <w:panose1 w:val="05050102010706020507"/>
-    <w:charset w:val="02"/>
-    <w:family w:val="roman"/>
-    <w:pitch w:val="variable"/>
-    <w:sig w:usb0="00000000" w:usb1="10000000" w:usb2="00000000" w:usb3="00000000" w:csb0="80000000" w:csb1="00000000"/>
-  </w:font>
-  <w:font w:name="Calibri">
-    <w:panose1 w:val="020F0502020204030204"/>
-    <w:charset w:val="00"/>
-    <w:family w:val="swiss"/>
-    <w:pitch w:val="variable"/>
-    <w:sig w:usb0="E4002EFF" w:usb1="C000247B" w:usb2="00000009" w:usb3="00000000" w:csb0="000001FF" w:csb1="00000000"/>
-  </w:font>
-  <w:font w:name="Calibri Light">
-    <w:panose1 w:val="020F0302020204030204"/>
-    <w:charset w:val="00"/>
-    <w:family w:val="swiss"/>
-    <w:pitch w:val="variable"/>
-    <w:sig w:usb0="E4002EFF" w:usb1="C000247B" w:usb2="00000009" w:usb3="00000000" w:csb0="000001FF" w:csb1="00000000"/>
-  </w:font>
-  <w:font w:name="Segoe UI">
-    <w:panose1 w:val="020B0502040204020203"/>
-    <w:charset w:val="00"/>
-    <w:family w:val="swiss"/>
-    <w:pitch w:val="variable"/>
-    <w:sig w:usb0="E4002EFF" w:usb1="C000E47F" w:usb2="00000009" w:usb3="00000000" w:csb0="000001FF" w:csb1="00000000"/>
-  </w:font>
-  <w:font w:name="Maiandra GD">
-    <w:panose1 w:val="020E0502030308020204"/>
-    <w:charset w:val="00"/>
-    <w:family w:val="swiss"/>
-    <w:pitch w:val="variable"/>
-    <w:sig w:usb0="00000003" w:usb1="00000000" w:usb2="00000000" w:usb3="00000000" w:csb0="00000001" w:csb1="00000000"/>
-  </w:font>
-  <w:font w:name="Brush Script MT">
-    <w:panose1 w:val="03060802040406070304"/>
-    <w:charset w:val="00"/>
-    <w:family w:val="script"/>
-    <w:pitch w:val="variable"/>
-    <w:sig w:usb0="00000003" w:usb1="00000000" w:usb2="00000000" w:usb3="00000000" w:csb0="00000001" w:csb1="00000000"/>
-  </w:font>
-  <w:font w:name="Segoe UI Symbol">
-    <w:panose1 w:val="020B0502040204020203"/>
-    <w:charset w:val="00"/>
-    <w:family w:val="swiss"/>
-    <w:pitch w:val="variable"/>
-    <w:sig w:usb0="800001E3" w:usb1="1200FFEF" w:usb2="00040000" w:usb3="00000000" w:csb0="00000001" w:csb1="00000000"/>
-  </w:font>
-  <w:font w:name="Cambria Math">
-    <w:panose1 w:val="02040503050406030204"/>
-    <w:charset w:val="00"/>
-    <w:family w:val="roman"/>
-    <w:pitch w:val="variable"/>
-    <w:sig w:usb0="E00006FF" w:usb1="420024FF" w:usb2="02000000" w:usb3="00000000" w:csb0="0000019F" w:csb1="00000000"/>
-  </w:font>
-  <w:font w:name="Arial">
-    <w:panose1 w:val="020B0604020202020204"/>
-    <w:charset w:val="00"/>
-    <w:family w:val="swiss"/>
-    <w:pitch w:val="variable"/>
-    <w:sig w:usb0="E0002EFF" w:usb1="C000785B" w:usb2="00000009" w:usb3="00000000" w:csb0="000001FF" w:csb1="00000000"/>
-  </w:font>
-  <w:font w:name="inherit">
-    <w:altName w:val="Times New Roman"/>
-    <w:panose1 w:val="00000000000000000000"/>
-    <w:charset w:val="00"/>
-    <w:family w:val="roman"/>
-    <w:notTrueType/>
-    <w:pitch w:val="default"/>
-  </w:font>
-</w:fonts>
-</file>
-
-<file path=word/glossary/settings.xml><?xml version="1.0" encoding="utf-8"?>
-<w:settings xmlns:mc="http://schemas.openxmlformats.org/markup-compatibility/2006" xmlns:o="urn:schemas-microsoft-com:office:office" xmlns:r="http://schemas.openxmlformats.org/officeDocument/2006/relationships" xmlns:m="http://schemas.openxmlformats.org/officeDocument/2006/math" xmlns:v="urn:schemas-microsoft-com:vml" xmlns:w10="urn:schemas-microsoft-com:office:word" xmlns:w="http://schemas.openxmlformats.org/wordprocessingml/2006/main" xmlns:w14="http://schemas.microsoft.com/office/word/2010/wordml" xmlns:w15="http://schemas.microsoft.com/office/word/2012/wordml" xmlns:w16se="http://schemas.microsoft.com/office/word/2015/wordml/symex" xmlns:sl="http://schemas.openxmlformats.org/schemaLibrary/2006/main" mc:Ignorable="w14 w15 w16se">
-  <w:view w:val="normal"/>
-  <w:defaultTabStop w:val="720"/>
-  <w:characterSpacingControl w:val="doNotCompress"/>
-  <w:compat>
-    <w:useFELayout/>
-    <w:compatSetting w:name="compatibilityMode" w:uri="http://schemas.microsoft.com/office/word" w:val="15"/>
-    <w:compatSetting w:name="overrideTableStyleFontSizeAndJustification" w:uri="http://schemas.microsoft.com/office/word" w:val="1"/>
-    <w:compatSetting w:name="enableOpenTypeFeatures" w:uri="http://schemas.microsoft.com/office/word" w:val="1"/>
-    <w:compatSetting w:name="doNotFlipMirrorIndents" w:uri="http://schemas.microsoft.com/office/word" w:val="1"/>
-    <w:compatSetting w:name="differentiateMultirowTableHeaders" w:uri="http://schemas.microsoft.com/office/word" w:val="1"/>
-  </w:compat>
-  <w:rsids>
-    <w:rsidRoot w:val="00394E60"/>
-    <w:rsid w:val="002718DC"/>
-    <w:rsid w:val="00394E60"/>
-  </w:rsids>
-  <m:mathPr>
-    <m:mathFont m:val="Cambria Math"/>
-    <m:brkBin m:val="before"/>
-    <m:brkBinSub m:val="--"/>
-    <m:smallFrac m:val="0"/>
-    <m:dispDef/>
-    <m:lMargin m:val="0"/>
-    <m:rMargin m:val="0"/>
-    <m:defJc m:val="centerGroup"/>
-    <m:wrapIndent m:val="1440"/>
-    <m:intLim m:val="subSup"/>
-    <m:naryLim m:val="undOvr"/>
-  </m:mathPr>
-  <w:themeFontLang w:val="en-US"/>
-  <w:clrSchemeMapping w:bg1="light1" w:t1="dark1" w:bg2="light2" w:t2="dark2" w:accent1="accent1" w:accent2="accent2" w:accent3="accent3" w:accent4="accent4" w:accent5="accent5" w:accent6="accent6" w:hyperlink="hyperlink" w:followedHyperlink="followedHyperlink"/>
-  <w:decimalSymbol w:val="."/>
-  <w:listSeparator w:val=","/>
-  <w15:chartTrackingRefBased/>
-</w:settings>
-</file>
-
-<file path=word/glossary/styles.xml><?xml version="1.0" encoding="utf-8"?>
-<w:styles xmlns:mc="http://schemas.openxmlformats.org/markup-compatibility/2006" xmlns:r="http://schemas.openxmlformats.org/officeDocument/2006/relationships" xmlns:w="http://schemas.openxmlformats.org/wordprocessingml/2006/main" xmlns:w14="http://schemas.microsoft.com/office/word/2010/wordml" xmlns:w15="http://schemas.microsoft.com/office/word/2012/wordml" xmlns:w16se="http://schemas.microsoft.com/office/word/2015/wordml/symex" mc:Ignorable="w14 w15 w16se">
-  <w:docDefaults>
-    <w:rPrDefault>
-      <w:rPr>
-        <w:rFonts w:asciiTheme="minorHAnsi" w:eastAsiaTheme="minorEastAsia" w:hAnsiTheme="minorHAnsi" w:cstheme="minorBidi"/>
-        <w:sz w:val="22"/>
-        <w:szCs w:val="22"/>
-        <w:lang w:val="en-US" w:eastAsia="en-US" w:bidi="ar-SA"/>
-      </w:rPr>
-    </w:rPrDefault>
-    <w:pPrDefault>
-      <w:pPr>
-        <w:spacing w:after="160" w:line="259" w:lineRule="auto"/>
-      </w:pPr>
-    </w:pPrDefault>
-  </w:docDefaults>
-  <w:latentStyles w:defLockedState="0" w:defUIPriority="99" w:defSemiHidden="0" w:defUnhideWhenUsed="0" w:defQFormat="0" w:count="371">
-    <w:lsdException w:name="Normal" w:uiPriority="0" w:qFormat="1"/>
-    <w:lsdException w:name="heading 1" w:uiPriority="9" w:qFormat="1"/>
-    <w:lsdException w:name="heading 2" w:semiHidden="1" w:uiPriority="9" w:unhideWhenUsed="1" w:qFormat="1"/>
-    <w:lsdException w:name="heading 3" w:semiHidden="1" w:uiPriority="9" w:unhideWhenUsed="1" w:qFormat="1"/>
-    <w:lsdException w:name="heading 4" w:semiHidden="1" w:uiPriority="9" w:unhideWhenUsed="1" w:qFormat="1"/>
-    <w:lsdException w:name="heading 5" w:semiHidden="1" w:uiPriority="9" w:unhideWhenUsed="1" w:qFormat="1"/>
-    <w:lsdException w:name="heading 6" w:semiHidden="1" w:uiPriority="9" w:unhideWhenUsed="1" w:qFormat="1"/>
-    <w:lsdException w:name="heading 7" w:semiHidden="1" w:uiPriority="9" w:unhideWhenUsed="1" w:qFormat="1"/>
-    <w:lsdException w:name="heading 8" w:semiHidden="1" w:uiPriority="9" w:unhideWhenUsed="1" w:qFormat="1"/>
-    <w:lsdException w:name="heading 9" w:semiHidden="1" w:uiPriority="9" w:unhideWhenUsed="1" w:qFormat="1"/>
-    <w:lsdException w:name="index 1" w:semiHidden="1" w:unhideWhenUsed="1"/>
-    <w:lsdException w:name="index 2" w:semiHidden="1" w:unhideWhenUsed="1"/>
-    <w:lsdException w:name="index 3" w:semiHidden="1" w:unhideWhenUsed="1"/>
-    <w:lsdException w:name="index 4" w:semiHidden="1" w:unhideWhenUsed="1"/>
-    <w:lsdException w:name="index 5" w:semiHidden="1" w:unhideWhenUsed="1"/>
-    <w:lsdException w:name="index 6" w:semiHidden="1" w:unhideWhenUsed="1"/>
-    <w:lsdException w:name="index 7" w:semiHidden="1" w:unhideWhenUsed="1"/>
-    <w:lsdException w:name="index 8" w:semiHidden="1" w:unhideWhenUsed="1"/>
-    <w:lsdException w:name="index 9" w:semiHidden="1" w:unhideWhenUsed="1"/>
-    <w:lsdException w:name="toc 1" w:semiHidden="1" w:uiPriority="39" w:unhideWhenUsed="1"/>
-    <w:lsdException w:name="toc 2" w:semiHidden="1" w:uiPriority="39" w:unhideWhenUsed="1"/>
-    <w:lsdException w:name="toc 3" w:semiHidden="1" w:uiPriority="39" w:unhideWhenUsed="1"/>
-    <w:lsdException w:name="toc 4" w:semiHidden="1" w:uiPriority="39" w:unhideWhenUsed="1"/>
-    <w:lsdException w:name="toc 5" w:semiHidden="1" w:uiPriority="39" w:unhideWhenUsed="1"/>
-    <w:lsdException w:name="toc 6" w:semiHidden="1" w:uiPriority="39" w:unhideWhenUsed="1"/>
-    <w:lsdException w:name="toc 7" w:semiHidden="1" w:uiPriority="39" w:unhideWhenUsed="1"/>
-    <w:lsdException w:name="toc 8" w:semiHidden="1" w:uiPriority="39" w:unhideWhenUsed="1"/>
-    <w:lsdException w:name="toc 9" w:semiHidden="1" w:uiPriority="39" w:unhideWhenUsed="1"/>
-    <w:lsdException w:name="Normal Indent" w:semiHidden="1" w:unhideWhenUsed="1"/>
-    <w:lsdException w:name="footnote text" w:semiHidden="1" w:unhideWhenUsed="1"/>
-    <w:lsdException w:name="annotation text" w:semiHidden="1" w:unhideWhenUsed="1"/>
-    <w:lsdException w:name="header" w:semiHidden="1" w:unhideWhenUsed="1"/>
-    <w:lsdException w:name="footer" w:semiHidden="1" w:unhideWhenUsed="1"/>
-    <w:lsdException w:name="index heading" w:semiHidden="1" w:unhideWhenUsed="1"/>
-    <w:lsdException w:name="caption" w:semiHidden="1" w:uiPriority="35" w:unhideWhenUsed="1" w:qFormat="1"/>
-    <w:lsdException w:name="table of figures" w:semiHidden="1" w:unhideWhenUsed="1"/>
-    <w:lsdException w:name="envelope address" w:semiHidden="1" w:unhideWhenUsed="1"/>
-    <w:lsdException w:name="envelope return" w:semiHidden="1" w:unhideWhenUsed="1"/>
-    <w:lsdException w:name="footnote reference" w:semiHidden="1" w:unhideWhenUsed="1"/>
-    <w:lsdException w:name="annotation reference" w:semiHidden="1" w:unhideWhenUsed="1"/>
-    <w:lsdException w:name="line number" w:semiHidden="1" w:unhideWhenUsed="1"/>
-    <w:lsdException w:name="page number" w:semiHidden="1" w:unhideWhenUsed="1"/>
-    <w:lsdException w:name="endnote reference" w:semiHidden="1" w:unhideWhenUsed="1"/>
-    <w:lsdException w:name="endnote text" w:semiHidden="1" w:unhideWhenUsed="1"/>
-    <w:lsdException w:name="table of authorities" w:semiHidden="1" w:unhideWhenUsed="1"/>
-    <w:lsdException w:name="macro" w:semiHidden="1" w:unhideWhenUsed="1"/>
-    <w:lsdException w:name="toa heading" w:semiHidden="1" w:unhideWhenUsed="1"/>
-    <w:lsdException w:name="List" w:semiHidden="1" w:unhideWhenUsed="1"/>
-    <w:lsdException w:name="List Bullet" w:semiHidden="1" w:unhideWhenUsed="1"/>
-    <w:lsdException w:name="List Number" w:semiHidden="1" w:unhideWhenUsed="1"/>
-    <w:lsdException w:name="List 2" w:semiHidden="1" w:unhideWhenUsed="1"/>
-    <w:lsdException w:name="List 3" w:semiHidden="1" w:unhideWhenUsed="1"/>
-    <w:lsdException w:name="List 4" w:semiHidden="1" w:unhideWhenUsed="1"/>
-    <w:lsdException w:name="List 5" w:semiHidden="1" w:unhideWhenUsed="1"/>
-    <w:lsdException w:name="List Bullet 2" w:semiHidden="1" w:unhideWhenUsed="1"/>
-    <w:lsdException w:name="List Bullet 3" w:semiHidden="1" w:unhideWhenUsed="1"/>
-    <w:lsdException w:name="List Bullet 4" w:semiHidden="1" w:unhideWhenUsed="1"/>
-    <w:lsdException w:name="List Bullet 5" w:semiHidden="1" w:unhideWhenUsed="1"/>
-    <w:lsdException w:name="List Number 2" w:semiHidden="1" w:unhideWhenUsed="1"/>
-    <w:lsdException w:name="List Number 3" w:semiHidden="1" w:unhideWhenUsed="1"/>
-    <w:lsdException w:name="List Number 4" w:semiHidden="1" w:unhideWhenUsed="1"/>
-    <w:lsdException w:name="List Number 5" w:semiHidden="1" w:unhideWhenUsed="1"/>
-    <w:lsdException w:name="Title" w:uiPriority="10" w:qFormat="1"/>
-    <w:lsdException w:name="Closing" w:semiHidden="1" w:unhideWhenUsed="1"/>
-    <w:lsdException w:name="Signature" w:semiHidden="1" w:unhideWhenUsed="1"/>
-    <w:lsdException w:name="Default Paragraph Font" w:semiHidden="1" w:uiPriority="1" w:unhideWhenUsed="1"/>
-    <w:lsdException w:name="Body Text" w:semiHidden="1" w:unhideWhenUsed="1"/>
-    <w:lsdException w:name="Body Text Indent" w:semiHidden="1" w:unhideWhenUsed="1"/>
-    <w:lsdException w:name="List Continue" w:semiHidden="1" w:unhideWhenUsed="1"/>
-    <w:lsdException w:name="List Continue 2" w:semiHidden="1" w:unhideWhenUsed="1"/>
-    <w:lsdException w:name="List Continue 3" w:semiHidden="1" w:unhideWhenUsed="1"/>
-    <w:lsdException w:name="List Continue 4" w:semiHidden="1" w:unhideWhenUsed="1"/>
-    <w:lsdException w:name="List Continue 5" w:semiHidden="1" w:unhideWhenUsed="1"/>
-    <w:lsdException w:name="Message Header" w:semiHidden="1" w:unhideWhenUsed="1"/>
-    <w:lsdException w:name="Subtitle" w:uiPriority="11" w:qFormat="1"/>
-    <w:lsdException w:name="Salutation" w:semiHidden="1" w:unhideWhenUsed="1"/>
-    <w:lsdException w:name="Date" w:semiHidden="1" w:unhideWhenUsed="1"/>
-    <w:lsdException w:name="Body Text First Indent" w:semiHidden="1" w:unhideWhenUsed="1"/>
-    <w:lsdException w:name="Body Text First Indent 2" w:semiHidden="1" w:unhideWhenUsed="1"/>
-    <w:lsdException w:name="Note Heading" w:semiHidden="1" w:unhideWhenUsed="1"/>
-    <w:lsdException w:name="Body Text 2" w:semiHidden="1" w:unhideWhenUsed="1"/>
-    <w:lsdException w:name="Body Text 3" w:semiHidden="1" w:unhideWhenUsed="1"/>
-    <w:lsdException w:name="Body Text Indent 2" w:semiHidden="1" w:unhideWhenUsed="1"/>
-    <w:lsdException w:name="Body Text Indent 3" w:semiHidden="1" w:unhideWhenUsed="1"/>
-    <w:lsdException w:name="Block Text" w:semiHidden="1" w:unhideWhenUsed="1"/>
-    <w:lsdException w:name="Hyperlink" w:semiHidden="1" w:unhideWhenUsed="1"/>
-    <w:lsdException w:name="FollowedHyperlink" w:semiHidden="1" w:unhideWhenUsed="1"/>
-    <w:lsdException w:name="Strong" w:uiPriority="22" w:qFormat="1"/>
-    <w:lsdException w:name="Emphasis" w:uiPriority="20" w:qFormat="1"/>
-    <w:lsdException w:name="Document Map" w:semiHidden="1" w:unhideWhenUsed="1"/>
-    <w:lsdException w:name="Plain Text" w:semiHidden="1" w:unhideWhenUsed="1"/>
-    <w:lsdException w:name="E-mail Signature" w:semiHidden="1" w:unhideWhenUsed="1"/>
-    <w:lsdException w:name="HTML Top of Form" w:semiHidden="1" w:unhideWhenUsed="1"/>
-    <w:lsdException w:name="HTML Bottom of Form" w:semiHidden="1" w:unhideWhenUsed="1"/>
-    <w:lsdException w:name="Normal (Web)" w:semiHidden="1" w:unhideWhenUsed="1"/>
-    <w:lsdException w:name="HTML Acronym" w:semiHidden="1" w:unhideWhenUsed="1"/>
-    <w:lsdException w:name="HTML Address" w:semiHidden="1" w:unhideWhenUsed="1"/>
-    <w:lsdException w:name="HTML Cite" w:semiHidden="1" w:unhideWhenUsed="1"/>
-    <w:lsdException w:name="HTML Code" w:semiHidden="1" w:unhideWhenUsed="1"/>
-    <w:lsdException w:name="HTML Definition" w:semiHidden="1" w:unhideWhenUsed="1"/>
-    <w:lsdException w:name="HTML Keyboard" w:semiHidden="1" w:unhideWhenUsed="1"/>
-    <w:lsdException w:name="HTML Preformatted" w:semiHidden="1" w:unhideWhenUsed="1"/>
-    <w:lsdException w:name="HTML Sample" w:semiHidden="1" w:unhideWhenUsed="1"/>
-    <w:lsdException w:name="HTML Typewriter" w:semiHidden="1" w:unhideWhenUsed="1"/>
-    <w:lsdException w:name="HTML Variable" w:semiHidden="1" w:unhideWhenUsed="1"/>
-    <w:lsdException w:name="Normal Table" w:semiHidden="1" w:unhideWhenUsed="1"/>
-    <w:lsdException w:name="annotation subject" w:semiHidden="1" w:unhideWhenUsed="1"/>
-    <w:lsdException w:name="No List" w:semiHidden="1" w:unhideWhenUsed="1"/>
-    <w:lsdException w:name="Outline List 1" w:semiHidden="1" w:unhideWhenUsed="1"/>
-    <w:lsdException w:name="Outline List 2" w:semiHidden="1" w:unhideWhenUsed="1"/>
-    <w:lsdException w:name="Outline List 3" w:semiHidden="1" w:unhideWhenUsed="1"/>
-    <w:lsdException w:name="Table Simple 1" w:semiHidden="1" w:unhideWhenUsed="1"/>
-    <w:lsdException w:name="Table Simple 2" w:semiHidden="1" w:unhideWhenUsed="1"/>
-    <w:lsdException w:name="Table Simple 3" w:semiHidden="1" w:unhideWhenUsed="1"/>
-    <w:lsdException w:name="Table Classic 1" w:semiHidden="1" w:unhideWhenUsed="1"/>
-    <w:lsdException w:name="Table Classic 2" w:semiHidden="1" w:unhideWhenUsed="1"/>
-    <w:lsdException w:name="Table Classic 3" w:semiHidden="1" w:unhideWhenUsed="1"/>
-    <w:lsdException w:name="Table Classic 4" w:semiHidden="1" w:unhideWhenUsed="1"/>
-    <w:lsdException w:name="Table Colorful 1" w:semiHidden="1" w:unhideWhenUsed="1"/>
-    <w:lsdException w:name="Table Colorful 2" w:semiHidden="1" w:unhideWhenUsed="1"/>
-    <w:lsdException w:name="Table Colorful 3" w:semiHidden="1" w:unhideWhenUsed="1"/>
-    <w:lsdException w:name="Table Columns 1" w:semiHidden="1" w:unhideWhenUsed="1"/>
-    <w:lsdException w:name="Table Columns 2" w:semiHidden="1" w:unhideWhenUsed="1"/>
-    <w:lsdException w:name="Table Columns 3" w:semiHidden="1" w:unhideWhenUsed="1"/>
-    <w:lsdException w:name="Table Columns 4" w:semiHidden="1" w:unhideWhenUsed="1"/>
-    <w:lsdException w:name="Table Columns 5" w:semiHidden="1" w:unhideWhenUsed="1"/>
-    <w:lsdException w:name="Table Grid 1" w:semiHidden="1" w:unhideWhenUsed="1"/>
-    <w:lsdException w:name="Table Grid 2" w:semiHidden="1" w:unhideWhenUsed="1"/>
-    <w:lsdException w:name="Table Grid 3" w:semiHidden="1" w:unhideWhenUsed="1"/>
-    <w:lsdException w:name="Table Grid 4" w:semiHidden="1" w:unhideWhenUsed="1"/>
-    <w:lsdException w:name="Table Grid 5" w:semiHidden="1" w:unhideWhenUsed="1"/>
-    <w:lsdException w:name="Table Grid 6" w:semiHidden="1" w:unhideWhenUsed="1"/>
-    <w:lsdException w:name="Table Grid 7" w:semiHidden="1" w:unhideWhenUsed="1"/>
-    <w:lsdException w:name="Table Grid 8" w:semiHidden="1" w:unhideWhenUsed="1"/>
-    <w:lsdException w:name="Table List 1" w:semiHidden="1" w:unhideWhenUsed="1"/>
-    <w:lsdException w:name="Table List 2" w:semiHidden="1" w:unhideWhenUsed="1"/>
-    <w:lsdException w:name="Table List 3" w:semiHidden="1" w:unhideWhenUsed="1"/>
-    <w:lsdException w:name="Table List 4" w:semiHidden="1" w:unhideWhenUsed="1"/>
-    <w:lsdException w:name="Table List 5" w:semiHidden="1" w:unhideWhenUsed="1"/>
-    <w:lsdException w:name="Table List 6" w:semiHidden="1" w:unhideWhenUsed="1"/>
-    <w:lsdException w:name="Table List 7" w:semiHidden="1" w:unhideWhenUsed="1"/>
-    <w:lsdException w:name="Table List 8" w:semiHidden="1" w:unhideWhenUsed="1"/>
-    <w:lsdException w:name="Table 3D effects 1" w:semiHidden="1" w:unhideWhenUsed="1"/>
-    <w:lsdException w:name="Table 3D effects 2" w:semiHidden="1" w:unhideWhenUsed="1"/>
-    <w:lsdException w:name="Table 3D effects 3" w:semiHidden="1" w:unhideWhenUsed="1"/>
-    <w:lsdException w:name="Table Contemporary" w:semiHidden="1" w:unhideWhenUsed="1"/>
-    <w:lsdException w:name="Table Elegant" w:semiHidden="1" w:unhideWhenUsed="1"/>
-    <w:lsdException w:name="Table Professional" w:semiHidden="1" w:unhideWhenUsed="1"/>
-    <w:lsdException w:name="Table Subtle 1" w:semiHidden="1" w:unhideWhenUsed="1"/>
-    <w:lsdException w:name="Table Subtle 2" w:semiHidden="1" w:unhideWhenUsed="1"/>
-    <w:lsdException w:name="Table Web 1" w:semiHidden="1" w:unhideWhenUsed="1"/>
-    <w:lsdException w:name="Table Web 2" w:semiHidden="1" w:unhideWhenUsed="1"/>
-    <w:lsdException w:name="Table Web 3" w:semiHidden="1" w:unhideWhenUsed="1"/>
-    <w:lsdException w:name="Balloon Text" w:semiHidden="1" w:unhideWhenUsed="1"/>
-    <w:lsdException w:name="Table Grid" w:uiPriority="39"/>
-    <w:lsdException w:name="Table Theme" w:semiHidden="1" w:unhideWhenUsed="1"/>
-    <w:lsdException w:name="Placeholder Text" w:semiHidden="1"/>
-    <w:lsdException w:name="No Spacing" w:uiPriority="1" w:qFormat="1"/>
-    <w:lsdException w:name="Light Shading" w:uiPriority="60"/>
-    <w:lsdException w:name="Light List" w:uiPriority="61"/>
-    <w:lsdException w:name="Light Grid" w:uiPriority="62"/>
-    <w:lsdException w:name="Medium Shading 1" w:uiPriority="63"/>
-    <w:lsdException w:name="Medium Shading 2" w:uiPriority="64"/>
-    <w:lsdException w:name="Medium List 1" w:uiPriority="65"/>
-    <w:lsdException w:name="Medium List 2" w:uiPriority="66"/>
-    <w:lsdException w:name="Medium Grid 1" w:uiPriority="67"/>
-    <w:lsdException w:name="Medium Grid 2" w:uiPriority="68"/>
-    <w:lsdException w:name="Medium Grid 3" w:uiPriority="69"/>
-    <w:lsdException w:name="Dark List" w:uiPriority="70"/>
-    <w:lsdException w:name="Colorful Shading" w:uiPriority="71"/>
-    <w:lsdException w:name="Colorful List" w:uiPriority="72"/>
-    <w:lsdException w:name="Colorful Grid" w:uiPriority="73"/>
-    <w:lsdException w:name="Light Shading Accent 1" w:uiPriority="60"/>
-    <w:lsdException w:name="Light List Accent 1" w:uiPriority="61"/>
-    <w:lsdException w:name="Light Grid Accent 1" w:uiPriority="62"/>
-    <w:lsdException w:name="Medium Shading 1 Accent 1" w:uiPriority="63"/>
-    <w:lsdException w:name="Medium Shading 2 Accent 1" w:uiPriority="64"/>
-    <w:lsdException w:name="Medium List 1 Accent 1" w:uiPriority="65"/>
-    <w:lsdException w:name="Revision" w:semiHidden="1"/>
-    <w:lsdException w:name="List Paragraph" w:uiPriority="34" w:qFormat="1"/>
-    <w:lsdException w:name="Quote" w:uiPriority="29" w:qFormat="1"/>
-    <w:lsdException w:name="Intense Quote" w:uiPriority="30" w:qFormat="1"/>
-    <w:lsdException w:name="Medium List 2 Accent 1" w:uiPriority="66"/>
-    <w:lsdException w:name="Medium Grid 1 Accent 1" w:uiPriority="67"/>
-    <w:lsdException w:name="Medium Grid 2 Accent 1" w:uiPriority="68"/>
-    <w:lsdException w:name="Medium Grid 3 Accent 1" w:uiPriority="69"/>
-    <w:lsdException w:name="Dark List Accent 1" w:uiPriority="70"/>
-    <w:lsdException w:name="Colorful Shading Accent 1" w:uiPriority="71"/>
-    <w:lsdException w:name="Colorful List Accent 1" w:uiPriority="72"/>
-    <w:lsdException w:name="Colorful Grid Accent 1" w:uiPriority="73"/>
-    <w:lsdException w:name="Light Shading Accent 2" w:uiPriority="60"/>
-    <w:lsdException w:name="Light List Accent 2" w:uiPriority="61"/>
-    <w:lsdException w:name="Light Grid Accent 2" w:uiPriority="62"/>
-    <w:lsdException w:name="Medium Shading 1 Accent 2" w:uiPriority="63"/>
-    <w:lsdException w:name="Medium Shading 2 Accent 2" w:uiPriority="64"/>
-    <w:lsdException w:name="Medium List 1 Accent 2" w:uiPriority="65"/>
-    <w:lsdException w:name="Medium List 2 Accent 2" w:uiPriority="66"/>
-    <w:lsdException w:name="Medium Grid 1 Accent 2" w:uiPriority="67"/>
-    <w:lsdException w:name="Medium Grid 2 Accent 2" w:uiPriority="68"/>
-    <w:lsdException w:name="Medium Grid 3 Accent 2" w:uiPriority="69"/>
-    <w:lsdException w:name="Dark List Accent 2" w:uiPriority="70"/>
-    <w:lsdException w:name="Colorful Shading Accent 2" w:uiPriority="71"/>
-    <w:lsdException w:name="Colorful List Accent 2" w:uiPriority="72"/>
-    <w:lsdException w:name="Colorful Grid Accent 2" w:uiPriority="73"/>
-    <w:lsdException w:name="Light Shading Accent 3" w:uiPriority="60"/>
-    <w:lsdException w:name="Light List Accent 3" w:uiPriority="61"/>
-    <w:lsdException w:name="Light Grid Accent 3" w:uiPriority="62"/>
-    <w:lsdException w:name="Medium Shading 1 Accent 3" w:uiPriority="63"/>
-    <w:lsdException w:name="Medium Shading 2 Accent 3" w:uiPriority="64"/>
-    <w:lsdException w:name="Medium List 1 Accent 3" w:uiPriority="65"/>
-    <w:lsdException w:name="Medium List 2 Accent 3" w:uiPriority="66"/>
-    <w:lsdException w:name="Medium Grid 1 Accent 3" w:uiPriority="67"/>
-    <w:lsdException w:name="Medium Grid 2 Accent 3" w:uiPriority="68"/>
-    <w:lsdException w:name="Medium Grid 3 Accent 3" w:uiPriority="69"/>
-    <w:lsdException w:name="Dark List Accent 3" w:uiPriority="70"/>
-    <w:lsdException w:name="Colorful Shading Accent 3" w:uiPriority="71"/>
-    <w:lsdException w:name="Colorful List Accent 3" w:uiPriority="72"/>
-    <w:lsdException w:name="Colorful Grid Accent 3" w:uiPriority="73"/>
-    <w:lsdException w:name="Light Shading Accent 4" w:uiPriority="60"/>
-    <w:lsdException w:name="Light List Accent 4" w:uiPriority="61"/>
-    <w:lsdException w:name="Light Grid Accent 4" w:uiPriority="62"/>
-    <w:lsdException w:name="Medium Shading 1 Accent 4" w:uiPriority="63"/>
-    <w:lsdException w:name="Medium Shading 2 Accent 4" w:uiPriority="64"/>
-    <w:lsdException w:name="Medium List 1 Accent 4" w:uiPriority="65"/>
-    <w:lsdException w:name="Medium List 2 Accent 4" w:uiPriority="66"/>
-    <w:lsdException w:name="Medium Grid 1 Accent 4" w:uiPriority="67"/>
-    <w:lsdException w:name="Medium Grid 2 Accent 4" w:uiPriority="68"/>
-    <w:lsdException w:name="Medium Grid 3 Accent 4" w:uiPriority="69"/>
-    <w:lsdException w:name="Dark List Accent 4" w:uiPriority="70"/>
-    <w:lsdException w:name="Colorful Shading Accent 4" w:uiPriority="71"/>
-    <w:lsdException w:name="Colorful List Accent 4" w:uiPriority="72"/>
-    <w:lsdException w:name="Colorful Grid Accent 4" w:uiPriority="73"/>
-    <w:lsdException w:name="Light Shading Accent 5" w:uiPriority="60"/>
-    <w:lsdException w:name="Light List Accent 5" w:uiPriority="61"/>
-    <w:lsdException w:name="Light Grid Accent 5" w:uiPriority="62"/>
-    <w:lsdException w:name="Medium Shading 1 Accent 5" w:uiPriority="63"/>
-    <w:lsdException w:name="Medium Shading 2 Accent 5" w:uiPriority="64"/>
-    <w:lsdException w:name="Medium List 1 Accent 5" w:uiPriority="65"/>
-    <w:lsdException w:name="Medium List 2 Accent 5" w:uiPriority="66"/>
-    <w:lsdException w:name="Medium Grid 1 Accent 5" w:uiPriority="67"/>
-    <w:lsdException w:name="Medium Grid 2 Accent 5" w:uiPriority="68"/>
-    <w:lsdException w:name="Medium Grid 3 Accent 5" w:uiPriority="69"/>
-    <w:lsdException w:name="Dark List Accent 5" w:uiPriority="70"/>
-    <w:lsdException w:name="Colorful Shading Accent 5" w:uiPriority="71"/>
-    <w:lsdException w:name="Colorful List Accent 5" w:uiPriority="72"/>
-    <w:lsdException w:name="Colorful Grid Accent 5" w:uiPriority="73"/>
-    <w:lsdException w:name="Light Shading Accent 6" w:uiPriority="60"/>
-    <w:lsdException w:name="Light List Accent 6" w:uiPriority="61"/>
-    <w:lsdException w:name="Light Grid Accent 6" w:uiPriority="62"/>
-    <w:lsdException w:name="Medium Shading 1 Accent 6" w:uiPriority="63"/>
-    <w:lsdException w:name="Medium Shading 2 Accent 6" w:uiPriority="64"/>
-    <w:lsdException w:name="Medium List 1 Accent 6" w:uiPriority="65"/>
-    <w:lsdException w:name="Medium List 2 Accent 6" w:uiPriority="66"/>
-    <w:lsdException w:name="Medium Grid 1 Accent 6" w:uiPriority="67"/>
-    <w:lsdException w:name="Medium Grid 2 Accent 6" w:uiPriority="68"/>
-    <w:lsdException w:name="Medium Grid 3 Accent 6" w:uiPriority="69"/>
-    <w:lsdException w:name="Dark List Accent 6" w:uiPriority="70"/>
-    <w:lsdException w:name="Colorful Shading Accent 6" w:uiPriority="71"/>
-    <w:lsdException w:name="Colorful List Accent 6" w:uiPriority="72"/>
-    <w:lsdException w:name="Colorful Grid Accent 6" w:uiPriority="73"/>
-    <w:lsdException w:name="Subtle Emphasis" w:uiPriority="19" w:qFormat="1"/>
-    <w:lsdException w:name="Intense Emphasis" w:uiPriority="21" w:qFormat="1"/>
-    <w:lsdException w:name="Subtle Reference" w:uiPriority="31" w:qFormat="1"/>
-    <w:lsdException w:name="Intense Reference" w:uiPriority="32" w:qFormat="1"/>
-    <w:lsdException w:name="Book Title" w:uiPriority="33" w:qFormat="1"/>
-    <w:lsdException w:name="Bibliography" w:semiHidden="1" w:uiPriority="37" w:unhideWhenUsed="1"/>
-    <w:lsdException w:name="TOC Heading" w:semiHidden="1" w:uiPriority="39" w:unhideWhenUsed="1" w:qFormat="1"/>
-    <w:lsdException w:name="Plain Table 1" w:uiPriority="41"/>
-    <w:lsdException w:name="Plain Table 2" w:uiPriority="42"/>
-    <w:lsdException w:name="Plain Table 3" w:uiPriority="43"/>
-    <w:lsdException w:name="Plain Table 4" w:uiPriority="44"/>
-    <w:lsdException w:name="Plain Table 5" w:uiPriority="45"/>
-    <w:lsdException w:name="Grid Table Light" w:uiPriority="40"/>
-    <w:lsdException w:name="Grid Table 1 Light" w:uiPriority="46"/>
-    <w:lsdException w:name="Grid Table 2" w:uiPriority="47"/>
-    <w:lsdException w:name="Grid Table 3" w:uiPriority="48"/>
-    <w:lsdException w:name="Grid Table 4" w:uiPriority="49"/>
-    <w:lsdException w:name="Grid Table 5 Dark" w:uiPriority="50"/>
-    <w:lsdException w:name="Grid Table 6 Colorful" w:uiPriority="51"/>
-    <w:lsdException w:name="Grid Table 7 Colorful" w:uiPriority="52"/>
-    <w:lsdException w:name="Grid Table 1 Light Accent 1" w:uiPriority="46"/>
-    <w:lsdException w:name="Grid Table 2 Accent 1" w:uiPriority="47"/>
-    <w:lsdException w:name="Grid Table 3 Accent 1" w:uiPriority="48"/>
-    <w:lsdException w:name="Grid Table 4 Accent 1" w:uiPriority="49"/>
-    <w:lsdException w:name="Grid Table 5 Dark Accent 1" w:uiPriority="50"/>
-    <w:lsdException w:name="Grid Table 6 Colorful Accent 1" w:uiPriority="51"/>
-    <w:lsdException w:name="Grid Table 7 Colorful Accent 1" w:uiPriority="52"/>
-    <w:lsdException w:name="Grid Table 1 Light Accent 2" w:uiPriority="46"/>
-    <w:lsdException w:name="Grid Table 2 Accent 2" w:uiPriority="47"/>
-    <w:lsdException w:name="Grid Table 3 Accent 2" w:uiPriority="48"/>
-    <w:lsdException w:name="Grid Table 4 Accent 2" w:uiPriority="49"/>
-    <w:lsdException w:name="Grid Table 5 Dark Accent 2" w:uiPriority="50"/>
-    <w:lsdException w:name="Grid Table 6 Colorful Accent 2" w:uiPriority="51"/>
-    <w:lsdException w:name="Grid Table 7 Colorful Accent 2" w:uiPriority="52"/>
-    <w:lsdException w:name="Grid Table 1 Light Accent 3" w:uiPriority="46"/>
-    <w:lsdException w:name="Grid Table 2 Accent 3" w:uiPriority="47"/>
-    <w:lsdException w:name="Grid Table 3 Accent 3" w:uiPriority="48"/>
-    <w:lsdException w:name="Grid Table 4 Accent 3" w:uiPriority="49"/>
-    <w:lsdException w:name="Grid Table 5 Dark Accent 3" w:uiPriority="50"/>
-    <w:lsdException w:name="Grid Table 6 Colorful Accent 3" w:uiPriority="51"/>
-    <w:lsdException w:name="Grid Table 7 Colorful Accent 3" w:uiPriority="52"/>
-    <w:lsdException w:name="Grid Table 1 Light Accent 4" w:uiPriority="46"/>
-    <w:lsdException w:name="Grid Table 2 Accent 4" w:uiPriority="47"/>
-    <w:lsdException w:name="Grid Table 3 Accent 4" w:uiPriority="48"/>
-    <w:lsdException w:name="Grid Table 4 Accent 4" w:uiPriority="49"/>
-    <w:lsdException w:name="Grid Table 5 Dark Accent 4" w:uiPriority="50"/>
-    <w:lsdException w:name="Grid Table 6 Colorful Accent 4" w:uiPriority="51"/>
-    <w:lsdException w:name="Grid Table 7 Colorful Accent 4" w:uiPriority="52"/>
-    <w:lsdException w:name="Grid Table 1 Light Accent 5" w:uiPriority="46"/>
-    <w:lsdException w:name="Grid Table 2 Accent 5" w:uiPriority="47"/>
-    <w:lsdException w:name="Grid Table 3 Accent 5" w:uiPriority="48"/>
-    <w:lsdException w:name="Grid Table 4 Accent 5" w:uiPriority="49"/>
-    <w:lsdException w:name="Grid Table 5 Dark Accent 5" w:uiPriority="50"/>
-    <w:lsdException w:name="Grid Table 6 Colorful Accent 5" w:uiPriority="51"/>
-    <w:lsdException w:name="Grid Table 7 Colorful Accent 5" w:uiPriority="52"/>
-    <w:lsdException w:name="Grid Table 1 Light Accent 6" w:uiPriority="46"/>
-    <w:lsdException w:name="Grid Table 2 Accent 6" w:uiPriority="47"/>
-    <w:lsdException w:name="Grid Table 3 Accent 6" w:uiPriority="48"/>
-    <w:lsdException w:name="Grid Table 4 Accent 6" w:uiPriority="49"/>
-    <w:lsdException w:name="Grid Table 5 Dark Accent 6" w:uiPriority="50"/>
-    <w:lsdException w:name="Grid Table 6 Colorful Accent 6" w:uiPriority="51"/>
-    <w:lsdException w:name="Grid Table 7 Colorful Accent 6" w:uiPriority="52"/>
-    <w:lsdException w:name="List Table 1 Light" w:uiPriority="46"/>
-    <w:lsdException w:name="List Table 2" w:uiPriority="47"/>
-    <w:lsdException w:name="List Table 3" w:uiPriority="48"/>
-    <w:lsdException w:name="List Table 4" w:uiPriority="49"/>
-    <w:lsdException w:name="List Table 5 Dark" w:uiPriority="50"/>
-    <w:lsdException w:name="List Table 6 Colorful" w:uiPriority="51"/>
-    <w:lsdException w:name="List Table 7 Colorful" w:uiPriority="52"/>
-    <w:lsdException w:name="List Table 1 Light Accent 1" w:uiPriority="46"/>
-    <w:lsdException w:name="List Table 2 Accent 1" w:uiPriority="47"/>
-    <w:lsdException w:name="List Table 3 Accent 1" w:uiPriority="48"/>
-    <w:lsdException w:name="List Table 4 Accent 1" w:uiPriority="49"/>
-    <w:lsdException w:name="List Table 5 Dark Accent 1" w:uiPriority="50"/>
-    <w:lsdException w:name="List Table 6 Colorful Accent 1" w:uiPriority="51"/>
-    <w:lsdException w:name="List Table 7 Colorful Accent 1" w:uiPriority="52"/>
-    <w:lsdException w:name="List Table 1 Light Accent 2" w:uiPriority="46"/>
-    <w:lsdException w:name="List Table 2 Accent 2" w:uiPriority="47"/>
-    <w:lsdException w:name="List Table 3 Accent 2" w:uiPriority="48"/>
-    <w:lsdException w:name="List Table 4 Accent 2" w:uiPriority="49"/>
-    <w:lsdException w:name="List Table 5 Dark Accent 2" w:uiPriority="50"/>
-    <w:lsdException w:name="List Table 6 Colorful Accent 2" w:uiPriority="51"/>
-    <w:lsdException w:name="List Table 7 Colorful Accent 2" w:uiPriority="52"/>
-    <w:lsdException w:name="List Table 1 Light Accent 3" w:uiPriority="46"/>
-    <w:lsdException w:name="List Table 2 Accent 3" w:uiPriority="47"/>
-    <w:lsdException w:name="List Table 3 Accent 3" w:uiPriority="48"/>
-    <w:lsdException w:name="List Table 4 Accent 3" w:uiPriority="49"/>
-    <w:lsdException w:name="List Table 5 Dark Accent 3" w:uiPriority="50"/>
-    <w:lsdException w:name="List Table 6 Colorful Accent 3" w:uiPriority="51"/>
-    <w:lsdException w:name="List Table 7 Colorful Accent 3" w:uiPriority="52"/>
-    <w:lsdException w:name="List Table 1 Light Accent 4" w:uiPriority="46"/>
-    <w:lsdException w:name="List Table 2 Accent 4" w:uiPriority="47"/>
-    <w:lsdException w:name="List Table 3 Accent 4" w:uiPriority="48"/>
-    <w:lsdException w:name="List Table 4 Accent 4" w:uiPriority="49"/>
-    <w:lsdException w:name="List Table 5 Dark Accent 4" w:uiPriority="50"/>
-    <w:lsdException w:name="List Table 6 Colorful Accent 4" w:uiPriority="51"/>
-    <w:lsdException w:name="List Table 7 Colorful Accent 4" w:uiPriority="52"/>
-    <w:lsdException w:name="List Table 1 Light Accent 5" w:uiPriority="46"/>
-    <w:lsdException w:name="List Table 2 Accent 5" w:uiPriority="47"/>
-    <w:lsdException w:name="List Table 3 Accent 5" w:uiPriority="48"/>
-    <w:lsdException w:name="List Table 4 Accent 5" w:uiPriority="49"/>
-    <w:lsdException w:name="List Table 5 Dark Accent 5" w:uiPriority="50"/>
-    <w:lsdException w:name="List Table 6 Colorful Accent 5" w:uiPriority="51"/>
-    <w:lsdException w:name="List Table 7 Colorful Accent 5" w:uiPriority="52"/>
-    <w:lsdException w:name="List Table 1 Light Accent 6" w:uiPriority="46"/>
-    <w:lsdException w:name="List Table 2 Accent 6" w:uiPriority="47"/>
-    <w:lsdException w:name="List Table 3 Accent 6" w:uiPriority="48"/>
-    <w:lsdException w:name="List Table 4 Accent 6" w:uiPriority="49"/>
-    <w:lsdException w:name="List Table 5 Dark Accent 6" w:uiPriority="50"/>
-    <w:lsdException w:name="List Table 6 Colorful Accent 6" w:uiPriority="51"/>
-    <w:lsdException w:name="List Table 7 Colorful Accent 6" w:uiPriority="52"/>
-  </w:latentStyles>
-  <w:style w:type="paragraph" w:default="1" w:styleId="Normal">
-    <w:name w:val="Normal"/>
-    <w:qFormat/>
-  </w:style>
-  <w:style w:type="character" w:default="1" w:styleId="Policepardfaut">
-    <w:name w:val="Default Paragraph Font"/>
-    <w:uiPriority w:val="1"/>
-    <w:semiHidden/>
-    <w:unhideWhenUsed/>
-  </w:style>
-  <w:style w:type="table" w:default="1" w:styleId="TableauNormal">
-    <w:name w:val="Normal Table"/>
-    <w:uiPriority w:val="99"/>
-    <w:semiHidden/>
-    <w:unhideWhenUsed/>
-    <w:tblPr>
-      <w:tblInd w:w="0" w:type="dxa"/>
-      <w:tblCellMar>
-        <w:top w:w="0" w:type="dxa"/>
-        <w:left w:w="108" w:type="dxa"/>
-        <w:bottom w:w="0" w:type="dxa"/>
-        <w:right w:w="108" w:type="dxa"/>
-      </w:tblCellMar>
-    </w:tblPr>
-  </w:style>
-  <w:style w:type="numbering" w:default="1" w:styleId="Aucuneliste">
-    <w:name w:val="No List"/>
-    <w:uiPriority w:val="99"/>
-    <w:semiHidden/>
-    <w:unhideWhenUsed/>
-  </w:style>
-  <w:style w:type="character" w:styleId="Textedelespacerserv">
-    <w:name w:val="Placeholder Text"/>
-    <w:basedOn w:val="Policepardfaut"/>
-    <w:uiPriority w:val="99"/>
-    <w:semiHidden/>
-    <w:rsid w:val="00394E60"/>
-    <w:rPr>
-      <w:color w:val="808080"/>
-    </w:rPr>
-  </w:style>
-</w:styles>
-</file>
-
-<file path=word/glossary/webSettings.xml><?xml version="1.0" encoding="utf-8"?>
-<w:webSettings xmlns:mc="http://schemas.openxmlformats.org/markup-compatibility/2006" xmlns:r="http://schemas.openxmlformats.org/officeDocument/2006/relationships" xmlns:w="http://schemas.openxmlformats.org/wordprocessingml/2006/main" xmlns:w14="http://schemas.microsoft.com/office/word/2010/wordml" xmlns:w15="http://schemas.microsoft.com/office/word/2012/wordml" xmlns:w16se="http://schemas.microsoft.com/office/word/2015/wordml/symex" mc:Ignorable="w14 w15 w16se">
-  <w:optimizeForBrowser/>
-  <w:allowPNG/>
-</w:webSettings>
-</file>
-
 <file path=word/theme/theme1.xml><?xml version="1.0" encoding="utf-8"?>
 <a:theme xmlns:a="http://schemas.openxmlformats.org/drawingml/2006/main" name="Thème Office">
   <a:themeElements>
@@ -55478,7 +55348,7 @@
 </file>
 
 <file path=customXml/itemProps1.xml><?xml version="1.0" encoding="utf-8"?>
-<ds:datastoreItem xmlns:ds="http://schemas.openxmlformats.org/officeDocument/2006/customXml" ds:itemID="{EB229723-F486-47E2-929E-725D971F1B75}">
+<ds:datastoreItem xmlns:ds="http://schemas.openxmlformats.org/officeDocument/2006/customXml" ds:itemID="{31B1641E-2838-402D-9E4B-BA92D0C8991D}">
   <ds:schemaRefs>
     <ds:schemaRef ds:uri="http://schemas.openxmlformats.org/officeDocument/2006/bibliography"/>
   </ds:schemaRefs>

</xml_diff>

<commit_message>
narration des algo des phases 1 et 2 avec signature numerique utilisant le P-256
</commit_message>
<xml_diff>
--- a/docs/MEMOIRE_M2_CANISIUS.docx
+++ b/docs/MEMOIRE_M2_CANISIUS.docx
@@ -1941,7 +1941,7 @@
         </w:rPr>
       </w:pPr>
       <w:bookmarkStart w:id="0" w:name="_Toc184475241"/>
-      <w:bookmarkStart w:id="1" w:name="_Toc191543041"/>
+      <w:bookmarkStart w:id="1" w:name="_Toc191899494"/>
       <w:r>
         <w:rPr>
           <w:rFonts w:ascii="Times New Roman" w:eastAsiaTheme="majorEastAsia" w:hAnsi="Times New Roman" w:cs="Times New Roman"/>
@@ -2092,7 +2092,7 @@
         </w:rPr>
       </w:pPr>
       <w:bookmarkStart w:id="2" w:name="_Toc184475243"/>
-      <w:bookmarkStart w:id="3" w:name="_Toc191543042"/>
+      <w:bookmarkStart w:id="3" w:name="_Toc191899495"/>
       <w:r>
         <w:rPr>
           <w:rFonts w:ascii="Times New Roman" w:eastAsiaTheme="majorEastAsia" w:hAnsi="Times New Roman" w:cs="Times New Roman"/>
@@ -2827,7 +2827,7 @@
           <w:lang w:val="fr-FR"/>
         </w:rPr>
       </w:pPr>
-      <w:bookmarkStart w:id="4" w:name="_Toc191543043"/>
+      <w:bookmarkStart w:id="4" w:name="_Toc191899496"/>
       <w:r>
         <w:rPr>
           <w:rFonts w:ascii="Times New Roman" w:eastAsiaTheme="majorEastAsia" w:hAnsi="Times New Roman" w:cs="Times New Roman"/>
@@ -2933,7 +2933,7 @@
           <w:lang w:val="fr-FR"/>
         </w:rPr>
       </w:pPr>
-      <w:bookmarkStart w:id="5" w:name="_Toc191543044"/>
+      <w:bookmarkStart w:id="5" w:name="_Toc191899497"/>
       <w:r>
         <w:rPr>
           <w:rFonts w:ascii="Times New Roman" w:eastAsiaTheme="majorEastAsia" w:hAnsi="Times New Roman" w:cs="Times New Roman"/>
@@ -2994,7 +2994,7 @@
           <w:lang w:val="fr-FR"/>
         </w:rPr>
       </w:pPr>
-      <w:bookmarkStart w:id="6" w:name="_Toc191543045"/>
+      <w:bookmarkStart w:id="6" w:name="_Toc191899498"/>
       <w:r>
         <w:rPr>
           <w:rFonts w:ascii="Times New Roman" w:eastAsiaTheme="majorEastAsia" w:hAnsi="Times New Roman" w:cs="Times New Roman"/>
@@ -3082,7 +3082,7 @@
           <w:r>
             <w:fldChar w:fldCharType="separate"/>
           </w:r>
-          <w:hyperlink w:anchor="_Toc191543041" w:history="1">
+          <w:hyperlink w:anchor="_Toc191899494" w:history="1">
             <w:r>
               <w:rPr>
                 <w:rStyle w:val="Lienhypertexte"/>
@@ -3112,7 +3112,7 @@
                 <w:noProof/>
                 <w:webHidden/>
               </w:rPr>
-              <w:instrText xml:space="preserve"> PAGEREF _Toc191543041 \h </w:instrText>
+              <w:instrText xml:space="preserve"> PAGEREF _Toc191899494 \h </w:instrText>
             </w:r>
             <w:r>
               <w:rPr>
@@ -3154,7 +3154,7 @@
               <w:noProof/>
             </w:rPr>
           </w:pPr>
-          <w:hyperlink w:anchor="_Toc191543042" w:history="1">
+          <w:hyperlink w:anchor="_Toc191899495" w:history="1">
             <w:r>
               <w:rPr>
                 <w:rStyle w:val="Lienhypertexte"/>
@@ -3184,7 +3184,7 @@
                 <w:noProof/>
                 <w:webHidden/>
               </w:rPr>
-              <w:instrText xml:space="preserve"> PAGEREF _Toc191543042 \h </w:instrText>
+              <w:instrText xml:space="preserve"> PAGEREF _Toc191899495 \h </w:instrText>
             </w:r>
             <w:r>
               <w:rPr>
@@ -3226,7 +3226,7 @@
               <w:noProof/>
             </w:rPr>
           </w:pPr>
-          <w:hyperlink w:anchor="_Toc191543043" w:history="1">
+          <w:hyperlink w:anchor="_Toc191899496" w:history="1">
             <w:r>
               <w:rPr>
                 <w:rStyle w:val="Lienhypertexte"/>
@@ -3256,7 +3256,7 @@
                 <w:noProof/>
                 <w:webHidden/>
               </w:rPr>
-              <w:instrText xml:space="preserve"> PAGEREF _Toc191543043 \h </w:instrText>
+              <w:instrText xml:space="preserve"> PAGEREF _Toc191899496 \h </w:instrText>
             </w:r>
             <w:r>
               <w:rPr>
@@ -3298,7 +3298,7 @@
               <w:noProof/>
             </w:rPr>
           </w:pPr>
-          <w:hyperlink w:anchor="_Toc191543044" w:history="1">
+          <w:hyperlink w:anchor="_Toc191899497" w:history="1">
             <w:r>
               <w:rPr>
                 <w:rStyle w:val="Lienhypertexte"/>
@@ -3328,7 +3328,7 @@
                 <w:noProof/>
                 <w:webHidden/>
               </w:rPr>
-              <w:instrText xml:space="preserve"> PAGEREF _Toc191543044 \h </w:instrText>
+              <w:instrText xml:space="preserve"> PAGEREF _Toc191899497 \h </w:instrText>
             </w:r>
             <w:r>
               <w:rPr>
@@ -3370,7 +3370,7 @@
               <w:noProof/>
             </w:rPr>
           </w:pPr>
-          <w:hyperlink w:anchor="_Toc191543045" w:history="1">
+          <w:hyperlink w:anchor="_Toc191899498" w:history="1">
             <w:r>
               <w:rPr>
                 <w:rStyle w:val="Lienhypertexte"/>
@@ -3400,7 +3400,7 @@
                 <w:noProof/>
                 <w:webHidden/>
               </w:rPr>
-              <w:instrText xml:space="preserve"> PAGEREF _Toc191543045 \h </w:instrText>
+              <w:instrText xml:space="preserve"> PAGEREF _Toc191899498 \h </w:instrText>
             </w:r>
             <w:r>
               <w:rPr>
@@ -3442,7 +3442,7 @@
               <w:noProof/>
             </w:rPr>
           </w:pPr>
-          <w:hyperlink w:anchor="_Toc191543046" w:history="1">
+          <w:hyperlink w:anchor="_Toc191899499" w:history="1">
             <w:r>
               <w:rPr>
                 <w:rStyle w:val="Lienhypertexte"/>
@@ -3472,7 +3472,7 @@
                 <w:noProof/>
                 <w:webHidden/>
               </w:rPr>
-              <w:instrText xml:space="preserve"> PAGEREF _Toc191543046 \h </w:instrText>
+              <w:instrText xml:space="preserve"> PAGEREF _Toc191899499 \h </w:instrText>
             </w:r>
             <w:r>
               <w:rPr>
@@ -3514,7 +3514,7 @@
               <w:noProof/>
             </w:rPr>
           </w:pPr>
-          <w:hyperlink w:anchor="_Toc191543047" w:history="1">
+          <w:hyperlink w:anchor="_Toc191899500" w:history="1">
             <w:r>
               <w:rPr>
                 <w:rStyle w:val="Lienhypertexte"/>
@@ -3544,7 +3544,7 @@
                 <w:noProof/>
                 <w:webHidden/>
               </w:rPr>
-              <w:instrText xml:space="preserve"> PAGEREF _Toc191543047 \h </w:instrText>
+              <w:instrText xml:space="preserve"> PAGEREF _Toc191899500 \h </w:instrText>
             </w:r>
             <w:r>
               <w:rPr>
@@ -3586,7 +3586,7 @@
               <w:noProof/>
             </w:rPr>
           </w:pPr>
-          <w:hyperlink w:anchor="_Toc191543048" w:history="1">
+          <w:hyperlink w:anchor="_Toc191899501" w:history="1">
             <w:r>
               <w:rPr>
                 <w:rStyle w:val="Lienhypertexte"/>
@@ -3616,7 +3616,7 @@
                 <w:noProof/>
                 <w:webHidden/>
               </w:rPr>
-              <w:instrText xml:space="preserve"> PAGEREF _Toc191543048 \h </w:instrText>
+              <w:instrText xml:space="preserve"> PAGEREF _Toc191899501 \h </w:instrText>
             </w:r>
             <w:r>
               <w:rPr>
@@ -3658,7 +3658,7 @@
               <w:noProof/>
             </w:rPr>
           </w:pPr>
-          <w:hyperlink w:anchor="_Toc191543049" w:history="1">
+          <w:hyperlink w:anchor="_Toc191899502" w:history="1">
             <w:r>
               <w:rPr>
                 <w:rStyle w:val="Lienhypertexte"/>
@@ -3688,7 +3688,7 @@
                 <w:noProof/>
                 <w:webHidden/>
               </w:rPr>
-              <w:instrText xml:space="preserve"> PAGEREF _Toc191543049 \h </w:instrText>
+              <w:instrText xml:space="preserve"> PAGEREF _Toc191899502 \h </w:instrText>
             </w:r>
             <w:r>
               <w:rPr>
@@ -3731,7 +3731,7 @@
               <w:noProof/>
             </w:rPr>
           </w:pPr>
-          <w:hyperlink w:anchor="_Toc191543050" w:history="1">
+          <w:hyperlink w:anchor="_Toc191899503" w:history="1">
             <w:r>
               <w:rPr>
                 <w:rStyle w:val="Lienhypertexte"/>
@@ -3778,7 +3778,7 @@
                 <w:noProof/>
                 <w:webHidden/>
               </w:rPr>
-              <w:instrText xml:space="preserve"> PAGEREF _Toc191543050 \h </w:instrText>
+              <w:instrText xml:space="preserve"> PAGEREF _Toc191899503 \h </w:instrText>
             </w:r>
             <w:r>
               <w:rPr>
@@ -3821,7 +3821,7 @@
               <w:noProof/>
             </w:rPr>
           </w:pPr>
-          <w:hyperlink w:anchor="_Toc191543051" w:history="1">
+          <w:hyperlink w:anchor="_Toc191899504" w:history="1">
             <w:r>
               <w:rPr>
                 <w:rStyle w:val="Lienhypertexte"/>
@@ -3868,7 +3868,7 @@
                 <w:noProof/>
                 <w:webHidden/>
               </w:rPr>
-              <w:instrText xml:space="preserve"> PAGEREF _Toc191543051 \h </w:instrText>
+              <w:instrText xml:space="preserve"> PAGEREF _Toc191899504 \h </w:instrText>
             </w:r>
             <w:r>
               <w:rPr>
@@ -3911,7 +3911,7 @@
               <w:noProof/>
             </w:rPr>
           </w:pPr>
-          <w:hyperlink w:anchor="_Toc191543052" w:history="1">
+          <w:hyperlink w:anchor="_Toc191899505" w:history="1">
             <w:r>
               <w:rPr>
                 <w:rStyle w:val="Lienhypertexte"/>
@@ -3958,7 +3958,7 @@
                 <w:noProof/>
                 <w:webHidden/>
               </w:rPr>
-              <w:instrText xml:space="preserve"> PAGEREF _Toc191543052 \h </w:instrText>
+              <w:instrText xml:space="preserve"> PAGEREF _Toc191899505 \h </w:instrText>
             </w:r>
             <w:r>
               <w:rPr>
@@ -4001,7 +4001,7 @@
               <w:noProof/>
             </w:rPr>
           </w:pPr>
-          <w:hyperlink w:anchor="_Toc191543053" w:history="1">
+          <w:hyperlink w:anchor="_Toc191899506" w:history="1">
             <w:r>
               <w:rPr>
                 <w:rStyle w:val="Lienhypertexte"/>
@@ -4048,7 +4048,7 @@
                 <w:noProof/>
                 <w:webHidden/>
               </w:rPr>
-              <w:instrText xml:space="preserve"> PAGEREF _Toc191543053 \h </w:instrText>
+              <w:instrText xml:space="preserve"> PAGEREF _Toc191899506 \h </w:instrText>
             </w:r>
             <w:r>
               <w:rPr>
@@ -4091,7 +4091,7 @@
               <w:noProof/>
             </w:rPr>
           </w:pPr>
-          <w:hyperlink w:anchor="_Toc191543054" w:history="1">
+          <w:hyperlink w:anchor="_Toc191899507" w:history="1">
             <w:r>
               <w:rPr>
                 <w:rStyle w:val="Lienhypertexte"/>
@@ -4138,7 +4138,7 @@
                 <w:noProof/>
                 <w:webHidden/>
               </w:rPr>
-              <w:instrText xml:space="preserve"> PAGEREF _Toc191543054 \h </w:instrText>
+              <w:instrText xml:space="preserve"> PAGEREF _Toc191899507 \h </w:instrText>
             </w:r>
             <w:r>
               <w:rPr>
@@ -4180,7 +4180,7 @@
               <w:noProof/>
             </w:rPr>
           </w:pPr>
-          <w:hyperlink w:anchor="_Toc191543055" w:history="1">
+          <w:hyperlink w:anchor="_Toc191899508" w:history="1">
             <w:r>
               <w:rPr>
                 <w:rStyle w:val="Lienhypertexte"/>
@@ -4210,7 +4210,7 @@
                 <w:noProof/>
                 <w:webHidden/>
               </w:rPr>
-              <w:instrText xml:space="preserve"> PAGEREF _Toc191543055 \h </w:instrText>
+              <w:instrText xml:space="preserve"> PAGEREF _Toc191899508 \h </w:instrText>
             </w:r>
             <w:r>
               <w:rPr>
@@ -4253,7 +4253,7 @@
               <w:noProof/>
             </w:rPr>
           </w:pPr>
-          <w:hyperlink w:anchor="_Toc191543056" w:history="1">
+          <w:hyperlink w:anchor="_Toc191899509" w:history="1">
             <w:r>
               <w:rPr>
                 <w:rStyle w:val="Lienhypertexte"/>
@@ -4262,7 +4262,7 @@
                 <w:noProof/>
                 <w:lang w:val="fr-FR"/>
               </w:rPr>
-              <w:t>2.1</w:t>
+              <w:t>2.1.</w:t>
             </w:r>
             <w:r>
               <w:rPr>
@@ -4300,7 +4300,7 @@
                 <w:noProof/>
                 <w:webHidden/>
               </w:rPr>
-              <w:instrText xml:space="preserve"> PAGEREF _Toc191543056 \h </w:instrText>
+              <w:instrText xml:space="preserve"> PAGEREF _Toc191899509 \h </w:instrText>
             </w:r>
             <w:r>
               <w:rPr>
@@ -4343,7 +4343,7 @@
               <w:noProof/>
             </w:rPr>
           </w:pPr>
-          <w:hyperlink w:anchor="_Toc191543057" w:history="1">
+          <w:hyperlink w:anchor="_Toc191899510" w:history="1">
             <w:r>
               <w:rPr>
                 <w:rStyle w:val="Lienhypertexte"/>
@@ -4390,7 +4390,7 @@
                 <w:noProof/>
                 <w:webHidden/>
               </w:rPr>
-              <w:instrText xml:space="preserve"> PAGEREF _Toc191543057 \h </w:instrText>
+              <w:instrText xml:space="preserve"> PAGEREF _Toc191899510 \h </w:instrText>
             </w:r>
             <w:r>
               <w:rPr>
@@ -4433,7 +4433,7 @@
               <w:noProof/>
             </w:rPr>
           </w:pPr>
-          <w:hyperlink w:anchor="_Toc191543058" w:history="1">
+          <w:hyperlink w:anchor="_Toc191899511" w:history="1">
             <w:r>
               <w:rPr>
                 <w:rStyle w:val="Lienhypertexte"/>
@@ -4480,7 +4480,7 @@
                 <w:noProof/>
                 <w:webHidden/>
               </w:rPr>
-              <w:instrText xml:space="preserve"> PAGEREF _Toc191543058 \h </w:instrText>
+              <w:instrText xml:space="preserve"> PAGEREF _Toc191899511 \h </w:instrText>
             </w:r>
             <w:r>
               <w:rPr>
@@ -4523,7 +4523,7 @@
               <w:noProof/>
             </w:rPr>
           </w:pPr>
-          <w:hyperlink w:anchor="_Toc191543059" w:history="1">
+          <w:hyperlink w:anchor="_Toc191899512" w:history="1">
             <w:r>
               <w:rPr>
                 <w:rStyle w:val="Lienhypertexte"/>
@@ -4532,7 +4532,7 @@
                 <w:noProof/>
                 <w:lang w:val="fr-FR"/>
               </w:rPr>
-              <w:t>2.2</w:t>
+              <w:t>2.2.</w:t>
             </w:r>
             <w:r>
               <w:rPr>
@@ -4570,7 +4570,7 @@
                 <w:noProof/>
                 <w:webHidden/>
               </w:rPr>
-              <w:instrText xml:space="preserve"> PAGEREF _Toc191543059 \h </w:instrText>
+              <w:instrText xml:space="preserve"> PAGEREF _Toc191899512 \h </w:instrText>
             </w:r>
             <w:r>
               <w:rPr>
@@ -4613,7 +4613,7 @@
               <w:noProof/>
             </w:rPr>
           </w:pPr>
-          <w:hyperlink w:anchor="_Toc191543060" w:history="1">
+          <w:hyperlink w:anchor="_Toc191899513" w:history="1">
             <w:r>
               <w:rPr>
                 <w:rStyle w:val="Lienhypertexte"/>
@@ -4622,7 +4622,7 @@
                 <w:noProof/>
                 <w:lang w:val="fr-FR"/>
               </w:rPr>
-              <w:t>2.3</w:t>
+              <w:t>2.3.</w:t>
             </w:r>
             <w:r>
               <w:rPr>
@@ -4660,7 +4660,7 @@
                 <w:noProof/>
                 <w:webHidden/>
               </w:rPr>
-              <w:instrText xml:space="preserve"> PAGEREF _Toc191543060 \h </w:instrText>
+              <w:instrText xml:space="preserve"> PAGEREF _Toc191899513 \h </w:instrText>
             </w:r>
             <w:r>
               <w:rPr>
@@ -4703,7 +4703,7 @@
               <w:noProof/>
             </w:rPr>
           </w:pPr>
-          <w:hyperlink w:anchor="_Toc191543061" w:history="1">
+          <w:hyperlink w:anchor="_Toc191899514" w:history="1">
             <w:r>
               <w:rPr>
                 <w:rStyle w:val="Lienhypertexte"/>
@@ -4750,7 +4750,7 @@
                 <w:noProof/>
                 <w:webHidden/>
               </w:rPr>
-              <w:instrText xml:space="preserve"> PAGEREF _Toc191543061 \h </w:instrText>
+              <w:instrText xml:space="preserve"> PAGEREF _Toc191899514 \h </w:instrText>
             </w:r>
             <w:r>
               <w:rPr>
@@ -4793,7 +4793,7 @@
               <w:noProof/>
             </w:rPr>
           </w:pPr>
-          <w:hyperlink w:anchor="_Toc191543062" w:history="1">
+          <w:hyperlink w:anchor="_Toc191899515" w:history="1">
             <w:r>
               <w:rPr>
                 <w:rStyle w:val="Lienhypertexte"/>
@@ -4840,7 +4840,7 @@
                 <w:noProof/>
                 <w:webHidden/>
               </w:rPr>
-              <w:instrText xml:space="preserve"> PAGEREF _Toc191543062 \h </w:instrText>
+              <w:instrText xml:space="preserve"> PAGEREF _Toc191899515 \h </w:instrText>
             </w:r>
             <w:r>
               <w:rPr>
@@ -4883,7 +4883,7 @@
               <w:noProof/>
             </w:rPr>
           </w:pPr>
-          <w:hyperlink w:anchor="_Toc191543063" w:history="1">
+          <w:hyperlink w:anchor="_Toc191899516" w:history="1">
             <w:r>
               <w:rPr>
                 <w:rStyle w:val="Lienhypertexte"/>
@@ -4892,7 +4892,7 @@
                 <w:noProof/>
                 <w:lang w:val="fr-FR"/>
               </w:rPr>
-              <w:t>2.4</w:t>
+              <w:t>2.4.</w:t>
             </w:r>
             <w:r>
               <w:rPr>
@@ -4930,7 +4930,7 @@
                 <w:noProof/>
                 <w:webHidden/>
               </w:rPr>
-              <w:instrText xml:space="preserve"> PAGEREF _Toc191543063 \h </w:instrText>
+              <w:instrText xml:space="preserve"> PAGEREF _Toc191899516 \h </w:instrText>
             </w:r>
             <w:r>
               <w:rPr>
@@ -4973,7 +4973,7 @@
               <w:noProof/>
             </w:rPr>
           </w:pPr>
-          <w:hyperlink w:anchor="_Toc191543064" w:history="1">
+          <w:hyperlink w:anchor="_Toc191899517" w:history="1">
             <w:r>
               <w:rPr>
                 <w:rStyle w:val="Lienhypertexte"/>
@@ -4982,7 +4982,7 @@
                 <w:noProof/>
                 <w:lang w:val="fr-FR"/>
               </w:rPr>
-              <w:t>2.5</w:t>
+              <w:t>2.5.</w:t>
             </w:r>
             <w:r>
               <w:rPr>
@@ -5020,7 +5020,7 @@
                 <w:noProof/>
                 <w:webHidden/>
               </w:rPr>
-              <w:instrText xml:space="preserve"> PAGEREF _Toc191543064 \h </w:instrText>
+              <w:instrText xml:space="preserve"> PAGEREF _Toc191899517 \h </w:instrText>
             </w:r>
             <w:r>
               <w:rPr>
@@ -5063,7 +5063,7 @@
               <w:noProof/>
             </w:rPr>
           </w:pPr>
-          <w:hyperlink w:anchor="_Toc191543065" w:history="1">
+          <w:hyperlink w:anchor="_Toc191899518" w:history="1">
             <w:r>
               <w:rPr>
                 <w:rStyle w:val="Lienhypertexte"/>
@@ -5072,7 +5072,7 @@
                 <w:noProof/>
                 <w:lang w:val="fr-FR"/>
               </w:rPr>
-              <w:t>2.6</w:t>
+              <w:t>2.6.</w:t>
             </w:r>
             <w:r>
               <w:rPr>
@@ -5110,7 +5110,7 @@
                 <w:noProof/>
                 <w:webHidden/>
               </w:rPr>
-              <w:instrText xml:space="preserve"> PAGEREF _Toc191543065 \h </w:instrText>
+              <w:instrText xml:space="preserve"> PAGEREF _Toc191899518 \h </w:instrText>
             </w:r>
             <w:r>
               <w:rPr>
@@ -5153,7 +5153,7 @@
               <w:noProof/>
             </w:rPr>
           </w:pPr>
-          <w:hyperlink w:anchor="_Toc191543066" w:history="1">
+          <w:hyperlink w:anchor="_Toc191899519" w:history="1">
             <w:r>
               <w:rPr>
                 <w:rStyle w:val="Lienhypertexte"/>
@@ -5200,7 +5200,7 @@
                 <w:noProof/>
                 <w:webHidden/>
               </w:rPr>
-              <w:instrText xml:space="preserve"> PAGEREF _Toc191543066 \h </w:instrText>
+              <w:instrText xml:space="preserve"> PAGEREF _Toc191899519 \h </w:instrText>
             </w:r>
             <w:r>
               <w:rPr>
@@ -5243,7 +5243,7 @@
               <w:noProof/>
             </w:rPr>
           </w:pPr>
-          <w:hyperlink w:anchor="_Toc191543067" w:history="1">
+          <w:hyperlink w:anchor="_Toc191899520" w:history="1">
             <w:r>
               <w:rPr>
                 <w:rStyle w:val="Lienhypertexte"/>
@@ -5290,7 +5290,7 @@
                 <w:noProof/>
                 <w:webHidden/>
               </w:rPr>
-              <w:instrText xml:space="preserve"> PAGEREF _Toc191543067 \h </w:instrText>
+              <w:instrText xml:space="preserve"> PAGEREF _Toc191899520 \h </w:instrText>
             </w:r>
             <w:r>
               <w:rPr>
@@ -5332,7 +5332,7 @@
               <w:noProof/>
             </w:rPr>
           </w:pPr>
-          <w:hyperlink w:anchor="_Toc191543068" w:history="1">
+          <w:hyperlink w:anchor="_Toc191899521" w:history="1">
             <w:r>
               <w:rPr>
                 <w:rStyle w:val="Lienhypertexte"/>
@@ -5362,7 +5362,7 @@
                 <w:noProof/>
                 <w:webHidden/>
               </w:rPr>
-              <w:instrText xml:space="preserve"> PAGEREF _Toc191543068 \h </w:instrText>
+              <w:instrText xml:space="preserve"> PAGEREF _Toc191899521 \h </w:instrText>
             </w:r>
             <w:r>
               <w:rPr>
@@ -5405,7 +5405,7 @@
               <w:noProof/>
             </w:rPr>
           </w:pPr>
-          <w:hyperlink w:anchor="_Toc191543069" w:history="1">
+          <w:hyperlink w:anchor="_Toc191899522" w:history="1">
             <w:r>
               <w:rPr>
                 <w:rStyle w:val="Lienhypertexte"/>
@@ -5414,7 +5414,7 @@
                 <w:noProof/>
                 <w:lang w:val="fr-FR"/>
               </w:rPr>
-              <w:t>3.1</w:t>
+              <w:t>3.1.</w:t>
             </w:r>
             <w:r>
               <w:rPr>
@@ -5452,7 +5452,7 @@
                 <w:noProof/>
                 <w:webHidden/>
               </w:rPr>
-              <w:instrText xml:space="preserve"> PAGEREF _Toc191543069 \h </w:instrText>
+              <w:instrText xml:space="preserve"> PAGEREF _Toc191899522 \h </w:instrText>
             </w:r>
             <w:r>
               <w:rPr>
@@ -5495,7 +5495,7 @@
               <w:noProof/>
             </w:rPr>
           </w:pPr>
-          <w:hyperlink w:anchor="_Toc191543070" w:history="1">
+          <w:hyperlink w:anchor="_Toc191899523" w:history="1">
             <w:r>
               <w:rPr>
                 <w:rStyle w:val="Lienhypertexte"/>
@@ -5504,7 +5504,7 @@
                 <w:noProof/>
                 <w:lang w:val="fr-FR"/>
               </w:rPr>
-              <w:t>3.2</w:t>
+              <w:t>3.2.</w:t>
             </w:r>
             <w:r>
               <w:rPr>
@@ -5542,7 +5542,7 @@
                 <w:noProof/>
                 <w:webHidden/>
               </w:rPr>
-              <w:instrText xml:space="preserve"> PAGEREF _Toc191543070 \h </w:instrText>
+              <w:instrText xml:space="preserve"> PAGEREF _Toc191899523 \h </w:instrText>
             </w:r>
             <w:r>
               <w:rPr>
@@ -5585,7 +5585,7 @@
               <w:noProof/>
             </w:rPr>
           </w:pPr>
-          <w:hyperlink w:anchor="_Toc191543071" w:history="1">
+          <w:hyperlink w:anchor="_Toc191899524" w:history="1">
             <w:r>
               <w:rPr>
                 <w:rStyle w:val="Lienhypertexte"/>
@@ -5594,7 +5594,7 @@
                 <w:noProof/>
                 <w:lang w:val="fr-FR"/>
               </w:rPr>
-              <w:t>3.3</w:t>
+              <w:t>3.3.</w:t>
             </w:r>
             <w:r>
               <w:rPr>
@@ -5632,7 +5632,7 @@
                 <w:noProof/>
                 <w:webHidden/>
               </w:rPr>
-              <w:instrText xml:space="preserve"> PAGEREF _Toc191543071 \h </w:instrText>
+              <w:instrText xml:space="preserve"> PAGEREF _Toc191899524 \h </w:instrText>
             </w:r>
             <w:r>
               <w:rPr>
@@ -5675,7 +5675,7 @@
               <w:noProof/>
             </w:rPr>
           </w:pPr>
-          <w:hyperlink w:anchor="_Toc191543072" w:history="1">
+          <w:hyperlink w:anchor="_Toc191899525" w:history="1">
             <w:r>
               <w:rPr>
                 <w:rStyle w:val="Lienhypertexte"/>
@@ -5684,7 +5684,7 @@
                 <w:noProof/>
                 <w:lang w:val="fr-FR"/>
               </w:rPr>
-              <w:t>3.4</w:t>
+              <w:t>3.4.</w:t>
             </w:r>
             <w:r>
               <w:rPr>
@@ -5722,7 +5722,7 @@
                 <w:noProof/>
                 <w:webHidden/>
               </w:rPr>
-              <w:instrText xml:space="preserve"> PAGEREF _Toc191543072 \h </w:instrText>
+              <w:instrText xml:space="preserve"> PAGEREF _Toc191899525 \h </w:instrText>
             </w:r>
             <w:r>
               <w:rPr>
@@ -5764,7 +5764,7 @@
               <w:noProof/>
             </w:rPr>
           </w:pPr>
-          <w:hyperlink w:anchor="_Toc191543073" w:history="1">
+          <w:hyperlink w:anchor="_Toc191899526" w:history="1">
             <w:r>
               <w:rPr>
                 <w:rStyle w:val="Lienhypertexte"/>
@@ -5794,7 +5794,7 @@
                 <w:noProof/>
                 <w:webHidden/>
               </w:rPr>
-              <w:instrText xml:space="preserve"> PAGEREF _Toc191543073 \h </w:instrText>
+              <w:instrText xml:space="preserve"> PAGEREF _Toc191899526 \h </w:instrText>
             </w:r>
             <w:r>
               <w:rPr>
@@ -5815,78 +5815,6 @@
                 <w:webHidden/>
               </w:rPr>
               <w:t>45</w:t>
-            </w:r>
-            <w:r>
-              <w:rPr>
-                <w:noProof/>
-                <w:webHidden/>
-              </w:rPr>
-              <w:fldChar w:fldCharType="end"/>
-            </w:r>
-          </w:hyperlink>
-        </w:p>
-        <w:p>
-          <w:pPr>
-            <w:pStyle w:val="TM1"/>
-            <w:tabs>
-              <w:tab w:val="right" w:leader="dot" w:pos="9396"/>
-            </w:tabs>
-            <w:rPr>
-              <w:rFonts w:eastAsiaTheme="minorEastAsia"/>
-              <w:noProof/>
-            </w:rPr>
-          </w:pPr>
-          <w:hyperlink w:anchor="_Toc191543074" w:history="1">
-            <w:r>
-              <w:rPr>
-                <w:rStyle w:val="Lienhypertexte"/>
-                <w:rFonts w:ascii="Times New Roman" w:eastAsiaTheme="majorEastAsia" w:hAnsi="Times New Roman" w:cs="Times New Roman"/>
-                <w:b/>
-                <w:noProof/>
-                <w:lang w:val="fr-FR"/>
-              </w:rPr>
-              <w:t>CHAPITRE 5 : IMPLÉMENTATION DE L’APPROCHE</w:t>
-            </w:r>
-            <w:r>
-              <w:rPr>
-                <w:noProof/>
-                <w:webHidden/>
-              </w:rPr>
-              <w:tab/>
-            </w:r>
-            <w:r>
-              <w:rPr>
-                <w:noProof/>
-                <w:webHidden/>
-              </w:rPr>
-              <w:fldChar w:fldCharType="begin"/>
-            </w:r>
-            <w:r>
-              <w:rPr>
-                <w:noProof/>
-                <w:webHidden/>
-              </w:rPr>
-              <w:instrText xml:space="preserve"> PAGEREF _Toc191543074 \h </w:instrText>
-            </w:r>
-            <w:r>
-              <w:rPr>
-                <w:noProof/>
-                <w:webHidden/>
-              </w:rPr>
-            </w:r>
-            <w:r>
-              <w:rPr>
-                <w:noProof/>
-                <w:webHidden/>
-              </w:rPr>
-              <w:fldChar w:fldCharType="separate"/>
-            </w:r>
-            <w:r>
-              <w:rPr>
-                <w:noProof/>
-                <w:webHidden/>
-              </w:rPr>
-              <w:t>47</w:t>
             </w:r>
             <w:r>
               <w:rPr>
@@ -5909,16 +5837,16 @@
               <w:noProof/>
             </w:rPr>
           </w:pPr>
-          <w:hyperlink w:anchor="_Toc191543075" w:history="1">
+          <w:hyperlink w:anchor="_Toc191899527" w:history="1">
             <w:r>
               <w:rPr>
                 <w:rStyle w:val="Lienhypertexte"/>
-                <w:rFonts w:ascii="Times New Roman" w:eastAsiaTheme="majorEastAsia" w:hAnsi="Times New Roman" w:cs="Times New Roman"/>
+                <w:rFonts w:ascii="Times New Roman" w:hAnsi="Times New Roman" w:cs="Times New Roman"/>
                 <w:b/>
                 <w:noProof/>
                 <w:lang w:val="fr-FR"/>
               </w:rPr>
-              <w:t>5.1</w:t>
+              <w:t>4.1.</w:t>
             </w:r>
             <w:r>
               <w:rPr>
@@ -5930,12 +5858,12 @@
             <w:r>
               <w:rPr>
                 <w:rStyle w:val="Lienhypertexte"/>
-                <w:rFonts w:ascii="Times New Roman" w:eastAsiaTheme="majorEastAsia" w:hAnsi="Times New Roman" w:cs="Times New Roman"/>
+                <w:rFonts w:ascii="Times New Roman" w:hAnsi="Times New Roman" w:cs="Times New Roman"/>
                 <w:b/>
                 <w:noProof/>
                 <w:lang w:val="fr-FR"/>
               </w:rPr>
-              <w:t>Protocole d’implémentation</w:t>
+              <w:t>Type de document administratif et exigences fonctionnelles</w:t>
             </w:r>
             <w:r>
               <w:rPr>
@@ -5956,7 +5884,7 @@
                 <w:noProof/>
                 <w:webHidden/>
               </w:rPr>
-              <w:instrText xml:space="preserve"> PAGEREF _Toc191543075 \h </w:instrText>
+              <w:instrText xml:space="preserve"> PAGEREF _Toc191899527 \h </w:instrText>
             </w:r>
             <w:r>
               <w:rPr>
@@ -5976,7 +5904,7 @@
                 <w:noProof/>
                 <w:webHidden/>
               </w:rPr>
-              <w:t>47</w:t>
+              <w:t>45</w:t>
             </w:r>
             <w:r>
               <w:rPr>
@@ -5999,7 +5927,96 @@
               <w:noProof/>
             </w:rPr>
           </w:pPr>
-          <w:hyperlink w:anchor="_Toc191543076" w:history="1">
+          <w:hyperlink w:anchor="_Toc191899528" w:history="1">
+            <w:r>
+              <w:rPr>
+                <w:rStyle w:val="Lienhypertexte"/>
+                <w:rFonts w:ascii="Times New Roman" w:hAnsi="Times New Roman" w:cs="Times New Roman"/>
+                <w:b/>
+                <w:noProof/>
+                <w:lang w:val="fr-FR"/>
+              </w:rPr>
+              <w:t>4.2.</w:t>
+            </w:r>
+            <w:r>
+              <w:rPr>
+                <w:rFonts w:eastAsiaTheme="minorEastAsia"/>
+                <w:noProof/>
+              </w:rPr>
+              <w:tab/>
+            </w:r>
+            <w:r>
+              <w:rPr>
+                <w:rStyle w:val="Lienhypertexte"/>
+                <w:rFonts w:ascii="Times New Roman" w:hAnsi="Times New Roman" w:cs="Times New Roman"/>
+                <w:b/>
+                <w:noProof/>
+                <w:lang w:val="fr-FR"/>
+              </w:rPr>
+              <w:t>Procédé d’authentification de document à l’aide de la blockchain</w:t>
+            </w:r>
+            <w:r>
+              <w:rPr>
+                <w:noProof/>
+                <w:webHidden/>
+              </w:rPr>
+              <w:tab/>
+            </w:r>
+            <w:r>
+              <w:rPr>
+                <w:noProof/>
+                <w:webHidden/>
+              </w:rPr>
+              <w:fldChar w:fldCharType="begin"/>
+            </w:r>
+            <w:r>
+              <w:rPr>
+                <w:noProof/>
+                <w:webHidden/>
+              </w:rPr>
+              <w:instrText xml:space="preserve"> PAGEREF _Toc191899528 \h </w:instrText>
+            </w:r>
+            <w:r>
+              <w:rPr>
+                <w:noProof/>
+                <w:webHidden/>
+              </w:rPr>
+            </w:r>
+            <w:r>
+              <w:rPr>
+                <w:noProof/>
+                <w:webHidden/>
+              </w:rPr>
+              <w:fldChar w:fldCharType="separate"/>
+            </w:r>
+            <w:r>
+              <w:rPr>
+                <w:noProof/>
+                <w:webHidden/>
+              </w:rPr>
+              <w:t>45</w:t>
+            </w:r>
+            <w:r>
+              <w:rPr>
+                <w:noProof/>
+                <w:webHidden/>
+              </w:rPr>
+              <w:fldChar w:fldCharType="end"/>
+            </w:r>
+          </w:hyperlink>
+        </w:p>
+        <w:p>
+          <w:pPr>
+            <w:pStyle w:val="TM1"/>
+            <w:tabs>
+              <w:tab w:val="right" w:leader="dot" w:pos="9396"/>
+            </w:tabs>
+            <w:rPr>
+              <w:rFonts w:eastAsiaTheme="minorEastAsia"/>
+              <w:noProof/>
+            </w:rPr>
+          </w:pPr>
+          <w:hyperlink w:anchor="_Toc191899529" w:history="1">
             <w:r>
               <w:rPr>
                 <w:rStyle w:val="Lienhypertexte"/>
@@ -6008,34 +6025,17 @@
                 <w:noProof/>
                 <w:lang w:val="fr-FR"/>
               </w:rPr>
-              <w:t>5.2</w:t>
+              <w:t>CHAPITRE 5 : IMPLÉMENTATION DE L’APPROCHE</w:t>
             </w:r>
             <w:r>
               <w:rPr>
-                <w:rFonts w:eastAsiaTheme="minorEastAsia"/>
                 <w:noProof/>
+                <w:webHidden/>
               </w:rPr>
               <w:tab/>
             </w:r>
             <w:r>
               <w:rPr>
-                <w:rStyle w:val="Lienhypertexte"/>
-                <w:rFonts w:ascii="Times New Roman" w:eastAsiaTheme="majorEastAsia" w:hAnsi="Times New Roman" w:cs="Times New Roman"/>
-                <w:b/>
-                <w:noProof/>
-                <w:lang w:val="fr-FR"/>
-              </w:rPr>
-              <w:t>Présentation de la solution</w:t>
-            </w:r>
-            <w:r>
-              <w:rPr>
-                <w:noProof/>
-                <w:webHidden/>
-              </w:rPr>
-              <w:tab/>
-            </w:r>
-            <w:r>
-              <w:rPr>
                 <w:noProof/>
                 <w:webHidden/>
               </w:rPr>
@@ -6046,7 +6046,7 @@
                 <w:noProof/>
                 <w:webHidden/>
               </w:rPr>
-              <w:instrText xml:space="preserve"> PAGEREF _Toc191543076 \h </w:instrText>
+              <w:instrText xml:space="preserve"> PAGEREF _Toc191899529 \h </w:instrText>
             </w:r>
             <w:r>
               <w:rPr>
@@ -6089,7 +6089,7 @@
               <w:noProof/>
             </w:rPr>
           </w:pPr>
-          <w:hyperlink w:anchor="_Toc191543077" w:history="1">
+          <w:hyperlink w:anchor="_Toc191899530" w:history="1">
             <w:r>
               <w:rPr>
                 <w:rStyle w:val="Lienhypertexte"/>
@@ -6098,7 +6098,7 @@
                 <w:noProof/>
                 <w:lang w:val="fr-FR"/>
               </w:rPr>
-              <w:t>5.3</w:t>
+              <w:t>5.1.</w:t>
             </w:r>
             <w:r>
               <w:rPr>
@@ -6115,6 +6115,186 @@
                 <w:noProof/>
                 <w:lang w:val="fr-FR"/>
               </w:rPr>
+              <w:t>Protocole d’implémentation</w:t>
+            </w:r>
+            <w:r>
+              <w:rPr>
+                <w:noProof/>
+                <w:webHidden/>
+              </w:rPr>
+              <w:tab/>
+            </w:r>
+            <w:r>
+              <w:rPr>
+                <w:noProof/>
+                <w:webHidden/>
+              </w:rPr>
+              <w:fldChar w:fldCharType="begin"/>
+            </w:r>
+            <w:r>
+              <w:rPr>
+                <w:noProof/>
+                <w:webHidden/>
+              </w:rPr>
+              <w:instrText xml:space="preserve"> PAGEREF _Toc191899530 \h </w:instrText>
+            </w:r>
+            <w:r>
+              <w:rPr>
+                <w:noProof/>
+                <w:webHidden/>
+              </w:rPr>
+            </w:r>
+            <w:r>
+              <w:rPr>
+                <w:noProof/>
+                <w:webHidden/>
+              </w:rPr>
+              <w:fldChar w:fldCharType="separate"/>
+            </w:r>
+            <w:r>
+              <w:rPr>
+                <w:noProof/>
+                <w:webHidden/>
+              </w:rPr>
+              <w:t>47</w:t>
+            </w:r>
+            <w:r>
+              <w:rPr>
+                <w:noProof/>
+                <w:webHidden/>
+              </w:rPr>
+              <w:fldChar w:fldCharType="end"/>
+            </w:r>
+          </w:hyperlink>
+        </w:p>
+        <w:p>
+          <w:pPr>
+            <w:pStyle w:val="TM2"/>
+            <w:tabs>
+              <w:tab w:val="left" w:pos="880"/>
+              <w:tab w:val="right" w:leader="dot" w:pos="9396"/>
+            </w:tabs>
+            <w:rPr>
+              <w:rFonts w:eastAsiaTheme="minorEastAsia"/>
+              <w:noProof/>
+            </w:rPr>
+          </w:pPr>
+          <w:hyperlink w:anchor="_Toc191899531" w:history="1">
+            <w:r>
+              <w:rPr>
+                <w:rStyle w:val="Lienhypertexte"/>
+                <w:rFonts w:ascii="Times New Roman" w:eastAsiaTheme="majorEastAsia" w:hAnsi="Times New Roman" w:cs="Times New Roman"/>
+                <w:b/>
+                <w:noProof/>
+                <w:lang w:val="fr-FR"/>
+              </w:rPr>
+              <w:t>5.2.</w:t>
+            </w:r>
+            <w:r>
+              <w:rPr>
+                <w:rFonts w:eastAsiaTheme="minorEastAsia"/>
+                <w:noProof/>
+              </w:rPr>
+              <w:tab/>
+            </w:r>
+            <w:r>
+              <w:rPr>
+                <w:rStyle w:val="Lienhypertexte"/>
+                <w:rFonts w:ascii="Times New Roman" w:eastAsiaTheme="majorEastAsia" w:hAnsi="Times New Roman" w:cs="Times New Roman"/>
+                <w:b/>
+                <w:noProof/>
+                <w:lang w:val="fr-FR"/>
+              </w:rPr>
+              <w:t>Présentation de la solution</w:t>
+            </w:r>
+            <w:r>
+              <w:rPr>
+                <w:noProof/>
+                <w:webHidden/>
+              </w:rPr>
+              <w:tab/>
+            </w:r>
+            <w:r>
+              <w:rPr>
+                <w:noProof/>
+                <w:webHidden/>
+              </w:rPr>
+              <w:fldChar w:fldCharType="begin"/>
+            </w:r>
+            <w:r>
+              <w:rPr>
+                <w:noProof/>
+                <w:webHidden/>
+              </w:rPr>
+              <w:instrText xml:space="preserve"> PAGEREF _Toc191899531 \h </w:instrText>
+            </w:r>
+            <w:r>
+              <w:rPr>
+                <w:noProof/>
+                <w:webHidden/>
+              </w:rPr>
+            </w:r>
+            <w:r>
+              <w:rPr>
+                <w:noProof/>
+                <w:webHidden/>
+              </w:rPr>
+              <w:fldChar w:fldCharType="separate"/>
+            </w:r>
+            <w:r>
+              <w:rPr>
+                <w:noProof/>
+                <w:webHidden/>
+              </w:rPr>
+              <w:t>47</w:t>
+            </w:r>
+            <w:r>
+              <w:rPr>
+                <w:noProof/>
+                <w:webHidden/>
+              </w:rPr>
+              <w:fldChar w:fldCharType="end"/>
+            </w:r>
+          </w:hyperlink>
+        </w:p>
+        <w:p>
+          <w:pPr>
+            <w:pStyle w:val="TM2"/>
+            <w:tabs>
+              <w:tab w:val="left" w:pos="880"/>
+              <w:tab w:val="right" w:leader="dot" w:pos="9396"/>
+            </w:tabs>
+            <w:rPr>
+              <w:rFonts w:eastAsiaTheme="minorEastAsia"/>
+              <w:noProof/>
+            </w:rPr>
+          </w:pPr>
+          <w:hyperlink w:anchor="_Toc191899532" w:history="1">
+            <w:r>
+              <w:rPr>
+                <w:rStyle w:val="Lienhypertexte"/>
+                <w:rFonts w:ascii="Times New Roman" w:eastAsiaTheme="majorEastAsia" w:hAnsi="Times New Roman" w:cs="Times New Roman"/>
+                <w:b/>
+                <w:noProof/>
+                <w:lang w:val="fr-FR"/>
+              </w:rPr>
+              <w:t>5.3.</w:t>
+            </w:r>
+            <w:r>
+              <w:rPr>
+                <w:rFonts w:eastAsiaTheme="minorEastAsia"/>
+                <w:noProof/>
+              </w:rPr>
+              <w:tab/>
+            </w:r>
+            <w:r>
+              <w:rPr>
+                <w:rStyle w:val="Lienhypertexte"/>
+                <w:rFonts w:ascii="Times New Roman" w:eastAsiaTheme="majorEastAsia" w:hAnsi="Times New Roman" w:cs="Times New Roman"/>
+                <w:b/>
+                <w:noProof/>
+                <w:lang w:val="fr-FR"/>
+              </w:rPr>
               <w:t>Discussion des résultats</w:t>
             </w:r>
             <w:r>
@@ -6136,7 +6316,7 @@
                 <w:noProof/>
                 <w:webHidden/>
               </w:rPr>
-              <w:instrText xml:space="preserve"> PAGEREF _Toc191543077 \h </w:instrText>
+              <w:instrText xml:space="preserve"> PAGEREF _Toc191899532 \h </w:instrText>
             </w:r>
             <w:r>
               <w:rPr>
@@ -6178,7 +6358,7 @@
               <w:noProof/>
             </w:rPr>
           </w:pPr>
-          <w:hyperlink w:anchor="_Toc191543078" w:history="1">
+          <w:hyperlink w:anchor="_Toc191899533" w:history="1">
             <w:r>
               <w:rPr>
                 <w:rStyle w:val="Lienhypertexte"/>
@@ -6208,7 +6388,7 @@
                 <w:noProof/>
                 <w:webHidden/>
               </w:rPr>
-              <w:instrText xml:space="preserve"> PAGEREF _Toc191543078 \h </w:instrText>
+              <w:instrText xml:space="preserve"> PAGEREF _Toc191899533 \h </w:instrText>
             </w:r>
             <w:r>
               <w:rPr>
@@ -6250,7 +6430,7 @@
               <w:noProof/>
             </w:rPr>
           </w:pPr>
-          <w:hyperlink w:anchor="_Toc191543079" w:history="1">
+          <w:hyperlink w:anchor="_Toc191899534" w:history="1">
             <w:r>
               <w:rPr>
                 <w:rStyle w:val="Lienhypertexte"/>
@@ -6280,7 +6460,7 @@
                 <w:noProof/>
                 <w:webHidden/>
               </w:rPr>
-              <w:instrText xml:space="preserve"> PAGEREF _Toc191543079 \h </w:instrText>
+              <w:instrText xml:space="preserve"> PAGEREF _Toc191899534 \h </w:instrText>
             </w:r>
             <w:r>
               <w:rPr>
@@ -6322,7 +6502,7 @@
               <w:noProof/>
             </w:rPr>
           </w:pPr>
-          <w:hyperlink w:anchor="_Toc191543080" w:history="1">
+          <w:hyperlink w:anchor="_Toc191899535" w:history="1">
             <w:r>
               <w:rPr>
                 <w:rStyle w:val="Lienhypertexte"/>
@@ -6352,7 +6532,7 @@
                 <w:noProof/>
                 <w:webHidden/>
               </w:rPr>
-              <w:instrText xml:space="preserve"> PAGEREF _Toc191543080 \h </w:instrText>
+              <w:instrText xml:space="preserve"> PAGEREF _Toc191899535 \h </w:instrText>
             </w:r>
             <w:r>
               <w:rPr>
@@ -6440,7 +6620,7 @@
         </w:rPr>
       </w:pPr>
       <w:bookmarkStart w:id="7" w:name="_Toc184475245"/>
-      <w:bookmarkStart w:id="8" w:name="_Toc191543046"/>
+      <w:bookmarkStart w:id="8" w:name="_Toc191899499"/>
       <w:r>
         <w:rPr>
           <w:rFonts w:ascii="Times New Roman" w:eastAsiaTheme="majorEastAsia" w:hAnsi="Times New Roman" w:cs="Times New Roman"/>
@@ -7278,7 +7458,7 @@
         </w:rPr>
       </w:pPr>
       <w:bookmarkStart w:id="9" w:name="_Toc184475246"/>
-      <w:bookmarkStart w:id="10" w:name="_Toc191543047"/>
+      <w:bookmarkStart w:id="10" w:name="_Toc191899500"/>
       <w:r>
         <w:rPr>
           <w:rFonts w:ascii="Times New Roman" w:eastAsiaTheme="majorEastAsia" w:hAnsi="Times New Roman" w:cs="Times New Roman"/>
@@ -7468,7 +7648,7 @@
         </w:rPr>
       </w:pPr>
       <w:bookmarkStart w:id="11" w:name="_Toc184475247"/>
-      <w:bookmarkStart w:id="12" w:name="_Toc191543048"/>
+      <w:bookmarkStart w:id="12" w:name="_Toc191899501"/>
       <w:r>
         <w:rPr>
           <w:rFonts w:ascii="Times New Roman" w:eastAsiaTheme="majorEastAsia" w:hAnsi="Times New Roman" w:cs="Times New Roman"/>
@@ -8564,7 +8744,7 @@
           <w:lang w:val="fr-FR"/>
         </w:rPr>
       </w:pPr>
-      <w:bookmarkStart w:id="14" w:name="_Toc191543049"/>
+      <w:bookmarkStart w:id="14" w:name="_Toc191899502"/>
       <w:r>
         <w:rPr>
           <w:rFonts w:ascii="Times New Roman" w:eastAsiaTheme="majorEastAsia" w:hAnsi="Times New Roman" w:cs="Times New Roman"/>
@@ -9382,7 +9562,7 @@
           <w:lang w:val="fr-FR"/>
         </w:rPr>
       </w:pPr>
-      <w:bookmarkStart w:id="16" w:name="_Toc191543050"/>
+      <w:bookmarkStart w:id="16" w:name="_Toc191899503"/>
       <w:r>
         <w:rPr>
           <w:rFonts w:ascii="Times New Roman" w:eastAsiaTheme="majorEastAsia" w:hAnsi="Times New Roman" w:cs="Times New Roman"/>
@@ -11952,7 +12132,7 @@
         </w:rPr>
       </w:pPr>
       <w:bookmarkStart w:id="17" w:name="_Toc184475250"/>
-      <w:bookmarkStart w:id="18" w:name="_Toc191543051"/>
+      <w:bookmarkStart w:id="18" w:name="_Toc191899504"/>
       <w:r>
         <w:rPr>
           <w:rFonts w:ascii="Times New Roman" w:eastAsiaTheme="majorEastAsia" w:hAnsi="Times New Roman" w:cs="Times New Roman"/>
@@ -12637,7 +12817,7 @@
         </w:rPr>
       </w:pPr>
       <w:bookmarkStart w:id="19" w:name="_Toc184475251"/>
-      <w:bookmarkStart w:id="20" w:name="_Toc191543052"/>
+      <w:bookmarkStart w:id="20" w:name="_Toc191899505"/>
       <w:r>
         <w:rPr>
           <w:rFonts w:ascii="Times New Roman" w:eastAsiaTheme="majorEastAsia" w:hAnsi="Times New Roman" w:cs="Times New Roman"/>
@@ -13254,7 +13434,7 @@
         </w:rPr>
       </w:pPr>
       <w:bookmarkStart w:id="21" w:name="_Toc184475252"/>
-      <w:bookmarkStart w:id="22" w:name="_Toc191543053"/>
+      <w:bookmarkStart w:id="22" w:name="_Toc191899506"/>
       <w:r>
         <w:rPr>
           <w:rFonts w:ascii="Times New Roman" w:eastAsiaTheme="majorEastAsia" w:hAnsi="Times New Roman" w:cs="Times New Roman"/>
@@ -13598,7 +13778,7 @@
         </w:rPr>
       </w:pPr>
       <w:bookmarkStart w:id="23" w:name="_Toc184475253"/>
-      <w:bookmarkStart w:id="24" w:name="_Toc191543054"/>
+      <w:bookmarkStart w:id="24" w:name="_Toc191899507"/>
       <w:r>
         <w:rPr>
           <w:rFonts w:ascii="Times New Roman" w:eastAsiaTheme="majorEastAsia" w:hAnsi="Times New Roman" w:cs="Times New Roman"/>
@@ -13741,7 +13921,7 @@
           <w:szCs w:val="24"/>
         </w:rPr>
         <w:drawing>
-          <wp:inline distT="0" distB="0" distL="0" distR="0" wp14:anchorId="1105BC12" wp14:editId="240CB28B">
+          <wp:inline distT="0" distB="0" distL="0" distR="0" wp14:anchorId="48ED0FED" wp14:editId="4988DD00">
             <wp:extent cx="5972810" cy="1585912"/>
             <wp:effectExtent l="19050" t="19050" r="8890" b="14605"/>
             <wp:docPr id="11" name="Image 11"/>
@@ -15736,7 +15916,7 @@
           <w:lang w:val="fr-FR"/>
         </w:rPr>
       </w:pPr>
-      <w:bookmarkStart w:id="27" w:name="_Toc191543055"/>
+      <w:bookmarkStart w:id="27" w:name="_Toc191899508"/>
       <w:r>
         <w:rPr>
           <w:rFonts w:ascii="Times New Roman" w:eastAsiaTheme="majorEastAsia" w:hAnsi="Times New Roman" w:cs="Times New Roman"/>
@@ -16105,7 +16285,7 @@
         <w:keepLines/>
         <w:numPr>
           <w:ilvl w:val="1"/>
-          <w:numId w:val="4"/>
+          <w:numId w:val="39"/>
         </w:numPr>
         <w:spacing w:before="40" w:after="0"/>
         <w:outlineLvl w:val="1"/>
@@ -16118,8 +16298,8 @@
           <w:lang w:val="fr-FR"/>
         </w:rPr>
       </w:pPr>
-      <w:bookmarkStart w:id="28" w:name="_Toc191543056"/>
-      <w:bookmarkStart w:id="29" w:name="_Toc184475255"/>
+      <w:bookmarkStart w:id="28" w:name="_Toc184475255"/>
+      <w:bookmarkStart w:id="29" w:name="_Toc191899509"/>
       <w:r>
         <w:rPr>
           <w:rFonts w:ascii="Times New Roman" w:eastAsiaTheme="majorEastAsia" w:hAnsi="Times New Roman" w:cs="Times New Roman"/>
@@ -16153,7 +16333,7 @@
         </w:rPr>
         <w:t xml:space="preserve"> de la blockchain</w:t>
       </w:r>
-      <w:bookmarkEnd w:id="28"/>
+      <w:bookmarkEnd w:id="29"/>
     </w:p>
     <w:p>
       <w:pPr>
@@ -16168,7 +16348,7 @@
           <w:lang w:val="fr-FR"/>
         </w:rPr>
       </w:pPr>
-      <w:bookmarkStart w:id="30" w:name="_Toc191543057"/>
+      <w:bookmarkStart w:id="30" w:name="_Toc191899510"/>
       <w:r>
         <w:rPr>
           <w:rFonts w:ascii="Times New Roman" w:hAnsi="Times New Roman" w:cs="Times New Roman"/>
@@ -16642,7 +16822,7 @@
           <w:lang w:val="fr-FR"/>
         </w:rPr>
       </w:pPr>
-      <w:bookmarkStart w:id="31" w:name="_Toc191543058"/>
+      <w:bookmarkStart w:id="31" w:name="_Toc191899511"/>
       <w:r>
         <w:rPr>
           <w:rFonts w:ascii="Times New Roman" w:hAnsi="Times New Roman" w:cs="Times New Roman"/>
@@ -17558,7 +17738,7 @@
         <w:keepLines/>
         <w:numPr>
           <w:ilvl w:val="1"/>
-          <w:numId w:val="4"/>
+          <w:numId w:val="39"/>
         </w:numPr>
         <w:spacing w:before="40" w:after="0"/>
         <w:outlineLvl w:val="1"/>
@@ -17571,7 +17751,7 @@
           <w:lang w:val="fr-FR"/>
         </w:rPr>
       </w:pPr>
-      <w:bookmarkStart w:id="32" w:name="_Toc191543059"/>
+      <w:bookmarkStart w:id="32" w:name="_Toc191899512"/>
       <w:r>
         <w:rPr>
           <w:rFonts w:ascii="Times New Roman" w:eastAsiaTheme="majorEastAsia" w:hAnsi="Times New Roman" w:cs="Times New Roman"/>
@@ -18977,7 +19157,7 @@
         <w:keepLines/>
         <w:numPr>
           <w:ilvl w:val="1"/>
-          <w:numId w:val="4"/>
+          <w:numId w:val="39"/>
         </w:numPr>
         <w:spacing w:before="40" w:after="0"/>
         <w:outlineLvl w:val="1"/>
@@ -18991,7 +19171,7 @@
         </w:rPr>
       </w:pPr>
       <w:bookmarkStart w:id="33" w:name="_Ref190430022"/>
-      <w:bookmarkStart w:id="34" w:name="_Toc191543060"/>
+      <w:bookmarkStart w:id="34" w:name="_Toc191899513"/>
       <w:r>
         <w:rPr>
           <w:rFonts w:ascii="Times New Roman" w:eastAsiaTheme="majorEastAsia" w:hAnsi="Times New Roman" w:cs="Times New Roman"/>
@@ -20040,7 +20220,7 @@
           <w:lang w:val="fr-FR"/>
         </w:rPr>
       </w:pPr>
-      <w:bookmarkStart w:id="35" w:name="_Toc191543061"/>
+      <w:bookmarkStart w:id="35" w:name="_Toc191899514"/>
       <w:r>
         <w:rPr>
           <w:rFonts w:ascii="Times New Roman" w:hAnsi="Times New Roman" w:cs="Times New Roman"/>
@@ -20262,7 +20442,7 @@
           <w:szCs w:val="24"/>
         </w:rPr>
         <w:drawing>
-          <wp:inline distT="0" distB="0" distL="0" distR="0" wp14:anchorId="162A3439" wp14:editId="6C222B3F">
+          <wp:inline distT="0" distB="0" distL="0" distR="0" wp14:anchorId="2293240A" wp14:editId="01DA61B6">
             <wp:extent cx="3188677" cy="1597051"/>
             <wp:effectExtent l="0" t="0" r="0" b="3175"/>
             <wp:docPr id="2" name="Image 2"/>
@@ -20870,7 +21050,7 @@
           <w:szCs w:val="24"/>
         </w:rPr>
         <w:drawing>
-          <wp:inline distT="0" distB="0" distL="0" distR="0" wp14:anchorId="75E20718" wp14:editId="7B37239E">
+          <wp:inline distT="0" distB="0" distL="0" distR="0" wp14:anchorId="31E340EF" wp14:editId="763EE50B">
             <wp:extent cx="3391194" cy="1432684"/>
             <wp:effectExtent l="0" t="0" r="0" b="0"/>
             <wp:docPr id="3" name="Image 3"/>
@@ -21088,7 +21268,7 @@
           <w:szCs w:val="24"/>
         </w:rPr>
         <w:drawing>
-          <wp:inline distT="0" distB="0" distL="0" distR="0" wp14:anchorId="0D5E6700" wp14:editId="79A2358D">
+          <wp:inline distT="0" distB="0" distL="0" distR="0" wp14:anchorId="65E5CE21" wp14:editId="3C21C0FF">
             <wp:extent cx="5972810" cy="2310130"/>
             <wp:effectExtent l="0" t="0" r="8890" b="0"/>
             <wp:docPr id="4" name="Image 4"/>
@@ -22145,7 +22325,7 @@
           <w:lang w:val="fr-FR"/>
         </w:rPr>
       </w:pPr>
-      <w:bookmarkStart w:id="39" w:name="_Toc191543062"/>
+      <w:bookmarkStart w:id="39" w:name="_Toc191899515"/>
       <w:r>
         <w:rPr>
           <w:rFonts w:ascii="Times New Roman" w:hAnsi="Times New Roman" w:cs="Times New Roman"/>
@@ -22302,7 +22482,7 @@
           <w:szCs w:val="24"/>
         </w:rPr>
         <w:drawing>
-          <wp:inline distT="0" distB="0" distL="0" distR="0" wp14:anchorId="5EED5829" wp14:editId="525BF323">
+          <wp:inline distT="0" distB="0" distL="0" distR="0" wp14:anchorId="75F5DDE3" wp14:editId="744E32D7">
             <wp:extent cx="5972810" cy="2733040"/>
             <wp:effectExtent l="0" t="0" r="8890" b="0"/>
             <wp:docPr id="12" name="Image 12"/>
@@ -23249,7 +23429,7 @@
         <w:keepLines/>
         <w:numPr>
           <w:ilvl w:val="1"/>
-          <w:numId w:val="4"/>
+          <w:numId w:val="39"/>
         </w:numPr>
         <w:spacing w:before="40" w:after="0"/>
         <w:outlineLvl w:val="1"/>
@@ -23262,7 +23442,7 @@
           <w:lang w:val="fr-FR"/>
         </w:rPr>
       </w:pPr>
-      <w:bookmarkStart w:id="41" w:name="_Toc191543063"/>
+      <w:bookmarkStart w:id="41" w:name="_Toc191899516"/>
       <w:r>
         <w:rPr>
           <w:rFonts w:ascii="Times New Roman" w:eastAsiaTheme="majorEastAsia" w:hAnsi="Times New Roman" w:cs="Times New Roman"/>
@@ -26265,7 +26445,7 @@
         <w:keepLines/>
         <w:numPr>
           <w:ilvl w:val="1"/>
-          <w:numId w:val="4"/>
+          <w:numId w:val="39"/>
         </w:numPr>
         <w:spacing w:before="40" w:after="0"/>
         <w:outlineLvl w:val="1"/>
@@ -26279,7 +26459,7 @@
         </w:rPr>
       </w:pPr>
       <w:bookmarkStart w:id="42" w:name="_Ref190262843"/>
-      <w:bookmarkStart w:id="43" w:name="_Toc191543064"/>
+      <w:bookmarkStart w:id="43" w:name="_Toc191899517"/>
       <w:r>
         <w:rPr>
           <w:rFonts w:ascii="Times New Roman" w:eastAsiaTheme="majorEastAsia" w:hAnsi="Times New Roman" w:cs="Times New Roman"/>
@@ -27303,7 +27483,7 @@
           <w:szCs w:val="24"/>
         </w:rPr>
         <w:drawing>
-          <wp:inline distT="0" distB="0" distL="0" distR="0" wp14:anchorId="2C8B622E" wp14:editId="7A4237BA">
+          <wp:inline distT="0" distB="0" distL="0" distR="0" wp14:anchorId="7701592A" wp14:editId="09C6923A">
             <wp:extent cx="4056464" cy="1786021"/>
             <wp:effectExtent l="0" t="0" r="1270" b="5080"/>
             <wp:docPr id="6" name="Image 6"/>
@@ -28382,7 +28562,7 @@
         <w:keepLines/>
         <w:numPr>
           <w:ilvl w:val="1"/>
-          <w:numId w:val="4"/>
+          <w:numId w:val="39"/>
         </w:numPr>
         <w:spacing w:before="40" w:after="0"/>
         <w:outlineLvl w:val="1"/>
@@ -28395,7 +28575,7 @@
           <w:lang w:val="fr-FR"/>
         </w:rPr>
       </w:pPr>
-      <w:bookmarkStart w:id="45" w:name="_Toc191543065"/>
+      <w:bookmarkStart w:id="45" w:name="_Toc191899518"/>
       <w:r>
         <w:rPr>
           <w:rFonts w:ascii="Times New Roman" w:eastAsiaTheme="majorEastAsia" w:hAnsi="Times New Roman" w:cs="Times New Roman"/>
@@ -28423,15 +28603,15 @@
           <w:lang w:val="fr-FR"/>
         </w:rPr>
       </w:pPr>
-      <w:bookmarkStart w:id="46" w:name="_Toc191543066"/>
-      <w:bookmarkEnd w:id="29"/>
+      <w:bookmarkStart w:id="46" w:name="_Toc191899519"/>
+      <w:bookmarkEnd w:id="28"/>
       <w:r>
         <w:rPr>
           <w:rFonts w:ascii="Times New Roman" w:hAnsi="Times New Roman" w:cs="Times New Roman"/>
           <w:noProof/>
         </w:rPr>
         <w:drawing>
-          <wp:anchor distT="0" distB="0" distL="114300" distR="114300" simplePos="0" relativeHeight="251665408" behindDoc="1" locked="0" layoutInCell="1" allowOverlap="1" wp14:anchorId="5960E38A" wp14:editId="75060078">
+          <wp:anchor distT="0" distB="0" distL="114300" distR="114300" simplePos="0" relativeHeight="251665408" behindDoc="1" locked="0" layoutInCell="1" allowOverlap="1" wp14:anchorId="21E47930" wp14:editId="5509F02A">
             <wp:simplePos x="0" y="0"/>
             <wp:positionH relativeFrom="column">
               <wp:posOffset>635</wp:posOffset>
@@ -29919,7 +30099,7 @@
           <w:lang w:val="fr-FR"/>
         </w:rPr>
       </w:pPr>
-      <w:bookmarkStart w:id="47" w:name="_Toc191543067"/>
+      <w:bookmarkStart w:id="47" w:name="_Toc191899520"/>
       <w:r>
         <w:rPr>
           <w:rFonts w:ascii="Times New Roman" w:hAnsi="Times New Roman" w:cs="Times New Roman"/>
@@ -30293,7 +30473,7 @@
           <w:szCs w:val="24"/>
         </w:rPr>
         <w:drawing>
-          <wp:inline distT="0" distB="0" distL="0" distR="0" wp14:anchorId="024CE58C" wp14:editId="5B0ED957">
+          <wp:inline distT="0" distB="0" distL="0" distR="0" wp14:anchorId="794F7144" wp14:editId="77B94120">
             <wp:extent cx="4356847" cy="2108200"/>
             <wp:effectExtent l="0" t="0" r="5715" b="6350"/>
             <wp:docPr id="13" name="Image 13"/>
@@ -31510,7 +31690,7 @@
           <w:szCs w:val="24"/>
         </w:rPr>
         <w:drawing>
-          <wp:inline distT="0" distB="0" distL="0" distR="0" wp14:anchorId="63B4C243" wp14:editId="288D6526">
+          <wp:inline distT="0" distB="0" distL="0" distR="0" wp14:anchorId="1904598B" wp14:editId="56EBF925">
             <wp:extent cx="4491117" cy="2302329"/>
             <wp:effectExtent l="0" t="0" r="5080" b="3175"/>
             <wp:docPr id="14" name="Image 14"/>
@@ -32826,7 +33006,7 @@
         </w:rPr>
         <w:lastRenderedPageBreak/>
         <w:drawing>
-          <wp:inline distT="0" distB="0" distL="0" distR="0" wp14:anchorId="536E305B" wp14:editId="4541ECD3">
+          <wp:inline distT="0" distB="0" distL="0" distR="0" wp14:anchorId="35C1DD81" wp14:editId="695B6844">
             <wp:extent cx="4691743" cy="1950720"/>
             <wp:effectExtent l="0" t="0" r="0" b="0"/>
             <wp:docPr id="16" name="Image 16"/>
@@ -36366,7 +36546,7 @@
         </w:rPr>
       </w:pPr>
       <w:bookmarkStart w:id="51" w:name="_Toc184475257"/>
-      <w:bookmarkStart w:id="52" w:name="_Toc191543068"/>
+      <w:bookmarkStart w:id="52" w:name="_Toc191899521"/>
       <w:r>
         <w:rPr>
           <w:rFonts w:ascii="Times New Roman" w:eastAsiaTheme="majorEastAsia" w:hAnsi="Times New Roman" w:cs="Times New Roman"/>
@@ -36718,7 +36898,7 @@
         <w:keepLines/>
         <w:numPr>
           <w:ilvl w:val="1"/>
-          <w:numId w:val="5"/>
+          <w:numId w:val="38"/>
         </w:numPr>
         <w:spacing w:before="40" w:after="0"/>
         <w:outlineLvl w:val="1"/>
@@ -36731,8 +36911,8 @@
           <w:lang w:val="fr-FR"/>
         </w:rPr>
       </w:pPr>
-      <w:bookmarkStart w:id="62" w:name="_Toc191543069"/>
-      <w:bookmarkStart w:id="63" w:name="_Toc184475261"/>
+      <w:bookmarkStart w:id="62" w:name="_Toc184475261"/>
+      <w:bookmarkStart w:id="63" w:name="_Toc191899522"/>
       <w:r>
         <w:rPr>
           <w:rFonts w:ascii="Times New Roman" w:eastAsiaTheme="majorEastAsia" w:hAnsi="Times New Roman" w:cs="Times New Roman"/>
@@ -36744,7 +36924,7 @@
         </w:rPr>
         <w:t>Authentification de documents</w:t>
       </w:r>
-      <w:bookmarkEnd w:id="62"/>
+      <w:bookmarkEnd w:id="63"/>
     </w:p>
     <w:p>
       <w:pPr>
@@ -39099,7 +39279,7 @@
         <w:keepLines/>
         <w:numPr>
           <w:ilvl w:val="1"/>
-          <w:numId w:val="5"/>
+          <w:numId w:val="38"/>
         </w:numPr>
         <w:spacing w:before="40" w:after="0"/>
         <w:outlineLvl w:val="1"/>
@@ -39112,7 +39292,7 @@
           <w:lang w:val="fr-FR"/>
         </w:rPr>
       </w:pPr>
-      <w:bookmarkStart w:id="64" w:name="_Toc191543070"/>
+      <w:bookmarkStart w:id="64" w:name="_Toc191899523"/>
       <w:r>
         <w:rPr>
           <w:rFonts w:ascii="Times New Roman" w:eastAsiaTheme="majorEastAsia" w:hAnsi="Times New Roman" w:cs="Times New Roman"/>
@@ -43358,18 +43538,7 @@
                 <w:szCs w:val="24"/>
                 <w:lang w:val="fr-FR"/>
               </w:rPr>
-              <w:t>érificati</w:t>
-            </w:r>
-            <w:bookmarkStart w:id="66" w:name="_GoBack"/>
-            <w:bookmarkEnd w:id="66"/>
-            <w:r>
-              <w:rPr>
-                <w:rFonts w:ascii="Times New Roman" w:eastAsia="Times New Roman" w:hAnsi="Times New Roman" w:cs="Times New Roman"/>
-                <w:sz w:val="24"/>
-                <w:szCs w:val="24"/>
-                <w:lang w:val="fr-FR"/>
-              </w:rPr>
-              <w:t>on possible par le public et sans autorité centrale</w:t>
+              <w:t>érification possible par le public et sans autorité centrale</w:t>
             </w:r>
           </w:p>
         </w:tc>
@@ -44145,7 +44314,7 @@
         <w:keepLines/>
         <w:numPr>
           <w:ilvl w:val="1"/>
-          <w:numId w:val="5"/>
+          <w:numId w:val="38"/>
         </w:numPr>
         <w:spacing w:before="40" w:after="0"/>
         <w:outlineLvl w:val="1"/>
@@ -44158,7 +44327,7 @@
           <w:lang w:val="fr-FR"/>
         </w:rPr>
       </w:pPr>
-      <w:bookmarkStart w:id="67" w:name="_Toc191543071"/>
+      <w:bookmarkStart w:id="66" w:name="_Toc191899524"/>
       <w:r>
         <w:rPr>
           <w:rFonts w:ascii="Times New Roman" w:eastAsiaTheme="majorEastAsia" w:hAnsi="Times New Roman" w:cs="Times New Roman"/>
@@ -44170,7 +44339,7 @@
         </w:rPr>
         <w:t>Travaux existants sur l’authentification de documents à l’aide de la blockchain</w:t>
       </w:r>
-      <w:bookmarkEnd w:id="67"/>
+      <w:bookmarkEnd w:id="66"/>
     </w:p>
     <w:p>
       <w:pPr>
@@ -44476,16 +44645,7 @@
           <w:szCs w:val="24"/>
           <w:lang w:val="fr-FR"/>
         </w:rPr>
-        <w:t xml:space="preserve"> </w:t>
-      </w:r>
-      <w:r>
-        <w:rPr>
-          <w:rFonts w:ascii="Times New Roman" w:hAnsi="Times New Roman" w:cs="Times New Roman"/>
-          <w:sz w:val="24"/>
-          <w:szCs w:val="24"/>
-          <w:lang w:val="fr-FR"/>
-        </w:rPr>
-        <w:t>plus</w:t>
+        <w:t xml:space="preserve"> plus</w:t>
       </w:r>
       <w:r>
         <w:rPr>
@@ -45784,7 +45944,7 @@
         <w:keepLines/>
         <w:numPr>
           <w:ilvl w:val="1"/>
-          <w:numId w:val="5"/>
+          <w:numId w:val="38"/>
         </w:numPr>
         <w:spacing w:before="40" w:after="0"/>
         <w:outlineLvl w:val="1"/>
@@ -45797,7 +45957,7 @@
           <w:lang w:val="fr-FR"/>
         </w:rPr>
       </w:pPr>
-      <w:bookmarkStart w:id="68" w:name="_Toc191543072"/>
+      <w:bookmarkStart w:id="67" w:name="_Toc191899525"/>
       <w:r>
         <w:rPr>
           <w:rFonts w:ascii="Times New Roman" w:eastAsiaTheme="majorEastAsia" w:hAnsi="Times New Roman" w:cs="Times New Roman"/>
@@ -45842,7 +46002,7 @@
         </w:rPr>
         <w:t>ion</w:t>
       </w:r>
-      <w:bookmarkEnd w:id="68"/>
+      <w:bookmarkEnd w:id="67"/>
     </w:p>
     <w:p>
       <w:pPr>
@@ -46989,6 +47149,60 @@
           <w:lang w:val="fr-FR"/>
         </w:rPr>
       </w:pPr>
+      <w:r>
+        <w:rPr>
+          <w:rFonts w:ascii="Times New Roman" w:hAnsi="Times New Roman" w:cs="Times New Roman"/>
+          <w:sz w:val="24"/>
+          <w:szCs w:val="24"/>
+          <w:lang w:val="fr-FR"/>
+        </w:rPr>
+        <w:t xml:space="preserve">Au demeurant, </w:t>
+      </w:r>
+      <w:r>
+        <w:rPr>
+          <w:rFonts w:ascii="Times New Roman" w:hAnsi="Times New Roman" w:cs="Times New Roman"/>
+          <w:sz w:val="24"/>
+          <w:szCs w:val="24"/>
+          <w:lang w:val="fr-FR"/>
+        </w:rPr>
+        <w:t xml:space="preserve">explorer les potentialités de la technologie blockchain </w:t>
+      </w:r>
+      <w:r>
+        <w:rPr>
+          <w:rFonts w:ascii="Times New Roman" w:hAnsi="Times New Roman" w:cs="Times New Roman"/>
+          <w:sz w:val="24"/>
+          <w:szCs w:val="24"/>
+          <w:lang w:val="fr-FR"/>
+        </w:rPr>
+        <w:t>est</w:t>
+      </w:r>
+      <w:r>
+        <w:rPr>
+          <w:rFonts w:ascii="Times New Roman" w:hAnsi="Times New Roman" w:cs="Times New Roman"/>
+          <w:sz w:val="24"/>
+          <w:szCs w:val="24"/>
+          <w:lang w:val="fr-FR"/>
+        </w:rPr>
+        <w:t xml:space="preserve"> bien indiqué pour améliorer les processus d’authentification de documents administratifs.</w:t>
+      </w:r>
+      <w:r>
+        <w:rPr>
+          <w:rFonts w:ascii="Times New Roman" w:hAnsi="Times New Roman" w:cs="Times New Roman"/>
+          <w:sz w:val="24"/>
+          <w:szCs w:val="24"/>
+          <w:lang w:val="fr-FR"/>
+        </w:rPr>
+        <w:t xml:space="preserve"> Car ces inquiétudes semblent résolubles</w:t>
+      </w:r>
+      <w:r>
+        <w:rPr>
+          <w:rFonts w:ascii="Times New Roman" w:hAnsi="Times New Roman" w:cs="Times New Roman"/>
+          <w:sz w:val="24"/>
+          <w:szCs w:val="24"/>
+          <w:lang w:val="fr-FR"/>
+        </w:rPr>
+        <w:t>.</w:t>
+      </w:r>
     </w:p>
     <w:p>
       <w:pPr>
@@ -47001,179 +47215,7 @@
           <w:lang w:val="fr-FR"/>
         </w:rPr>
       </w:pPr>
-      <w:r>
-        <w:rPr>
-          <w:rFonts w:ascii="Times New Roman" w:hAnsi="Times New Roman" w:cs="Times New Roman"/>
-          <w:sz w:val="24"/>
-          <w:szCs w:val="24"/>
-          <w:lang w:val="fr-FR"/>
-        </w:rPr>
-        <w:t xml:space="preserve">En conclusion, </w:t>
-      </w:r>
-      <w:r>
-        <w:rPr>
-          <w:rFonts w:ascii="Times New Roman" w:hAnsi="Times New Roman" w:cs="Times New Roman"/>
-          <w:sz w:val="24"/>
-          <w:szCs w:val="24"/>
-          <w:lang w:val="fr-FR"/>
-        </w:rPr>
-        <w:t>nous retenons que</w:t>
-      </w:r>
-      <w:r>
-        <w:rPr>
-          <w:rFonts w:ascii="Times New Roman" w:hAnsi="Times New Roman" w:cs="Times New Roman"/>
-          <w:sz w:val="24"/>
-          <w:szCs w:val="24"/>
-          <w:lang w:val="fr-FR"/>
-        </w:rPr>
-        <w:t xml:space="preserve"> l’adoption de la blockchain </w:t>
-      </w:r>
-      <w:r>
-        <w:rPr>
-          <w:rFonts w:ascii="Times New Roman" w:hAnsi="Times New Roman" w:cs="Times New Roman"/>
-          <w:sz w:val="24"/>
-          <w:szCs w:val="24"/>
-          <w:lang w:val="fr-FR"/>
-        </w:rPr>
-        <w:t>est</w:t>
-      </w:r>
-      <w:r>
-        <w:rPr>
-          <w:rFonts w:ascii="Times New Roman" w:hAnsi="Times New Roman" w:cs="Times New Roman"/>
-          <w:sz w:val="24"/>
-          <w:szCs w:val="24"/>
-          <w:lang w:val="fr-FR"/>
-        </w:rPr>
-        <w:t xml:space="preserve"> </w:t>
-      </w:r>
-      <w:r>
-        <w:rPr>
-          <w:rFonts w:ascii="Times New Roman" w:hAnsi="Times New Roman" w:cs="Times New Roman"/>
-          <w:sz w:val="24"/>
-          <w:szCs w:val="24"/>
-          <w:lang w:val="fr-FR"/>
-        </w:rPr>
-        <w:t>la mieux indiquée</w:t>
-      </w:r>
-      <w:r>
-        <w:rPr>
-          <w:rFonts w:ascii="Times New Roman" w:hAnsi="Times New Roman" w:cs="Times New Roman"/>
-          <w:sz w:val="24"/>
-          <w:szCs w:val="24"/>
-          <w:lang w:val="fr-FR"/>
-        </w:rPr>
-        <w:t xml:space="preserve"> pour </w:t>
-      </w:r>
-      <w:r>
-        <w:rPr>
-          <w:rFonts w:ascii="Times New Roman" w:hAnsi="Times New Roman" w:cs="Times New Roman"/>
-          <w:sz w:val="24"/>
-          <w:szCs w:val="24"/>
-          <w:lang w:val="fr-FR"/>
-        </w:rPr>
-        <w:t>l’authentification de documents administratifs</w:t>
-      </w:r>
-      <w:r>
-        <w:rPr>
-          <w:rFonts w:ascii="Times New Roman" w:hAnsi="Times New Roman" w:cs="Times New Roman"/>
-          <w:sz w:val="24"/>
-          <w:szCs w:val="24"/>
-          <w:lang w:val="fr-FR"/>
-        </w:rPr>
-        <w:t xml:space="preserve">. </w:t>
-      </w:r>
-      <w:r>
-        <w:rPr>
-          <w:rFonts w:ascii="Times New Roman" w:hAnsi="Times New Roman" w:cs="Times New Roman"/>
-          <w:sz w:val="24"/>
-          <w:szCs w:val="24"/>
-          <w:lang w:val="fr-FR"/>
-        </w:rPr>
-        <w:t>Cette position</w:t>
-      </w:r>
-      <w:r>
-        <w:rPr>
-          <w:rFonts w:ascii="Times New Roman" w:hAnsi="Times New Roman" w:cs="Times New Roman"/>
-          <w:sz w:val="24"/>
-          <w:szCs w:val="24"/>
-          <w:lang w:val="fr-FR"/>
-        </w:rPr>
-        <w:t xml:space="preserve"> découle </w:t>
-      </w:r>
-      <w:r>
-        <w:rPr>
-          <w:rFonts w:ascii="Times New Roman" w:hAnsi="Times New Roman" w:cs="Times New Roman"/>
-          <w:sz w:val="24"/>
-          <w:szCs w:val="24"/>
-          <w:lang w:val="fr-FR"/>
-        </w:rPr>
-        <w:t xml:space="preserve">de </w:t>
-      </w:r>
-      <w:r>
-        <w:rPr>
-          <w:rFonts w:ascii="Times New Roman" w:hAnsi="Times New Roman" w:cs="Times New Roman"/>
-          <w:sz w:val="24"/>
-          <w:szCs w:val="24"/>
-          <w:lang w:val="fr-FR"/>
-        </w:rPr>
-        <w:t xml:space="preserve">l’appréhension de la notion d’authentification de document et de l’étude comparative des méthodes d’authentification </w:t>
-      </w:r>
-      <w:r>
-        <w:rPr>
-          <w:rFonts w:ascii="Times New Roman" w:hAnsi="Times New Roman" w:cs="Times New Roman"/>
-          <w:sz w:val="24"/>
-          <w:szCs w:val="24"/>
-          <w:lang w:val="fr-FR"/>
-        </w:rPr>
-        <w:t xml:space="preserve">qui ont été abordées dans </w:t>
-      </w:r>
-      <w:r>
-        <w:rPr>
-          <w:rFonts w:ascii="Times New Roman" w:hAnsi="Times New Roman" w:cs="Times New Roman"/>
-          <w:sz w:val="24"/>
-          <w:szCs w:val="24"/>
-          <w:lang w:val="fr-FR"/>
-        </w:rPr>
-        <w:t xml:space="preserve">ce </w:t>
-      </w:r>
-      <w:r>
-        <w:rPr>
-          <w:rFonts w:ascii="Times New Roman" w:hAnsi="Times New Roman" w:cs="Times New Roman"/>
-          <w:sz w:val="24"/>
-          <w:szCs w:val="24"/>
-          <w:lang w:val="fr-FR"/>
-        </w:rPr>
-        <w:t xml:space="preserve">troisième </w:t>
-      </w:r>
-      <w:r>
-        <w:rPr>
-          <w:rFonts w:ascii="Times New Roman" w:hAnsi="Times New Roman" w:cs="Times New Roman"/>
-          <w:sz w:val="24"/>
-          <w:szCs w:val="24"/>
-          <w:lang w:val="fr-FR"/>
-        </w:rPr>
-        <w:t>chapitre</w:t>
-      </w:r>
-      <w:r>
-        <w:rPr>
-          <w:rFonts w:ascii="Times New Roman" w:hAnsi="Times New Roman" w:cs="Times New Roman"/>
-          <w:sz w:val="24"/>
-          <w:szCs w:val="24"/>
-          <w:lang w:val="fr-FR"/>
-        </w:rPr>
-        <w:t xml:space="preserve">. </w:t>
-      </w:r>
-      <w:r>
-        <w:rPr>
-          <w:rFonts w:ascii="Times New Roman" w:hAnsi="Times New Roman" w:cs="Times New Roman"/>
-          <w:sz w:val="24"/>
-          <w:szCs w:val="24"/>
-          <w:lang w:val="fr-FR"/>
-        </w:rPr>
-        <w:t>Dans le chapitre suivant, nous présentons, en tenant compte de ce qui précède, notre approche qui permet d’authentifier un type spécifique de document administratif.</w:t>
-      </w:r>
     </w:p>
-    <w:bookmarkEnd w:id="63"/>
     <w:p>
       <w:pPr>
         <w:spacing w:after="0" w:line="360" w:lineRule="auto"/>
@@ -47185,6 +47227,178 @@
           <w:lang w:val="fr-FR"/>
         </w:rPr>
       </w:pPr>
+      <w:r>
+        <w:rPr>
+          <w:rFonts w:ascii="Times New Roman" w:hAnsi="Times New Roman" w:cs="Times New Roman"/>
+          <w:sz w:val="24"/>
+          <w:szCs w:val="24"/>
+          <w:lang w:val="fr-FR"/>
+        </w:rPr>
+        <w:t xml:space="preserve">En conclusion, </w:t>
+      </w:r>
+      <w:r>
+        <w:rPr>
+          <w:rFonts w:ascii="Times New Roman" w:hAnsi="Times New Roman" w:cs="Times New Roman"/>
+          <w:sz w:val="24"/>
+          <w:szCs w:val="24"/>
+          <w:lang w:val="fr-FR"/>
+        </w:rPr>
+        <w:t>nous retenons que</w:t>
+      </w:r>
+      <w:r>
+        <w:rPr>
+          <w:rFonts w:ascii="Times New Roman" w:hAnsi="Times New Roman" w:cs="Times New Roman"/>
+          <w:sz w:val="24"/>
+          <w:szCs w:val="24"/>
+          <w:lang w:val="fr-FR"/>
+        </w:rPr>
+        <w:t xml:space="preserve"> l’adoption de la blockchain </w:t>
+      </w:r>
+      <w:r>
+        <w:rPr>
+          <w:rFonts w:ascii="Times New Roman" w:hAnsi="Times New Roman" w:cs="Times New Roman"/>
+          <w:sz w:val="24"/>
+          <w:szCs w:val="24"/>
+          <w:lang w:val="fr-FR"/>
+        </w:rPr>
+        <w:t>est</w:t>
+      </w:r>
+      <w:r>
+        <w:rPr>
+          <w:rFonts w:ascii="Times New Roman" w:hAnsi="Times New Roman" w:cs="Times New Roman"/>
+          <w:sz w:val="24"/>
+          <w:szCs w:val="24"/>
+          <w:lang w:val="fr-FR"/>
+        </w:rPr>
+        <w:t xml:space="preserve"> </w:t>
+      </w:r>
+      <w:r>
+        <w:rPr>
+          <w:rFonts w:ascii="Times New Roman" w:hAnsi="Times New Roman" w:cs="Times New Roman"/>
+          <w:sz w:val="24"/>
+          <w:szCs w:val="24"/>
+          <w:lang w:val="fr-FR"/>
+        </w:rPr>
+        <w:t>la mieux indiquée</w:t>
+      </w:r>
+      <w:r>
+        <w:rPr>
+          <w:rFonts w:ascii="Times New Roman" w:hAnsi="Times New Roman" w:cs="Times New Roman"/>
+          <w:sz w:val="24"/>
+          <w:szCs w:val="24"/>
+          <w:lang w:val="fr-FR"/>
+        </w:rPr>
+        <w:t xml:space="preserve"> pour </w:t>
+      </w:r>
+      <w:r>
+        <w:rPr>
+          <w:rFonts w:ascii="Times New Roman" w:hAnsi="Times New Roman" w:cs="Times New Roman"/>
+          <w:sz w:val="24"/>
+          <w:szCs w:val="24"/>
+          <w:lang w:val="fr-FR"/>
+        </w:rPr>
+        <w:t>l’authentification de documents administratifs</w:t>
+      </w:r>
+      <w:r>
+        <w:rPr>
+          <w:rFonts w:ascii="Times New Roman" w:hAnsi="Times New Roman" w:cs="Times New Roman"/>
+          <w:sz w:val="24"/>
+          <w:szCs w:val="24"/>
+          <w:lang w:val="fr-FR"/>
+        </w:rPr>
+        <w:t xml:space="preserve">. </w:t>
+      </w:r>
+      <w:r>
+        <w:rPr>
+          <w:rFonts w:ascii="Times New Roman" w:hAnsi="Times New Roman" w:cs="Times New Roman"/>
+          <w:sz w:val="24"/>
+          <w:szCs w:val="24"/>
+          <w:lang w:val="fr-FR"/>
+        </w:rPr>
+        <w:t>Cette position</w:t>
+      </w:r>
+      <w:r>
+        <w:rPr>
+          <w:rFonts w:ascii="Times New Roman" w:hAnsi="Times New Roman" w:cs="Times New Roman"/>
+          <w:sz w:val="24"/>
+          <w:szCs w:val="24"/>
+          <w:lang w:val="fr-FR"/>
+        </w:rPr>
+        <w:t xml:space="preserve"> découle </w:t>
+      </w:r>
+      <w:r>
+        <w:rPr>
+          <w:rFonts w:ascii="Times New Roman" w:hAnsi="Times New Roman" w:cs="Times New Roman"/>
+          <w:sz w:val="24"/>
+          <w:szCs w:val="24"/>
+          <w:lang w:val="fr-FR"/>
+        </w:rPr>
+        <w:t xml:space="preserve">de </w:t>
+      </w:r>
+      <w:r>
+        <w:rPr>
+          <w:rFonts w:ascii="Times New Roman" w:hAnsi="Times New Roman" w:cs="Times New Roman"/>
+          <w:sz w:val="24"/>
+          <w:szCs w:val="24"/>
+          <w:lang w:val="fr-FR"/>
+        </w:rPr>
+        <w:t xml:space="preserve">l’appréhension de la notion d’authentification de document et de l’étude comparative des méthodes d’authentification </w:t>
+      </w:r>
+      <w:r>
+        <w:rPr>
+          <w:rFonts w:ascii="Times New Roman" w:hAnsi="Times New Roman" w:cs="Times New Roman"/>
+          <w:sz w:val="24"/>
+          <w:szCs w:val="24"/>
+          <w:lang w:val="fr-FR"/>
+        </w:rPr>
+        <w:t xml:space="preserve">qui ont été abordées dans </w:t>
+      </w:r>
+      <w:r>
+        <w:rPr>
+          <w:rFonts w:ascii="Times New Roman" w:hAnsi="Times New Roman" w:cs="Times New Roman"/>
+          <w:sz w:val="24"/>
+          <w:szCs w:val="24"/>
+          <w:lang w:val="fr-FR"/>
+        </w:rPr>
+        <w:t xml:space="preserve">ce </w:t>
+      </w:r>
+      <w:r>
+        <w:rPr>
+          <w:rFonts w:ascii="Times New Roman" w:hAnsi="Times New Roman" w:cs="Times New Roman"/>
+          <w:sz w:val="24"/>
+          <w:szCs w:val="24"/>
+          <w:lang w:val="fr-FR"/>
+        </w:rPr>
+        <w:t xml:space="preserve">troisième </w:t>
+      </w:r>
+      <w:r>
+        <w:rPr>
+          <w:rFonts w:ascii="Times New Roman" w:hAnsi="Times New Roman" w:cs="Times New Roman"/>
+          <w:sz w:val="24"/>
+          <w:szCs w:val="24"/>
+          <w:lang w:val="fr-FR"/>
+        </w:rPr>
+        <w:t>chapitre</w:t>
+      </w:r>
+      <w:r>
+        <w:rPr>
+          <w:rFonts w:ascii="Times New Roman" w:hAnsi="Times New Roman" w:cs="Times New Roman"/>
+          <w:sz w:val="24"/>
+          <w:szCs w:val="24"/>
+          <w:lang w:val="fr-FR"/>
+        </w:rPr>
+        <w:t xml:space="preserve">. </w:t>
+      </w:r>
+      <w:r>
+        <w:rPr>
+          <w:rFonts w:ascii="Times New Roman" w:hAnsi="Times New Roman" w:cs="Times New Roman"/>
+          <w:sz w:val="24"/>
+          <w:szCs w:val="24"/>
+          <w:lang w:val="fr-FR"/>
+        </w:rPr>
+        <w:t>Dans le chapitre suivant, nous présentons, en tenant compte de ce qui précède, notre approche qui permet d’authentifier un type spécifique de document administratif.</w:t>
+      </w:r>
+      <w:bookmarkEnd w:id="62"/>
     </w:p>
     <w:p>
       <w:pPr>
@@ -47486,8 +47700,8 @@
           <w:lang w:val="fr-FR"/>
         </w:rPr>
       </w:pPr>
-      <w:bookmarkStart w:id="69" w:name="_Toc184475264"/>
-      <w:bookmarkStart w:id="70" w:name="_Toc191543073"/>
+      <w:bookmarkStart w:id="68" w:name="_Toc184475264"/>
+      <w:bookmarkStart w:id="69" w:name="_Toc191899526"/>
       <w:r>
         <w:rPr>
           <w:rFonts w:ascii="Times New Roman" w:eastAsiaTheme="majorEastAsia" w:hAnsi="Times New Roman" w:cs="Times New Roman"/>
@@ -47500,7 +47714,7 @@
         <w:lastRenderedPageBreak/>
         <w:t>CHAPITRE 4 : APPROCHE</w:t>
       </w:r>
-      <w:bookmarkEnd w:id="69"/>
+      <w:bookmarkEnd w:id="68"/>
       <w:r>
         <w:rPr>
           <w:rFonts w:ascii="Times New Roman" w:eastAsiaTheme="majorEastAsia" w:hAnsi="Times New Roman" w:cs="Times New Roman"/>
@@ -47545,29 +47759,475 @@
         </w:rPr>
         <w:t xml:space="preserve"> L’AIDE DE LA BLOCKCHAIN</w:t>
       </w:r>
+      <w:bookmarkEnd w:id="69"/>
+    </w:p>
+    <w:p>
+      <w:pPr>
+        <w:spacing w:line="360" w:lineRule="auto"/>
+        <w:ind w:firstLine="720"/>
+        <w:jc w:val="both"/>
+        <w:rPr>
+          <w:rFonts w:ascii="Times New Roman" w:hAnsi="Times New Roman" w:cs="Times New Roman"/>
+          <w:sz w:val="24"/>
+          <w:szCs w:val="24"/>
+          <w:lang w:val="fr-FR"/>
+        </w:rPr>
+      </w:pPr>
+      <w:r>
+        <w:rPr>
+          <w:rFonts w:ascii="Times New Roman" w:hAnsi="Times New Roman" w:cs="Times New Roman"/>
+          <w:sz w:val="24"/>
+          <w:szCs w:val="24"/>
+          <w:lang w:val="fr-FR"/>
+        </w:rPr>
+        <w:t xml:space="preserve">Après avoir </w:t>
+      </w:r>
+      <w:r>
+        <w:rPr>
+          <w:rFonts w:ascii="Times New Roman" w:hAnsi="Times New Roman" w:cs="Times New Roman"/>
+          <w:sz w:val="24"/>
+          <w:szCs w:val="24"/>
+          <w:lang w:val="fr-FR"/>
+        </w:rPr>
+        <w:t>étudié la technologi</w:t>
+      </w:r>
+      <w:r>
+        <w:rPr>
+          <w:rFonts w:ascii="Times New Roman" w:hAnsi="Times New Roman" w:cs="Times New Roman"/>
+          <w:sz w:val="24"/>
+          <w:szCs w:val="24"/>
+          <w:lang w:val="fr-FR"/>
+        </w:rPr>
+        <w:t>e blockchain et dresser un état</w:t>
+      </w:r>
+      <w:r>
+        <w:rPr>
+          <w:rFonts w:ascii="Times New Roman" w:hAnsi="Times New Roman" w:cs="Times New Roman"/>
+          <w:sz w:val="24"/>
+          <w:szCs w:val="24"/>
+          <w:lang w:val="fr-FR"/>
+        </w:rPr>
+        <w:t xml:space="preserve"> des connaissances </w:t>
+      </w:r>
+      <w:r>
+        <w:rPr>
+          <w:rFonts w:ascii="Times New Roman" w:hAnsi="Times New Roman" w:cs="Times New Roman"/>
+          <w:sz w:val="24"/>
+          <w:szCs w:val="24"/>
+          <w:lang w:val="fr-FR"/>
+        </w:rPr>
+        <w:t>en matière</w:t>
+      </w:r>
+      <w:r>
+        <w:rPr>
+          <w:rFonts w:ascii="Times New Roman" w:hAnsi="Times New Roman" w:cs="Times New Roman"/>
+          <w:sz w:val="24"/>
+          <w:szCs w:val="24"/>
+          <w:lang w:val="fr-FR"/>
+        </w:rPr>
+        <w:t xml:space="preserve"> d’authentification de document</w:t>
+      </w:r>
+      <w:r>
+        <w:rPr>
+          <w:rFonts w:ascii="Times New Roman" w:hAnsi="Times New Roman" w:cs="Times New Roman"/>
+          <w:sz w:val="24"/>
+          <w:szCs w:val="24"/>
+          <w:lang w:val="fr-FR"/>
+        </w:rPr>
+        <w:t xml:space="preserve">s, </w:t>
+      </w:r>
+      <w:r>
+        <w:rPr>
+          <w:rFonts w:ascii="Times New Roman" w:hAnsi="Times New Roman" w:cs="Times New Roman"/>
+          <w:sz w:val="24"/>
+          <w:szCs w:val="24"/>
+          <w:lang w:val="fr-FR"/>
+        </w:rPr>
+        <w:t>nous sommes parvenus à la nécessité d’utiliser la blockchain pour authentifier les documents administratifs</w:t>
+      </w:r>
+      <w:r>
+        <w:rPr>
+          <w:rFonts w:ascii="Times New Roman" w:hAnsi="Times New Roman" w:cs="Times New Roman"/>
+          <w:sz w:val="24"/>
+          <w:szCs w:val="24"/>
+          <w:lang w:val="fr-FR"/>
+        </w:rPr>
+        <w:t>.</w:t>
+      </w:r>
+      <w:r>
+        <w:rPr>
+          <w:rFonts w:ascii="Times New Roman" w:hAnsi="Times New Roman" w:cs="Times New Roman"/>
+          <w:sz w:val="24"/>
+          <w:szCs w:val="24"/>
+          <w:lang w:val="fr-FR"/>
+        </w:rPr>
+        <w:t xml:space="preserve"> </w:t>
+      </w:r>
+      <w:r>
+        <w:rPr>
+          <w:rFonts w:ascii="Times New Roman" w:hAnsi="Times New Roman" w:cs="Times New Roman"/>
+          <w:sz w:val="24"/>
+          <w:szCs w:val="24"/>
+          <w:lang w:val="fr-FR"/>
+        </w:rPr>
+        <w:t>C</w:t>
+      </w:r>
+      <w:r>
+        <w:rPr>
+          <w:rFonts w:ascii="Times New Roman" w:hAnsi="Times New Roman" w:cs="Times New Roman"/>
+          <w:sz w:val="24"/>
+          <w:szCs w:val="24"/>
+          <w:lang w:val="fr-FR"/>
+        </w:rPr>
+        <w:t>’est le lieu</w:t>
+      </w:r>
+      <w:r>
+        <w:rPr>
+          <w:rFonts w:ascii="Times New Roman" w:hAnsi="Times New Roman" w:cs="Times New Roman"/>
+          <w:sz w:val="24"/>
+          <w:szCs w:val="24"/>
+          <w:lang w:val="fr-FR"/>
+        </w:rPr>
+        <w:t xml:space="preserve"> de proposer </w:t>
+      </w:r>
+      <w:r>
+        <w:rPr>
+          <w:rFonts w:ascii="Times New Roman" w:hAnsi="Times New Roman" w:cs="Times New Roman"/>
+          <w:sz w:val="24"/>
+          <w:szCs w:val="24"/>
+          <w:lang w:val="fr-FR"/>
+        </w:rPr>
+        <w:t xml:space="preserve">la démarche </w:t>
+      </w:r>
+      <w:r>
+        <w:rPr>
+          <w:rFonts w:ascii="Times New Roman" w:hAnsi="Times New Roman" w:cs="Times New Roman"/>
+          <w:sz w:val="24"/>
+          <w:szCs w:val="24"/>
+          <w:lang w:val="fr-FR"/>
+        </w:rPr>
+        <w:t>pour la mise en place de la solution.</w:t>
+      </w:r>
+      <w:r>
+        <w:rPr>
+          <w:rFonts w:ascii="Times New Roman" w:hAnsi="Times New Roman" w:cs="Times New Roman"/>
+          <w:sz w:val="24"/>
+          <w:szCs w:val="24"/>
+          <w:lang w:val="fr-FR"/>
+        </w:rPr>
+        <w:t xml:space="preserve"> </w:t>
+      </w:r>
+      <w:r>
+        <w:rPr>
+          <w:rFonts w:ascii="Times New Roman" w:hAnsi="Times New Roman" w:cs="Times New Roman"/>
+          <w:sz w:val="24"/>
+          <w:szCs w:val="24"/>
+          <w:lang w:val="fr-FR"/>
+        </w:rPr>
+        <w:t>Cette démarche permet de renforcer la sécurité et l'intégrité des documents administratifs, réduisant ainsi les cas de falsifications et fraudes documentaires. Elle offre également la possibilité de vérifier l'authenticité des documents administratifs en temps réel.</w:t>
+      </w:r>
+    </w:p>
+    <w:p>
+      <w:pPr>
+        <w:spacing w:line="360" w:lineRule="auto"/>
+        <w:jc w:val="both"/>
+        <w:rPr>
+          <w:rFonts w:ascii="Times New Roman" w:hAnsi="Times New Roman" w:cs="Times New Roman"/>
+          <w:sz w:val="24"/>
+          <w:szCs w:val="24"/>
+          <w:lang w:val="fr-FR"/>
+        </w:rPr>
+      </w:pPr>
+      <w:r>
+        <w:rPr>
+          <w:rFonts w:ascii="Times New Roman" w:hAnsi="Times New Roman" w:cs="Times New Roman"/>
+          <w:sz w:val="24"/>
+          <w:szCs w:val="24"/>
+          <w:lang w:val="fr-FR"/>
+        </w:rPr>
+        <w:t>Dans ce chapitre, n</w:t>
+      </w:r>
+      <w:r>
+        <w:rPr>
+          <w:rFonts w:ascii="Times New Roman" w:hAnsi="Times New Roman" w:cs="Times New Roman"/>
+          <w:sz w:val="24"/>
+          <w:szCs w:val="24"/>
+          <w:lang w:val="fr-FR"/>
+        </w:rPr>
+        <w:t>ous</w:t>
+      </w:r>
+      <w:r>
+        <w:rPr>
+          <w:rFonts w:ascii="Times New Roman" w:hAnsi="Times New Roman" w:cs="Times New Roman"/>
+          <w:sz w:val="24"/>
+          <w:szCs w:val="24"/>
+          <w:lang w:val="fr-FR"/>
+        </w:rPr>
+        <w:t xml:space="preserve"> fixons</w:t>
+      </w:r>
+      <w:r>
+        <w:rPr>
+          <w:rFonts w:ascii="Times New Roman" w:hAnsi="Times New Roman" w:cs="Times New Roman"/>
+          <w:sz w:val="24"/>
+          <w:szCs w:val="24"/>
+          <w:lang w:val="fr-FR"/>
+        </w:rPr>
+        <w:t xml:space="preserve"> parmi tant d’autres,</w:t>
+      </w:r>
+      <w:r>
+        <w:rPr>
+          <w:rFonts w:ascii="Times New Roman" w:hAnsi="Times New Roman" w:cs="Times New Roman"/>
+          <w:sz w:val="24"/>
+          <w:szCs w:val="24"/>
+          <w:lang w:val="fr-FR"/>
+        </w:rPr>
+        <w:t xml:space="preserve"> </w:t>
+      </w:r>
+      <w:r>
+        <w:rPr>
+          <w:rFonts w:ascii="Times New Roman" w:hAnsi="Times New Roman" w:cs="Times New Roman"/>
+          <w:sz w:val="24"/>
+          <w:szCs w:val="24"/>
+          <w:lang w:val="fr-FR"/>
+        </w:rPr>
+        <w:t>un</w:t>
+      </w:r>
+      <w:r>
+        <w:rPr>
+          <w:rFonts w:ascii="Times New Roman" w:hAnsi="Times New Roman" w:cs="Times New Roman"/>
+          <w:sz w:val="24"/>
+          <w:szCs w:val="24"/>
+          <w:lang w:val="fr-FR"/>
+        </w:rPr>
+        <w:t xml:space="preserve"> type de documen</w:t>
+      </w:r>
+      <w:r>
+        <w:rPr>
+          <w:rFonts w:ascii="Times New Roman" w:hAnsi="Times New Roman" w:cs="Times New Roman"/>
+          <w:sz w:val="24"/>
+          <w:szCs w:val="24"/>
+          <w:lang w:val="fr-FR"/>
+        </w:rPr>
+        <w:t xml:space="preserve">t administratif sur lequel </w:t>
+      </w:r>
+      <w:r>
+        <w:rPr>
+          <w:rFonts w:ascii="Times New Roman" w:hAnsi="Times New Roman" w:cs="Times New Roman"/>
+          <w:sz w:val="24"/>
+          <w:szCs w:val="24"/>
+          <w:lang w:val="fr-FR"/>
+        </w:rPr>
+        <w:t>se</w:t>
+      </w:r>
+      <w:r>
+        <w:rPr>
+          <w:rFonts w:ascii="Times New Roman" w:hAnsi="Times New Roman" w:cs="Times New Roman"/>
+          <w:sz w:val="24"/>
+          <w:szCs w:val="24"/>
+          <w:lang w:val="fr-FR"/>
+        </w:rPr>
+        <w:t xml:space="preserve"> bas</w:t>
+      </w:r>
+      <w:r>
+        <w:rPr>
+          <w:rFonts w:ascii="Times New Roman" w:hAnsi="Times New Roman" w:cs="Times New Roman"/>
+          <w:sz w:val="24"/>
+          <w:szCs w:val="24"/>
+          <w:lang w:val="fr-FR"/>
+        </w:rPr>
+        <w:t>ent</w:t>
+      </w:r>
+      <w:r>
+        <w:rPr>
+          <w:rFonts w:ascii="Times New Roman" w:hAnsi="Times New Roman" w:cs="Times New Roman"/>
+          <w:sz w:val="24"/>
+          <w:szCs w:val="24"/>
+          <w:lang w:val="fr-FR"/>
+        </w:rPr>
+        <w:t xml:space="preserve"> nos </w:t>
+      </w:r>
+      <w:r>
+        <w:rPr>
+          <w:rFonts w:ascii="Times New Roman" w:hAnsi="Times New Roman" w:cs="Times New Roman"/>
+          <w:sz w:val="24"/>
+          <w:szCs w:val="24"/>
+          <w:lang w:val="fr-FR"/>
+        </w:rPr>
+        <w:t>travaux</w:t>
+      </w:r>
+      <w:r>
+        <w:rPr>
+          <w:rFonts w:ascii="Times New Roman" w:hAnsi="Times New Roman" w:cs="Times New Roman"/>
+          <w:sz w:val="24"/>
+          <w:szCs w:val="24"/>
+          <w:lang w:val="fr-FR"/>
+        </w:rPr>
+        <w:t>.</w:t>
+      </w:r>
+      <w:r>
+        <w:rPr>
+          <w:rFonts w:ascii="Times New Roman" w:hAnsi="Times New Roman" w:cs="Times New Roman"/>
+          <w:sz w:val="24"/>
+          <w:szCs w:val="24"/>
+          <w:lang w:val="fr-FR"/>
+        </w:rPr>
+        <w:t xml:space="preserve"> </w:t>
+      </w:r>
+      <w:r>
+        <w:rPr>
+          <w:rFonts w:ascii="Times New Roman" w:hAnsi="Times New Roman" w:cs="Times New Roman"/>
+          <w:sz w:val="24"/>
+          <w:szCs w:val="24"/>
+          <w:lang w:val="fr-FR"/>
+        </w:rPr>
+        <w:t>Nous montrons également les principales exige</w:t>
+      </w:r>
+      <w:r>
+        <w:rPr>
+          <w:rFonts w:ascii="Times New Roman" w:hAnsi="Times New Roman" w:cs="Times New Roman"/>
+          <w:sz w:val="24"/>
+          <w:szCs w:val="24"/>
+          <w:lang w:val="fr-FR"/>
+        </w:rPr>
+        <w:t>nces fonctionnelles prises en compte dans l’approche.</w:t>
+      </w:r>
+      <w:r>
+        <w:rPr>
+          <w:rFonts w:ascii="Times New Roman" w:hAnsi="Times New Roman" w:cs="Times New Roman"/>
+          <w:sz w:val="24"/>
+          <w:szCs w:val="24"/>
+          <w:lang w:val="fr-FR"/>
+        </w:rPr>
+        <w:t xml:space="preserve"> Enfin,</w:t>
+      </w:r>
+      <w:r>
+        <w:rPr>
+          <w:rFonts w:ascii="Times New Roman" w:hAnsi="Times New Roman" w:cs="Times New Roman"/>
+          <w:sz w:val="24"/>
+          <w:szCs w:val="24"/>
+          <w:lang w:val="fr-FR"/>
+        </w:rPr>
+        <w:t xml:space="preserve"> nous y présentons les diffé</w:t>
+      </w:r>
+      <w:r>
+        <w:rPr>
+          <w:rFonts w:ascii="Times New Roman" w:hAnsi="Times New Roman" w:cs="Times New Roman"/>
+          <w:sz w:val="24"/>
+          <w:szCs w:val="24"/>
+          <w:lang w:val="fr-FR"/>
+        </w:rPr>
+        <w:t>rentes étapes</w:t>
+      </w:r>
+      <w:r>
+        <w:rPr>
+          <w:rFonts w:ascii="Times New Roman" w:hAnsi="Times New Roman" w:cs="Times New Roman"/>
+          <w:sz w:val="24"/>
+          <w:szCs w:val="24"/>
+          <w:lang w:val="fr-FR"/>
+        </w:rPr>
+        <w:t xml:space="preserve"> constitutives de l’approche.</w:t>
+      </w:r>
+    </w:p>
+    <w:p>
+      <w:pPr>
+        <w:pStyle w:val="Titre2"/>
+        <w:numPr>
+          <w:ilvl w:val="1"/>
+          <w:numId w:val="37"/>
+        </w:numPr>
+        <w:rPr>
+          <w:rFonts w:ascii="Times New Roman" w:hAnsi="Times New Roman" w:cs="Times New Roman"/>
+          <w:b/>
+          <w:sz w:val="24"/>
+          <w:lang w:val="fr-FR"/>
+        </w:rPr>
+      </w:pPr>
+      <w:bookmarkStart w:id="70" w:name="_Toc191899527"/>
+      <w:r>
+        <w:rPr>
+          <w:rFonts w:ascii="Times New Roman" w:hAnsi="Times New Roman" w:cs="Times New Roman"/>
+          <w:b/>
+          <w:sz w:val="24"/>
+          <w:lang w:val="fr-FR"/>
+        </w:rPr>
+        <w:t>Type de document administratif et exigences fonctionnelles</w:t>
+      </w:r>
       <w:bookmarkEnd w:id="70"/>
     </w:p>
     <w:p>
       <w:pPr>
-        <w:rPr>
-          <w:rFonts w:ascii="Times New Roman" w:hAnsi="Times New Roman" w:cs="Times New Roman"/>
-          <w:sz w:val="24"/>
-          <w:szCs w:val="24"/>
-          <w:lang w:val="fr-FR"/>
-        </w:rPr>
-      </w:pPr>
-      <w:r>
-        <w:rPr>
-          <w:rFonts w:ascii="Times New Roman" w:hAnsi="Times New Roman" w:cs="Times New Roman"/>
-          <w:sz w:val="24"/>
-          <w:szCs w:val="24"/>
-          <w:lang w:val="fr-FR"/>
-        </w:rPr>
-        <w:t>Je liste les étapes (peut-être en sous points) pour la réalisation. Là je fixe le type de document administratif sur lequel nous travaillons.</w:t>
-      </w:r>
+        <w:spacing w:line="360" w:lineRule="auto"/>
+        <w:jc w:val="both"/>
+        <w:rPr>
+          <w:rFonts w:ascii="Times New Roman" w:hAnsi="Times New Roman" w:cs="Times New Roman"/>
+          <w:sz w:val="24"/>
+          <w:szCs w:val="24"/>
+          <w:lang w:val="fr-FR"/>
+        </w:rPr>
+      </w:pPr>
+      <w:r>
+        <w:rPr>
+          <w:rFonts w:ascii="Times New Roman" w:hAnsi="Times New Roman" w:cs="Times New Roman"/>
+          <w:sz w:val="24"/>
+          <w:szCs w:val="24"/>
+          <w:lang w:val="fr-FR"/>
+        </w:rPr>
+        <w:t>Communiqué officiel</w:t>
+      </w:r>
+      <w:bookmarkStart w:id="71" w:name="_GoBack"/>
+      <w:bookmarkEnd w:id="71"/>
     </w:p>
     <w:p>
       <w:pPr>
+        <w:pStyle w:val="Titre2"/>
+        <w:numPr>
+          <w:ilvl w:val="1"/>
+          <w:numId w:val="37"/>
+        </w:numPr>
+        <w:rPr>
+          <w:rFonts w:ascii="Times New Roman" w:hAnsi="Times New Roman" w:cs="Times New Roman"/>
+          <w:b/>
+          <w:sz w:val="24"/>
+          <w:lang w:val="fr-FR"/>
+        </w:rPr>
+      </w:pPr>
+      <w:bookmarkStart w:id="72" w:name="_Toc191899528"/>
+      <w:r>
+        <w:rPr>
+          <w:rFonts w:ascii="Times New Roman" w:hAnsi="Times New Roman" w:cs="Times New Roman"/>
+          <w:b/>
+          <w:sz w:val="24"/>
+          <w:lang w:val="fr-FR"/>
+        </w:rPr>
+        <w:t xml:space="preserve">Procédé </w:t>
+      </w:r>
+      <w:r>
+        <w:rPr>
+          <w:rFonts w:ascii="Times New Roman" w:hAnsi="Times New Roman" w:cs="Times New Roman"/>
+          <w:b/>
+          <w:sz w:val="24"/>
+          <w:lang w:val="fr-FR"/>
+        </w:rPr>
+        <w:t>d’authentification de document à l’aide de la blockchain</w:t>
+      </w:r>
+      <w:bookmarkEnd w:id="72"/>
+    </w:p>
+    <w:p>
+      <w:pPr>
+        <w:spacing w:line="360" w:lineRule="auto"/>
+        <w:jc w:val="both"/>
+        <w:rPr>
+          <w:rFonts w:ascii="Times New Roman" w:hAnsi="Times New Roman" w:cs="Times New Roman"/>
+          <w:sz w:val="24"/>
+          <w:szCs w:val="24"/>
+          <w:lang w:val="fr-FR"/>
+        </w:rPr>
+      </w:pPr>
+    </w:p>
+    <w:p>
+      <w:pPr>
+        <w:spacing w:line="360" w:lineRule="auto"/>
+        <w:jc w:val="both"/>
         <w:rPr>
           <w:rFonts w:ascii="Times New Roman" w:hAnsi="Times New Roman" w:cs="Times New Roman"/>
           <w:sz w:val="24"/>
@@ -47853,8 +48513,8 @@
           <w:lang w:val="fr-FR"/>
         </w:rPr>
       </w:pPr>
-      <w:bookmarkStart w:id="71" w:name="_Toc184475265"/>
-      <w:bookmarkStart w:id="72" w:name="_Toc191543074"/>
+      <w:bookmarkStart w:id="73" w:name="_Toc184475265"/>
+      <w:bookmarkStart w:id="74" w:name="_Toc191899529"/>
       <w:r>
         <w:rPr>
           <w:rFonts w:ascii="Times New Roman" w:eastAsiaTheme="majorEastAsia" w:hAnsi="Times New Roman" w:cs="Times New Roman"/>
@@ -47900,8 +48560,8 @@
         </w:rPr>
         <w:t>MENTATION DE L’APPROCHE</w:t>
       </w:r>
-      <w:bookmarkEnd w:id="71"/>
-      <w:bookmarkEnd w:id="72"/>
+      <w:bookmarkEnd w:id="73"/>
+      <w:bookmarkEnd w:id="74"/>
       <w:r>
         <w:rPr>
           <w:rFonts w:ascii="Times New Roman" w:eastAsiaTheme="majorEastAsia" w:hAnsi="Times New Roman" w:cs="Times New Roman"/>
@@ -47920,7 +48580,7 @@
         <w:keepLines/>
         <w:numPr>
           <w:ilvl w:val="1"/>
-          <w:numId w:val="6"/>
+          <w:numId w:val="40"/>
         </w:numPr>
         <w:spacing w:before="40" w:after="0" w:line="360" w:lineRule="auto"/>
         <w:jc w:val="both"/>
@@ -47934,8 +48594,8 @@
           <w:lang w:val="fr-FR"/>
         </w:rPr>
       </w:pPr>
-      <w:bookmarkStart w:id="73" w:name="_Toc191543075"/>
-      <w:bookmarkStart w:id="74" w:name="_Toc184475266"/>
+      <w:bookmarkStart w:id="75" w:name="_Toc184475266"/>
+      <w:bookmarkStart w:id="76" w:name="_Toc191899530"/>
       <w:r>
         <w:rPr>
           <w:rFonts w:ascii="Times New Roman" w:eastAsiaTheme="majorEastAsia" w:hAnsi="Times New Roman" w:cs="Times New Roman"/>
@@ -47947,7 +48607,7 @@
         </w:rPr>
         <w:t>Protocole d’implémentation</w:t>
       </w:r>
-      <w:bookmarkEnd w:id="73"/>
+      <w:bookmarkEnd w:id="76"/>
       <w:r>
         <w:rPr>
           <w:rFonts w:ascii="Times New Roman" w:eastAsiaTheme="majorEastAsia" w:hAnsi="Times New Roman" w:cs="Times New Roman"/>
@@ -47959,7 +48619,7 @@
         </w:rPr>
         <w:t xml:space="preserve"> </w:t>
       </w:r>
-      <w:bookmarkEnd w:id="74"/>
+      <w:bookmarkEnd w:id="75"/>
     </w:p>
     <w:p>
       <w:pPr>
@@ -47988,7 +48648,7 @@
         <w:keepLines/>
         <w:numPr>
           <w:ilvl w:val="1"/>
-          <w:numId w:val="6"/>
+          <w:numId w:val="40"/>
         </w:numPr>
         <w:spacing w:before="40" w:after="0"/>
         <w:outlineLvl w:val="1"/>
@@ -48001,8 +48661,8 @@
           <w:lang w:val="fr-FR"/>
         </w:rPr>
       </w:pPr>
-      <w:bookmarkStart w:id="75" w:name="_Toc191543076"/>
-      <w:bookmarkStart w:id="76" w:name="_Toc184475267"/>
+      <w:bookmarkStart w:id="77" w:name="_Toc184475267"/>
+      <w:bookmarkStart w:id="78" w:name="_Toc191899531"/>
       <w:r>
         <w:rPr>
           <w:rFonts w:ascii="Times New Roman" w:eastAsiaTheme="majorEastAsia" w:hAnsi="Times New Roman" w:cs="Times New Roman"/>
@@ -48014,7 +48674,7 @@
         </w:rPr>
         <w:t>Présentation de la solution</w:t>
       </w:r>
-      <w:bookmarkEnd w:id="75"/>
+      <w:bookmarkEnd w:id="78"/>
       <w:r>
         <w:rPr>
           <w:rFonts w:ascii="Times New Roman" w:eastAsiaTheme="majorEastAsia" w:hAnsi="Times New Roman" w:cs="Times New Roman"/>
@@ -48026,7 +48686,7 @@
         </w:rPr>
         <w:t xml:space="preserve"> </w:t>
       </w:r>
-      <w:bookmarkEnd w:id="76"/>
+      <w:bookmarkEnd w:id="77"/>
     </w:p>
     <w:p>
       <w:pPr>
@@ -48080,7 +48740,7 @@
         <w:keepLines/>
         <w:numPr>
           <w:ilvl w:val="1"/>
-          <w:numId w:val="6"/>
+          <w:numId w:val="40"/>
         </w:numPr>
         <w:spacing w:before="40" w:after="0"/>
         <w:outlineLvl w:val="1"/>
@@ -48093,8 +48753,8 @@
           <w:lang w:val="fr-FR"/>
         </w:rPr>
       </w:pPr>
-      <w:bookmarkStart w:id="77" w:name="_Toc191543077"/>
-      <w:bookmarkStart w:id="78" w:name="_Toc184475268"/>
+      <w:bookmarkStart w:id="79" w:name="_Toc184475268"/>
+      <w:bookmarkStart w:id="80" w:name="_Toc191899532"/>
       <w:r>
         <w:rPr>
           <w:rFonts w:ascii="Times New Roman" w:eastAsiaTheme="majorEastAsia" w:hAnsi="Times New Roman" w:cs="Times New Roman"/>
@@ -48106,7 +48766,7 @@
         </w:rPr>
         <w:t>Discussion des résultats</w:t>
       </w:r>
-      <w:bookmarkEnd w:id="77"/>
+      <w:bookmarkEnd w:id="80"/>
       <w:r>
         <w:rPr>
           <w:rFonts w:ascii="Times New Roman" w:eastAsiaTheme="majorEastAsia" w:hAnsi="Times New Roman" w:cs="Times New Roman"/>
@@ -48118,7 +48778,7 @@
         </w:rPr>
         <w:t xml:space="preserve"> </w:t>
       </w:r>
-      <w:bookmarkEnd w:id="78"/>
+      <w:bookmarkEnd w:id="79"/>
     </w:p>
     <w:p>
       <w:pPr>
@@ -48417,8 +49077,8 @@
           <w:lang w:val="fr-FR"/>
         </w:rPr>
       </w:pPr>
-      <w:bookmarkStart w:id="79" w:name="_Toc184475269"/>
-      <w:bookmarkStart w:id="80" w:name="_Toc191543078"/>
+      <w:bookmarkStart w:id="81" w:name="_Toc184475269"/>
+      <w:bookmarkStart w:id="82" w:name="_Toc191899533"/>
       <w:r>
         <w:rPr>
           <w:rFonts w:ascii="Times New Roman" w:eastAsiaTheme="majorEastAsia" w:hAnsi="Times New Roman" w:cs="Times New Roman"/>
@@ -48431,8 +49091,8 @@
         <w:lastRenderedPageBreak/>
         <w:t>CONCLUSION ET PERSPECTIVES</w:t>
       </w:r>
-      <w:bookmarkEnd w:id="79"/>
-      <w:bookmarkEnd w:id="80"/>
+      <w:bookmarkEnd w:id="81"/>
+      <w:bookmarkEnd w:id="82"/>
     </w:p>
     <w:p>
       <w:pPr>
@@ -48492,8 +49152,8 @@
           <w:lang w:val="fr-FR"/>
         </w:rPr>
       </w:pPr>
-      <w:bookmarkStart w:id="81" w:name="_Toc184475270"/>
-      <w:bookmarkStart w:id="82" w:name="_Toc191543079"/>
+      <w:bookmarkStart w:id="83" w:name="_Toc184475270"/>
+      <w:bookmarkStart w:id="84" w:name="_Toc191899534"/>
       <w:r>
         <w:rPr>
           <w:rFonts w:ascii="Times New Roman" w:eastAsiaTheme="majorEastAsia" w:hAnsi="Times New Roman" w:cs="Times New Roman"/>
@@ -48550,8 +49210,8 @@
         </w:rPr>
         <w:t>RENCES</w:t>
       </w:r>
-      <w:bookmarkEnd w:id="81"/>
-      <w:bookmarkEnd w:id="82"/>
+      <w:bookmarkEnd w:id="83"/>
+      <w:bookmarkEnd w:id="84"/>
     </w:p>
     <w:p>
       <w:pPr>
@@ -49828,8 +50488,8 @@
           <w:lang w:val="fr-FR"/>
         </w:rPr>
       </w:pPr>
-      <w:bookmarkStart w:id="83" w:name="_Toc184475271"/>
-      <w:bookmarkStart w:id="84" w:name="_Toc191543080"/>
+      <w:bookmarkStart w:id="85" w:name="_Toc184475271"/>
+      <w:bookmarkStart w:id="86" w:name="_Toc191899535"/>
       <w:r>
         <w:rPr>
           <w:rFonts w:ascii="Times New Roman" w:eastAsiaTheme="majorEastAsia" w:hAnsi="Times New Roman" w:cs="Times New Roman"/>
@@ -49842,8 +50502,8 @@
         <w:lastRenderedPageBreak/>
         <w:t>ANNEXES</w:t>
       </w:r>
-      <w:bookmarkEnd w:id="83"/>
-      <w:bookmarkEnd w:id="84"/>
+      <w:bookmarkEnd w:id="85"/>
+      <w:bookmarkEnd w:id="86"/>
     </w:p>
     <w:p>
       <w:pPr>
@@ -50133,7 +50793,6 @@
         <w:docPartUnique/>
       </w:docPartObj>
     </w:sdtPr>
-    <w:sdtEndPr/>
     <w:sdtContent>
       <w:p>
         <w:pPr>
@@ -50160,7 +50819,7 @@
             <w:noProof/>
             <w:lang w:val="fr-FR"/>
           </w:rPr>
-          <w:t>38</w:t>
+          <w:t>45</w:t>
         </w:r>
         <w:r>
           <w:fldChar w:fldCharType="end"/>
@@ -50716,6 +51375,119 @@
     </w:lvl>
   </w:abstractNum>
   <w:abstractNum w:abstractNumId="3" w15:restartNumberingAfterBreak="0">
+    <w:nsid w:val="161B2F66"/>
+    <w:multiLevelType w:val="multilevel"/>
+    <w:tmpl w:val="0F860606"/>
+    <w:lvl w:ilvl="0">
+      <w:start w:val="1"/>
+      <w:numFmt w:val="decimal"/>
+      <w:lvlText w:val="%1."/>
+      <w:lvlJc w:val="left"/>
+      <w:pPr>
+        <w:ind w:left="360" w:hanging="360"/>
+      </w:pPr>
+      <w:rPr>
+        <w:rFonts w:hint="default"/>
+      </w:rPr>
+    </w:lvl>
+    <w:lvl w:ilvl="1">
+      <w:start w:val="1"/>
+      <w:numFmt w:val="decimal"/>
+      <w:lvlText w:val="4.%2."/>
+      <w:lvlJc w:val="left"/>
+      <w:pPr>
+        <w:ind w:left="792" w:hanging="432"/>
+      </w:pPr>
+      <w:rPr>
+        <w:rFonts w:hint="default"/>
+      </w:rPr>
+    </w:lvl>
+    <w:lvl w:ilvl="2">
+      <w:start w:val="1"/>
+      <w:numFmt w:val="decimal"/>
+      <w:lvlText w:val="%1.%2.%3."/>
+      <w:lvlJc w:val="left"/>
+      <w:pPr>
+        <w:ind w:left="1224" w:hanging="504"/>
+      </w:pPr>
+      <w:rPr>
+        <w:rFonts w:hint="default"/>
+      </w:rPr>
+    </w:lvl>
+    <w:lvl w:ilvl="3">
+      <w:start w:val="1"/>
+      <w:numFmt w:val="decimal"/>
+      <w:lvlText w:val="%1.%2.%3.%4."/>
+      <w:lvlJc w:val="left"/>
+      <w:pPr>
+        <w:ind w:left="1728" w:hanging="648"/>
+      </w:pPr>
+      <w:rPr>
+        <w:rFonts w:hint="default"/>
+      </w:rPr>
+    </w:lvl>
+    <w:lvl w:ilvl="4">
+      <w:start w:val="1"/>
+      <w:numFmt w:val="decimal"/>
+      <w:lvlText w:val="%1.%2.%3.%4.%5."/>
+      <w:lvlJc w:val="left"/>
+      <w:pPr>
+        <w:ind w:left="2232" w:hanging="792"/>
+      </w:pPr>
+      <w:rPr>
+        <w:rFonts w:hint="default"/>
+      </w:rPr>
+    </w:lvl>
+    <w:lvl w:ilvl="5">
+      <w:start w:val="1"/>
+      <w:numFmt w:val="decimal"/>
+      <w:lvlText w:val="%1.%2.%3.%4.%5.%6."/>
+      <w:lvlJc w:val="left"/>
+      <w:pPr>
+        <w:ind w:left="2736" w:hanging="936"/>
+      </w:pPr>
+      <w:rPr>
+        <w:rFonts w:hint="default"/>
+      </w:rPr>
+    </w:lvl>
+    <w:lvl w:ilvl="6">
+      <w:start w:val="1"/>
+      <w:numFmt w:val="decimal"/>
+      <w:lvlText w:val="%1.%2.%3.%4.%5.%6.%7."/>
+      <w:lvlJc w:val="left"/>
+      <w:pPr>
+        <w:ind w:left="3240" w:hanging="1080"/>
+      </w:pPr>
+      <w:rPr>
+        <w:rFonts w:hint="default"/>
+      </w:rPr>
+    </w:lvl>
+    <w:lvl w:ilvl="7">
+      <w:start w:val="1"/>
+      <w:numFmt w:val="decimal"/>
+      <w:lvlText w:val="%1.%2.%3.%4.%5.%6.%7.%8."/>
+      <w:lvlJc w:val="left"/>
+      <w:pPr>
+        <w:ind w:left="3744" w:hanging="1224"/>
+      </w:pPr>
+      <w:rPr>
+        <w:rFonts w:hint="default"/>
+      </w:rPr>
+    </w:lvl>
+    <w:lvl w:ilvl="8">
+      <w:start w:val="1"/>
+      <w:numFmt w:val="decimal"/>
+      <w:lvlText w:val="%1.%2.%3.%4.%5.%6.%7.%8.%9."/>
+      <w:lvlJc w:val="left"/>
+      <w:pPr>
+        <w:ind w:left="4320" w:hanging="1440"/>
+      </w:pPr>
+      <w:rPr>
+        <w:rFonts w:hint="default"/>
+      </w:rPr>
+    </w:lvl>
+  </w:abstractNum>
+  <w:abstractNum w:abstractNumId="4" w15:restartNumberingAfterBreak="0">
     <w:nsid w:val="166C65F8"/>
     <w:multiLevelType w:val="multilevel"/>
     <w:tmpl w:val="8A14ACB0"/>
@@ -50828,7 +51600,7 @@
       </w:rPr>
     </w:lvl>
   </w:abstractNum>
-  <w:abstractNum w:abstractNumId="4" w15:restartNumberingAfterBreak="0">
+  <w:abstractNum w:abstractNumId="5" w15:restartNumberingAfterBreak="0">
     <w:nsid w:val="1A5F542F"/>
     <w:multiLevelType w:val="hybridMultilevel"/>
     <w:tmpl w:val="9DE284C6"/>
@@ -50941,7 +51713,7 @@
       </w:rPr>
     </w:lvl>
   </w:abstractNum>
-  <w:abstractNum w:abstractNumId="5" w15:restartNumberingAfterBreak="0">
+  <w:abstractNum w:abstractNumId="6" w15:restartNumberingAfterBreak="0">
     <w:nsid w:val="1B0961DE"/>
     <w:multiLevelType w:val="hybridMultilevel"/>
     <w:tmpl w:val="A53A30B0"/>
@@ -51054,7 +51826,120 @@
       </w:rPr>
     </w:lvl>
   </w:abstractNum>
-  <w:abstractNum w:abstractNumId="6" w15:restartNumberingAfterBreak="0">
+  <w:abstractNum w:abstractNumId="7" w15:restartNumberingAfterBreak="0">
+    <w:nsid w:val="1D656E85"/>
+    <w:multiLevelType w:val="multilevel"/>
+    <w:tmpl w:val="6B364F3A"/>
+    <w:lvl w:ilvl="0">
+      <w:start w:val="1"/>
+      <w:numFmt w:val="decimal"/>
+      <w:lvlText w:val="%1."/>
+      <w:lvlJc w:val="left"/>
+      <w:pPr>
+        <w:ind w:left="360" w:hanging="360"/>
+      </w:pPr>
+      <w:rPr>
+        <w:rFonts w:hint="default"/>
+      </w:rPr>
+    </w:lvl>
+    <w:lvl w:ilvl="1">
+      <w:start w:val="1"/>
+      <w:numFmt w:val="decimal"/>
+      <w:lvlText w:val="3.%2."/>
+      <w:lvlJc w:val="left"/>
+      <w:pPr>
+        <w:ind w:left="792" w:hanging="432"/>
+      </w:pPr>
+      <w:rPr>
+        <w:rFonts w:hint="default"/>
+      </w:rPr>
+    </w:lvl>
+    <w:lvl w:ilvl="2">
+      <w:start w:val="1"/>
+      <w:numFmt w:val="decimal"/>
+      <w:lvlText w:val="%1.%2.%3."/>
+      <w:lvlJc w:val="left"/>
+      <w:pPr>
+        <w:ind w:left="1224" w:hanging="504"/>
+      </w:pPr>
+      <w:rPr>
+        <w:rFonts w:hint="default"/>
+      </w:rPr>
+    </w:lvl>
+    <w:lvl w:ilvl="3">
+      <w:start w:val="1"/>
+      <w:numFmt w:val="decimal"/>
+      <w:lvlText w:val="%1.%2.%3.%4."/>
+      <w:lvlJc w:val="left"/>
+      <w:pPr>
+        <w:ind w:left="1728" w:hanging="648"/>
+      </w:pPr>
+      <w:rPr>
+        <w:rFonts w:hint="default"/>
+      </w:rPr>
+    </w:lvl>
+    <w:lvl w:ilvl="4">
+      <w:start w:val="1"/>
+      <w:numFmt w:val="decimal"/>
+      <w:lvlText w:val="%1.%2.%3.%4.%5."/>
+      <w:lvlJc w:val="left"/>
+      <w:pPr>
+        <w:ind w:left="2232" w:hanging="792"/>
+      </w:pPr>
+      <w:rPr>
+        <w:rFonts w:hint="default"/>
+      </w:rPr>
+    </w:lvl>
+    <w:lvl w:ilvl="5">
+      <w:start w:val="1"/>
+      <w:numFmt w:val="decimal"/>
+      <w:lvlText w:val="%1.%2.%3.%4.%5.%6."/>
+      <w:lvlJc w:val="left"/>
+      <w:pPr>
+        <w:ind w:left="2736" w:hanging="936"/>
+      </w:pPr>
+      <w:rPr>
+        <w:rFonts w:hint="default"/>
+      </w:rPr>
+    </w:lvl>
+    <w:lvl w:ilvl="6">
+      <w:start w:val="1"/>
+      <w:numFmt w:val="decimal"/>
+      <w:lvlText w:val="%1.%2.%3.%4.%5.%6.%7."/>
+      <w:lvlJc w:val="left"/>
+      <w:pPr>
+        <w:ind w:left="3240" w:hanging="1080"/>
+      </w:pPr>
+      <w:rPr>
+        <w:rFonts w:hint="default"/>
+      </w:rPr>
+    </w:lvl>
+    <w:lvl w:ilvl="7">
+      <w:start w:val="1"/>
+      <w:numFmt w:val="decimal"/>
+      <w:lvlText w:val="%1.%2.%3.%4.%5.%6.%7.%8."/>
+      <w:lvlJc w:val="left"/>
+      <w:pPr>
+        <w:ind w:left="3744" w:hanging="1224"/>
+      </w:pPr>
+      <w:rPr>
+        <w:rFonts w:hint="default"/>
+      </w:rPr>
+    </w:lvl>
+    <w:lvl w:ilvl="8">
+      <w:start w:val="1"/>
+      <w:numFmt w:val="decimal"/>
+      <w:lvlText w:val="%1.%2.%3.%4.%5.%6.%7.%8.%9."/>
+      <w:lvlJc w:val="left"/>
+      <w:pPr>
+        <w:ind w:left="4320" w:hanging="1440"/>
+      </w:pPr>
+      <w:rPr>
+        <w:rFonts w:hint="default"/>
+      </w:rPr>
+    </w:lvl>
+  </w:abstractNum>
+  <w:abstractNum w:abstractNumId="8" w15:restartNumberingAfterBreak="0">
     <w:nsid w:val="23AC2746"/>
     <w:multiLevelType w:val="hybridMultilevel"/>
     <w:tmpl w:val="D1A2CA0C"/>
@@ -51167,7 +52052,7 @@
       </w:rPr>
     </w:lvl>
   </w:abstractNum>
-  <w:abstractNum w:abstractNumId="7" w15:restartNumberingAfterBreak="0">
+  <w:abstractNum w:abstractNumId="9" w15:restartNumberingAfterBreak="0">
     <w:nsid w:val="2CC36B31"/>
     <w:multiLevelType w:val="hybridMultilevel"/>
     <w:tmpl w:val="FCE81636"/>
@@ -51280,7 +52165,7 @@
       </w:rPr>
     </w:lvl>
   </w:abstractNum>
-  <w:abstractNum w:abstractNumId="8" w15:restartNumberingAfterBreak="0">
+  <w:abstractNum w:abstractNumId="10" w15:restartNumberingAfterBreak="0">
     <w:nsid w:val="371A2BCE"/>
     <w:multiLevelType w:val="hybridMultilevel"/>
     <w:tmpl w:val="6BB68F08"/>
@@ -51393,7 +52278,7 @@
       </w:rPr>
     </w:lvl>
   </w:abstractNum>
-  <w:abstractNum w:abstractNumId="9" w15:restartNumberingAfterBreak="0">
+  <w:abstractNum w:abstractNumId="11" w15:restartNumberingAfterBreak="0">
     <w:nsid w:val="372A7DEA"/>
     <w:multiLevelType w:val="hybridMultilevel"/>
     <w:tmpl w:val="80EA0624"/>
@@ -51506,7 +52391,7 @@
       </w:rPr>
     </w:lvl>
   </w:abstractNum>
-  <w:abstractNum w:abstractNumId="10" w15:restartNumberingAfterBreak="0">
+  <w:abstractNum w:abstractNumId="12" w15:restartNumberingAfterBreak="0">
     <w:nsid w:val="380424EC"/>
     <w:multiLevelType w:val="multilevel"/>
     <w:tmpl w:val="0CD0FB92"/>
@@ -51619,7 +52504,7 @@
       </w:rPr>
     </w:lvl>
   </w:abstractNum>
-  <w:abstractNum w:abstractNumId="11" w15:restartNumberingAfterBreak="0">
+  <w:abstractNum w:abstractNumId="13" w15:restartNumberingAfterBreak="0">
     <w:nsid w:val="389D30C8"/>
     <w:multiLevelType w:val="multilevel"/>
     <w:tmpl w:val="A9C8EEB4"/>
@@ -51732,7 +52617,7 @@
       </w:rPr>
     </w:lvl>
   </w:abstractNum>
-  <w:abstractNum w:abstractNumId="12" w15:restartNumberingAfterBreak="0">
+  <w:abstractNum w:abstractNumId="14" w15:restartNumberingAfterBreak="0">
     <w:nsid w:val="391814EF"/>
     <w:multiLevelType w:val="hybridMultilevel"/>
     <w:tmpl w:val="804AF578"/>
@@ -51845,7 +52730,7 @@
       </w:rPr>
     </w:lvl>
   </w:abstractNum>
-  <w:abstractNum w:abstractNumId="13" w15:restartNumberingAfterBreak="0">
+  <w:abstractNum w:abstractNumId="15" w15:restartNumberingAfterBreak="0">
     <w:nsid w:val="3AF45D45"/>
     <w:multiLevelType w:val="hybridMultilevel"/>
     <w:tmpl w:val="541C427A"/>
@@ -51958,7 +52843,7 @@
       </w:rPr>
     </w:lvl>
   </w:abstractNum>
-  <w:abstractNum w:abstractNumId="14" w15:restartNumberingAfterBreak="0">
+  <w:abstractNum w:abstractNumId="16" w15:restartNumberingAfterBreak="0">
     <w:nsid w:val="3CE5587F"/>
     <w:multiLevelType w:val="hybridMultilevel"/>
     <w:tmpl w:val="4738ADBE"/>
@@ -52071,7 +52956,7 @@
       </w:rPr>
     </w:lvl>
   </w:abstractNum>
-  <w:abstractNum w:abstractNumId="15" w15:restartNumberingAfterBreak="0">
+  <w:abstractNum w:abstractNumId="17" w15:restartNumberingAfterBreak="0">
     <w:nsid w:val="3F3F02F0"/>
     <w:multiLevelType w:val="multilevel"/>
     <w:tmpl w:val="B79EAAA8"/>
@@ -52184,7 +53069,120 @@
       </w:rPr>
     </w:lvl>
   </w:abstractNum>
-  <w:abstractNum w:abstractNumId="16" w15:restartNumberingAfterBreak="0">
+  <w:abstractNum w:abstractNumId="18" w15:restartNumberingAfterBreak="0">
+    <w:nsid w:val="43AD7717"/>
+    <w:multiLevelType w:val="multilevel"/>
+    <w:tmpl w:val="C4C07606"/>
+    <w:lvl w:ilvl="0">
+      <w:start w:val="1"/>
+      <w:numFmt w:val="decimal"/>
+      <w:lvlText w:val="%1."/>
+      <w:lvlJc w:val="left"/>
+      <w:pPr>
+        <w:ind w:left="360" w:hanging="360"/>
+      </w:pPr>
+      <w:rPr>
+        <w:rFonts w:hint="default"/>
+      </w:rPr>
+    </w:lvl>
+    <w:lvl w:ilvl="1">
+      <w:start w:val="1"/>
+      <w:numFmt w:val="decimal"/>
+      <w:lvlText w:val="5.%2."/>
+      <w:lvlJc w:val="left"/>
+      <w:pPr>
+        <w:ind w:left="792" w:hanging="432"/>
+      </w:pPr>
+      <w:rPr>
+        <w:rFonts w:hint="default"/>
+      </w:rPr>
+    </w:lvl>
+    <w:lvl w:ilvl="2">
+      <w:start w:val="1"/>
+      <w:numFmt w:val="decimal"/>
+      <w:lvlText w:val="%1.%2.%3."/>
+      <w:lvlJc w:val="left"/>
+      <w:pPr>
+        <w:ind w:left="1224" w:hanging="504"/>
+      </w:pPr>
+      <w:rPr>
+        <w:rFonts w:hint="default"/>
+      </w:rPr>
+    </w:lvl>
+    <w:lvl w:ilvl="3">
+      <w:start w:val="1"/>
+      <w:numFmt w:val="decimal"/>
+      <w:lvlText w:val="%1.%2.%3.%4."/>
+      <w:lvlJc w:val="left"/>
+      <w:pPr>
+        <w:ind w:left="1728" w:hanging="648"/>
+      </w:pPr>
+      <w:rPr>
+        <w:rFonts w:hint="default"/>
+      </w:rPr>
+    </w:lvl>
+    <w:lvl w:ilvl="4">
+      <w:start w:val="1"/>
+      <w:numFmt w:val="decimal"/>
+      <w:lvlText w:val="%1.%2.%3.%4.%5."/>
+      <w:lvlJc w:val="left"/>
+      <w:pPr>
+        <w:ind w:left="2232" w:hanging="792"/>
+      </w:pPr>
+      <w:rPr>
+        <w:rFonts w:hint="default"/>
+      </w:rPr>
+    </w:lvl>
+    <w:lvl w:ilvl="5">
+      <w:start w:val="1"/>
+      <w:numFmt w:val="decimal"/>
+      <w:lvlText w:val="%1.%2.%3.%4.%5.%6."/>
+      <w:lvlJc w:val="left"/>
+      <w:pPr>
+        <w:ind w:left="2736" w:hanging="936"/>
+      </w:pPr>
+      <w:rPr>
+        <w:rFonts w:hint="default"/>
+      </w:rPr>
+    </w:lvl>
+    <w:lvl w:ilvl="6">
+      <w:start w:val="1"/>
+      <w:numFmt w:val="decimal"/>
+      <w:lvlText w:val="%1.%2.%3.%4.%5.%6.%7."/>
+      <w:lvlJc w:val="left"/>
+      <w:pPr>
+        <w:ind w:left="3240" w:hanging="1080"/>
+      </w:pPr>
+      <w:rPr>
+        <w:rFonts w:hint="default"/>
+      </w:rPr>
+    </w:lvl>
+    <w:lvl w:ilvl="7">
+      <w:start w:val="1"/>
+      <w:numFmt w:val="decimal"/>
+      <w:lvlText w:val="%1.%2.%3.%4.%5.%6.%7.%8."/>
+      <w:lvlJc w:val="left"/>
+      <w:pPr>
+        <w:ind w:left="3744" w:hanging="1224"/>
+      </w:pPr>
+      <w:rPr>
+        <w:rFonts w:hint="default"/>
+      </w:rPr>
+    </w:lvl>
+    <w:lvl w:ilvl="8">
+      <w:start w:val="1"/>
+      <w:numFmt w:val="decimal"/>
+      <w:lvlText w:val="%1.%2.%3.%4.%5.%6.%7.%8.%9."/>
+      <w:lvlJc w:val="left"/>
+      <w:pPr>
+        <w:ind w:left="4320" w:hanging="1440"/>
+      </w:pPr>
+      <w:rPr>
+        <w:rFonts w:hint="default"/>
+      </w:rPr>
+    </w:lvl>
+  </w:abstractNum>
+  <w:abstractNum w:abstractNumId="19" w15:restartNumberingAfterBreak="0">
     <w:nsid w:val="48290B6A"/>
     <w:multiLevelType w:val="hybridMultilevel"/>
     <w:tmpl w:val="1064232C"/>
@@ -52297,7 +53295,120 @@
       </w:rPr>
     </w:lvl>
   </w:abstractNum>
-  <w:abstractNum w:abstractNumId="17" w15:restartNumberingAfterBreak="0">
+  <w:abstractNum w:abstractNumId="20" w15:restartNumberingAfterBreak="0">
+    <w:nsid w:val="4EEA30C0"/>
+    <w:multiLevelType w:val="multilevel"/>
+    <w:tmpl w:val="331AE62A"/>
+    <w:lvl w:ilvl="0">
+      <w:start w:val="1"/>
+      <w:numFmt w:val="decimal"/>
+      <w:lvlText w:val="%1."/>
+      <w:lvlJc w:val="left"/>
+      <w:pPr>
+        <w:ind w:left="360" w:hanging="360"/>
+      </w:pPr>
+      <w:rPr>
+        <w:rFonts w:hint="default"/>
+      </w:rPr>
+    </w:lvl>
+    <w:lvl w:ilvl="1">
+      <w:start w:val="1"/>
+      <w:numFmt w:val="decimal"/>
+      <w:lvlText w:val="2.%2."/>
+      <w:lvlJc w:val="left"/>
+      <w:pPr>
+        <w:ind w:left="792" w:hanging="432"/>
+      </w:pPr>
+      <w:rPr>
+        <w:rFonts w:hint="default"/>
+      </w:rPr>
+    </w:lvl>
+    <w:lvl w:ilvl="2">
+      <w:start w:val="1"/>
+      <w:numFmt w:val="decimal"/>
+      <w:lvlText w:val="%1.%2.%3."/>
+      <w:lvlJc w:val="left"/>
+      <w:pPr>
+        <w:ind w:left="1224" w:hanging="504"/>
+      </w:pPr>
+      <w:rPr>
+        <w:rFonts w:hint="default"/>
+      </w:rPr>
+    </w:lvl>
+    <w:lvl w:ilvl="3">
+      <w:start w:val="1"/>
+      <w:numFmt w:val="decimal"/>
+      <w:lvlText w:val="%1.%2.%3.%4."/>
+      <w:lvlJc w:val="left"/>
+      <w:pPr>
+        <w:ind w:left="1728" w:hanging="648"/>
+      </w:pPr>
+      <w:rPr>
+        <w:rFonts w:hint="default"/>
+      </w:rPr>
+    </w:lvl>
+    <w:lvl w:ilvl="4">
+      <w:start w:val="1"/>
+      <w:numFmt w:val="decimal"/>
+      <w:lvlText w:val="%1.%2.%3.%4.%5."/>
+      <w:lvlJc w:val="left"/>
+      <w:pPr>
+        <w:ind w:left="2232" w:hanging="792"/>
+      </w:pPr>
+      <w:rPr>
+        <w:rFonts w:hint="default"/>
+      </w:rPr>
+    </w:lvl>
+    <w:lvl w:ilvl="5">
+      <w:start w:val="1"/>
+      <w:numFmt w:val="decimal"/>
+      <w:lvlText w:val="%1.%2.%3.%4.%5.%6."/>
+      <w:lvlJc w:val="left"/>
+      <w:pPr>
+        <w:ind w:left="2736" w:hanging="936"/>
+      </w:pPr>
+      <w:rPr>
+        <w:rFonts w:hint="default"/>
+      </w:rPr>
+    </w:lvl>
+    <w:lvl w:ilvl="6">
+      <w:start w:val="1"/>
+      <w:numFmt w:val="decimal"/>
+      <w:lvlText w:val="%1.%2.%3.%4.%5.%6.%7."/>
+      <w:lvlJc w:val="left"/>
+      <w:pPr>
+        <w:ind w:left="3240" w:hanging="1080"/>
+      </w:pPr>
+      <w:rPr>
+        <w:rFonts w:hint="default"/>
+      </w:rPr>
+    </w:lvl>
+    <w:lvl w:ilvl="7">
+      <w:start w:val="1"/>
+      <w:numFmt w:val="decimal"/>
+      <w:lvlText w:val="%1.%2.%3.%4.%5.%6.%7.%8."/>
+      <w:lvlJc w:val="left"/>
+      <w:pPr>
+        <w:ind w:left="3744" w:hanging="1224"/>
+      </w:pPr>
+      <w:rPr>
+        <w:rFonts w:hint="default"/>
+      </w:rPr>
+    </w:lvl>
+    <w:lvl w:ilvl="8">
+      <w:start w:val="1"/>
+      <w:numFmt w:val="decimal"/>
+      <w:lvlText w:val="%1.%2.%3.%4.%5.%6.%7.%8.%9."/>
+      <w:lvlJc w:val="left"/>
+      <w:pPr>
+        <w:ind w:left="4320" w:hanging="1440"/>
+      </w:pPr>
+      <w:rPr>
+        <w:rFonts w:hint="default"/>
+      </w:rPr>
+    </w:lvl>
+  </w:abstractNum>
+  <w:abstractNum w:abstractNumId="21" w15:restartNumberingAfterBreak="0">
     <w:nsid w:val="4F51280B"/>
     <w:multiLevelType w:val="hybridMultilevel"/>
     <w:tmpl w:val="BBBA7B00"/>
@@ -52410,7 +53521,7 @@
       </w:rPr>
     </w:lvl>
   </w:abstractNum>
-  <w:abstractNum w:abstractNumId="18" w15:restartNumberingAfterBreak="0">
+  <w:abstractNum w:abstractNumId="22" w15:restartNumberingAfterBreak="0">
     <w:nsid w:val="55D17AAF"/>
     <w:multiLevelType w:val="hybridMultilevel"/>
     <w:tmpl w:val="B88EB9FE"/>
@@ -52499,7 +53610,7 @@
       </w:pPr>
     </w:lvl>
   </w:abstractNum>
-  <w:abstractNum w:abstractNumId="19" w15:restartNumberingAfterBreak="0">
+  <w:abstractNum w:abstractNumId="23" w15:restartNumberingAfterBreak="0">
     <w:nsid w:val="5B61697E"/>
     <w:multiLevelType w:val="hybridMultilevel"/>
     <w:tmpl w:val="9C9EFEC2"/>
@@ -52612,7 +53723,7 @@
       </w:rPr>
     </w:lvl>
   </w:abstractNum>
-  <w:abstractNum w:abstractNumId="20" w15:restartNumberingAfterBreak="0">
+  <w:abstractNum w:abstractNumId="24" w15:restartNumberingAfterBreak="0">
     <w:nsid w:val="5F1168F2"/>
     <w:multiLevelType w:val="multilevel"/>
     <w:tmpl w:val="3E2CAD28"/>
@@ -52701,7 +53812,7 @@
       </w:pPr>
     </w:lvl>
   </w:abstractNum>
-  <w:abstractNum w:abstractNumId="21" w15:restartNumberingAfterBreak="0">
+  <w:abstractNum w:abstractNumId="25" w15:restartNumberingAfterBreak="0">
     <w:nsid w:val="63F4412D"/>
     <w:multiLevelType w:val="hybridMultilevel"/>
     <w:tmpl w:val="38323B62"/>
@@ -52814,7 +53925,7 @@
       </w:rPr>
     </w:lvl>
   </w:abstractNum>
-  <w:abstractNum w:abstractNumId="22" w15:restartNumberingAfterBreak="0">
+  <w:abstractNum w:abstractNumId="26" w15:restartNumberingAfterBreak="0">
     <w:nsid w:val="659D17E3"/>
     <w:multiLevelType w:val="multilevel"/>
     <w:tmpl w:val="3E2CAD28"/>
@@ -52903,7 +54014,7 @@
       </w:pPr>
     </w:lvl>
   </w:abstractNum>
-  <w:abstractNum w:abstractNumId="23" w15:restartNumberingAfterBreak="0">
+  <w:abstractNum w:abstractNumId="27" w15:restartNumberingAfterBreak="0">
     <w:nsid w:val="660345B0"/>
     <w:multiLevelType w:val="hybridMultilevel"/>
     <w:tmpl w:val="864A2D9E"/>
@@ -53016,7 +54127,7 @@
       </w:rPr>
     </w:lvl>
   </w:abstractNum>
-  <w:abstractNum w:abstractNumId="24" w15:restartNumberingAfterBreak="0">
+  <w:abstractNum w:abstractNumId="28" w15:restartNumberingAfterBreak="0">
     <w:nsid w:val="685B2A9C"/>
     <w:multiLevelType w:val="hybridMultilevel"/>
     <w:tmpl w:val="BB900FE4"/>
@@ -53129,7 +54240,7 @@
       </w:rPr>
     </w:lvl>
   </w:abstractNum>
-  <w:abstractNum w:abstractNumId="25" w15:restartNumberingAfterBreak="0">
+  <w:abstractNum w:abstractNumId="29" w15:restartNumberingAfterBreak="0">
     <w:nsid w:val="6AC377AE"/>
     <w:multiLevelType w:val="hybridMultilevel"/>
     <w:tmpl w:val="33164512"/>
@@ -53242,7 +54353,7 @@
       </w:rPr>
     </w:lvl>
   </w:abstractNum>
-  <w:abstractNum w:abstractNumId="26" w15:restartNumberingAfterBreak="0">
+  <w:abstractNum w:abstractNumId="30" w15:restartNumberingAfterBreak="0">
     <w:nsid w:val="6FFD0A73"/>
     <w:multiLevelType w:val="hybridMultilevel"/>
     <w:tmpl w:val="2542DE8C"/>
@@ -53355,7 +54466,7 @@
       </w:rPr>
     </w:lvl>
   </w:abstractNum>
-  <w:abstractNum w:abstractNumId="27" w15:restartNumberingAfterBreak="0">
+  <w:abstractNum w:abstractNumId="31" w15:restartNumberingAfterBreak="0">
     <w:nsid w:val="71FD596E"/>
     <w:multiLevelType w:val="hybridMultilevel"/>
     <w:tmpl w:val="0ED45004"/>
@@ -53468,7 +54579,7 @@
       </w:rPr>
     </w:lvl>
   </w:abstractNum>
-  <w:abstractNum w:abstractNumId="28" w15:restartNumberingAfterBreak="0">
+  <w:abstractNum w:abstractNumId="32" w15:restartNumberingAfterBreak="0">
     <w:nsid w:val="73721CC7"/>
     <w:multiLevelType w:val="multilevel"/>
     <w:tmpl w:val="69567EE4"/>
@@ -53581,7 +54692,7 @@
       </w:rPr>
     </w:lvl>
   </w:abstractNum>
-  <w:abstractNum w:abstractNumId="29" w15:restartNumberingAfterBreak="0">
+  <w:abstractNum w:abstractNumId="33" w15:restartNumberingAfterBreak="0">
     <w:nsid w:val="738A5790"/>
     <w:multiLevelType w:val="hybridMultilevel"/>
     <w:tmpl w:val="DD50BEBC"/>
@@ -53694,7 +54805,7 @@
       </w:rPr>
     </w:lvl>
   </w:abstractNum>
-  <w:abstractNum w:abstractNumId="30" w15:restartNumberingAfterBreak="0">
+  <w:abstractNum w:abstractNumId="34" w15:restartNumberingAfterBreak="0">
     <w:nsid w:val="739C03A8"/>
     <w:multiLevelType w:val="hybridMultilevel"/>
     <w:tmpl w:val="506A866A"/>
@@ -53780,7 +54891,7 @@
       </w:pPr>
     </w:lvl>
   </w:abstractNum>
-  <w:abstractNum w:abstractNumId="31" w15:restartNumberingAfterBreak="0">
+  <w:abstractNum w:abstractNumId="35" w15:restartNumberingAfterBreak="0">
     <w:nsid w:val="74C50954"/>
     <w:multiLevelType w:val="hybridMultilevel"/>
     <w:tmpl w:val="0A1663BA"/>
@@ -53893,7 +55004,7 @@
       </w:rPr>
     </w:lvl>
   </w:abstractNum>
-  <w:abstractNum w:abstractNumId="32" w15:restartNumberingAfterBreak="0">
+  <w:abstractNum w:abstractNumId="36" w15:restartNumberingAfterBreak="0">
     <w:nsid w:val="74FC407D"/>
     <w:multiLevelType w:val="hybridMultilevel"/>
     <w:tmpl w:val="66623C08"/>
@@ -54006,7 +55117,7 @@
       </w:rPr>
     </w:lvl>
   </w:abstractNum>
-  <w:abstractNum w:abstractNumId="33" w15:restartNumberingAfterBreak="0">
+  <w:abstractNum w:abstractNumId="37" w15:restartNumberingAfterBreak="0">
     <w:nsid w:val="7B281063"/>
     <w:multiLevelType w:val="hybridMultilevel"/>
     <w:tmpl w:val="D1A2CFB6"/>
@@ -54092,7 +55203,7 @@
       </w:pPr>
     </w:lvl>
   </w:abstractNum>
-  <w:abstractNum w:abstractNumId="34" w15:restartNumberingAfterBreak="0">
+  <w:abstractNum w:abstractNumId="38" w15:restartNumberingAfterBreak="0">
     <w:nsid w:val="7F791DB0"/>
     <w:multiLevelType w:val="hybridMultilevel"/>
     <w:tmpl w:val="5FA0E708"/>
@@ -54205,7 +55316,7 @@
       </w:rPr>
     </w:lvl>
   </w:abstractNum>
-  <w:abstractNum w:abstractNumId="35" w15:restartNumberingAfterBreak="0">
+  <w:abstractNum w:abstractNumId="39" w15:restartNumberingAfterBreak="0">
     <w:nsid w:val="7FF06529"/>
     <w:multiLevelType w:val="multilevel"/>
     <w:tmpl w:val="944A5616"/>
@@ -54328,19 +55439,19 @@
     </w:lvl>
   </w:abstractNum>
   <w:num w:numId="1">
-    <w:abstractNumId w:val="18"/>
+    <w:abstractNumId w:val="22"/>
   </w:num>
   <w:num w:numId="2">
-    <w:abstractNumId w:val="35"/>
+    <w:abstractNumId w:val="39"/>
   </w:num>
   <w:num w:numId="3">
-    <w:abstractNumId w:val="3"/>
+    <w:abstractNumId w:val="4"/>
   </w:num>
   <w:num w:numId="4">
-    <w:abstractNumId w:val="20"/>
+    <w:abstractNumId w:val="24"/>
   </w:num>
   <w:num w:numId="5">
-    <w:abstractNumId w:val="22"/>
+    <w:abstractNumId w:val="26"/>
     <w:lvlOverride w:ilvl="0">
       <w:lvl w:ilvl="0">
         <w:start w:val="1"/>
@@ -54469,19 +55580,19 @@
     </w:lvlOverride>
   </w:num>
   <w:num w:numId="6">
-    <w:abstractNumId w:val="10"/>
+    <w:abstractNumId w:val="12"/>
   </w:num>
   <w:num w:numId="7">
     <w:abstractNumId w:val="2"/>
   </w:num>
   <w:num w:numId="8">
-    <w:abstractNumId w:val="23"/>
+    <w:abstractNumId w:val="27"/>
   </w:num>
   <w:num w:numId="9">
-    <w:abstractNumId w:val="29"/>
+    <w:abstractNumId w:val="33"/>
   </w:num>
   <w:num w:numId="10">
-    <w:abstractNumId w:val="30"/>
+    <w:abstractNumId w:val="34"/>
     <w:lvlOverride w:ilvl="0">
       <w:startOverride w:val="1"/>
     </w:lvlOverride>
@@ -54511,82 +55622,94 @@
     </w:lvlOverride>
   </w:num>
   <w:num w:numId="11">
-    <w:abstractNumId w:val="9"/>
+    <w:abstractNumId w:val="11"/>
   </w:num>
   <w:num w:numId="12">
-    <w:abstractNumId w:val="26"/>
+    <w:abstractNumId w:val="30"/>
   </w:num>
   <w:num w:numId="13">
-    <w:abstractNumId w:val="16"/>
+    <w:abstractNumId w:val="19"/>
   </w:num>
   <w:num w:numId="14">
-    <w:abstractNumId w:val="34"/>
+    <w:abstractNumId w:val="38"/>
   </w:num>
   <w:num w:numId="15">
+    <w:abstractNumId w:val="8"/>
+  </w:num>
+  <w:num w:numId="16">
+    <w:abstractNumId w:val="23"/>
+  </w:num>
+  <w:num w:numId="17">
+    <w:abstractNumId w:val="10"/>
+  </w:num>
+  <w:num w:numId="18">
     <w:abstractNumId w:val="6"/>
   </w:num>
-  <w:num w:numId="16">
-    <w:abstractNumId w:val="19"/>
-  </w:num>
-  <w:num w:numId="17">
-    <w:abstractNumId w:val="8"/>
-  </w:num>
-  <w:num w:numId="18">
-    <w:abstractNumId w:val="5"/>
-  </w:num>
   <w:num w:numId="19">
-    <w:abstractNumId w:val="15"/>
+    <w:abstractNumId w:val="17"/>
   </w:num>
   <w:num w:numId="20">
-    <w:abstractNumId w:val="28"/>
+    <w:abstractNumId w:val="32"/>
   </w:num>
   <w:num w:numId="21">
-    <w:abstractNumId w:val="12"/>
+    <w:abstractNumId w:val="14"/>
   </w:num>
   <w:num w:numId="22">
     <w:abstractNumId w:val="0"/>
   </w:num>
   <w:num w:numId="23">
-    <w:abstractNumId w:val="27"/>
+    <w:abstractNumId w:val="31"/>
   </w:num>
   <w:num w:numId="24">
-    <w:abstractNumId w:val="11"/>
+    <w:abstractNumId w:val="13"/>
   </w:num>
   <w:num w:numId="25">
-    <w:abstractNumId w:val="33"/>
+    <w:abstractNumId w:val="37"/>
   </w:num>
   <w:num w:numId="26">
     <w:abstractNumId w:val="1"/>
   </w:num>
   <w:num w:numId="27">
-    <w:abstractNumId w:val="17"/>
+    <w:abstractNumId w:val="21"/>
   </w:num>
   <w:num w:numId="28">
-    <w:abstractNumId w:val="4"/>
+    <w:abstractNumId w:val="5"/>
   </w:num>
   <w:num w:numId="29">
-    <w:abstractNumId w:val="31"/>
+    <w:abstractNumId w:val="35"/>
   </w:num>
   <w:num w:numId="30">
-    <w:abstractNumId w:val="14"/>
+    <w:abstractNumId w:val="16"/>
   </w:num>
   <w:num w:numId="31">
-    <w:abstractNumId w:val="32"/>
+    <w:abstractNumId w:val="36"/>
   </w:num>
   <w:num w:numId="32">
-    <w:abstractNumId w:val="21"/>
+    <w:abstractNumId w:val="25"/>
   </w:num>
   <w:num w:numId="33">
-    <w:abstractNumId w:val="13"/>
+    <w:abstractNumId w:val="15"/>
   </w:num>
   <w:num w:numId="34">
-    <w:abstractNumId w:val="24"/>
+    <w:abstractNumId w:val="28"/>
   </w:num>
   <w:num w:numId="35">
+    <w:abstractNumId w:val="9"/>
+  </w:num>
+  <w:num w:numId="36">
+    <w:abstractNumId w:val="29"/>
+  </w:num>
+  <w:num w:numId="37">
+    <w:abstractNumId w:val="3"/>
+  </w:num>
+  <w:num w:numId="38">
     <w:abstractNumId w:val="7"/>
   </w:num>
-  <w:num w:numId="36">
-    <w:abstractNumId w:val="25"/>
+  <w:num w:numId="39">
+    <w:abstractNumId w:val="20"/>
+  </w:num>
+  <w:num w:numId="40">
+    <w:abstractNumId w:val="18"/>
   </w:num>
   <w:numIdMacAtCleanup w:val="24"/>
 </w:numbering>
@@ -56080,7 +57203,7 @@
 </file>
 
 <file path=customXml/itemProps1.xml><?xml version="1.0" encoding="utf-8"?>
-<ds:datastoreItem xmlns:ds="http://schemas.openxmlformats.org/officeDocument/2006/customXml" ds:itemID="{D59B2B1B-F5A5-484F-A270-E9A0F4629977}">
+<ds:datastoreItem xmlns:ds="http://schemas.openxmlformats.org/officeDocument/2006/customXml" ds:itemID="{9788AEFB-2B12-42D2-BC95-89883BC96888}">
   <ds:schemaRefs>
     <ds:schemaRef ds:uri="http://schemas.openxmlformats.org/officeDocument/2006/bibliography"/>
   </ds:schemaRefs>

</xml_diff>